<commit_message>
Ongoing work on the final version
</commit_message>
<xml_diff>
--- a/MSc Thesis report.docx
+++ b/MSc Thesis report.docx
@@ -1344,13 +1344,7 @@
         <w:rPr>
           <w:lang w:val="en-GB"/>
         </w:rPr>
-        <w:t xml:space="preserve"> for </w:t>
-      </w:r>
-      <w:r>
-        <w:rPr>
-          <w:lang w:val="en-GB"/>
-        </w:rPr>
-        <w:t>CNMA</w:t>
+        <w:t xml:space="preserve"> for CNMA</w:t>
       </w:r>
       <w:r>
         <w:rPr>
@@ -1812,339 +1806,6 @@
     </w:p>
     <w:p>
       <w:pPr>
-        <w:pStyle w:val="Els-caption"/>
-        <w:spacing w:after="80"/>
-        <w:ind w:left="1325"/>
-        <w:rPr>
-          <w:lang w:val="en-GB"/>
-        </w:rPr>
-      </w:pPr>
-      <w:r>
-        <w:rPr>
-          <w:lang w:val="en-GB"/>
-        </w:rPr>
-        <w:t xml:space="preserve">     Table 1. An example of a table.</w:t>
-      </w:r>
-    </w:p>
-    <w:tbl>
-      <w:tblPr>
-        <w:tblW w:w="0" w:type="auto"/>
-        <w:jc w:val="center"/>
-        <w:tblLook w:val="01E0" w:firstRow="1" w:lastRow="1" w:firstColumn="1" w:lastColumn="1" w:noHBand="0" w:noVBand="0"/>
-      </w:tblPr>
-      <w:tblGrid>
-        <w:gridCol w:w="3291"/>
-        <w:gridCol w:w="1450"/>
-        <w:gridCol w:w="1450"/>
-      </w:tblGrid>
-      <w:tr>
-        <w:trPr>
-          <w:jc w:val="center"/>
-        </w:trPr>
-        <w:tc>
-          <w:tcPr>
-            <w:tcW w:w="3291" w:type="dxa"/>
-            <w:tcBorders>
-              <w:top w:val="single" w:sz="4" w:space="0" w:color="auto"/>
-              <w:bottom w:val="single" w:sz="4" w:space="0" w:color="auto"/>
-            </w:tcBorders>
-          </w:tcPr>
-          <w:p>
-            <w:pPr>
-              <w:pStyle w:val="Els-table-text"/>
-              <w:rPr>
-                <w:lang w:val="en-GB"/>
-              </w:rPr>
-            </w:pPr>
-            <w:r>
-              <w:rPr>
-                <w:lang w:val="en-GB"/>
-              </w:rPr>
-              <w:t>An example of a column heading</w:t>
-            </w:r>
-          </w:p>
-        </w:tc>
-        <w:tc>
-          <w:tcPr>
-            <w:tcW w:w="1450" w:type="dxa"/>
-            <w:tcBorders>
-              <w:top w:val="single" w:sz="4" w:space="0" w:color="auto"/>
-              <w:bottom w:val="single" w:sz="4" w:space="0" w:color="auto"/>
-            </w:tcBorders>
-          </w:tcPr>
-          <w:p>
-            <w:pPr>
-              <w:pStyle w:val="Els-table-text"/>
-              <w:rPr>
-                <w:lang w:val="en-GB"/>
-              </w:rPr>
-            </w:pPr>
-            <w:r>
-              <w:rPr>
-                <w:lang w:val="en-GB"/>
-              </w:rPr>
-              <w:t>Column A (</w:t>
-            </w:r>
-            <w:r>
-              <w:rPr>
-                <w:i/>
-                <w:lang w:val="en-GB"/>
-              </w:rPr>
-              <w:t>t</w:t>
-            </w:r>
-            <w:r>
-              <w:rPr>
-                <w:lang w:val="en-GB"/>
-              </w:rPr>
-              <w:t>)</w:t>
-            </w:r>
-          </w:p>
-        </w:tc>
-        <w:tc>
-          <w:tcPr>
-            <w:tcW w:w="1450" w:type="dxa"/>
-            <w:tcBorders>
-              <w:top w:val="single" w:sz="4" w:space="0" w:color="auto"/>
-              <w:bottom w:val="single" w:sz="4" w:space="0" w:color="auto"/>
-            </w:tcBorders>
-          </w:tcPr>
-          <w:p>
-            <w:pPr>
-              <w:pStyle w:val="Els-table-text"/>
-              <w:rPr>
-                <w:lang w:val="en-GB"/>
-              </w:rPr>
-            </w:pPr>
-            <w:r>
-              <w:rPr>
-                <w:lang w:val="en-GB"/>
-              </w:rPr>
-              <w:t>Column B (</w:t>
-            </w:r>
-            <w:r>
-              <w:rPr>
-                <w:i/>
-                <w:iCs/>
-                <w:lang w:val="en-GB"/>
-              </w:rPr>
-              <w:t>t</w:t>
-            </w:r>
-            <w:r>
-              <w:rPr>
-                <w:lang w:val="en-GB"/>
-              </w:rPr>
-              <w:t>)</w:t>
-            </w:r>
-          </w:p>
-        </w:tc>
-      </w:tr>
-      <w:tr>
-        <w:trPr>
-          <w:jc w:val="center"/>
-        </w:trPr>
-        <w:tc>
-          <w:tcPr>
-            <w:tcW w:w="3291" w:type="dxa"/>
-            <w:tcBorders>
-              <w:top w:val="single" w:sz="4" w:space="0" w:color="auto"/>
-            </w:tcBorders>
-          </w:tcPr>
-          <w:p>
-            <w:pPr>
-              <w:pStyle w:val="Els-table-text"/>
-              <w:rPr>
-                <w:lang w:val="en-GB"/>
-              </w:rPr>
-            </w:pPr>
-            <w:r>
-              <w:rPr>
-                <w:lang w:val="en-GB"/>
-              </w:rPr>
-              <w:t>And an entry</w:t>
-            </w:r>
-          </w:p>
-        </w:tc>
-        <w:tc>
-          <w:tcPr>
-            <w:tcW w:w="1450" w:type="dxa"/>
-            <w:tcBorders>
-              <w:top w:val="single" w:sz="4" w:space="0" w:color="auto"/>
-            </w:tcBorders>
-          </w:tcPr>
-          <w:p>
-            <w:pPr>
-              <w:pStyle w:val="Els-table-text"/>
-              <w:rPr>
-                <w:lang w:val="en-GB"/>
-              </w:rPr>
-            </w:pPr>
-            <w:r>
-              <w:rPr>
-                <w:lang w:val="en-GB"/>
-              </w:rPr>
-              <w:t>1</w:t>
-            </w:r>
-          </w:p>
-        </w:tc>
-        <w:tc>
-          <w:tcPr>
-            <w:tcW w:w="1450" w:type="dxa"/>
-            <w:tcBorders>
-              <w:top w:val="single" w:sz="4" w:space="0" w:color="auto"/>
-            </w:tcBorders>
-          </w:tcPr>
-          <w:p>
-            <w:pPr>
-              <w:pStyle w:val="Els-table-text"/>
-              <w:rPr>
-                <w:lang w:val="en-GB"/>
-              </w:rPr>
-            </w:pPr>
-            <w:r>
-              <w:rPr>
-                <w:lang w:val="en-GB"/>
-              </w:rPr>
-              <w:t>2</w:t>
-            </w:r>
-          </w:p>
-        </w:tc>
-      </w:tr>
-      <w:tr>
-        <w:trPr>
-          <w:jc w:val="center"/>
-        </w:trPr>
-        <w:tc>
-          <w:tcPr>
-            <w:tcW w:w="3291" w:type="dxa"/>
-          </w:tcPr>
-          <w:p>
-            <w:pPr>
-              <w:pStyle w:val="Els-table-text"/>
-              <w:rPr>
-                <w:lang w:val="en-GB"/>
-              </w:rPr>
-            </w:pPr>
-            <w:r>
-              <w:rPr>
-                <w:lang w:val="en-GB"/>
-              </w:rPr>
-              <w:t>And another entry</w:t>
-            </w:r>
-          </w:p>
-        </w:tc>
-        <w:tc>
-          <w:tcPr>
-            <w:tcW w:w="1450" w:type="dxa"/>
-          </w:tcPr>
-          <w:p>
-            <w:pPr>
-              <w:pStyle w:val="Els-table-text"/>
-              <w:rPr>
-                <w:lang w:val="en-GB"/>
-              </w:rPr>
-            </w:pPr>
-            <w:r>
-              <w:rPr>
-                <w:lang w:val="en-GB"/>
-              </w:rPr>
-              <w:t>3</w:t>
-            </w:r>
-          </w:p>
-        </w:tc>
-        <w:tc>
-          <w:tcPr>
-            <w:tcW w:w="1450" w:type="dxa"/>
-          </w:tcPr>
-          <w:p>
-            <w:pPr>
-              <w:pStyle w:val="Els-table-text"/>
-              <w:rPr>
-                <w:lang w:val="en-GB"/>
-              </w:rPr>
-            </w:pPr>
-            <w:r>
-              <w:rPr>
-                <w:lang w:val="en-GB"/>
-              </w:rPr>
-              <w:t>4</w:t>
-            </w:r>
-          </w:p>
-        </w:tc>
-      </w:tr>
-      <w:tr>
-        <w:trPr>
-          <w:jc w:val="center"/>
-        </w:trPr>
-        <w:tc>
-          <w:tcPr>
-            <w:tcW w:w="3291" w:type="dxa"/>
-            <w:tcBorders>
-              <w:bottom w:val="single" w:sz="4" w:space="0" w:color="auto"/>
-            </w:tcBorders>
-          </w:tcPr>
-          <w:p>
-            <w:pPr>
-              <w:pStyle w:val="Els-table-text"/>
-              <w:rPr>
-                <w:lang w:val="en-GB"/>
-              </w:rPr>
-            </w:pPr>
-            <w:r>
-              <w:rPr>
-                <w:lang w:val="en-GB"/>
-              </w:rPr>
-              <w:t>And another entry</w:t>
-            </w:r>
-          </w:p>
-        </w:tc>
-        <w:tc>
-          <w:tcPr>
-            <w:tcW w:w="1450" w:type="dxa"/>
-            <w:tcBorders>
-              <w:bottom w:val="single" w:sz="4" w:space="0" w:color="auto"/>
-            </w:tcBorders>
-          </w:tcPr>
-          <w:p>
-            <w:pPr>
-              <w:pStyle w:val="Els-table-text"/>
-              <w:rPr>
-                <w:lang w:val="en-GB"/>
-              </w:rPr>
-            </w:pPr>
-            <w:r>
-              <w:rPr>
-                <w:lang w:val="en-GB"/>
-              </w:rPr>
-              <w:t>5</w:t>
-            </w:r>
-          </w:p>
-        </w:tc>
-        <w:tc>
-          <w:tcPr>
-            <w:tcW w:w="1450" w:type="dxa"/>
-            <w:tcBorders>
-              <w:bottom w:val="single" w:sz="4" w:space="0" w:color="auto"/>
-            </w:tcBorders>
-          </w:tcPr>
-          <w:p>
-            <w:pPr>
-              <w:pStyle w:val="Els-table-text"/>
-              <w:rPr>
-                <w:lang w:val="en-GB"/>
-              </w:rPr>
-            </w:pPr>
-            <w:r>
-              <w:rPr>
-                <w:lang w:val="en-GB"/>
-              </w:rPr>
-              <w:t>6</w:t>
-            </w:r>
-          </w:p>
-        </w:tc>
-      </w:tr>
-    </w:tbl>
-    <w:p>
-      <w:pPr>
         <w:pStyle w:val="Els-1storder-head"/>
         <w:rPr>
           <w:lang w:val="en-GB"/>
@@ -2376,19 +2037,7 @@
         <w:rPr>
           <w:lang w:val="en-GB"/>
         </w:rPr>
-        <w:t xml:space="preserve">. Figure 2 shows the general structure of the Kiwamoto model with the </w:t>
-      </w:r>
-      <w:r>
-        <w:rPr>
-          <w:lang w:val="en-GB"/>
-        </w:rPr>
-        <w:t>exception</w:t>
-      </w:r>
-      <w:r>
-        <w:rPr>
-          <w:lang w:val="en-GB"/>
-        </w:rPr>
-        <w:t xml:space="preserve"> of the lung compartment.</w:t>
+        <w:t>. Figure 2 shows the general structure of the Kiwamoto model with the exception of the lung compartment.</w:t>
       </w:r>
       <w:r>
         <w:rPr>
@@ -2757,24 +2406,14 @@
                               <w:r>
                                 <w:t xml:space="preserve">Figure </w:t>
                               </w:r>
-                              <w:r>
-                                <w:fldChar w:fldCharType="begin"/>
-                              </w:r>
-                              <w:r>
-                                <w:instrText xml:space="preserve"> SEQ Figure \* ARABIC </w:instrText>
-                              </w:r>
-                              <w:r>
-                                <w:fldChar w:fldCharType="separate"/>
-                              </w:r>
-                              <w:r>
-                                <w:rPr>
-                                  <w:noProof/>
-                                </w:rPr>
-                                <w:t>1</w:t>
-                              </w:r>
-                              <w:r>
-                                <w:fldChar w:fldCharType="end"/>
-                              </w:r>
+                              <w:fldSimple w:instr=" SEQ Figure \* ARABIC ">
+                                <w:r>
+                                  <w:rPr>
+                                    <w:noProof/>
+                                  </w:rPr>
+                                  <w:t>1</w:t>
+                                </w:r>
+                              </w:fldSimple>
                               <w:bookmarkEnd w:id="3"/>
                               <w:r>
                                 <w:t>:</w:t>
@@ -3342,19 +2981,19 @@
         </w:rPr>
         <w:t xml:space="preserve"> the alveolar air and be </w:t>
       </w:r>
-      <w:commentRangeStart w:id="5"/>
+      <w:commentRangeStart w:id="4"/>
       <w:r>
         <w:rPr>
           <w:lang w:val="en-GB"/>
         </w:rPr>
         <w:t>exhaled</w:t>
       </w:r>
-      <w:commentRangeEnd w:id="5"/>
-      <w:r>
-        <w:rPr>
-          <w:lang w:val="en-GB"/>
-        </w:rPr>
-        <w:commentReference w:id="5"/>
+      <w:commentRangeEnd w:id="4"/>
+      <w:r>
+        <w:rPr>
+          <w:lang w:val="en-GB"/>
+        </w:rPr>
+        <w:commentReference w:id="4"/>
       </w:r>
       <w:r>
         <w:rPr>
@@ -3479,13 +3118,7 @@
           <w:rPr>
             <w:rFonts w:ascii="Cambria Math" w:hAnsi="Cambria Math"/>
           </w:rPr>
-          <m:t>=</m:t>
-        </m:r>
-        <m:r>
-          <w:rPr>
-            <w:rFonts w:ascii="Cambria Math" w:hAnsi="Cambria Math"/>
-          </w:rPr>
-          <m:t>P</m:t>
+          <m:t>=P</m:t>
         </m:r>
         <m:r>
           <m:rPr>
@@ -3546,25 +3179,7 @@
                   <w:rPr>
                     <w:rFonts w:ascii="Cambria Math" w:hAnsi="Cambria Math"/>
                   </w:rPr>
-                  <m:t>Volume</m:t>
-                </m:r>
-                <m:r>
-                  <m:rPr>
-                    <m:nor/>
-                  </m:rPr>
-                  <w:rPr>
-                    <w:rFonts w:ascii="Cambria Math" w:hAnsi="Cambria Math"/>
-                  </w:rPr>
-                  <m:t>_exp</m:t>
-                </m:r>
-                <m:r>
-                  <m:rPr>
-                    <m:nor/>
-                  </m:rPr>
-                  <w:rPr>
-                    <w:rFonts w:ascii="Cambria Math" w:hAnsi="Cambria Math"/>
-                  </w:rPr>
-                  <m:t xml:space="preserve">osure_chamber </m:t>
+                  <m:t xml:space="preserve">Volume_exposure_chamber </m:t>
                 </m:r>
               </m:den>
             </m:f>
@@ -3605,11 +3220,11 @@
       <w:r>
         <w:t xml:space="preserve"> = The dose present in the exposure chamber in </w:t>
       </w:r>
-      <w:bookmarkStart w:id="6" w:name="_Hlk130391336"/>
+      <w:bookmarkStart w:id="5" w:name="_Hlk130391336"/>
       <w:r>
         <w:t>μmol</w:t>
       </w:r>
-      <w:bookmarkEnd w:id="6"/>
+      <w:bookmarkEnd w:id="5"/>
     </w:p>
     <w:p>
       <w:pPr>
@@ -3631,6 +3246,9 @@
         <w:pStyle w:val="Plattetekst"/>
         <w:jc w:val="center"/>
       </w:pPr>
+      <w:r>
+        <w:t xml:space="preserve">                </w:t>
+      </w:r>
       <w:r>
         <w:t>Concentration of Cinnamaldehyde in Arterial blood leaving the lung in μmol/l</w:t>
       </w:r>
@@ -3680,17 +3298,7 @@
                   <w:rFonts w:ascii="Cambria Math" w:hAnsi="Cambria Math"/>
                   <w:lang w:val="de-DE"/>
                 </w:rPr>
-                <m:t>(</m:t>
-              </m:r>
-              <m:r>
-                <m:rPr>
-                  <m:nor/>
-                </m:rPr>
-                <w:rPr>
-                  <w:rFonts w:ascii="Cambria Math" w:hAnsi="Cambria Math"/>
-                  <w:lang w:val="de-DE"/>
-                </w:rPr>
-                <m:t xml:space="preserve">Q_Pu </m:t>
+                <m:t xml:space="preserve">(Q_Pu </m:t>
               </m:r>
               <m:r>
                 <w:rPr>
@@ -3719,17 +3327,7 @@
                   <w:rFonts w:ascii="Cambria Math" w:hAnsi="Cambria Math"/>
                   <w:lang w:val="de-DE"/>
                 </w:rPr>
-                <m:t>(Q</m:t>
-              </m:r>
-              <m:r>
-                <m:rPr>
-                  <m:nor/>
-                </m:rPr>
-                <w:rPr>
-                  <w:rFonts w:ascii="Cambria Math" w:hAnsi="Cambria Math"/>
-                  <w:lang w:val="de-DE"/>
-                </w:rPr>
-                <m:t>_Pu +</m:t>
+                <m:t>(Q_Pu +</m:t>
               </m:r>
               <m:f>
                 <m:fPr>
@@ -3822,13 +3420,7 @@
       </w:r>
       <w:proofErr w:type="spellEnd"/>
       <w:r>
-        <w:t xml:space="preserve"> = Concentration of CNMA in the venous blood in </w:t>
-      </w:r>
-      <w:r>
-        <w:t>μmol</w:t>
-      </w:r>
-      <w:r>
-        <w:t>/l</w:t>
+        <w:t xml:space="preserve"> = Concentration of CNMA in the venous blood in μmol/l</w:t>
       </w:r>
     </w:p>
     <w:p>
@@ -3851,6 +3443,9 @@
         <w:pStyle w:val="Plattetekst"/>
         <w:jc w:val="center"/>
       </w:pPr>
+      <w:r>
+        <w:t xml:space="preserve">     </w:t>
+      </w:r>
       <w:r>
         <w:t>Concentration of Cinnamaldehyde exhaled in μmol/l</w:t>
       </w:r>
@@ -4034,27 +3629,27 @@
         </w:rPr>
         <w:t xml:space="preserve">The model equations used in this model was used together with the fit </w:t>
       </w:r>
+      <w:commentRangeStart w:id="6"/>
       <w:commentRangeStart w:id="7"/>
-      <w:commentRangeStart w:id="8"/>
       <w:r>
         <w:rPr>
           <w:lang w:val="en-GB"/>
         </w:rPr>
         <w:t>metabolic parameters</w:t>
       </w:r>
+      <w:commentRangeEnd w:id="6"/>
+      <w:r>
+        <w:rPr>
+          <w:lang w:val="en-GB"/>
+        </w:rPr>
+        <w:commentReference w:id="6"/>
+      </w:r>
       <w:commentRangeEnd w:id="7"/>
       <w:r>
         <w:rPr>
           <w:lang w:val="en-GB"/>
         </w:rPr>
         <w:commentReference w:id="7"/>
-      </w:r>
-      <w:commentRangeEnd w:id="8"/>
-      <w:r>
-        <w:rPr>
-          <w:lang w:val="en-GB"/>
-        </w:rPr>
-        <w:commentReference w:id="8"/>
       </w:r>
       <w:r>
         <w:rPr>
@@ -4151,29 +3746,19 @@
         <w:pStyle w:val="Bijschrift"/>
         <w:keepNext/>
       </w:pPr>
-      <w:bookmarkStart w:id="9" w:name="_Ref130395166"/>
+      <w:bookmarkStart w:id="8" w:name="_Ref130395166"/>
       <w:r>
         <w:t xml:space="preserve">Table </w:t>
       </w:r>
-      <w:r>
-        <w:fldChar w:fldCharType="begin"/>
-      </w:r>
-      <w:r>
-        <w:instrText xml:space="preserve"> SEQ Table \* ARABIC </w:instrText>
-      </w:r>
-      <w:r>
-        <w:fldChar w:fldCharType="separate"/>
-      </w:r>
-      <w:r>
-        <w:rPr>
-          <w:noProof/>
-        </w:rPr>
-        <w:t>1</w:t>
-      </w:r>
-      <w:r>
-        <w:fldChar w:fldCharType="end"/>
-      </w:r>
-      <w:bookmarkEnd w:id="9"/>
+      <w:fldSimple w:instr=" SEQ Table \* ARABIC ">
+        <w:r>
+          <w:rPr>
+            <w:noProof/>
+          </w:rPr>
+          <w:t>1</w:t>
+        </w:r>
+      </w:fldSimple>
+      <w:bookmarkEnd w:id="8"/>
       <w:r>
         <w:t>: Physiological parameters for the rat inhalation model.</w:t>
       </w:r>
@@ -5405,12 +4990,12 @@
             <w:pPr>
               <w:pStyle w:val="Els-table-text"/>
               <w:rPr>
-                <w:lang w:val="en-GB"/>
+                <w:lang w:val="sv-SE"/>
               </w:rPr>
             </w:pPr>
             <w:r>
               <w:rPr>
-                <w:lang w:val="en-GB"/>
+                <w:lang w:val="sv-SE"/>
               </w:rPr>
               <w:t>L</w:t>
             </w:r>
@@ -5419,12 +5004,12 @@
             <w:pPr>
               <w:pStyle w:val="Els-table-text"/>
               <w:rPr>
-                <w:lang w:val="en-GB"/>
+                <w:lang w:val="sv-SE"/>
               </w:rPr>
             </w:pPr>
             <w:r>
               <w:rPr>
-                <w:lang w:val="en-GB"/>
+                <w:lang w:val="sv-SE"/>
               </w:rPr>
               <w:t>L</w:t>
             </w:r>
@@ -5433,12 +5018,12 @@
             <w:pPr>
               <w:pStyle w:val="Els-table-text"/>
               <w:rPr>
-                <w:lang w:val="en-GB"/>
+                <w:lang w:val="sv-SE"/>
               </w:rPr>
             </w:pPr>
             <w:r>
               <w:rPr>
-                <w:lang w:val="en-GB"/>
+                <w:lang w:val="sv-SE"/>
               </w:rPr>
               <w:t>L</w:t>
             </w:r>
@@ -5447,12 +5032,12 @@
             <w:pPr>
               <w:pStyle w:val="Els-table-text"/>
               <w:rPr>
-                <w:lang w:val="en-GB"/>
+                <w:lang w:val="sv-SE"/>
               </w:rPr>
             </w:pPr>
             <w:r>
               <w:rPr>
-                <w:lang w:val="en-GB"/>
+                <w:lang w:val="sv-SE"/>
               </w:rPr>
               <w:t>L</w:t>
             </w:r>
@@ -5461,12 +5046,12 @@
             <w:pPr>
               <w:pStyle w:val="Els-table-text"/>
               <w:rPr>
-                <w:lang w:val="en-GB"/>
+                <w:lang w:val="sv-SE"/>
               </w:rPr>
             </w:pPr>
             <w:r>
               <w:rPr>
-                <w:lang w:val="en-GB"/>
+                <w:lang w:val="sv-SE"/>
               </w:rPr>
               <w:t>L</w:t>
             </w:r>
@@ -5475,12 +5060,12 @@
             <w:pPr>
               <w:pStyle w:val="Els-table-text"/>
               <w:rPr>
-                <w:lang w:val="en-GB"/>
+                <w:lang w:val="sv-SE"/>
               </w:rPr>
             </w:pPr>
             <w:r>
               <w:rPr>
-                <w:lang w:val="en-GB"/>
+                <w:lang w:val="sv-SE"/>
               </w:rPr>
               <w:t>L</w:t>
             </w:r>
@@ -5489,12 +5074,12 @@
             <w:pPr>
               <w:pStyle w:val="Els-table-text"/>
               <w:rPr>
-                <w:lang w:val="en-GB"/>
+                <w:lang w:val="sv-SE"/>
               </w:rPr>
             </w:pPr>
             <w:r>
               <w:rPr>
-                <w:lang w:val="en-GB"/>
+                <w:lang w:val="sv-SE"/>
               </w:rPr>
               <w:t>L</w:t>
             </w:r>
@@ -5503,7 +5088,7 @@
             <w:pPr>
               <w:pStyle w:val="Els-table-text"/>
               <w:rPr>
-                <w:lang w:val="en-GB"/>
+                <w:lang w:val="sv-SE"/>
               </w:rPr>
             </w:pPr>
           </w:p>
@@ -5511,12 +5096,12 @@
             <w:pPr>
               <w:pStyle w:val="Els-table-text"/>
               <w:rPr>
-                <w:lang w:val="en-GB"/>
+                <w:lang w:val="sv-SE"/>
               </w:rPr>
             </w:pPr>
             <w:r>
               <w:rPr>
-                <w:lang w:val="en-GB"/>
+                <w:lang w:val="sv-SE"/>
               </w:rPr>
               <w:t>L/h</w:t>
             </w:r>
@@ -5617,12 +5202,12 @@
             <w:pPr>
               <w:pStyle w:val="Els-table-text"/>
               <w:rPr>
-                <w:lang w:val="en-GB"/>
+                <w:lang w:val="sv-SE"/>
               </w:rPr>
             </w:pPr>
             <w:r>
               <w:rPr>
-                <w:lang w:val="en-GB"/>
+                <w:lang w:val="sv-SE"/>
               </w:rPr>
               <w:t>L/h</w:t>
             </w:r>
@@ -5970,7 +5555,6 @@
                 <w:r>
                   <w:rPr>
                     <w:rFonts w:eastAsia="Times New Roman"/>
-                    <w:color w:val="000000"/>
                   </w:rPr>
                   <w:t xml:space="preserve">(Brown et al., 1997) based on a mean of </w:t>
                 </w:r>
@@ -5978,7 +5562,6 @@
                 <w:r>
                   <w:rPr>
                     <w:rFonts w:eastAsia="Times New Roman"/>
-                    <w:color w:val="000000"/>
                   </w:rPr>
                   <w:t>50ml</w:t>
                 </w:r>
@@ -5986,7 +5569,6 @@
                 <w:r>
                   <w:rPr>
                     <w:rFonts w:eastAsia="Times New Roman"/>
-                    <w:color w:val="000000"/>
                   </w:rPr>
                   <w:t xml:space="preserve">/min per </w:t>
                 </w:r>
@@ -5994,7 +5576,6 @@
                 <w:r>
                   <w:rPr>
                     <w:rFonts w:eastAsia="Times New Roman"/>
-                    <w:color w:val="000000"/>
                   </w:rPr>
                   <w:t>100g</w:t>
                 </w:r>
@@ -6058,13 +5639,7 @@
         <w:rPr>
           <w:lang w:val="en-GB"/>
         </w:rPr>
-        <w:t xml:space="preserve">As noted in Table 1 the uptake rate constant was calculated </w:t>
-      </w:r>
-      <w:r>
-        <w:rPr>
-          <w:lang w:val="en-GB"/>
-        </w:rPr>
-        <w:t xml:space="preserve">based on Ans et al,(2022). </w:t>
+        <w:t xml:space="preserve">As noted in Table 1 the uptake rate constant was calculated based on Ans et al,(2022). </w:t>
       </w:r>
       <w:r>
         <w:rPr>
@@ -6191,13 +5766,7 @@
         <w:rPr>
           <w:lang w:val="en-GB"/>
         </w:rPr>
-        <w:t xml:space="preserve">= 17.1 </w:t>
-      </w:r>
-      <w:r>
-        <w:rPr>
-          <w:lang w:val="en-GB"/>
-        </w:rPr>
-        <w:t xml:space="preserve">Computed by </w:t>
+        <w:t xml:space="preserve">= 17.1 Computed by </w:t>
       </w:r>
       <w:proofErr w:type="spellStart"/>
       <w:r>
@@ -6290,16 +5859,7 @@
               <w:rPr>
                 <w:rFonts w:ascii="Cambria Math" w:hAnsi="Cambria Math"/>
               </w:rPr>
-              <m:t>1</m:t>
-            </m:r>
-            <m:r>
-              <m:rPr>
-                <m:sty m:val="p"/>
-              </m:rPr>
-              <w:rPr>
-                <w:rFonts w:ascii="Cambria Math" w:hAnsi="Cambria Math"/>
-              </w:rPr>
-              <m:t>0</m:t>
+              <m:t>10</m:t>
             </m:r>
             <m:r>
               <m:rPr>
@@ -6317,16 +5877,7 @@
               <w:rPr>
                 <w:rFonts w:ascii="Cambria Math" w:hAnsi="Cambria Math"/>
               </w:rPr>
-              <m:t>4</m:t>
-            </m:r>
-            <m:r>
-              <m:rPr>
-                <m:sty m:val="p"/>
-              </m:rPr>
-              <w:rPr>
-                <w:rFonts w:ascii="Cambria Math" w:hAnsi="Cambria Math"/>
-              </w:rPr>
-              <m:t xml:space="preserve"> </m:t>
+              <m:t xml:space="preserve">4 </m:t>
             </m:r>
             <m:r>
               <m:rPr>
@@ -6462,13 +6013,7 @@
           <w:rPr>
             <w:rFonts w:ascii="Cambria Math" w:hAnsi="Cambria Math"/>
           </w:rPr>
-          <m:t>Ka</m:t>
-        </m:r>
-        <m:r>
-          <w:rPr>
-            <w:rFonts w:ascii="Cambria Math" w:hAnsi="Cambria Math"/>
-          </w:rPr>
-          <m:t xml:space="preserve"> (</m:t>
+          <m:t>Ka (</m:t>
         </m:r>
         <m:r>
           <m:rPr>
@@ -6594,6 +6139,23 @@
       <w:r>
         <w:t xml:space="preserve">in cm = 0.126 </w:t>
       </w:r>
+      <w:sdt>
+        <w:sdtPr>
+          <w:tag w:val="MENDELEY_CITATION_v3_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"/>
+          <w:id w:val="124280766"/>
+          <w:placeholder>
+            <w:docPart w:val="DefaultPlaceholder_-1854013440"/>
+          </w:placeholder>
+        </w:sdtPr>
+        <w:sdtContent>
+          <w:r>
+            <w:rPr>
+              <w:rFonts w:eastAsia="Times New Roman"/>
+            </w:rPr>
+            <w:t>(Kothari &amp; Rajagopalan, 2020)</w:t>
+          </w:r>
+        </w:sdtContent>
+      </w:sdt>
     </w:p>
     <w:p>
       <w:pPr>
@@ -6605,6 +6167,7 @@
     <w:p>
       <w:pPr>
         <w:rPr>
+          <w:color w:val="000000"/>
           <w:lang w:val="en-US"/>
         </w:rPr>
       </w:pPr>
@@ -6612,47 +6175,48 @@
         <w:rPr>
           <w:lang w:val="en-US"/>
         </w:rPr>
+        <w:t>The physiological</w:t>
+      </w:r>
+      <w:r>
+        <w:rPr>
+          <w:lang w:val="en-US"/>
+        </w:rPr>
         <w:t xml:space="preserve"> </w:t>
       </w:r>
-      <w:commentRangeStart w:id="10"/>
+      <w:commentRangeStart w:id="9"/>
       <w:r>
         <w:rPr>
           <w:lang w:val="en-US"/>
         </w:rPr>
-        <w:t xml:space="preserve">Details </w:t>
-      </w:r>
-      <w:commentRangeEnd w:id="10"/>
+        <w:t>parameters</w:t>
+      </w:r>
+      <w:r>
+        <w:rPr>
+          <w:lang w:val="en-US"/>
+        </w:rPr>
+        <w:t xml:space="preserve"> based around body weight and cardiac output</w:t>
+      </w:r>
+      <w:r>
+        <w:rPr>
+          <w:lang w:val="en-US"/>
+        </w:rPr>
+        <w:t xml:space="preserve"> </w:t>
+      </w:r>
+      <w:commentRangeEnd w:id="9"/>
       <w:r>
         <w:rPr>
           <w:rStyle w:val="Verwijzingopmerking"/>
         </w:rPr>
-        <w:commentReference w:id="10"/>
+        <w:commentReference w:id="9"/>
+      </w:r>
+      <w:r>
+        <w:t>are</w:t>
       </w:r>
       <w:r>
         <w:rPr>
           <w:lang w:val="en-US"/>
         </w:rPr>
-        <w:t xml:space="preserve">can be found in the supplementary data. Pulmonary </w:t>
-      </w:r>
-      <w:commentRangeStart w:id="11"/>
-      <w:r>
-        <w:rPr>
-          <w:lang w:val="en-US"/>
-        </w:rPr>
-        <w:t xml:space="preserve">parameters </w:t>
-      </w:r>
-      <w:commentRangeEnd w:id="11"/>
-      <w:r>
-        <w:rPr>
-          <w:rStyle w:val="Verwijzingopmerking"/>
-        </w:rPr>
-        <w:commentReference w:id="11"/>
-      </w:r>
-      <w:r>
-        <w:rPr>
-          <w:lang w:val="en-US"/>
-        </w:rPr>
-        <w:t xml:space="preserve">were based </w:t>
+        <w:t xml:space="preserve"> based </w:t>
       </w:r>
       <w:sdt>
         <w:sdtPr>
@@ -6694,21 +6258,28 @@
         </w:rPr>
         <w:t xml:space="preserve">ent, </w:t>
       </w:r>
-      <w:commentRangeStart w:id="12"/>
+      <w:commentRangeStart w:id="10"/>
       <w:proofErr w:type="spellStart"/>
       <w:r>
         <w:rPr>
           <w:lang w:val="en-US"/>
         </w:rPr>
-        <w:t>logKow</w:t>
-      </w:r>
-      <w:commentRangeEnd w:id="12"/>
+        <w:t>logK</w:t>
+      </w:r>
+      <w:commentRangeEnd w:id="10"/>
+      <w:r>
+        <w:rPr>
+          <w:vertAlign w:val="subscript"/>
+          <w:lang w:val="en-US"/>
+        </w:rPr>
+        <w:t>ow</w:t>
+      </w:r>
       <w:proofErr w:type="spellEnd"/>
       <w:r>
         <w:rPr>
           <w:rStyle w:val="Verwijzingopmerking"/>
         </w:rPr>
-        <w:commentReference w:id="12"/>
+        <w:commentReference w:id="10"/>
       </w:r>
       <w:r>
         <w:rPr>
@@ -6742,48 +6313,80 @@
         <w:rPr>
           <w:lang w:val="en-US"/>
         </w:rPr>
-        <w:t xml:space="preserve">). The </w:t>
-      </w:r>
-      <w:commentRangeStart w:id="13"/>
+        <w:t>). The</w:t>
+      </w:r>
       <w:r>
         <w:rPr>
           <w:lang w:val="en-US"/>
         </w:rPr>
+        <w:t xml:space="preserve"> organ blood </w:t>
+      </w:r>
+      <w:r>
+        <w:rPr>
+          <w:lang w:val="en-US"/>
+        </w:rPr>
+        <w:t xml:space="preserve"> </w:t>
+      </w:r>
+      <w:commentRangeStart w:id="11"/>
+      <w:r>
+        <w:rPr>
+          <w:lang w:val="en-US"/>
+        </w:rPr>
         <w:t xml:space="preserve">partition </w:t>
       </w:r>
-      <w:commentRangeEnd w:id="13"/>
+      <w:commentRangeEnd w:id="11"/>
       <w:r>
         <w:rPr>
           <w:rStyle w:val="Verwijzingopmerking"/>
         </w:rPr>
-        <w:commentReference w:id="13"/>
+        <w:commentReference w:id="11"/>
       </w:r>
       <w:r>
         <w:rPr>
           <w:lang w:val="en-US"/>
         </w:rPr>
-        <w:t xml:space="preserve">coefficients where calculated based on this </w:t>
+        <w:t>coefficients where calculated based on th</w:t>
+      </w:r>
+      <w:r>
+        <w:rPr>
+          <w:lang w:val="en-US"/>
+        </w:rPr>
+        <w:t>e</w:t>
+      </w:r>
+      <w:r>
+        <w:rPr>
+          <w:lang w:val="en-US"/>
+        </w:rPr>
+        <w:t xml:space="preserve"> </w:t>
       </w:r>
       <w:proofErr w:type="spellStart"/>
       <w:r>
         <w:rPr>
           <w:lang w:val="en-US"/>
         </w:rPr>
-        <w:t>LogKow</w:t>
+        <w:t>LogK</w:t>
+      </w:r>
+      <w:r>
+        <w:rPr>
+          <w:vertAlign w:val="subscript"/>
+          <w:lang w:val="en-US"/>
+        </w:rPr>
+        <w:t>ow</w:t>
       </w:r>
       <w:proofErr w:type="spellEnd"/>
       <w:r>
         <w:rPr>
           <w:lang w:val="en-US"/>
         </w:rPr>
-        <w:t xml:space="preserve"> using both </w:t>
+        <w:t xml:space="preserve"> using </w:t>
       </w:r>
       <w:sdt>
         <w:sdtPr>
           <w:rPr>
+            <w:color w:val="000000"/>
             <w:lang w:val="en-US"/>
           </w:rPr>
-          <w:tag w:val="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"/>
+          <w:tag w:val="MENDELEY_CITATION_v3_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"/>
           <w:id w:val="647089309"/>
           <w:placeholder>
             <w:docPart w:val="B2CC4A18550F47DA99C2C81326227674"/>
@@ -6793,6 +6396,7 @@
           <w:r>
             <w:rPr>
               <w:rFonts w:eastAsia="Times New Roman"/>
+              <w:color w:val="000000"/>
             </w:rPr>
             <w:t>(</w:t>
           </w:r>
@@ -6800,6 +6404,7 @@
           <w:r>
             <w:rPr>
               <w:rFonts w:eastAsia="Times New Roman"/>
+              <w:color w:val="000000"/>
             </w:rPr>
             <w:t>Dejongh</w:t>
           </w:r>
@@ -6807,36 +6412,9 @@
           <w:r>
             <w:rPr>
               <w:rFonts w:eastAsia="Times New Roman"/>
-            </w:rPr>
-            <w:t xml:space="preserve"> et al., 1997; </w:t>
-          </w:r>
-          <w:proofErr w:type="spellStart"/>
-          <w:r>
-            <w:rPr>
-              <w:rFonts w:eastAsia="Times New Roman"/>
-            </w:rPr>
-            <w:t>Jongeneelen</w:t>
-          </w:r>
-          <w:proofErr w:type="spellEnd"/>
-          <w:r>
-            <w:rPr>
-              <w:rFonts w:eastAsia="Times New Roman"/>
-            </w:rPr>
-            <w:t xml:space="preserve"> &amp; Berge, </w:t>
-          </w:r>
-          <w:proofErr w:type="spellStart"/>
-          <w:r>
-            <w:rPr>
-              <w:rFonts w:eastAsia="Times New Roman"/>
-            </w:rPr>
-            <w:t>2011b</w:t>
-          </w:r>
-          <w:proofErr w:type="spellEnd"/>
-          <w:r>
-            <w:rPr>
-              <w:rFonts w:eastAsia="Times New Roman"/>
-            </w:rPr>
-            <w:t>)</w:t>
+              <w:color w:val="000000"/>
+            </w:rPr>
+            <w:t xml:space="preserve"> et al., 1997)</w:t>
           </w:r>
         </w:sdtContent>
       </w:sdt>
@@ -6844,91 +6422,13 @@
         <w:rPr>
           <w:lang w:val="en-US"/>
         </w:rPr>
-        <w:t xml:space="preserve">. Kiwamoto </w:t>
-      </w:r>
-      <w:r>
-        <w:rPr>
-          <w:i/>
-          <w:iCs/>
+        <w:t>.</w:t>
+      </w:r>
+      <w:r>
+        <w:rPr>
           <w:lang w:val="en-US"/>
         </w:rPr>
-        <w:t xml:space="preserve">et al </w:t>
-      </w:r>
-      <w:r>
-        <w:rPr>
-          <w:lang w:val="en-US"/>
-        </w:rPr>
-        <w:t xml:space="preserve">also used </w:t>
-      </w:r>
-      <w:proofErr w:type="spellStart"/>
-      <w:r>
-        <w:rPr>
-          <w:lang w:val="en-US"/>
-        </w:rPr>
-        <w:t>Episuite</w:t>
-      </w:r>
-      <w:proofErr w:type="spellEnd"/>
-      <w:r>
-        <w:rPr>
-          <w:lang w:val="en-US"/>
-        </w:rPr>
-        <w:t xml:space="preserve"> and </w:t>
-      </w:r>
-      <w:proofErr w:type="spellStart"/>
-      <w:r>
-        <w:rPr>
-          <w:lang w:val="en-US"/>
-        </w:rPr>
-        <w:t>Dejongh</w:t>
-      </w:r>
-      <w:proofErr w:type="spellEnd"/>
-      <w:r>
-        <w:rPr>
-          <w:lang w:val="en-US"/>
-        </w:rPr>
-        <w:t xml:space="preserve"> </w:t>
-      </w:r>
-      <w:r>
-        <w:rPr>
-          <w:i/>
-          <w:iCs/>
-          <w:lang w:val="en-US"/>
-        </w:rPr>
-        <w:t>et al</w:t>
-      </w:r>
-      <w:r>
-        <w:rPr>
-          <w:lang w:val="en-US"/>
-        </w:rPr>
-        <w:t xml:space="preserve"> to calculate the partition coefficients yet the values differ significantly. Sadly, </w:t>
-      </w:r>
-      <w:proofErr w:type="spellStart"/>
-      <w:r>
-        <w:rPr>
-          <w:lang w:val="en-US"/>
-        </w:rPr>
-        <w:t>Kiwomato</w:t>
-      </w:r>
-      <w:proofErr w:type="spellEnd"/>
-      <w:r>
-        <w:rPr>
-          <w:lang w:val="en-US"/>
-        </w:rPr>
-        <w:t xml:space="preserve"> </w:t>
-      </w:r>
-      <w:r>
-        <w:rPr>
-          <w:i/>
-          <w:iCs/>
-          <w:lang w:val="en-US"/>
-        </w:rPr>
-        <w:t>et al</w:t>
-      </w:r>
-      <w:r>
-        <w:rPr>
-          <w:lang w:val="en-US"/>
-        </w:rPr>
-        <w:t xml:space="preserve"> provides no specifics as to how they were derived and thusly the reason for the difference is unexplained. The uptake constant Ka was calculated based on a method shown by</w:t>
+        <w:t xml:space="preserve"> The blood air partition coefficient was not present previously in the model. This was calculated using the method provided by </w:t>
       </w:r>
       <w:sdt>
         <w:sdtPr>
@@ -6936,10 +6436,10 @@
             <w:color w:val="000000"/>
             <w:lang w:val="en-US"/>
           </w:rPr>
-          <w:tag w:val="MENDELEY_CITATION_v3_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"/>
-          <w:id w:val="-992868183"/>
+          <w:tag w:val="MENDELEY_CITATION_v3_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"/>
+          <w:id w:val="-537502258"/>
           <w:placeholder>
-            <w:docPart w:val="B2CC4A18550F47DA99C2C81326227674"/>
+            <w:docPart w:val="DefaultPlaceholder_-1854013440"/>
           </w:placeholder>
         </w:sdtPr>
         <w:sdtContent>
@@ -6947,29 +6447,733 @@
             <w:rPr>
               <w:rFonts w:eastAsia="Times New Roman"/>
             </w:rPr>
-            <w:t xml:space="preserve">Yu et </w:t>
+            <w:t>(</w:t>
           </w:r>
           <w:proofErr w:type="spellStart"/>
           <w:r>
             <w:rPr>
               <w:rFonts w:eastAsia="Times New Roman"/>
             </w:rPr>
-            <w:t>al,1999</w:t>
+            <w:t>Jongeneelen</w:t>
           </w:r>
           <w:proofErr w:type="spellEnd"/>
           <w:r>
             <w:rPr>
               <w:rFonts w:eastAsia="Times New Roman"/>
             </w:rPr>
-            <w:t xml:space="preserve"> (Yu &amp; Amidon, 1999)</w:t>
+            <w:t xml:space="preserve"> &amp; Berge, </w:t>
+          </w:r>
+          <w:proofErr w:type="spellStart"/>
+          <w:r>
+            <w:rPr>
+              <w:rFonts w:eastAsia="Times New Roman"/>
+            </w:rPr>
+            <w:t>2011b</w:t>
+          </w:r>
+          <w:proofErr w:type="spellEnd"/>
+          <w:r>
+            <w:rPr>
+              <w:rFonts w:eastAsia="Times New Roman"/>
+            </w:rPr>
+            <w:t>)</w:t>
           </w:r>
         </w:sdtContent>
       </w:sdt>
       <w:r>
         <w:rPr>
+          <w:color w:val="000000"/>
           <w:lang w:val="en-US"/>
         </w:rPr>
-        <w:t xml:space="preserve">.  The complete list of sources/calculations can be found in the supplementary data 2: parameters. </w:t>
+        <w:t xml:space="preserve">. </w:t>
+      </w:r>
+      <w:r>
+        <w:rPr>
+          <w:color w:val="000000"/>
+          <w:lang w:val="en-US"/>
+        </w:rPr>
+        <w:t>This method estimates the blood/air partition coefficient based on</w:t>
+      </w:r>
+    </w:p>
+    <w:p>
+      <w:pPr>
+        <w:rPr>
+          <w:color w:val="000000"/>
+          <w:lang w:val="en-US"/>
+        </w:rPr>
+      </w:pPr>
+    </w:p>
+    <w:p>
+      <w:pPr>
+        <w:rPr>
+          <w:color w:val="000000"/>
+          <w:lang w:val="en-US"/>
+        </w:rPr>
+      </w:pPr>
+    </w:p>
+    <w:p>
+      <w:pPr>
+        <w:jc w:val="center"/>
+        <w:rPr>
+          <w:color w:val="000000"/>
+          <w:lang w:val="en-US"/>
+        </w:rPr>
+      </w:pPr>
+      <w:r>
+        <w:rPr>
+          <w:color w:val="000000"/>
+          <w:lang w:val="en-US"/>
+        </w:rPr>
+        <w:t xml:space="preserve">Dimensionless </w:t>
+      </w:r>
+      <w:r>
+        <w:rPr>
+          <w:color w:val="000000"/>
+          <w:lang w:val="en-US"/>
+        </w:rPr>
+        <w:t>Henry coefficient</w:t>
+      </w:r>
+    </w:p>
+    <w:p>
+      <w:pPr>
+        <w:jc w:val="center"/>
+        <w:rPr>
+          <w:color w:val="000000"/>
+          <w:lang w:val="en-US"/>
+        </w:rPr>
+      </w:pPr>
+      <m:oMathPara>
+        <m:oMath>
+          <m:f>
+            <m:fPr>
+              <m:ctrlPr>
+                <w:rPr>
+                  <w:rFonts w:ascii="Cambria Math" w:hAnsi="Cambria Math"/>
+                  <w:i/>
+                  <w:color w:val="000000"/>
+                  <w:lang w:val="en-US"/>
+                </w:rPr>
+              </m:ctrlPr>
+            </m:fPr>
+            <m:num>
+              <m:r>
+                <m:rPr>
+                  <m:nor/>
+                </m:rPr>
+                <w:rPr>
+                  <w:rFonts w:ascii="Cambria Math" w:hAnsi="Cambria Math"/>
+                  <w:color w:val="000000"/>
+                  <w:lang w:val="en-US"/>
+                </w:rPr>
+                <m:t>(</m:t>
+              </m:r>
+              <m:r>
+                <m:rPr>
+                  <m:nor/>
+                </m:rPr>
+                <w:rPr>
+                  <w:rFonts w:ascii="Cambria Math" w:hAnsi="Cambria Math"/>
+                  <w:color w:val="000000"/>
+                  <w:lang w:val="en-US"/>
+                </w:rPr>
+                <m:t>CNMA</m:t>
+              </m:r>
+              <m:r>
+                <m:rPr>
+                  <m:nor/>
+                </m:rPr>
+                <w:rPr>
+                  <w:rFonts w:ascii="Cambria Math" w:hAnsi="Cambria Math"/>
+                  <w:color w:val="000000"/>
+                  <w:lang w:val="en-US"/>
+                </w:rPr>
+                <m:t>_vapour</m:t>
+              </m:r>
+              <m:r>
+                <m:rPr>
+                  <m:nor/>
+                </m:rPr>
+                <w:rPr>
+                  <w:rFonts w:ascii="Cambria Math" w:hAnsi="Cambria Math"/>
+                  <w:color w:val="000000"/>
+                  <w:lang w:val="en-US"/>
+                </w:rPr>
+                <m:t>_</m:t>
+              </m:r>
+              <m:r>
+                <m:rPr>
+                  <m:nor/>
+                </m:rPr>
+                <w:rPr>
+                  <w:rFonts w:ascii="Cambria Math" w:hAnsi="Cambria Math"/>
+                  <w:color w:val="000000"/>
+                  <w:lang w:val="en-US"/>
+                </w:rPr>
+                <m:t xml:space="preserve">pressure * </m:t>
+              </m:r>
+              <m:r>
+                <m:rPr>
+                  <m:nor/>
+                </m:rPr>
+                <w:rPr>
+                  <w:rFonts w:ascii="Cambria Math" w:hAnsi="Cambria Math"/>
+                  <w:color w:val="000000"/>
+                  <w:lang w:val="en-US"/>
+                </w:rPr>
+                <m:t>CNMA</m:t>
+              </m:r>
+              <m:r>
+                <m:rPr>
+                  <m:nor/>
+                </m:rPr>
+                <w:rPr>
+                  <w:rFonts w:ascii="Cambria Math" w:hAnsi="Cambria Math"/>
+                  <w:color w:val="000000"/>
+                  <w:lang w:val="en-US"/>
+                </w:rPr>
+                <m:t>_Molecular_weight)</m:t>
+              </m:r>
+              <m:r>
+                <m:rPr>
+                  <m:nor/>
+                </m:rPr>
+                <w:rPr>
+                  <w:rFonts w:ascii="Cambria Math" w:hAnsi="Cambria Math"/>
+                  <w:color w:val="000000"/>
+                  <w:lang w:val="en-US"/>
+                </w:rPr>
+                <m:t xml:space="preserve">  </m:t>
+              </m:r>
+              <m:ctrlPr>
+                <w:rPr>
+                  <w:rFonts w:ascii="Cambria Math" w:hAnsi="Cambria Math"/>
+                  <w:color w:val="000000"/>
+                  <w:lang w:val="en-US"/>
+                </w:rPr>
+              </m:ctrlPr>
+            </m:num>
+            <m:den>
+              <m:r>
+                <m:rPr>
+                  <m:nor/>
+                </m:rPr>
+                <w:rPr>
+                  <w:rFonts w:ascii="Cambria Math" w:hAnsi="Cambria Math"/>
+                  <w:color w:val="000000"/>
+                  <w:lang w:val="en-US"/>
+                </w:rPr>
+                <m:t>(</m:t>
+              </m:r>
+              <m:r>
+                <m:rPr>
+                  <m:nor/>
+                </m:rPr>
+                <w:rPr>
+                  <w:rFonts w:ascii="Cambria Math" w:hAnsi="Cambria Math"/>
+                  <w:color w:val="000000"/>
+                  <w:lang w:val="en-US"/>
+                </w:rPr>
+                <m:t>CNMA</m:t>
+              </m:r>
+              <m:r>
+                <m:rPr>
+                  <m:nor/>
+                </m:rPr>
+                <w:rPr>
+                  <w:rFonts w:ascii="Cambria Math" w:hAnsi="Cambria Math"/>
+                  <w:color w:val="000000"/>
+                  <w:lang w:val="en-US"/>
+                </w:rPr>
+                <m:t xml:space="preserve">_water_solubility * </m:t>
+              </m:r>
+              <m:r>
+                <m:rPr>
+                  <m:nor/>
+                </m:rPr>
+                <w:rPr>
+                  <w:rFonts w:ascii="Cambria Math" w:hAnsi="Cambria Math"/>
+                  <w:color w:val="000000"/>
+                  <w:lang w:val="en-US"/>
+                </w:rPr>
+                <m:t>CNMA</m:t>
+              </m:r>
+              <m:r>
+                <m:rPr>
+                  <m:nor/>
+                </m:rPr>
+                <w:rPr>
+                  <w:rFonts w:ascii="Cambria Math" w:hAnsi="Cambria Math"/>
+                  <w:color w:val="000000"/>
+                  <w:lang w:val="en-US"/>
+                </w:rPr>
+                <m:t xml:space="preserve">_gas_constant * </m:t>
+              </m:r>
+              <m:r>
+                <m:rPr>
+                  <m:nor/>
+                </m:rPr>
+                <w:rPr>
+                  <w:rFonts w:ascii="Cambria Math" w:hAnsi="Cambria Math"/>
+                  <w:color w:val="000000"/>
+                  <w:lang w:val="en-US"/>
+                </w:rPr>
+                <m:t>temp</m:t>
+              </m:r>
+              <m:r>
+                <m:rPr>
+                  <m:nor/>
+                </m:rPr>
+                <w:rPr>
+                  <w:rFonts w:ascii="Cambria Math" w:hAnsi="Cambria Math"/>
+                  <w:color w:val="000000"/>
+                  <w:lang w:val="en-US"/>
+                </w:rPr>
+                <m:t>)</m:t>
+              </m:r>
+            </m:den>
+          </m:f>
+        </m:oMath>
+      </m:oMathPara>
+    </w:p>
+    <w:p>
+      <w:pPr>
+        <w:jc w:val="center"/>
+        <w:rPr>
+          <w:color w:val="000000"/>
+          <w:lang w:val="en-US"/>
+        </w:rPr>
+      </w:pPr>
+    </w:p>
+    <w:p>
+      <w:pPr>
+        <w:jc w:val="center"/>
+        <w:rPr>
+          <w:color w:val="000000"/>
+          <w:lang w:val="en-US"/>
+        </w:rPr>
+      </w:pPr>
+      <w:proofErr w:type="spellStart"/>
+      <w:r>
+        <w:rPr>
+          <w:color w:val="000000"/>
+          <w:lang w:val="en-US"/>
+        </w:rPr>
+        <w:t>Vapour</w:t>
+      </w:r>
+      <w:proofErr w:type="spellEnd"/>
+      <w:r>
+        <w:rPr>
+          <w:color w:val="000000"/>
+          <w:lang w:val="en-US"/>
+        </w:rPr>
+        <w:t xml:space="preserve"> pressure = </w:t>
+      </w:r>
+      <w:r>
+        <w:rPr>
+          <w:color w:val="000000"/>
+          <w:lang w:val="en-US"/>
+        </w:rPr>
+        <w:t>0.0337 mmHg</w:t>
+      </w:r>
+    </w:p>
+    <w:p>
+      <w:pPr>
+        <w:jc w:val="center"/>
+        <w:rPr>
+          <w:color w:val="000000"/>
+          <w:lang w:val="en-US"/>
+        </w:rPr>
+      </w:pPr>
+      <w:r>
+        <w:rPr>
+          <w:color w:val="000000"/>
+          <w:lang w:val="en-US"/>
+        </w:rPr>
+        <w:t xml:space="preserve">Molecular weight = </w:t>
+      </w:r>
+      <w:r>
+        <w:rPr>
+          <w:color w:val="000000"/>
+          <w:lang w:val="en-US"/>
+        </w:rPr>
+        <w:t>132.16</w:t>
+      </w:r>
+    </w:p>
+    <w:p>
+      <w:pPr>
+        <w:jc w:val="center"/>
+        <w:rPr>
+          <w:color w:val="000000"/>
+          <w:lang w:val="en-US"/>
+        </w:rPr>
+      </w:pPr>
+      <w:r>
+        <w:rPr>
+          <w:color w:val="000000"/>
+          <w:lang w:val="en-US"/>
+        </w:rPr>
+        <w:t xml:space="preserve">Water solubility = </w:t>
+      </w:r>
+      <w:r>
+        <w:rPr>
+          <w:color w:val="000000"/>
+          <w:lang w:val="en-US"/>
+        </w:rPr>
+        <w:t>2</w:t>
+      </w:r>
+      <w:r>
+        <w:rPr>
+          <w:color w:val="000000"/>
+          <w:lang w:val="en-US"/>
+        </w:rPr>
+        <w:t>150</w:t>
+      </w:r>
+      <w:r>
+        <w:rPr>
+          <w:color w:val="000000"/>
+          <w:lang w:val="en-US"/>
+        </w:rPr>
+        <w:t xml:space="preserve"> mg</w:t>
+      </w:r>
+      <w:r>
+        <w:rPr>
+          <w:color w:val="000000"/>
+          <w:lang w:val="en-US"/>
+        </w:rPr>
+        <w:t>/</w:t>
+      </w:r>
+      <w:r>
+        <w:rPr>
+          <w:color w:val="000000"/>
+          <w:lang w:val="en-US"/>
+        </w:rPr>
+        <w:t>l</w:t>
+      </w:r>
+    </w:p>
+    <w:p>
+      <w:pPr>
+        <w:jc w:val="center"/>
+        <w:rPr>
+          <w:color w:val="000000"/>
+          <w:lang w:val="en-US"/>
+        </w:rPr>
+      </w:pPr>
+      <w:r>
+        <w:rPr>
+          <w:color w:val="000000"/>
+          <w:lang w:val="en-US"/>
+        </w:rPr>
+        <w:t xml:space="preserve">Gas constant = </w:t>
+      </w:r>
+      <w:r>
+        <w:rPr>
+          <w:color w:val="000000"/>
+          <w:lang w:val="en-US"/>
+        </w:rPr>
+        <w:t>3.45</w:t>
+      </w:r>
+      <w:r>
+        <w:rPr>
+          <w:color w:val="000000"/>
+          <w:lang w:val="en-US"/>
+        </w:rPr>
+        <w:t xml:space="preserve">*10^-6 </w:t>
+      </w:r>
+      <w:r>
+        <w:rPr>
+          <w:color w:val="000000"/>
+          <w:lang w:val="en-US"/>
+        </w:rPr>
+        <w:t xml:space="preserve"> atm-</w:t>
+      </w:r>
+      <w:proofErr w:type="spellStart"/>
+      <w:r>
+        <w:rPr>
+          <w:color w:val="000000"/>
+          <w:lang w:val="en-US"/>
+        </w:rPr>
+        <w:t>m</w:t>
+      </w:r>
+      <w:r>
+        <w:rPr>
+          <w:color w:val="000000"/>
+          <w:vertAlign w:val="superscript"/>
+          <w:lang w:val="en-US"/>
+        </w:rPr>
+        <w:t>3</w:t>
+      </w:r>
+      <w:proofErr w:type="spellEnd"/>
+      <w:r>
+        <w:rPr>
+          <w:color w:val="000000"/>
+          <w:lang w:val="en-US"/>
+        </w:rPr>
+        <w:t>/mole</w:t>
+      </w:r>
+    </w:p>
+    <w:p>
+      <w:pPr>
+        <w:jc w:val="center"/>
+        <w:rPr>
+          <w:color w:val="000000"/>
+          <w:lang w:val="en-US"/>
+        </w:rPr>
+      </w:pPr>
+    </w:p>
+    <w:p>
+      <w:pPr>
+        <w:jc w:val="center"/>
+      </w:pPr>
+      <w:r>
+        <w:t>Blood : air partition coefficient</w:t>
+      </w:r>
+    </w:p>
+    <w:p>
+      <m:oMathPara>
+        <m:oMath>
+          <m:f>
+            <m:fPr>
+              <m:ctrlPr>
+                <w:rPr>
+                  <w:rFonts w:ascii="Cambria Math" w:hAnsi="Cambria Math"/>
+                  <w:i/>
+                </w:rPr>
+              </m:ctrlPr>
+            </m:fPr>
+            <m:num>
+              <m:r>
+                <w:rPr>
+                  <w:rFonts w:ascii="Cambria Math" w:hAnsi="Cambria Math"/>
+                </w:rPr>
+                <m:t>0.4445</m:t>
+              </m:r>
+            </m:num>
+            <m:den>
+              <m:r>
+                <w:rPr>
+                  <w:rFonts w:ascii="Cambria Math" w:hAnsi="Cambria Math"/>
+                </w:rPr>
+                <m:t>Henry DL</m:t>
+              </m:r>
+            </m:den>
+          </m:f>
+          <m:r>
+            <w:rPr>
+              <w:rFonts w:ascii="Cambria Math" w:hAnsi="Cambria Math"/>
+            </w:rPr>
+            <m:t>+0.005189*</m:t>
+          </m:r>
+          <m:sSub>
+            <m:sSubPr>
+              <m:ctrlPr>
+                <w:rPr>
+                  <w:rFonts w:ascii="Cambria Math" w:hAnsi="Cambria Math"/>
+                  <w:i/>
+                </w:rPr>
+              </m:ctrlPr>
+            </m:sSubPr>
+            <m:e>
+              <m:r>
+                <w:rPr>
+                  <w:rFonts w:ascii="Cambria Math" w:hAnsi="Cambria Math"/>
+                </w:rPr>
+                <m:t>K</m:t>
+              </m:r>
+            </m:e>
+            <m:sub>
+              <m:r>
+                <w:rPr>
+                  <w:rFonts w:ascii="Cambria Math" w:hAnsi="Cambria Math"/>
+                </w:rPr>
+                <m:t>oa</m:t>
+              </m:r>
+            </m:sub>
+          </m:sSub>
+        </m:oMath>
+      </m:oMathPara>
+    </w:p>
+    <w:p>
+      <w:pPr>
+        <w:jc w:val="center"/>
+      </w:pPr>
+    </w:p>
+    <w:p>
+      <w:pPr>
+        <w:jc w:val="center"/>
+        <w:rPr>
+          <w:lang w:val="en-US"/>
+        </w:rPr>
+      </w:pPr>
+      <w:r>
+        <w:t>K</w:t>
+      </w:r>
+      <w:r>
+        <w:rPr>
+          <w:vertAlign w:val="subscript"/>
+        </w:rPr>
+        <w:t xml:space="preserve">oa </w:t>
+      </w:r>
+      <w:r>
+        <w:t xml:space="preserve">= octanal/air partition coefficient = 13.18 </w:t>
+      </w:r>
+      <w:proofErr w:type="spellStart"/>
+      <w:r>
+        <w:rPr>
+          <w:lang w:val="en-US"/>
+        </w:rPr>
+        <w:t>EPIsuite</w:t>
+      </w:r>
+      <w:proofErr w:type="spellEnd"/>
+      <w:r>
+        <w:rPr>
+          <w:lang w:val="en-US"/>
+        </w:rPr>
+        <w:t xml:space="preserve"> (Version 4.5 </w:t>
+      </w:r>
+      <w:proofErr w:type="spellStart"/>
+      <w:r>
+        <w:rPr>
+          <w:lang w:val="en-US"/>
+        </w:rPr>
+        <w:t>SP1</w:t>
+      </w:r>
+      <w:proofErr w:type="spellEnd"/>
+      <w:r>
+        <w:rPr>
+          <w:lang w:val="en-US"/>
+        </w:rPr>
+        <w:t>)</w:t>
+      </w:r>
+    </w:p>
+    <w:p>
+      <w:pPr>
+        <w:jc w:val="center"/>
+        <w:rPr>
+          <w:lang w:val="en-US"/>
+        </w:rPr>
+      </w:pPr>
+    </w:p>
+    <w:p>
+      <w:pPr>
+        <w:rPr>
+          <w:lang w:val="en-US"/>
+        </w:rPr>
+      </w:pPr>
+      <w:r>
+        <w:rPr>
+          <w:lang w:val="en-US"/>
+        </w:rPr>
+        <w:t xml:space="preserve">Kiwamoto </w:t>
+      </w:r>
+      <w:r>
+        <w:rPr>
+          <w:i/>
+          <w:iCs/>
+          <w:lang w:val="en-US"/>
+        </w:rPr>
+        <w:t xml:space="preserve">et al </w:t>
+      </w:r>
+      <w:r>
+        <w:rPr>
+          <w:lang w:val="en-US"/>
+        </w:rPr>
+        <w:t xml:space="preserve">also used </w:t>
+      </w:r>
+      <w:proofErr w:type="spellStart"/>
+      <w:r>
+        <w:rPr>
+          <w:lang w:val="en-US"/>
+        </w:rPr>
+        <w:t>Episuite</w:t>
+      </w:r>
+      <w:proofErr w:type="spellEnd"/>
+      <w:r>
+        <w:rPr>
+          <w:lang w:val="en-US"/>
+        </w:rPr>
+        <w:t xml:space="preserve"> and </w:t>
+      </w:r>
+      <w:proofErr w:type="spellStart"/>
+      <w:r>
+        <w:rPr>
+          <w:lang w:val="en-US"/>
+        </w:rPr>
+        <w:t>Dejongh</w:t>
+      </w:r>
+      <w:proofErr w:type="spellEnd"/>
+      <w:r>
+        <w:rPr>
+          <w:lang w:val="en-US"/>
+        </w:rPr>
+        <w:t xml:space="preserve"> </w:t>
+      </w:r>
+      <w:r>
+        <w:rPr>
+          <w:i/>
+          <w:iCs/>
+          <w:lang w:val="en-US"/>
+        </w:rPr>
+        <w:t>et al</w:t>
+      </w:r>
+      <w:r>
+        <w:rPr>
+          <w:lang w:val="en-US"/>
+        </w:rPr>
+        <w:t xml:space="preserve"> to calculate the partition coefficients yet the values differ significantly. Sadly, </w:t>
+      </w:r>
+      <w:proofErr w:type="spellStart"/>
+      <w:r>
+        <w:rPr>
+          <w:lang w:val="en-US"/>
+        </w:rPr>
+        <w:t>Kiwomato</w:t>
+      </w:r>
+      <w:proofErr w:type="spellEnd"/>
+      <w:r>
+        <w:rPr>
+          <w:lang w:val="en-US"/>
+        </w:rPr>
+        <w:t xml:space="preserve"> </w:t>
+      </w:r>
+      <w:r>
+        <w:rPr>
+          <w:i/>
+          <w:iCs/>
+          <w:lang w:val="en-US"/>
+        </w:rPr>
+        <w:t>et al</w:t>
+      </w:r>
+      <w:r>
+        <w:rPr>
+          <w:lang w:val="en-US"/>
+        </w:rPr>
+        <w:t xml:space="preserve"> provides no specifics as to how they were derived and thusly the reason for the difference is unexplained. </w:t>
+      </w:r>
+    </w:p>
+    <w:p>
+      <w:pPr>
+        <w:rPr>
+          <w:lang w:val="en-US"/>
+        </w:rPr>
+      </w:pPr>
+    </w:p>
+    <w:p>
+      <w:pPr>
+        <w:rPr>
+          <w:lang w:val="en-US"/>
+        </w:rPr>
+      </w:pPr>
+    </w:p>
+    <w:p>
+      <w:pPr>
+        <w:rPr>
+          <w:lang w:val="en-US"/>
+        </w:rPr>
+      </w:pPr>
+      <w:r>
+        <w:rPr>
+          <w:lang w:val="en-US"/>
+        </w:rPr>
+        <w:t xml:space="preserve">The complete list of sources/calculations can be found in the supplementary data 2: parameters. </w:t>
       </w:r>
     </w:p>
     <w:p>
@@ -7068,15 +7272,7 @@
           <w:color w:val="000000"/>
           <w:lang w:val="en-US"/>
         </w:rPr>
-        <w:t xml:space="preserve">Pulmonary blood flow as set as equal to cardiac output. The following parameters where calculated. Partition coefficients </w:t>
-      </w:r>
-      <w:r>
-        <w:rPr>
-          <w:color w:val="000000"/>
-          <w:lang w:val="en-US"/>
-        </w:rPr>
-        <w:lastRenderedPageBreak/>
-        <w:t xml:space="preserve">and the uptake rate constant. </w:t>
+        <w:t xml:space="preserve">Pulmonary blood flow as set as equal to cardiac output. The following parameters where calculated. Partition coefficients and the uptake rate constant. </w:t>
       </w:r>
       <w:r>
         <w:rPr>
@@ -7305,29 +7501,19 @@
                                   <w:lang w:val="en-US"/>
                                 </w:rPr>
                               </w:pPr>
-                              <w:bookmarkStart w:id="14" w:name="_Ref130382133"/>
+                              <w:bookmarkStart w:id="12" w:name="_Ref130382133"/>
                               <w:r>
                                 <w:t xml:space="preserve">Figure </w:t>
                               </w:r>
-                              <w:r>
-                                <w:fldChar w:fldCharType="begin"/>
-                              </w:r>
-                              <w:r>
-                                <w:instrText xml:space="preserve"> SEQ Figure \* ARABIC </w:instrText>
-                              </w:r>
-                              <w:r>
-                                <w:fldChar w:fldCharType="separate"/>
-                              </w:r>
-                              <w:r>
-                                <w:rPr>
-                                  <w:noProof/>
-                                </w:rPr>
-                                <w:t>2</w:t>
-                              </w:r>
-                              <w:r>
-                                <w:fldChar w:fldCharType="end"/>
-                              </w:r>
-                              <w:bookmarkEnd w:id="14"/>
+                              <w:fldSimple w:instr=" SEQ Figure \* ARABIC ">
+                                <w:r>
+                                  <w:rPr>
+                                    <w:noProof/>
+                                  </w:rPr>
+                                  <w:t>2</w:t>
+                                </w:r>
+                              </w:fldSimple>
+                              <w:bookmarkEnd w:id="12"/>
                               <w:r>
                                 <w:t>:</w:t>
                               </w:r>
@@ -7433,6 +7619,7 @@
         <w:rPr>
           <w:noProof/>
         </w:rPr>
+        <w:lastRenderedPageBreak/>
         <w:drawing>
           <wp:inline distT="0" distB="0" distL="0" distR="0" wp14:anchorId="51C1B903" wp14:editId="0FE38DC5">
             <wp:extent cx="4886325" cy="1257300"/>
@@ -7605,7 +7792,7 @@
           <m:fPr>
             <m:ctrlPr>
               <w:rPr>
-                <w:rFonts w:ascii="Cambria Math"/>
+                <w:rFonts w:ascii="Cambria Math" w:hAnsi="Cambria Math"/>
                 <w:lang w:val="en-GB"/>
               </w:rPr>
             </m:ctrlPr>
@@ -7616,7 +7803,7 @@
                 <m:chr m:val="⃗"/>
                 <m:ctrlPr>
                   <w:rPr>
-                    <w:rFonts w:ascii="Cambria Math"/>
+                    <w:rFonts w:ascii="Cambria Math" w:hAnsi="Cambria Math"/>
                     <w:lang w:val="en-GB"/>
                   </w:rPr>
                 </m:ctrlPr>
@@ -7637,7 +7824,7 @@
               <m:sSubPr>
                 <m:ctrlPr>
                   <w:rPr>
-                    <w:rFonts w:ascii="Cambria Math"/>
+                    <w:rFonts w:ascii="Cambria Math" w:hAnsi="Cambria Math"/>
                     <w:lang w:val="en-GB"/>
                   </w:rPr>
                 </m:ctrlPr>
@@ -7665,7 +7852,7 @@
               <m:dPr>
                 <m:ctrlPr>
                   <w:rPr>
-                    <w:rFonts w:ascii="Cambria Math"/>
+                    <w:rFonts w:ascii="Cambria Math" w:hAnsi="Cambria Math"/>
                     <w:lang w:val="en-GB"/>
                   </w:rPr>
                 </m:ctrlPr>
@@ -7691,7 +7878,7 @@
                 </m:r>
                 <m:ctrlPr>
                   <w:rPr>
-                    <w:rFonts w:ascii="Cambria Math"/>
+                    <w:rFonts w:ascii="Cambria Math" w:hAnsi="Cambria Math"/>
                     <w:i w:val="0"/>
                     <w:lang w:val="en-GB"/>
                   </w:rPr>
@@ -7709,7 +7896,7 @@
               <m:dPr>
                 <m:ctrlPr>
                   <w:rPr>
-                    <w:rFonts w:ascii="Cambria Math"/>
+                    <w:rFonts w:ascii="Cambria Math" w:hAnsi="Cambria Math"/>
                     <w:lang w:val="en-GB"/>
                   </w:rPr>
                 </m:ctrlPr>
@@ -7733,7 +7920,7 @@
                   <m:sSupPr>
                     <m:ctrlPr>
                       <w:rPr>
-                        <w:rFonts w:ascii="Cambria Math"/>
+                        <w:rFonts w:ascii="Cambria Math" w:hAnsi="Cambria Math"/>
                         <w:lang w:val="en-GB"/>
                       </w:rPr>
                     </m:ctrlPr>
@@ -7743,7 +7930,7 @@
                       <m:dPr>
                         <m:ctrlPr>
                           <w:rPr>
-                            <w:rFonts w:ascii="Cambria Math"/>
+                            <w:rFonts w:ascii="Cambria Math" w:hAnsi="Cambria Math"/>
                             <w:lang w:val="en-GB"/>
                           </w:rPr>
                         </m:ctrlPr>
@@ -7753,7 +7940,7 @@
                           <m:fPr>
                             <m:ctrlPr>
                               <w:rPr>
-                                <w:rFonts w:ascii="Cambria Math"/>
+                                <w:rFonts w:ascii="Cambria Math" w:hAnsi="Cambria Math"/>
                                 <w:lang w:val="en-GB"/>
                               </w:rPr>
                             </m:ctrlPr>
@@ -7764,7 +7951,7 @@
                                 <m:chr m:val="⃗"/>
                                 <m:ctrlPr>
                                   <w:rPr>
-                                    <w:rFonts w:ascii="Cambria Math"/>
+                                    <w:rFonts w:ascii="Cambria Math" w:hAnsi="Cambria Math"/>
                                     <w:lang w:val="en-GB"/>
                                   </w:rPr>
                                 </m:ctrlPr>
@@ -7785,7 +7972,7 @@
                               <m:sSubPr>
                                 <m:ctrlPr>
                                   <w:rPr>
-                                    <w:rFonts w:ascii="Cambria Math"/>
+                                    <w:rFonts w:ascii="Cambria Math" w:hAnsi="Cambria Math"/>
                                     <w:lang w:val="en-GB"/>
                                   </w:rPr>
                                 </m:ctrlPr>
@@ -7809,20 +7996,8 @@
                                 </m:r>
                               </m:sub>
                             </m:sSub>
-                            <m:ctrlPr>
-                              <w:rPr>
-                                <w:rFonts w:ascii="Cambria Math" w:hAnsi="Cambria Math"/>
-                                <w:lang w:val="en-GB"/>
-                              </w:rPr>
-                            </m:ctrlPr>
                           </m:den>
                         </m:f>
-                        <m:ctrlPr>
-                          <w:rPr>
-                            <w:rFonts w:ascii="Cambria Math" w:hAnsi="Cambria Math"/>
-                            <w:lang w:val="en-GB"/>
-                          </w:rPr>
-                        </m:ctrlPr>
                       </m:e>
                     </m:d>
                   </m:e>
@@ -7847,7 +8022,7 @@
                   <m:dPr>
                     <m:ctrlPr>
                       <w:rPr>
-                        <w:rFonts w:ascii="Cambria Math"/>
+                        <w:rFonts w:ascii="Cambria Math" w:hAnsi="Cambria Math"/>
                         <w:lang w:val="en-GB"/>
                       </w:rPr>
                     </m:ctrlPr>
@@ -7876,20 +8051,8 @@
                     </m:r>
                   </m:e>
                 </m:d>
-                <m:ctrlPr>
-                  <w:rPr>
-                    <w:rFonts w:ascii="Cambria Math" w:hAnsi="Cambria Math"/>
-                    <w:lang w:val="en-GB"/>
-                  </w:rPr>
-                </m:ctrlPr>
               </m:e>
             </m:d>
-            <m:ctrlPr>
-              <w:rPr>
-                <w:rFonts w:ascii="Cambria Math" w:hAnsi="Cambria Math"/>
-                <w:lang w:val="en-GB"/>
-              </w:rPr>
-            </m:ctrlPr>
           </m:den>
         </m:f>
       </m:oMath>
@@ -7928,7 +8091,6 @@
         <w:rPr>
           <w:lang w:val="en-GB"/>
         </w:rPr>
-        <w:lastRenderedPageBreak/>
         <w:t xml:space="preserve">4. </w:t>
       </w:r>
       <w:r>
@@ -8147,7 +8309,7 @@
             <w:autoSpaceDE w:val="0"/>
             <w:autoSpaceDN w:val="0"/>
             <w:ind w:hanging="480"/>
-            <w:divId w:val="1080449461"/>
+            <w:divId w:val="992873179"/>
             <w:rPr>
               <w:rFonts w:eastAsia="Times New Roman"/>
               <w:sz w:val="24"/>
@@ -8348,7 +8510,14 @@
             <w:rPr>
               <w:rFonts w:eastAsia="Times New Roman"/>
             </w:rPr>
-            <w:t xml:space="preserve"> 16 Stockholm, Sweden International Commission on Radiological Protection 2001-2005 </w:t>
+            <w:t xml:space="preserve"> 16 Stockholm, Sweden International Commission </w:t>
+          </w:r>
+          <w:r>
+            <w:rPr>
+              <w:rFonts w:eastAsia="Times New Roman"/>
+            </w:rPr>
+            <w:lastRenderedPageBreak/>
+            <w:t xml:space="preserve">on Radiological Protection 2001-2005 </w:t>
           </w:r>
           <w:proofErr w:type="spellStart"/>
           <w:r>
@@ -8448,7 +8617,7 @@
             <w:autoSpaceDE w:val="0"/>
             <w:autoSpaceDN w:val="0"/>
             <w:ind w:hanging="480"/>
-            <w:divId w:val="363215059"/>
+            <w:divId w:val="1975600745"/>
             <w:rPr>
               <w:rFonts w:eastAsia="Times New Roman"/>
             </w:rPr>
@@ -8557,7 +8726,7 @@
             <w:autoSpaceDE w:val="0"/>
             <w:autoSpaceDN w:val="0"/>
             <w:ind w:hanging="480"/>
-            <w:divId w:val="533814530"/>
+            <w:divId w:val="1286699121"/>
             <w:rPr>
               <w:rFonts w:eastAsia="Times New Roman"/>
             </w:rPr>
@@ -8638,7 +8807,7 @@
             <w:autoSpaceDE w:val="0"/>
             <w:autoSpaceDN w:val="0"/>
             <w:ind w:hanging="480"/>
-            <w:divId w:val="1101989839"/>
+            <w:divId w:val="745422545"/>
             <w:rPr>
               <w:rFonts w:eastAsia="Times New Roman"/>
             </w:rPr>
@@ -8719,7 +8888,7 @@
             <w:autoSpaceDE w:val="0"/>
             <w:autoSpaceDN w:val="0"/>
             <w:ind w:hanging="480"/>
-            <w:divId w:val="167066331"/>
+            <w:divId w:val="13653777"/>
             <w:rPr>
               <w:rFonts w:eastAsia="Times New Roman"/>
             </w:rPr>
@@ -8778,7 +8947,7 @@
             <w:autoSpaceDE w:val="0"/>
             <w:autoSpaceDN w:val="0"/>
             <w:ind w:hanging="480"/>
-            <w:divId w:val="2146772766"/>
+            <w:divId w:val="964502273"/>
             <w:rPr>
               <w:rFonts w:eastAsia="Times New Roman"/>
             </w:rPr>
@@ -8906,7 +9075,7 @@
             <w:autoSpaceDE w:val="0"/>
             <w:autoSpaceDN w:val="0"/>
             <w:ind w:hanging="480"/>
-            <w:divId w:val="1167751342"/>
+            <w:divId w:val="1875344358"/>
             <w:rPr>
               <w:rFonts w:eastAsia="Times New Roman"/>
             </w:rPr>
@@ -9043,7 +9212,7 @@
             <w:autoSpaceDE w:val="0"/>
             <w:autoSpaceDN w:val="0"/>
             <w:ind w:hanging="480"/>
-            <w:divId w:val="1546481401"/>
+            <w:divId w:val="1331717240"/>
             <w:rPr>
               <w:rFonts w:eastAsia="Times New Roman"/>
             </w:rPr>
@@ -9164,14 +9333,7 @@
             <w:rPr>
               <w:rFonts w:eastAsia="Times New Roman"/>
             </w:rPr>
-            <w:t xml:space="preserve">, 278–292. </w:t>
-          </w:r>
-          <w:r>
-            <w:rPr>
-              <w:rFonts w:eastAsia="Times New Roman"/>
-            </w:rPr>
-            <w:lastRenderedPageBreak/>
-            <w:t>https://</w:t>
+            <w:t>, 278–292. https://</w:t>
           </w:r>
           <w:proofErr w:type="spellStart"/>
           <w:r>
@@ -9207,7 +9369,7 @@
             <w:autoSpaceDE w:val="0"/>
             <w:autoSpaceDN w:val="0"/>
             <w:ind w:hanging="480"/>
-            <w:divId w:val="1899047820"/>
+            <w:divId w:val="1892572366"/>
             <w:rPr>
               <w:rFonts w:eastAsia="Times New Roman"/>
             </w:rPr>
@@ -9296,7 +9458,7 @@
             <w:autoSpaceDE w:val="0"/>
             <w:autoSpaceDN w:val="0"/>
             <w:ind w:hanging="480"/>
-            <w:divId w:val="502404241"/>
+            <w:divId w:val="2064791673"/>
             <w:rPr>
               <w:rFonts w:eastAsia="Times New Roman"/>
             </w:rPr>
@@ -9365,7 +9527,7 @@
             <w:autoSpaceDE w:val="0"/>
             <w:autoSpaceDN w:val="0"/>
             <w:ind w:hanging="480"/>
-            <w:divId w:val="259603182"/>
+            <w:divId w:val="92551880"/>
             <w:rPr>
               <w:rFonts w:eastAsia="Times New Roman"/>
             </w:rPr>
@@ -9428,7 +9590,7 @@
             <w:autoSpaceDE w:val="0"/>
             <w:autoSpaceDN w:val="0"/>
             <w:ind w:hanging="480"/>
-            <w:divId w:val="1216696132"/>
+            <w:divId w:val="700400651"/>
             <w:rPr>
               <w:rFonts w:eastAsia="Times New Roman"/>
             </w:rPr>
@@ -9509,7 +9671,7 @@
             <w:autoSpaceDE w:val="0"/>
             <w:autoSpaceDN w:val="0"/>
             <w:ind w:hanging="480"/>
-            <w:divId w:val="67699816"/>
+            <w:divId w:val="1665620898"/>
             <w:rPr>
               <w:rFonts w:eastAsia="Times New Roman"/>
             </w:rPr>
@@ -9628,7 +9790,7 @@
             <w:autoSpaceDE w:val="0"/>
             <w:autoSpaceDN w:val="0"/>
             <w:ind w:hanging="480"/>
-            <w:divId w:val="8914098"/>
+            <w:divId w:val="46221094"/>
             <w:rPr>
               <w:rFonts w:eastAsia="Times New Roman"/>
             </w:rPr>
@@ -9723,7 +9885,7 @@
             <w:autoSpaceDE w:val="0"/>
             <w:autoSpaceDN w:val="0"/>
             <w:ind w:hanging="480"/>
-            <w:divId w:val="948202302"/>
+            <w:divId w:val="590050246"/>
             <w:rPr>
               <w:rFonts w:eastAsia="Times New Roman"/>
             </w:rPr>
@@ -9832,7 +9994,7 @@
             <w:autoSpaceDE w:val="0"/>
             <w:autoSpaceDN w:val="0"/>
             <w:ind w:hanging="480"/>
-            <w:divId w:val="1683048262"/>
+            <w:divId w:val="592470571"/>
             <w:rPr>
               <w:rFonts w:eastAsia="Times New Roman"/>
             </w:rPr>
@@ -9885,7 +10047,7 @@
             <w:autoSpaceDE w:val="0"/>
             <w:autoSpaceDN w:val="0"/>
             <w:ind w:hanging="480"/>
-            <w:divId w:val="2022777331"/>
+            <w:divId w:val="951324372"/>
             <w:rPr>
               <w:rFonts w:eastAsia="Times New Roman"/>
             </w:rPr>
@@ -9944,7 +10106,7 @@
             <w:autoSpaceDE w:val="0"/>
             <w:autoSpaceDN w:val="0"/>
             <w:ind w:hanging="480"/>
-            <w:divId w:val="177814106"/>
+            <w:divId w:val="1978483690"/>
             <w:rPr>
               <w:rFonts w:eastAsia="Times New Roman"/>
             </w:rPr>
@@ -10011,7 +10173,7 @@
             <w:autoSpaceDE w:val="0"/>
             <w:autoSpaceDN w:val="0"/>
             <w:ind w:hanging="480"/>
-            <w:divId w:val="361630948"/>
+            <w:divId w:val="60714452"/>
             <w:rPr>
               <w:rFonts w:eastAsia="Times New Roman"/>
             </w:rPr>
@@ -10041,6 +10203,7 @@
             <w:rPr>
               <w:rFonts w:eastAsia="Times New Roman"/>
             </w:rPr>
+            <w:lastRenderedPageBreak/>
             <w:t>Organization.International</w:t>
           </w:r>
           <w:proofErr w:type="spellEnd"/>
@@ -10084,7 +10247,7 @@
             <w:autoSpaceDE w:val="0"/>
             <w:autoSpaceDN w:val="0"/>
             <w:ind w:hanging="480"/>
-            <w:divId w:val="2147157653"/>
+            <w:divId w:val="301077704"/>
             <w:rPr>
               <w:rFonts w:eastAsia="Times New Roman"/>
             </w:rPr>
@@ -10211,7 +10374,7 @@
             <w:autoSpaceDE w:val="0"/>
             <w:autoSpaceDN w:val="0"/>
             <w:ind w:hanging="480"/>
-            <w:divId w:val="392974472"/>
+            <w:divId w:val="1215510404"/>
             <w:rPr>
               <w:rFonts w:eastAsia="Times New Roman"/>
             </w:rPr>
@@ -10328,7 +10491,7 @@
             <w:autoSpaceDE w:val="0"/>
             <w:autoSpaceDN w:val="0"/>
             <w:ind w:hanging="480"/>
-            <w:divId w:val="391928925"/>
+            <w:divId w:val="1689792166"/>
             <w:rPr>
               <w:rFonts w:eastAsia="Times New Roman"/>
             </w:rPr>
@@ -10415,7 +10578,7 @@
             <w:autoSpaceDE w:val="0"/>
             <w:autoSpaceDN w:val="0"/>
             <w:ind w:hanging="480"/>
-            <w:divId w:val="45837781"/>
+            <w:divId w:val="659695186"/>
             <w:rPr>
               <w:rFonts w:eastAsia="Times New Roman"/>
               <w:lang w:val="nl-NL"/>
@@ -10522,7 +10685,7 @@
             <w:autoSpaceDE w:val="0"/>
             <w:autoSpaceDN w:val="0"/>
             <w:ind w:hanging="480"/>
-            <w:divId w:val="597492770"/>
+            <w:divId w:val="568803430"/>
             <w:rPr>
               <w:rFonts w:eastAsia="Times New Roman"/>
             </w:rPr>
@@ -10612,24 +10775,16 @@
             <w:autoSpaceDE w:val="0"/>
             <w:autoSpaceDN w:val="0"/>
             <w:ind w:hanging="480"/>
-            <w:divId w:val="644941225"/>
+            <w:divId w:val="402604000"/>
             <w:rPr>
               <w:rFonts w:eastAsia="Times New Roman"/>
             </w:rPr>
           </w:pPr>
-          <w:proofErr w:type="spellStart"/>
-          <w:r>
-            <w:rPr>
-              <w:rFonts w:eastAsia="Times New Roman"/>
-            </w:rPr>
-            <w:t>Lopachin</w:t>
-          </w:r>
-          <w:proofErr w:type="spellEnd"/>
-          <w:r>
-            <w:rPr>
-              <w:rFonts w:eastAsia="Times New Roman"/>
-            </w:rPr>
-            <w:t xml:space="preserve">, R. M., &amp; Gavin, T. (2014). Molecular mechanisms of aldehyde toxicity: A chemical perspective. In </w:t>
+          <w:r>
+            <w:rPr>
+              <w:rFonts w:eastAsia="Times New Roman"/>
+            </w:rPr>
+            <w:t xml:space="preserve">Kothari, A., &amp; Rajagopalan, P. (2020). The assembly of integrated rat intestinal-hepatocyte cultures. </w:t>
           </w:r>
           <w:r>
             <w:rPr>
@@ -10637,13 +10792,27 @@
               <w:i/>
               <w:iCs/>
             </w:rPr>
-            <w:t>Chemical Research in Toxicology</w:t>
-          </w:r>
-          <w:r>
-            <w:rPr>
-              <w:rFonts w:eastAsia="Times New Roman"/>
-            </w:rPr>
-            <w:t xml:space="preserve"> (Vol. 27, Issue 7, pp. 1081–1091). American Chemical Society. https://</w:t>
+            <w:t>Bioengineering and Translational Medicine</w:t>
+          </w:r>
+          <w:r>
+            <w:rPr>
+              <w:rFonts w:eastAsia="Times New Roman"/>
+            </w:rPr>
+            <w:t xml:space="preserve">, </w:t>
+          </w:r>
+          <w:r>
+            <w:rPr>
+              <w:rFonts w:eastAsia="Times New Roman"/>
+              <w:i/>
+              <w:iCs/>
+            </w:rPr>
+            <w:t>5</w:t>
+          </w:r>
+          <w:r>
+            <w:rPr>
+              <w:rFonts w:eastAsia="Times New Roman"/>
+            </w:rPr>
+            <w:t>(1). https://</w:t>
           </w:r>
           <w:proofErr w:type="spellStart"/>
           <w:r>
@@ -10657,14 +10826,14 @@
             <w:rPr>
               <w:rFonts w:eastAsia="Times New Roman"/>
             </w:rPr>
-            <w:t>/10.1021/</w:t>
+            <w:t>/10.1002/</w:t>
           </w:r>
           <w:proofErr w:type="spellStart"/>
           <w:r>
             <w:rPr>
               <w:rFonts w:eastAsia="Times New Roman"/>
             </w:rPr>
-            <w:t>tx5001046</w:t>
+            <w:t>btm2.10146</w:t>
           </w:r>
           <w:proofErr w:type="spellEnd"/>
         </w:p>
@@ -10673,30 +10842,24 @@
             <w:autoSpaceDE w:val="0"/>
             <w:autoSpaceDN w:val="0"/>
             <w:ind w:hanging="480"/>
-            <w:divId w:val="924798138"/>
+            <w:divId w:val="72242047"/>
             <w:rPr>
               <w:rFonts w:eastAsia="Times New Roman"/>
             </w:rPr>
           </w:pPr>
-          <w:r>
-            <w:rPr>
-              <w:rFonts w:eastAsia="Times New Roman"/>
-            </w:rPr>
-            <w:t xml:space="preserve">Morgan, D. L., Flake, G. P., Kirby, P. J., &amp; Palmer, S. M. (2008). Respiratory toxicity of diacetyl in </w:t>
-          </w:r>
           <w:proofErr w:type="spellStart"/>
           <w:r>
             <w:rPr>
               <w:rFonts w:eastAsia="Times New Roman"/>
             </w:rPr>
-            <w:t>C57Bl</w:t>
+            <w:t>Lopachin</w:t>
           </w:r>
           <w:proofErr w:type="spellEnd"/>
           <w:r>
             <w:rPr>
               <w:rFonts w:eastAsia="Times New Roman"/>
             </w:rPr>
-            <w:t xml:space="preserve">/6 mice. </w:t>
+            <w:t xml:space="preserve">, R. M., &amp; Gavin, T. (2014). Molecular mechanisms of aldehyde toxicity: A chemical perspective. In </w:t>
           </w:r>
           <w:r>
             <w:rPr>
@@ -10704,27 +10867,13 @@
               <w:i/>
               <w:iCs/>
             </w:rPr>
-            <w:t>Toxicological Sciences</w:t>
-          </w:r>
-          <w:r>
-            <w:rPr>
-              <w:rFonts w:eastAsia="Times New Roman"/>
-            </w:rPr>
-            <w:t xml:space="preserve">, </w:t>
-          </w:r>
-          <w:r>
-            <w:rPr>
-              <w:rFonts w:eastAsia="Times New Roman"/>
-              <w:i/>
-              <w:iCs/>
-            </w:rPr>
-            <w:t>103</w:t>
-          </w:r>
-          <w:r>
-            <w:rPr>
-              <w:rFonts w:eastAsia="Times New Roman"/>
-            </w:rPr>
-            <w:t>(1), 169–180. https://</w:t>
+            <w:t>Chemical Research in Toxicology</w:t>
+          </w:r>
+          <w:r>
+            <w:rPr>
+              <w:rFonts w:eastAsia="Times New Roman"/>
+            </w:rPr>
+            <w:t xml:space="preserve"> (Vol. 27, Issue 7, pp. 1081–1091). American Chemical Society. https://</w:t>
           </w:r>
           <w:proofErr w:type="spellStart"/>
           <w:r>
@@ -10738,28 +10887,14 @@
             <w:rPr>
               <w:rFonts w:eastAsia="Times New Roman"/>
             </w:rPr>
-            <w:t>/10.1093/</w:t>
+            <w:t>/10.1021/</w:t>
           </w:r>
           <w:proofErr w:type="spellStart"/>
           <w:r>
             <w:rPr>
               <w:rFonts w:eastAsia="Times New Roman"/>
             </w:rPr>
-            <w:t>toxsci</w:t>
-          </w:r>
-          <w:proofErr w:type="spellEnd"/>
-          <w:r>
-            <w:rPr>
-              <w:rFonts w:eastAsia="Times New Roman"/>
-            </w:rPr>
-            <w:t>/</w:t>
-          </w:r>
-          <w:proofErr w:type="spellStart"/>
-          <w:r>
-            <w:rPr>
-              <w:rFonts w:eastAsia="Times New Roman"/>
-            </w:rPr>
-            <w:t>kfn016</w:t>
+            <w:t>tx5001046</w:t>
           </w:r>
           <w:proofErr w:type="spellEnd"/>
         </w:p>
@@ -10768,53 +10903,30 @@
             <w:autoSpaceDE w:val="0"/>
             <w:autoSpaceDN w:val="0"/>
             <w:ind w:hanging="480"/>
-            <w:divId w:val="572785820"/>
+            <w:divId w:val="1078478628"/>
             <w:rPr>
               <w:rFonts w:eastAsia="Times New Roman"/>
             </w:rPr>
           </w:pPr>
+          <w:r>
+            <w:rPr>
+              <w:rFonts w:eastAsia="Times New Roman"/>
+            </w:rPr>
+            <w:t xml:space="preserve">Morgan, D. L., Flake, G. P., Kirby, P. J., &amp; Palmer, S. M. (2008). Respiratory toxicity of diacetyl in </w:t>
+          </w:r>
           <w:proofErr w:type="spellStart"/>
           <w:r>
             <w:rPr>
               <w:rFonts w:eastAsia="Times New Roman"/>
             </w:rPr>
-            <w:lastRenderedPageBreak/>
-            <w:t>Muthumalage</w:t>
+            <w:t>C57Bl</w:t>
           </w:r>
           <w:proofErr w:type="spellEnd"/>
           <w:r>
             <w:rPr>
               <w:rFonts w:eastAsia="Times New Roman"/>
             </w:rPr>
-            <w:t xml:space="preserve">, T., Prinz, M., Ansah, K. O., Gerloff, J., Sundar, I. K., &amp; Rahman, I. (2018). Inflammatory and oxidative responses induced by exposure to commonly used e-cigarette </w:t>
-          </w:r>
-          <w:proofErr w:type="spellStart"/>
-          <w:r>
-            <w:rPr>
-              <w:rFonts w:eastAsia="Times New Roman"/>
-            </w:rPr>
-            <w:t>flavoring</w:t>
-          </w:r>
-          <w:proofErr w:type="spellEnd"/>
-          <w:r>
-            <w:rPr>
-              <w:rFonts w:eastAsia="Times New Roman"/>
-            </w:rPr>
-            <w:t xml:space="preserve"> chemicals and </w:t>
-          </w:r>
-          <w:proofErr w:type="spellStart"/>
-          <w:r>
-            <w:rPr>
-              <w:rFonts w:eastAsia="Times New Roman"/>
-            </w:rPr>
-            <w:t>flavored</w:t>
-          </w:r>
-          <w:proofErr w:type="spellEnd"/>
-          <w:r>
-            <w:rPr>
-              <w:rFonts w:eastAsia="Times New Roman"/>
-            </w:rPr>
-            <w:t xml:space="preserve"> e-liquids without nicotine. </w:t>
+            <w:t xml:space="preserve">/6 mice. </w:t>
           </w:r>
           <w:r>
             <w:rPr>
@@ -10822,7 +10934,7 @@
               <w:i/>
               <w:iCs/>
             </w:rPr>
-            <w:t>Frontiers in Physiology</w:t>
+            <w:t>Toxicological Sciences</w:t>
           </w:r>
           <w:r>
             <w:rPr>
@@ -10836,13 +10948,13 @@
               <w:i/>
               <w:iCs/>
             </w:rPr>
-            <w:t>8</w:t>
-          </w:r>
-          <w:r>
-            <w:rPr>
-              <w:rFonts w:eastAsia="Times New Roman"/>
-            </w:rPr>
-            <w:t>(JAN). https://</w:t>
+            <w:t>103</w:t>
+          </w:r>
+          <w:r>
+            <w:rPr>
+              <w:rFonts w:eastAsia="Times New Roman"/>
+            </w:rPr>
+            <w:t>(1), 169–180. https://</w:t>
           </w:r>
           <w:proofErr w:type="spellStart"/>
           <w:r>
@@ -10856,14 +10968,28 @@
             <w:rPr>
               <w:rFonts w:eastAsia="Times New Roman"/>
             </w:rPr>
-            <w:t>/10.3389/</w:t>
+            <w:t>/10.1093/</w:t>
           </w:r>
           <w:proofErr w:type="spellStart"/>
           <w:r>
             <w:rPr>
               <w:rFonts w:eastAsia="Times New Roman"/>
             </w:rPr>
-            <w:t>fphys.2017.01130</w:t>
+            <w:t>toxsci</w:t>
+          </w:r>
+          <w:proofErr w:type="spellEnd"/>
+          <w:r>
+            <w:rPr>
+              <w:rFonts w:eastAsia="Times New Roman"/>
+            </w:rPr>
+            <w:t>/</w:t>
+          </w:r>
+          <w:proofErr w:type="spellStart"/>
+          <w:r>
+            <w:rPr>
+              <w:rFonts w:eastAsia="Times New Roman"/>
+            </w:rPr>
+            <w:t>kfn016</w:t>
           </w:r>
           <w:proofErr w:type="spellEnd"/>
         </w:p>
@@ -10872,7 +10998,7 @@
             <w:autoSpaceDE w:val="0"/>
             <w:autoSpaceDN w:val="0"/>
             <w:ind w:hanging="480"/>
-            <w:divId w:val="1788423409"/>
+            <w:divId w:val="1315329705"/>
             <w:rPr>
               <w:rFonts w:eastAsia="Times New Roman"/>
             </w:rPr>
@@ -10882,28 +11008,42 @@
             <w:rPr>
               <w:rFonts w:eastAsia="Times New Roman"/>
             </w:rPr>
-            <w:t>Omaiye</w:t>
+            <w:t>Muthumalage</w:t>
           </w:r>
           <w:proofErr w:type="spellEnd"/>
           <w:r>
             <w:rPr>
               <w:rFonts w:eastAsia="Times New Roman"/>
             </w:rPr>
-            <w:t xml:space="preserve">, E. E., McWhirter, K. J., Luo, W., Tierney, P. A., Pankow, J. F., &amp; Talbot, P. (2019). High concentrations of </w:t>
+            <w:t xml:space="preserve">, T., Prinz, M., Ansah, K. O., Gerloff, J., Sundar, I. K., &amp; Rahman, I. (2018). Inflammatory and oxidative responses induced by exposure to commonly used e-cigarette </w:t>
           </w:r>
           <w:proofErr w:type="spellStart"/>
           <w:r>
             <w:rPr>
               <w:rFonts w:eastAsia="Times New Roman"/>
             </w:rPr>
-            <w:t>flavor</w:t>
+            <w:t>flavoring</w:t>
           </w:r>
           <w:proofErr w:type="spellEnd"/>
           <w:r>
             <w:rPr>
               <w:rFonts w:eastAsia="Times New Roman"/>
             </w:rPr>
-            <w:t xml:space="preserve"> chemicals are present in electronic cigarette refill fluids. </w:t>
+            <w:t xml:space="preserve"> chemicals and </w:t>
+          </w:r>
+          <w:proofErr w:type="spellStart"/>
+          <w:r>
+            <w:rPr>
+              <w:rFonts w:eastAsia="Times New Roman"/>
+            </w:rPr>
+            <w:t>flavored</w:t>
+          </w:r>
+          <w:proofErr w:type="spellEnd"/>
+          <w:r>
+            <w:rPr>
+              <w:rFonts w:eastAsia="Times New Roman"/>
+            </w:rPr>
+            <w:t xml:space="preserve"> e-liquids without nicotine. </w:t>
           </w:r>
           <w:r>
             <w:rPr>
@@ -10911,7 +11051,7 @@
               <w:i/>
               <w:iCs/>
             </w:rPr>
-            <w:t>Scientific Reports</w:t>
+            <w:t>Frontiers in Physiology</w:t>
           </w:r>
           <w:r>
             <w:rPr>
@@ -10925,13 +11065,13 @@
               <w:i/>
               <w:iCs/>
             </w:rPr>
-            <w:t>9</w:t>
-          </w:r>
-          <w:r>
-            <w:rPr>
-              <w:rFonts w:eastAsia="Times New Roman"/>
-            </w:rPr>
-            <w:t>(1). https://</w:t>
+            <w:t>8</w:t>
+          </w:r>
+          <w:r>
+            <w:rPr>
+              <w:rFonts w:eastAsia="Times New Roman"/>
+            </w:rPr>
+            <w:t>(JAN). https://</w:t>
           </w:r>
           <w:proofErr w:type="spellStart"/>
           <w:r>
@@ -10945,115 +11085,14 @@
             <w:rPr>
               <w:rFonts w:eastAsia="Times New Roman"/>
             </w:rPr>
-            <w:t>/10.1038/</w:t>
+            <w:t>/10.3389/</w:t>
           </w:r>
           <w:proofErr w:type="spellStart"/>
           <w:r>
             <w:rPr>
               <w:rFonts w:eastAsia="Times New Roman"/>
             </w:rPr>
-            <w:t>s41598</w:t>
-          </w:r>
-          <w:proofErr w:type="spellEnd"/>
-          <w:r>
-            <w:rPr>
-              <w:rFonts w:eastAsia="Times New Roman"/>
-            </w:rPr>
-            <w:t>-019-39550-2</w:t>
-          </w:r>
-        </w:p>
-        <w:p>
-          <w:pPr>
-            <w:autoSpaceDE w:val="0"/>
-            <w:autoSpaceDN w:val="0"/>
-            <w:ind w:hanging="480"/>
-            <w:divId w:val="528614707"/>
-            <w:rPr>
-              <w:rFonts w:eastAsia="Times New Roman"/>
-            </w:rPr>
-          </w:pPr>
-          <w:r>
-            <w:rPr>
-              <w:rFonts w:eastAsia="Times New Roman"/>
-            </w:rPr>
-            <w:t xml:space="preserve">Page, M. K., &amp; </w:t>
-          </w:r>
-          <w:proofErr w:type="spellStart"/>
-          <w:r>
-            <w:rPr>
-              <w:rFonts w:eastAsia="Times New Roman"/>
-            </w:rPr>
-            <w:t>Goniewicz</w:t>
-          </w:r>
-          <w:proofErr w:type="spellEnd"/>
-          <w:r>
-            <w:rPr>
-              <w:rFonts w:eastAsia="Times New Roman"/>
-            </w:rPr>
-            <w:t xml:space="preserve">, M. L. (2021). New Analytical Method for Quantifying </w:t>
-          </w:r>
-          <w:proofErr w:type="spellStart"/>
-          <w:r>
-            <w:rPr>
-              <w:rFonts w:eastAsia="Times New Roman"/>
-            </w:rPr>
-            <w:t>Flavoring</w:t>
-          </w:r>
-          <w:proofErr w:type="spellEnd"/>
-          <w:r>
-            <w:rPr>
-              <w:rFonts w:eastAsia="Times New Roman"/>
-            </w:rPr>
-            <w:t xml:space="preserve"> Chemicals of Potential Respiratory Health Risk Concerns in e-Cigarette Liquids. </w:t>
-          </w:r>
-          <w:r>
-            <w:rPr>
-              <w:rFonts w:eastAsia="Times New Roman"/>
-              <w:i/>
-              <w:iCs/>
-            </w:rPr>
-            <w:t>Frontiers in Chemistry</w:t>
-          </w:r>
-          <w:r>
-            <w:rPr>
-              <w:rFonts w:eastAsia="Times New Roman"/>
-            </w:rPr>
-            <w:t xml:space="preserve">, </w:t>
-          </w:r>
-          <w:r>
-            <w:rPr>
-              <w:rFonts w:eastAsia="Times New Roman"/>
-              <w:i/>
-              <w:iCs/>
-            </w:rPr>
-            <w:t>9</w:t>
-          </w:r>
-          <w:r>
-            <w:rPr>
-              <w:rFonts w:eastAsia="Times New Roman"/>
-            </w:rPr>
-            <w:t>. https://</w:t>
-          </w:r>
-          <w:proofErr w:type="spellStart"/>
-          <w:r>
-            <w:rPr>
-              <w:rFonts w:eastAsia="Times New Roman"/>
-            </w:rPr>
-            <w:t>doi.org</w:t>
-          </w:r>
-          <w:proofErr w:type="spellEnd"/>
-          <w:r>
-            <w:rPr>
-              <w:rFonts w:eastAsia="Times New Roman"/>
-            </w:rPr>
-            <w:t>/10.3389/</w:t>
-          </w:r>
-          <w:proofErr w:type="spellStart"/>
-          <w:r>
-            <w:rPr>
-              <w:rFonts w:eastAsia="Times New Roman"/>
-            </w:rPr>
-            <w:t>fchem.2021.763940</w:t>
+            <w:t>fphys.2017.01130</w:t>
           </w:r>
           <w:proofErr w:type="spellEnd"/>
         </w:p>
@@ -11062,52 +11101,94 @@
             <w:autoSpaceDE w:val="0"/>
             <w:autoSpaceDN w:val="0"/>
             <w:ind w:hanging="480"/>
-            <w:divId w:val="44187234"/>
+            <w:divId w:val="935554726"/>
             <w:rPr>
               <w:rFonts w:eastAsia="Times New Roman"/>
             </w:rPr>
           </w:pPr>
+          <w:proofErr w:type="spellStart"/>
+          <w:r>
+            <w:rPr>
+              <w:rFonts w:eastAsia="Times New Roman"/>
+            </w:rPr>
+            <w:t>Omaiye</w:t>
+          </w:r>
+          <w:proofErr w:type="spellEnd"/>
+          <w:r>
+            <w:rPr>
+              <w:rFonts w:eastAsia="Times New Roman"/>
+            </w:rPr>
+            <w:t xml:space="preserve">, E. E., McWhirter, K. J., Luo, W., Tierney, P. A., Pankow, J. F., &amp; Talbot, P. (2019). High concentrations of </w:t>
+          </w:r>
+          <w:proofErr w:type="spellStart"/>
+          <w:r>
+            <w:rPr>
+              <w:rFonts w:eastAsia="Times New Roman"/>
+            </w:rPr>
+            <w:t>flavor</w:t>
+          </w:r>
+          <w:proofErr w:type="spellEnd"/>
+          <w:r>
+            <w:rPr>
+              <w:rFonts w:eastAsia="Times New Roman"/>
+            </w:rPr>
+            <w:t xml:space="preserve"> chemicals are present in electronic cigarette refill fluids. </w:t>
+          </w:r>
           <w:r>
             <w:rPr>
               <w:rFonts w:eastAsia="Times New Roman"/>
               <w:i/>
               <w:iCs/>
             </w:rPr>
-            <w:t>WHO global report on trends in prevalence of tobacco use 2000-2025 Fourth edition WHO global report on trends in prevalence of tobacco use 2000-2025, fourth edition ISBN 978-92-4-003932-2 (electronic version)</w:t>
-          </w:r>
-          <w:r>
-            <w:rPr>
-              <w:rFonts w:eastAsia="Times New Roman"/>
-            </w:rPr>
-            <w:t>. (2021). http://</w:t>
+            <w:t>Scientific Reports</w:t>
+          </w:r>
+          <w:r>
+            <w:rPr>
+              <w:rFonts w:eastAsia="Times New Roman"/>
+            </w:rPr>
+            <w:t xml:space="preserve">, </w:t>
+          </w:r>
+          <w:r>
+            <w:rPr>
+              <w:rFonts w:eastAsia="Times New Roman"/>
+              <w:i/>
+              <w:iCs/>
+            </w:rPr>
+            <w:t>9</w:t>
+          </w:r>
+          <w:r>
+            <w:rPr>
+              <w:rFonts w:eastAsia="Times New Roman"/>
+            </w:rPr>
+            <w:t>(1). https://</w:t>
           </w:r>
           <w:proofErr w:type="spellStart"/>
           <w:r>
             <w:rPr>
               <w:rFonts w:eastAsia="Times New Roman"/>
             </w:rPr>
-            <w:t>apps.who.int</w:t>
+            <w:t>doi.org</w:t>
           </w:r>
           <w:proofErr w:type="spellEnd"/>
           <w:r>
             <w:rPr>
               <w:rFonts w:eastAsia="Times New Roman"/>
             </w:rPr>
-            <w:t>/</w:t>
+            <w:t>/10.1038/</w:t>
           </w:r>
           <w:proofErr w:type="spellStart"/>
           <w:r>
             <w:rPr>
               <w:rFonts w:eastAsia="Times New Roman"/>
             </w:rPr>
-            <w:t>bookorders</w:t>
+            <w:t>s41598</w:t>
           </w:r>
           <w:proofErr w:type="spellEnd"/>
           <w:r>
             <w:rPr>
               <w:rFonts w:eastAsia="Times New Roman"/>
             </w:rPr>
-            <w:t>.</w:t>
+            <w:t>-019-39550-2</w:t>
           </w:r>
         </w:p>
         <w:p>
@@ -11115,7 +11196,7 @@
             <w:autoSpaceDE w:val="0"/>
             <w:autoSpaceDN w:val="0"/>
             <w:ind w:hanging="480"/>
-            <w:divId w:val="1507403834"/>
+            <w:divId w:val="2127382080"/>
             <w:rPr>
               <w:rFonts w:eastAsia="Times New Roman"/>
             </w:rPr>
@@ -11124,7 +11205,35 @@
             <w:rPr>
               <w:rFonts w:eastAsia="Times New Roman"/>
             </w:rPr>
-            <w:t xml:space="preserve">Yu, L. X., &amp; Amidon, G. L. (1999). A compartmental absorption and transit model for estimating oral drug absorption. In </w:t>
+            <w:t xml:space="preserve">Page, M. K., &amp; </w:t>
+          </w:r>
+          <w:proofErr w:type="spellStart"/>
+          <w:r>
+            <w:rPr>
+              <w:rFonts w:eastAsia="Times New Roman"/>
+            </w:rPr>
+            <w:t>Goniewicz</w:t>
+          </w:r>
+          <w:proofErr w:type="spellEnd"/>
+          <w:r>
+            <w:rPr>
+              <w:rFonts w:eastAsia="Times New Roman"/>
+            </w:rPr>
+            <w:t xml:space="preserve">, M. L. (2021). New Analytical Method for Quantifying </w:t>
+          </w:r>
+          <w:proofErr w:type="spellStart"/>
+          <w:r>
+            <w:rPr>
+              <w:rFonts w:eastAsia="Times New Roman"/>
+            </w:rPr>
+            <w:t>Flavoring</w:t>
+          </w:r>
+          <w:proofErr w:type="spellEnd"/>
+          <w:r>
+            <w:rPr>
+              <w:rFonts w:eastAsia="Times New Roman"/>
+            </w:rPr>
+            <w:t xml:space="preserve"> Chemicals of Potential Respiratory Health Risk Concerns in e-Cigarette Liquids. </w:t>
           </w:r>
           <w:r>
             <w:rPr>
@@ -11132,36 +11241,103 @@
               <w:i/>
               <w:iCs/>
             </w:rPr>
-            <w:t>International Journal of Pharmaceutics</w:t>
-          </w:r>
-          <w:r>
-            <w:rPr>
-              <w:rFonts w:eastAsia="Times New Roman"/>
-            </w:rPr>
-            <w:t xml:space="preserve"> (Vol. 186). </w:t>
+            <w:t>Frontiers in Chemistry</w:t>
+          </w:r>
+          <w:r>
+            <w:rPr>
+              <w:rFonts w:eastAsia="Times New Roman"/>
+            </w:rPr>
+            <w:t xml:space="preserve">, </w:t>
+          </w:r>
+          <w:r>
+            <w:rPr>
+              <w:rFonts w:eastAsia="Times New Roman"/>
+              <w:i/>
+              <w:iCs/>
+            </w:rPr>
+            <w:t>9</w:t>
+          </w:r>
+          <w:r>
+            <w:rPr>
+              <w:rFonts w:eastAsia="Times New Roman"/>
+            </w:rPr>
+            <w:t>. https://</w:t>
           </w:r>
           <w:proofErr w:type="spellStart"/>
           <w:r>
             <w:rPr>
               <w:rFonts w:eastAsia="Times New Roman"/>
             </w:rPr>
-            <w:t>www.elsevier.com</w:t>
+            <w:t>doi.org</w:t>
           </w:r>
           <w:proofErr w:type="spellEnd"/>
           <w:r>
             <w:rPr>
               <w:rFonts w:eastAsia="Times New Roman"/>
             </w:rPr>
-            <w:t>/locate/</w:t>
+            <w:t>/10.3389/</w:t>
           </w:r>
           <w:proofErr w:type="spellStart"/>
           <w:r>
             <w:rPr>
               <w:rFonts w:eastAsia="Times New Roman"/>
             </w:rPr>
-            <w:t>promis</w:t>
+            <w:t>fchem.2021.763940</w:t>
           </w:r>
           <w:proofErr w:type="spellEnd"/>
+        </w:p>
+        <w:p>
+          <w:pPr>
+            <w:autoSpaceDE w:val="0"/>
+            <w:autoSpaceDN w:val="0"/>
+            <w:ind w:hanging="480"/>
+            <w:divId w:val="445580195"/>
+            <w:rPr>
+              <w:rFonts w:eastAsia="Times New Roman"/>
+            </w:rPr>
+          </w:pPr>
+          <w:r>
+            <w:rPr>
+              <w:rFonts w:eastAsia="Times New Roman"/>
+              <w:i/>
+              <w:iCs/>
+            </w:rPr>
+            <w:t>WHO global report on trends in prevalence of tobacco use 2000-2025 Fourth edition WHO global report on trends in prevalence of tobacco use 2000-2025, fourth edition ISBN 978-92-4-003932-2 (electronic version)</w:t>
+          </w:r>
+          <w:r>
+            <w:rPr>
+              <w:rFonts w:eastAsia="Times New Roman"/>
+            </w:rPr>
+            <w:t>. (2021). http://</w:t>
+          </w:r>
+          <w:proofErr w:type="spellStart"/>
+          <w:r>
+            <w:rPr>
+              <w:rFonts w:eastAsia="Times New Roman"/>
+            </w:rPr>
+            <w:t>apps.who.int</w:t>
+          </w:r>
+          <w:proofErr w:type="spellEnd"/>
+          <w:r>
+            <w:rPr>
+              <w:rFonts w:eastAsia="Times New Roman"/>
+            </w:rPr>
+            <w:t>/</w:t>
+          </w:r>
+          <w:proofErr w:type="spellStart"/>
+          <w:r>
+            <w:rPr>
+              <w:rFonts w:eastAsia="Times New Roman"/>
+            </w:rPr>
+            <w:t>bookorders</w:t>
+          </w:r>
+          <w:proofErr w:type="spellEnd"/>
+          <w:r>
+            <w:rPr>
+              <w:rFonts w:eastAsia="Times New Roman"/>
+            </w:rPr>
+            <w:t>.</w:t>
+          </w:r>
         </w:p>
         <w:p>
           <w:pPr>
@@ -11247,7 +11423,7 @@
       </w:r>
     </w:p>
   </w:comment>
-  <w:comment w:id="5" w:author="Kramer, N.I. (Nynke)" w:date="2023-03-15T07:37:00Z" w:initials="NK">
+  <w:comment w:id="4" w:author="Kramer, N.I. (Nynke)" w:date="2023-03-15T07:37:00Z" w:initials="NK">
     <w:p>
       <w:r>
         <w:rPr>
@@ -11263,7 +11439,7 @@
       </w:r>
     </w:p>
   </w:comment>
-  <w:comment w:id="7" w:author="Kramer, N.I. (Nynke)" w:date="2023-03-15T07:19:00Z" w:initials="NK">
+  <w:comment w:id="6" w:author="Kramer, N.I. (Nynke)" w:date="2023-03-15T07:19:00Z" w:initials="NK">
     <w:p>
       <w:r>
         <w:rPr>
@@ -11279,7 +11455,7 @@
       </w:r>
     </w:p>
   </w:comment>
-  <w:comment w:id="8" w:author="Kramer, N.I. (Nynke)" w:date="2023-03-15T07:25:00Z" w:initials="NK">
+  <w:comment w:id="7" w:author="Kramer, N.I. (Nynke)" w:date="2023-03-15T07:25:00Z" w:initials="NK">
     <w:p>
       <w:r>
         <w:rPr>
@@ -11295,7 +11471,7 @@
       </w:r>
     </w:p>
   </w:comment>
-  <w:comment w:id="10" w:author="Kramer, N.I. (Nynke)" w:date="2023-03-15T07:41:00Z" w:initials="NK">
+  <w:comment w:id="9" w:author="Kramer, N.I. (Nynke)" w:date="2023-03-15T07:42:00Z" w:initials="NK">
     <w:p>
       <w:r>
         <w:rPr>
@@ -11307,11 +11483,11 @@
         <w:rPr>
           <w:color w:val="000000"/>
         </w:rPr>
-        <w:t>Which details and where?</w:t>
+        <w:t>You need to specify.</w:t>
       </w:r>
     </w:p>
   </w:comment>
-  <w:comment w:id="11" w:author="Kramer, N.I. (Nynke)" w:date="2023-03-15T07:42:00Z" w:initials="NK">
+  <w:comment w:id="10" w:author="Kramer, N.I. (Nynke)" w:date="2023-03-15T07:42:00Z" w:initials="NK">
     <w:p>
       <w:r>
         <w:rPr>
@@ -11323,27 +11499,11 @@
         <w:rPr>
           <w:color w:val="000000"/>
         </w:rPr>
-        <w:t>You need to specify.</w:t>
+        <w:t>Use superscript</w:t>
       </w:r>
     </w:p>
   </w:comment>
-  <w:comment w:id="12" w:author="Kramer, N.I. (Nynke)" w:date="2023-03-15T07:42:00Z" w:initials="NK">
-    <w:p>
-      <w:r>
-        <w:rPr>
-          <w:rStyle w:val="Verwijzingopmerking"/>
-        </w:rPr>
-        <w:annotationRef/>
-      </w:r>
-      <w:r>
-        <w:rPr>
-          <w:color w:val="000000"/>
-        </w:rPr>
-        <w:t>Use superscript</w:t>
-      </w:r>
-    </w:p>
-  </w:comment>
-  <w:comment w:id="13" w:author="Kramer, N.I. (Nynke)" w:date="2023-03-15T07:44:00Z" w:initials="NK">
+  <w:comment w:id="11" w:author="Kramer, N.I. (Nynke)" w:date="2023-03-15T07:44:00Z" w:initials="NK">
     <w:p>
       <w:r>
         <w:rPr>
@@ -11370,8 +11530,7 @@
   <w15:commentEx w15:paraId="53720EEA" w15:done="1"/>
   <w15:commentEx w15:paraId="0F08F05D" w15:done="0"/>
   <w15:commentEx w15:paraId="64F9E3BE" w15:paraIdParent="0F08F05D" w15:done="0"/>
-  <w15:commentEx w15:paraId="7CC3C893" w15:done="0"/>
-  <w15:commentEx w15:paraId="7DF29EF8" w15:done="0"/>
+  <w15:commentEx w15:paraId="7DF29EF8" w15:done="1"/>
   <w15:commentEx w15:paraId="5FC97BC4" w15:done="1"/>
   <w15:commentEx w15:paraId="4F9DE8CA" w15:done="0"/>
 </w15:commentsEx>
@@ -11385,7 +11544,6 @@
   <w16cex:commentExtensible w16cex:durableId="27BBF42D" w16cex:dateUtc="2023-03-15T06:37:00Z"/>
   <w16cex:commentExtensible w16cex:durableId="27BBEFFB" w16cex:dateUtc="2023-03-15T06:19:00Z"/>
   <w16cex:commentExtensible w16cex:durableId="27BBF150" w16cex:dateUtc="2023-03-15T06:25:00Z"/>
-  <w16cex:commentExtensible w16cex:durableId="27BBF542" w16cex:dateUtc="2023-03-15T06:41:00Z"/>
   <w16cex:commentExtensible w16cex:durableId="27BBF552" w16cex:dateUtc="2023-03-15T06:42:00Z"/>
   <w16cex:commentExtensible w16cex:durableId="27BBF581" w16cex:dateUtc="2023-03-15T06:42:00Z"/>
   <w16cex:commentExtensible w16cex:durableId="27BBF5ED" w16cex:dateUtc="2023-03-15T06:44:00Z"/>
@@ -11400,7 +11558,6 @@
   <w16cid:commentId w16cid:paraId="53720EEA" w16cid:durableId="27BBF42D"/>
   <w16cid:commentId w16cid:paraId="0F08F05D" w16cid:durableId="27BBEFFB"/>
   <w16cid:commentId w16cid:paraId="64F9E3BE" w16cid:durableId="27BBF150"/>
-  <w16cid:commentId w16cid:paraId="7CC3C893" w16cid:durableId="27BBF542"/>
   <w16cid:commentId w16cid:paraId="7DF29EF8" w16cid:durableId="27BBF552"/>
   <w16cid:commentId w16cid:paraId="5FC97BC4" w16cid:durableId="27BBF581"/>
   <w16cid:commentId w16cid:paraId="4F9DE8CA" w16cid:durableId="27BBF5ED"/>
@@ -14322,7 +14479,6 @@
     <w:sig w:usb0="00000000" w:usb1="10000000" w:usb2="00000000" w:usb3="00000000" w:csb0="80000000" w:csb1="00000000"/>
   </w:font>
   <w:font w:name="Times New Roman">
-    <w:altName w:val="Times New Roman"/>
     <w:panose1 w:val="02020603050405020304"/>
     <w:charset w:val="00"/>
     <w:family w:val="roman"/>
@@ -14421,10 +14577,12 @@
   </w:compat>
   <w:rsids>
     <w:rsidRoot w:val="009E6E55"/>
+    <w:rsid w:val="002876B7"/>
     <w:rsid w:val="004A7430"/>
     <w:rsid w:val="009E6E55"/>
     <w:rsid w:val="00BD38E4"/>
     <w:rsid w:val="00BE336B"/>
+    <w:rsid w:val="00D66051"/>
     <w:rsid w:val="00F72C74"/>
     <w:rsid w:val="00F90A52"/>
   </w:rsids>
@@ -14880,7 +15038,7 @@
     <w:basedOn w:val="Standaardalinea-lettertype"/>
     <w:uiPriority w:val="99"/>
     <w:semiHidden/>
-    <w:rsid w:val="00BE336B"/>
+    <w:rsid w:val="00D66051"/>
     <w:rPr>
       <w:color w:val="808080"/>
     </w:rPr>
@@ -15236,7 +15394,7 @@
 
 <file path=word/webextensions/taskpanes.xml><?xml version="1.0" encoding="utf-8"?>
 <wetp:taskpanes xmlns:wetp="http://schemas.microsoft.com/office/webextensions/taskpanes/2010/11">
-  <wetp:taskpane dockstate="right" visibility="0" width="562" row="1">
+  <wetp:taskpane dockstate="right" visibility="0" width="518" row="1">
     <wetp:webextensionref xmlns:r="http://schemas.openxmlformats.org/officeDocument/2006/relationships" r:id="rId1"/>
   </wetp:taskpane>
 </wetp:taskpanes>
@@ -15249,7 +15407,7 @@
     <we:reference id="wa104382081" version="1.55.1.0" store="nl-NL" storeType="OMEX"/>
   </we:alternateReferences>
   <we:properties>
-    <we:property name="MENDELEY_CITATIONS" value="[{&quot;citationID&quot;:&quot;MENDELEY_CITATION_b2c44cff-2726-490a-943e-1ae15975cbab&quot;,&quot;properties&quot;:{&quot;noteIndex&quot;:0},&quot;isEdited&quot;:false,&quot;manualOverride&quot;:{&quot;isManuallyOverridden&quot;:true,&quot;citeprocText&quot;:&quot;(&lt;i&gt;WHO Global Report on Trends in Prevalence of Tobacco Use 2000-2025 Fourth Edition WHO Global Report on Trends in Prevalence of Tobacco Use 2000-2025, Fourth Edition ISBN 978-92-4-003932-2 (Electronic Version)&lt;/i&gt;, 2021)&quot;,&quot;manualOverrideText&quot;:&quot; (WHO., 2021)&quot;},&quot;citationTag&quot;:&quot;MENDELEY_CITATION_v3_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&quot;,&quot;citationItems&quot;:[{&quot;id&quot;:&quot;95c86dd0-6c42-3459-b049-1eb1cd844cc7&quot;,&quot;itemData&quot;:{&quot;type&quot;:&quot;book&quot;,&quot;id&quot;:&quot;95c86dd0-6c42-3459-b049-1eb1cd844cc7&quot;,&quot;title&quot;:&quot;WHO global report on trends in prevalence of tobacco use 2000-2025 Fourth edition WHO global report on trends in prevalence of tobacco use 2000-2025, fourth edition ISBN 978-92-4-003932-2 (electronic version)&quot;,&quot;ISBN&quot;:&quot;978-92-4-003933-9&quot;,&quot;URL&quot;:&quot;http://apps.who.int/bookorders.&quot;,&quot;issued&quot;:{&quot;date-parts&quot;:[[2021]]},&quot;container-title-short&quot;:&quot;&quot;},&quot;isTemporary&quot;:false}]},{&quot;citationID&quot;:&quot;MENDELEY_CITATION_e5a30928-8c8e-4b3a-91de-a752e4bec693&quot;,&quot;properties&quot;:{&quot;noteIndex&quot;:0},&quot;isEdited&quot;:false,&quot;manualOverride&quot;:{&quot;isManuallyOverridden&quot;:false,&quot;citeprocText&quot;:&quot;(Hartmann-Boyce et al., 2021)&quot;,&quot;manualOverrideText&quot;:&quot;&quot;},&quot;citationTag&quot;:&quot;MENDELEY_CITATION_v3_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&quot;,&quot;citationItems&quot;:[{&quot;id&quot;:&quot;dfb14b43-2a8c-375c-bd77-71c85eeb7053&quot;,&quot;itemData&quot;:{&quot;type&quot;:&quot;article-journal&quot;,&quot;id&quot;:&quot;dfb14b43-2a8c-375c-bd77-71c85eeb7053&quot;,&quot;title&quot;:&quot;Electronic cigarettes for smoking cessation&quot;,&quot;author&quot;:[{&quot;family&quot;:&quot;Hartmann-Boyce&quot;,&quot;given&quot;:&quot;Jamie&quot;,&quot;parse-names&quot;:false,&quot;dropping-particle&quot;:&quot;&quot;,&quot;non-dropping-particle&quot;:&quot;&quot;},{&quot;family&quot;:&quot;McRobbie&quot;,&quot;given&quot;:&quot;Hayden&quot;,&quot;parse-names&quot;:false,&quot;dropping-particle&quot;:&quot;&quot;,&quot;non-dropping-particle&quot;:&quot;&quot;},{&quot;family&quot;:&quot;Butler&quot;,&quot;given&quot;:&quot;Ailsa R&quot;,&quot;parse-names&quot;:false,&quot;dropping-particle&quot;:&quot;&quot;,&quot;non-dropping-particle&quot;:&quot;&quot;},{&quot;family&quot;:&quot;Lindson&quot;,&quot;given&quot;:&quot;Nicola&quot;,&quot;parse-names&quot;:false,&quot;dropping-particle&quot;:&quot;&quot;,&quot;non-dropping-particle&quot;:&quot;&quot;},{&quot;family&quot;:&quot;Bullen&quot;,&quot;given&quot;:&quot;Chris&quot;,&quot;parse-names&quot;:false,&quot;dropping-particle&quot;:&quot;&quot;,&quot;non-dropping-particle&quot;:&quot;&quot;},{&quot;family&quot;:&quot;Begh&quot;,&quot;given&quot;:&quot;Rachna&quot;,&quot;parse-names&quot;:false,&quot;dropping-particle&quot;:&quot;&quot;,&quot;non-dropping-particle&quot;:&quot;&quot;},{&quot;family&quot;:&quot;Theodoulou&quot;,&quot;given&quot;:&quot;Annika&quot;,&quot;parse-names&quot;:false,&quot;dropping-particle&quot;:&quot;&quot;,&quot;non-dropping-particle&quot;:&quot;&quot;},{&quot;family&quot;:&quot;Notley&quot;,&quot;given&quot;:&quot;Caitlin&quot;,&quot;parse-names&quot;:false,&quot;dropping-particle&quot;:&quot;&quot;,&quot;non-dropping-particle&quot;:&quot;&quot;},{&quot;family&quot;:&quot;Rigotti&quot;,&quot;given&quot;:&quot;Nancy A&quot;,&quot;parse-names&quot;:false,&quot;dropping-particle&quot;:&quot;&quot;,&quot;non-dropping-particle&quot;:&quot;&quot;},{&quot;family&quot;:&quot;Turner&quot;,&quot;given&quot;:&quot;Tari&quot;,&quot;parse-names&quot;:false,&quot;dropping-particle&quot;:&quot;&quot;,&quot;non-dropping-particle&quot;:&quot;&quot;},{&quot;family&quot;:&quot;Fanshawe&quot;,&quot;given&quot;:&quot;Thomas R&quot;,&quot;parse-names&quot;:false,&quot;dropping-particle&quot;:&quot;&quot;,&quot;non-dropping-particle&quot;:&quot;&quot;},{&quot;family&quot;:&quot;Hajek&quot;,&quot;given&quot;:&quot;Peter&quot;,&quot;parse-names&quot;:false,&quot;dropping-particle&quot;:&quot;&quot;,&quot;non-dropping-particle&quot;:&quot;&quot;}],&quot;container-title&quot;:&quot;Cochrane Database of Systematic Reviews&quot;,&quot;DOI&quot;:&quot;10.1002/14651858.CD010216.pub6&quot;,&quot;ISSN&quot;:&quot;14651858&quot;,&quot;URL&quot;:&quot;http://doi.wiley.com/10.1002/14651858.CD010216.pub6&quot;,&quot;issued&quot;:{&quot;date-parts&quot;:[[2021,9,14]]},&quot;issue&quot;:&quot;8&quot;,&quot;volume&quot;:&quot;2022&quot;,&quot;container-title-short&quot;:&quot;&quot;},&quot;isTemporary&quot;:false}]},{&quot;citationID&quot;:&quot;MENDELEY_CITATION_9effd679-7187-4114-83c8-1977a5c4bf42&quot;,&quot;properties&quot;:{&quot;noteIndex&quot;:0},&quot;isEdited&quot;:false,&quot;manualOverride&quot;:{&quot;isManuallyOverridden&quot;:false,&quot;citeprocText&quot;:&quot;(Omaiye et al., 2019; Page &amp;#38; Goniewicz, 2021)&quot;,&quot;manualOverrideText&quot;:&quot;&quot;},&quot;citationTag&quot;:&quot;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&quot;,&quot;citationItems&quot;:[{&quot;id&quot;:&quot;db153060-6eec-35b8-96a2-e5b1c1149f4b&quot;,&quot;itemData&quot;:{&quot;type&quot;:&quot;article-journal&quot;,&quot;id&quot;:&quot;db153060-6eec-35b8-96a2-e5b1c1149f4b&quot;,&quot;title&quot;:&quot;High concentrations of flavor chemicals are present in electronic cigarette refill fluids&quot;,&quot;author&quot;:[{&quot;family&quot;:&quot;Omaiye&quot;,&quot;given&quot;:&quot;Esther E.&quot;,&quot;parse-names&quot;:false,&quot;dropping-particle&quot;:&quot;&quot;,&quot;non-dropping-particle&quot;:&quot;&quot;},{&quot;family&quot;:&quot;McWhirter&quot;,&quot;given&quot;:&quot;Kevin J.&quot;,&quot;parse-names&quot;:false,&quot;dropping-particle&quot;:&quot;&quot;,&quot;non-dropping-particle&quot;:&quot;&quot;},{&quot;family&quot;:&quot;Luo&quot;,&quot;given&quot;:&quot;Wentai&quot;,&quot;parse-names&quot;:false,&quot;dropping-particle&quot;:&quot;&quot;,&quot;non-dropping-particle&quot;:&quot;&quot;},{&quot;family&quot;:&quot;Tierney&quot;,&quot;given&quot;:&quot;Peyton A.&quot;,&quot;parse-names&quot;:false,&quot;dropping-particle&quot;:&quot;&quot;,&quot;non-dropping-particle&quot;:&quot;&quot;},{&quot;family&quot;:&quot;Pankow&quot;,&quot;given&quot;:&quot;James F.&quot;,&quot;parse-names&quot;:false,&quot;dropping-particle&quot;:&quot;&quot;,&quot;non-dropping-particle&quot;:&quot;&quot;},{&quot;family&quot;:&quot;Talbot&quot;,&quot;given&quot;:&quot;Prue&quot;,&quot;parse-names&quot;:false,&quot;dropping-particle&quot;:&quot;&quot;,&quot;non-dropping-particle&quot;:&quot;&quot;}],&quot;container-title&quot;:&quot;Scientific Reports&quot;,&quot;container-title-short&quot;:&quot;Sci Rep&quot;,&quot;DOI&quot;:&quot;10.1038/s41598-019-39550-2&quot;,&quot;ISSN&quot;:&quot;20452322&quot;,&quot;PMID&quot;:&quot;30792477&quot;,&quot;issued&quot;:{&quot;date-parts&quot;:[[2019,12,1]]},&quot;abstract&quot;:&quot;We characterized the flavor chemicals in a broad sample of commercially available electronic cigarette (EC) refill fluids that were purchased in four different countries. Flavor chemicals in 277 refill fluids were identified and quantified by gas chromatography-mass spectrometry, and two commonly used flavor chemicals were tested for cytotoxicity with the MTT assay using human lung fibroblasts and epithelial cells. About 85% of the refill fluids had total flavor concentrations &gt;1 mg/ml, and 37% were &gt;10 mg/ml (1% by weight). Of the 155 flavor chemicals identified in the 277 refill fluids, 50 were present at ≥1 mg/ml in at least one sample and 11 were ≥10 mg/ml in 54 of the refill fluids. Sixty-one% (170 out of 277) of the samples contained nicotine, and of these, 56% had a total flavor chemical/nicotine ratio &gt;2. Four chemicals were present in 50% (menthol, triacetin, and cinnamaldehyde) to 80% (ethyl maltol) of the samples. Some products had concentrations of menthol (“Menthol Arctic”) and ethyl maltol (“No. 64”) that were 30 times (menthol) and 100 times (ethyl maltol) their cytotoxic concentration. One refill fluid contained cinnamaldehyde at ~34% (343 mg/ml), more than 100,000 times its cytotoxic level. High concentrations of some flavor chemicals in EC refill fluids are potentially harmful to users, and continued absence of any regulations regarding flavor chemicals in EC fluids will likely be detrimental to human health.&quot;,&quot;publisher&quot;:&quot;Nature Publishing Group&quot;,&quot;issue&quot;:&quot;1&quot;,&quot;volume&quot;:&quot;9&quot;},&quot;isTemporary&quot;:false},{&quot;id&quot;:&quot;1f13156d-3318-3580-bf7f-9b7c8cd05d4f&quot;,&quot;itemData&quot;:{&quot;type&quot;:&quot;article-journal&quot;,&quot;id&quot;:&quot;1f13156d-3318-3580-bf7f-9b7c8cd05d4f&quot;,&quot;title&quot;:&quot;New Analytical Method for Quantifying Flavoring Chemicals of Potential Respiratory Health Risk Concerns in e-Cigarette Liquids&quot;,&quot;author&quot;:[{&quot;family&quot;:&quot;Page&quot;,&quot;given&quot;:&quot;Michelle K.&quot;,&quot;parse-names&quot;:false,&quot;dropping-particle&quot;:&quot;&quot;,&quot;non-dropping-particle&quot;:&quot;&quot;},{&quot;family&quot;:&quot;Goniewicz&quot;,&quot;given&quot;:&quot;Maciej L.&quot;,&quot;parse-names&quot;:false,&quot;dropping-particle&quot;:&quot;&quot;,&quot;non-dropping-particle&quot;:&quot;&quot;}],&quot;container-title&quot;:&quot;Frontiers in Chemistry&quot;,&quot;container-title-short&quot;:&quot;Front Chem&quot;,&quot;DOI&quot;:&quot;10.3389/fchem.2021.763940&quot;,&quot;ISSN&quot;:&quot;22962646&quot;,&quot;issued&quot;:{&quot;date-parts&quot;:[[2021,10,28]]},&quot;abstract&quot;:&quot;Numerous flavoring chemicals are added to e-cigarette liquids to create various flavors. Flavorings provide sensory experience to users and increase product appeal; however, concerns have been raised about their potential inhalation toxicity. Estimating potential health risk of inhaling these chemicals has been challenging since little is known about their actual concentrations in e-cigarette products. To date, a limited number of analytical methods exist to measure the concentrations of flavoring chemicals in e-cigarette products. We have developed an analytical method that accurately and precisely measures the concentrations of 20 flavoring chemicals of potential inhalation risk concerns: 2,3,5-trimethylpyrazine, acetoin, benzaldehyde, benzyl alcohol, butanoic acid, dl-limonene, ethyl maltol, ethyl salicylate, ethyl vanillin, eucalyptol, eugenol, furaneol, isovanillin, l-menthol, maltol, methyl salicylate, pulegone, trans-cinnamaldehyde, triacetin, and vanillin. Calibration and QC solutions were prepared in 50:50 propylene glycol (PG):vegetable glycerin (VG) and 5% H2O and flavoring concentrations ranging from 0.02 to 10.00 mg/ml. Samples of commercial e-cigarette liquids, calibration and QC solutions were combined with 30 µL of an internal standard mix (benzene-d6, pyridine-d5, chlorobenzene-d5, naphthalene-d8 and acenaphthene-d10; 1 mg/ml each) and were diluted 100-fold into methanol. Analysis was performed on an Agilent 7890B/7250 GC/Q-TOF using a DB-624UI column (30 m x 0.25 mmID x 1.4 μm film thickness), with a total runtime of 13.5 min. Calibration curves were fit using a weighted quadratic model and correlations of determination (r2) values exceeded 0.990 for all chemicals. Bias and precision tests yielded values less than 20% and lower limits of quantitation (LLOQ) ranged from 0.02 to 0.63 mg/ml. Over 200 commercially available products, purchased or collected from adult e-cigarette users and spanning a range of flavor categories, were evaluated with this method. Concentrations of pulegone, a suspected carcinogen, varied from below limit of quantitation (BLOQ) to 0.32 mg/ml, while acetoin and vanillin, known precursors to more cytotoxic byproducts, ranged from BLOQ to 1.52 mg/ml and from BLOQ to 16.22 mg/ml, respectively. This method features a wide dynamic working range and allows for a rapid routine analysis of flavoring additives in commercial e-cigarette liquids.&quot;,&quot;publisher&quot;:&quot;Frontiers Media S.A.&quot;,&quot;volume&quot;:&quot;9&quot;},&quot;isTemporary&quot;:false}]},{&quot;citationID&quot;:&quot;MENDELEY_CITATION_70404a20-9e15-4d46-a12e-0f4c57edef9e&quot;,&quot;properties&quot;:{&quot;noteIndex&quot;:0},&quot;isEdited&quot;:false,&quot;manualOverride&quot;:{&quot;isManuallyOverridden&quot;:false,&quot;citeprocText&quot;:&quot;(Chatham-Stephens et al., 2014; Effah et al., 2022; Hua &amp;#38; Talbot, 2016)&quot;,&quot;manualOverrideText&quot;:&quot;&quot;},&quot;citationTag&quot;:&quot;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&quot;,&quot;citationItems&quot;:[{&quot;id&quot;:&quot;7164fe63-d1e3-32ce-9b75-c2e94934e536&quot;,&quot;itemData&quot;:{&quot;type&quot;:&quot;article&quot;,&quot;id&quot;:&quot;7164fe63-d1e3-32ce-9b75-c2e94934e536&quot;,&quot;title&quot;:&quot;Potential health effects of electronic cigarettes: A systematic review of case reports&quot;,&quot;author&quot;:[{&quot;family&quot;:&quot;Hua&quot;,&quot;given&quot;:&quot;My&quot;,&quot;parse-names&quot;:false,&quot;dropping-particle&quot;:&quot;&quot;,&quot;non-dropping-particle&quot;:&quot;&quot;},{&quot;family&quot;:&quot;Talbot&quot;,&quot;given&quot;:&quot;Prue&quot;,&quot;parse-names&quot;:false,&quot;dropping-particle&quot;:&quot;&quot;,&quot;non-dropping-particle&quot;:&quot;&quot;}],&quot;container-title&quot;:&quot;Preventive Medicine Reports&quot;,&quot;container-title-short&quot;:&quot;Prev Med Rep&quot;,&quot;DOI&quot;:&quot;10.1016/j.pmedr.2016.06.002&quot;,&quot;ISSN&quot;:&quot;22113355&quot;,&quot;issued&quot;:{&quot;date-parts&quot;:[[2016,12,1]]},&quot;page&quot;:&quot;169-178&quot;,&quot;abstract&quot;:&quot;The health risks associated with electronic cigarettes (ECs) are largely unknown. The purpose of this systematic review was to evaluate published case reports that deal with health effects attributed to EC use. An Internet search was conducted to identify case reports dealing with the effects of EC use on health. Twenty-six case reports representing 27 individuals (one study contained reports for two individuals) were published between April 2012 and January 2016, and these were grouped into categories of effect according to their health outcomes.Of the 27 individuals, 25 had negative effects subsequent to use or exposure to ECs and their refill fluids, while two reported improvement in chronic immune and gastrointestinal conditions. Three categories of negative health effects were identified: systemic effects, nicotine poisoning, and mechanical injury. Thirteen cases reported EC effects on different systems including: respiratory (6), gastrointestinal or developing intestine of an infant (3), cardiovascular (2), neurological (1), and immune (1). Twelve cases involved nicotine poisoning resulting from accidental (N = 3), misuse/abuse (N = 1), or suicidal/intentional ingestion (N = 8); four of these involved children and three resulted in adult fatalities. Two cases reported mechanical injury caused by an EC battery explosion. Most case reports show that the health of children and adults can be negatively affected by EC products and that if death does not occur, negative effects can be reversed. Data further indicate that EC use can cause negative health effects in previously healthy individuals and exacerbate pre-existing conditions.&quot;,&quot;publisher&quot;:&quot;Elsevier Inc.&quot;,&quot;volume&quot;:&quot;4&quot;},&quot;isTemporary&quot;:false},{&quot;id&quot;:&quot;6e443312-4884-36d8-b1bc-c6c6bcf3b43a&quot;,&quot;itemData&quot;:{&quot;type&quot;:&quot;article-journal&quot;,&quot;id&quot;:&quot;6e443312-4884-36d8-b1bc-c6c6bcf3b43a&quot;,&quot;title&quot;:&quot;Calls to Poison Centers for Exposures to Electronic Cigarettes — United States, September 2010–February 2014&quot;,&quot;author&quot;:[{&quot;family&quot;:&quot;Chatham-Stephens&quot;,&quot;given&quot;:&quot;Kevin&quot;,&quot;parse-names&quot;:false,&quot;dropping-particle&quot;:&quot;&quot;,&quot;non-dropping-particle&quot;:&quot;&quot;},{&quot;family&quot;:&quot;Law&quot;,&quot;given&quot;:&quot;Royal&quot;,&quot;parse-names&quot;:false,&quot;dropping-particle&quot;:&quot;&quot;,&quot;non-dropping-particle&quot;:&quot;&quot;},{&quot;family&quot;:&quot;Taylor&quot;,&quot;given&quot;:&quot;Ethel&quot;,&quot;parse-names&quot;:false,&quot;dropping-particle&quot;:&quot;&quot;,&quot;non-dropping-particle&quot;:&quot;&quot;},{&quot;family&quot;:&quot;Melstrom&quot;,&quot;given&quot;:&quot;Paul&quot;,&quot;parse-names&quot;:false,&quot;dropping-particle&quot;:&quot;&quot;,&quot;non-dropping-particle&quot;:&quot;&quot;},{&quot;family&quot;:&quot;Bunnell&quot;,&quot;given&quot;:&quot;Rebecca&quot;,&quot;parse-names&quot;:false,&quot;dropping-particle&quot;:&quot;&quot;,&quot;non-dropping-particle&quot;:&quot;&quot;},{&quot;family&quot;:&quot;Wang&quot;,&quot;given&quot;:&quot;Baoguang&quot;,&quot;parse-names&quot;:false,&quot;dropping-particle&quot;:&quot;&quot;,&quot;non-dropping-particle&quot;:&quot;&quot;},{&quot;family&quot;:&quot;Apelberg&quot;,&quot;given&quot;:&quot;Benjamin&quot;,&quot;parse-names&quot;:false,&quot;dropping-particle&quot;:&quot;&quot;,&quot;non-dropping-particle&quot;:&quot;&quot;},{&quot;family&quot;:&quot;Schier&quot;,&quot;given&quot;:&quot;Joshua G&quot;,&quot;parse-names&quot;:false,&quot;dropping-particle&quot;:&quot;&quot;,&quot;non-dropping-particle&quot;:&quot;&quot;}],&quot;container-title&quot;:&quot;Mortality Weekly Report&quot;,&quot;DOI&quot;:&quot;10.2307/24854978&quot;,&quot;ISBN&quot;:&quot;2013;51:9491229&quot;,&quot;issued&quot;:{&quot;date-parts&quot;:[[2014]]},&quot;page&quot;:&quot;292-293&quot;,&quot;issue&quot;:&quot;13&quot;,&quot;volume&quot;:&quot;63&quot;,&quot;container-title-short&quot;:&quot;&quot;},&quot;isTemporary&quot;:false},{&quot;id&quot;:&quot;089838f5-8c20-35a6-9dbe-daf71d6ad5df&quot;,&quot;itemData&quot;:{&quot;type&quot;:&quot;article&quot;,&quot;id&quot;:&quot;089838f5-8c20-35a6-9dbe-daf71d6ad5df&quot;,&quot;title&quot;:&quot;Pulmonary effects of e-liquid flavors: a systematic review&quot;,&quot;author&quot;:[{&quot;family&quot;:&quot;Effah&quot;,&quot;given&quot;:&quot;Felix&quot;,&quot;parse-names&quot;:false,&quot;dropping-particle&quot;:&quot;&quot;,&quot;non-dropping-particle&quot;:&quot;&quot;},{&quot;family&quot;:&quot;Taiwo&quot;,&quot;given&quot;:&quot;Benjamin&quot;,&quot;parse-names&quot;:false,&quot;dropping-particle&quot;:&quot;&quot;,&quot;non-dropping-particle&quot;:&quot;&quot;},{&quot;family&quot;:&quot;Baines&quot;,&quot;given&quot;:&quot;Deborah&quot;,&quot;parse-names&quot;:false,&quot;dropping-particle&quot;:&quot;&quot;,&quot;non-dropping-particle&quot;:&quot;&quot;},{&quot;family&quot;:&quot;Bailey&quot;,&quot;given&quot;:&quot;Alexis&quot;,&quot;parse-names&quot;:false,&quot;dropping-particle&quot;:&quot;&quot;,&quot;non-dropping-particle&quot;:&quot;&quot;},{&quot;family&quot;:&quot;Marczylo&quot;,&quot;given&quot;:&quot;Tim&quot;,&quot;parse-names&quot;:false,&quot;dropping-particle&quot;:&quot;&quot;,&quot;non-dropping-particle&quot;:&quot;&quot;}],&quot;container-title&quot;:&quot;Journal of Toxicology and Environmental Health - Part B: Critical Reviews&quot;,&quot;container-title-short&quot;:&quot;J Toxicol Environ Health B Crit Rev&quot;,&quot;DOI&quot;:&quot;10.1080/10937404.2022.2124563&quot;,&quot;ISSN&quot;:&quot;15216950&quot;,&quot;PMID&quot;:&quot;36154615&quot;,&quot;issued&quot;:{&quot;date-parts&quot;:[[2022]]},&quot;page&quot;:&quot;343-371&quot;,&quot;abstract&quot;:&quot;Electronic cigarettes (ECs) are purported to be tobacco harm-reduction products whose degree of harm has been highly debated. EC use is considered less hazardous than smoking but is not expected to be harmless. Following the banning of e-liquid flavors in countries such as the US, Finland, Ukraine, and Hungary, there are growing concerns regarding the safety profile of e-liquid flavors used in ECs. While these are employed extensively in the food industry and are generally regarded as safe (GRAS) when ingested, GRAS status after inhalation is unclear. The aim of this review was to assess evidence from 38 reports on the adverse effects of flavored e-liquids on the respiratory system in both in vitro and in vivo studies published between 2006 and 2021. Data collected demonstrated greater detrimental effects in vitro with cinnamon (9 articles), strawberry (5 articles), and menthol (10 articles), flavors than other flavors. The most reported effects among these investigations were perturbations of pro-inflammatory biomarkers and enhanced cytotoxicity. There is sufficient evidence to support the toxicological impacts of diacetyl- and cinnamaldehyde-containing e-liquids following human inhalation; however, safety profiles on other flavors are elusive. The latter may result from inconsistencies between experimental approaches and uncertainties due to the contributions from other e-liquid constituents. Further, the relevance of the concentration ranges to human exposure levels is uncertain. Evidence indicates that an adequately controlled and consistent, systematic toxicological investigation of a broad spectrum of e-liquid flavors may be required at biologically relevant concentrations to better inform public health authorities on the risk assessment following exposure to EC flavor ingredients.&quot;,&quot;publisher&quot;:&quot;Taylor and Francis Ltd.&quot;,&quot;issue&quot;:&quot;7&quot;,&quot;volume&quot;:&quot;25&quot;},&quot;isTemporary&quot;:false}]},{&quot;citationID&quot;:&quot;MENDELEY_CITATION_5c05443f-4042-48ac-94cd-091fd6859058&quot;,&quot;properties&quot;:{&quot;noteIndex&quot;:0},&quot;isEdited&quot;:false,&quot;manualOverride&quot;:{&quot;isManuallyOverridden&quot;:false,&quot;citeprocText&quot;:&quot;(Lopachin &amp;#38; Gavin, 2014)&quot;,&quot;manualOverrideText&quot;:&quot;&quot;},&quot;citationTag&quot;:&quot;MENDELEY_CITATION_v3_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&quot;,&quot;citationItems&quot;:[{&quot;id&quot;:&quot;5f6e49b0-d4fd-38f7-a6ed-5600cde7cca3&quot;,&quot;itemData&quot;:{&quot;type&quot;:&quot;article&quot;,&quot;id&quot;:&quot;5f6e49b0-d4fd-38f7-a6ed-5600cde7cca3&quot;,&quot;title&quot;:&quot;Molecular mechanisms of aldehyde toxicity: A chemical perspective&quot;,&quot;author&quot;:[{&quot;family&quot;:&quot;Lopachin&quot;,&quot;given&quot;:&quot;Richard M.&quot;,&quot;parse-names&quot;:false,&quot;dropping-particle&quot;:&quot;&quot;,&quot;non-dropping-particle&quot;:&quot;&quot;},{&quot;family&quot;:&quot;Gavin&quot;,&quot;given&quot;:&quot;Terrence&quot;,&quot;parse-names&quot;:false,&quot;dropping-particle&quot;:&quot;&quot;,&quot;non-dropping-particle&quot;:&quot;&quot;}],&quot;container-title&quot;:&quot;Chemical Research in Toxicology&quot;,&quot;container-title-short&quot;:&quot;Chem Res Toxicol&quot;,&quot;DOI&quot;:&quot;10.1021/tx5001046&quot;,&quot;ISSN&quot;:&quot;15205010&quot;,&quot;PMID&quot;:&quot;24911545&quot;,&quot;issued&quot;:{&quot;date-parts&quot;:[[2014,7,21]]},&quot;page&quot;:&quot;1081-1091&quot;,&quot;abstract&quot;:&quot;Aldehydes are electrophilic compounds to which humans are pervasively exposed. Despite a significant health risk due to exposure, the mechanisms of aldehyde toxicity are poorly understood. This ambiguity is likely due to the structural diversity of aldehyde derivatives and corresponding differences in chemical reactions and biological targets. To gain mechanistic insight, we have used parameters based on the hard and soft, acids and bases (HSAB) theory to profile the different aldehyde subclasses with respect to electronic character (softness, hardness), electrophilic reactivity (electrophilic index), and biological nucleophilic targets. Our analyses indicate that short chain aldehydes and longer chain saturated alkanals are hard electrophiles that cause toxicity by forming adducts with hard biological nucleophiles, e.g., primary nitrogen groups on lysine residues. In contrast, α,β-unsaturated carbonyl derivatives, alkenals, and the α-oxoaldehydes are soft electrophiles that preferentially react with soft nucleophilic thiolate groups on cysteine residues. The aldehydes can therefore be grouped into subclasses according to common electronic characteristics (softness/hardness) and molecular mechanisms of toxicity. As we will discuss, the toxic potencies of these subgroups are generally related to corresponding electrophilicities. For some aldehydes, however, predictions of toxicity based on electrophilicity are less accurate due to inherent physicochemical variables that limit target accessibility, e.g., steric hindrance and solubility. The unsaturated aldehydes are also members of the conjugated type-2 alkene chemical class that includes α,β-unsaturated amide, ketone, and ester derivatives. Type-2 alkenes are electrophiles of varying softness and electrophilicity that share a common mechanism of toxicity. Therefore, exposure to an environmental mixture of unsaturated carbonyl derivatives could cause \&quot;type-2 alkene toxicity\&quot; through additive interactions. Finally, we propose that environmentally derived aldehydes can accelerate diseases by interacting with endogenous aldehydes generated during oxidative stress. This review provides a basis for understanding aldehyde mechanisms and environmental toxicity through the context of electronic structure, electrophilicity, and nucleophile target selectivity. © 2014 American Chemical Society.&quot;,&quot;publisher&quot;:&quot;American Chemical Society&quot;,&quot;issue&quot;:&quot;7&quot;,&quot;volume&quot;:&quot;27&quot;},&quot;isTemporary&quot;:false}]},{&quot;citationID&quot;:&quot;MENDELEY_CITATION_614d121e-7cfc-4106-b8c5-10997ed4201c&quot;,&quot;properties&quot;:{&quot;noteIndex&quot;:0},&quot;isEdited&quot;:false,&quot;manualOverride&quot;:{&quot;isManuallyOverridden&quot;:true,&quot;citeprocText&quot;:&quot;(IARC Working Group on the Evaluation of Carcinogenic Risks to Humans. et al., 2006; IARC Working Group on the Evaluation of Carcinogenic Risks to Humans.World Health Organization.International Agency for Research on Cancer., 2021)&quot;,&quot;manualOverrideText&quot;:&quot; IARC Working Group on the Evaluation of Carcinogenic Risks to Humans., 2021)&quot;},&quot;citationTag&quot;:&quot;MENDELEY_CITATION_v3_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&quot;,&quot;citationItems&quot;:[{&quot;id&quot;:&quot;236a5516-df24-3d11-b502-bbeafa91f247&quot;,&quot;itemData&quot;:{&quot;type&quot;:&quot;report&quot;,&quot;id&quot;:&quot;236a5516-df24-3d11-b502-bbeafa91f247&quot;,&quot;title&quot;:&quot;ACROLEIN, CROTONALDEHYDE, AND ARECOLINE VOLUME 128 IARC MONOGRAPHS ON THE IDENTIFICATION OF CARCINOGENIC HAZARDS TO HUMANS&quot;,&quot;author&quot;:[{&quot;family&quot;:&quot;IARC Working Group on the Evaluation of Carcinogenic Risks to Humans.World Health Organization.International Agency for Research on Cancer.&quot;,&quot;given&quot;:&quot;&quot;,&quot;parse-names&quot;:false,&quot;dropping-particle&quot;:&quot;&quot;,&quot;non-dropping-particle&quot;:&quot;&quot;}],&quot;accessed&quot;:{&quot;date-parts&quot;:[[2022,9,8]]},&quot;ISBN&quot;:&quot;978-92-832-0195-3&quot;,&quot;URL&quot;:&quot;https://publications.iarc.fr/602&quot;,&quot;issued&quot;:{&quot;date-parts&quot;:[[2021]]},&quot;container-title-short&quot;:&quot;&quot;},&quot;isTemporary&quot;:false},{&quot;id&quot;:&quot;df9fe2d1-3972-3ab8-9bb7-5abb2a4a5c19&quot;,&quot;itemData&quot;:{&quot;type&quot;:&quot;book&quot;,&quot;id&quot;:&quot;df9fe2d1-3972-3ab8-9bb7-5abb2a4a5c19&quot;,&quot;title&quot;:&quot;Formaldehyde, 2-Butoxyethanol and 1-tert-Butoxypropan-2-ol.&quot;,&quot;author&quot;:[{&quot;family&quot;:&quot;IARC Working Group on the Evaluation of Carcinogenic Risks to Humans.&quot;,&quot;given&quot;:&quot;&quot;,&quot;parse-names&quot;:false,&quot;dropping-particle&quot;:&quot;&quot;,&quot;non-dropping-particle&quot;:&quot;&quot;},{&quot;family&quot;:&quot;World Health Organization.&quot;,&quot;given&quot;:&quot;&quot;,&quot;parse-names&quot;:false,&quot;dropping-particle&quot;:&quot;&quot;,&quot;non-dropping-particle&quot;:&quot;&quot;},{&quot;family&quot;:&quot;International Agency for Research on Cancer.&quot;,&quot;given&quot;:&quot;&quot;,&quot;parse-names&quot;:false,&quot;dropping-particle&quot;:&quot;&quot;,&quot;non-dropping-particle&quot;:&quot;&quot;}],&quot;ISBN&quot;:&quot;9283212886&quot;,&quot;issued&quot;:{&quot;date-parts&quot;:[[2006]]},&quot;number-of-pages&quot;:&quot;478&quot;,&quot;abstract&quot;:&quot;\&quot;This publication represents the views and expert opinions of an IARC working group on the evaluation of carcinogenic risks to humans, which met in Lyon, 2-9 June 2004.\&quot; At head of title: World Health Organization, International Agency for Research on Cancer. Evaluates the available evidence on the carcinogenic potential in humans of formaldehyde, 2-butoxyethanol and 1-tert-butoxypropan-2-ol. Formaldehyde, a potential carcinogen is found in the workplace and in the environment, has been studied the most widely and has been evaluated three times previously. It is being re-evaluated this time following a recommendation from an Advisory group that identified formaldehyde as a high priority for future re-evaluation, based on the availability of complex mechanistic data and the anticipated publication of new epidemiological studies that became available soon afterwards. The same Advisory Group also identified 2-butoxyethanol and other glycol ethers as high priorities, based on the availability of new carcinogenesis bioassays conducted by the US National Toxicology Program. This is the first evaluation that IARC has made to the two glycol ethers.&quot;,&quot;publisher&quot;:&quot;International Agency for Research on Cancer&quot;,&quot;container-title-short&quot;:&quot;&quot;},&quot;isTemporary&quot;:false}]},{&quot;citationID&quot;:&quot;MENDELEY_CITATION_3e67a23a-ef8e-495f-96e1-85041c36c879&quot;,&quot;properties&quot;:{&quot;noteIndex&quot;:0},&quot;isEdited&quot;:false,&quot;manualOverride&quot;:{&quot;isManuallyOverridden&quot;:false,&quot;citeprocText&quot;:&quot;(Khachatoorian et al., 2022; Omaiye et al., 2019)&quot;,&quot;manualOverrideText&quot;:&quot;&quot;},&quot;citationTag&quot;:&quot;MENDELEY_CITATION_v3_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&quot;,&quot;citationItems&quot;:[{&quot;id&quot;:&quot;db153060-6eec-35b8-96a2-e5b1c1149f4b&quot;,&quot;itemData&quot;:{&quot;type&quot;:&quot;article-journal&quot;,&quot;id&quot;:&quot;db153060-6eec-35b8-96a2-e5b1c1149f4b&quot;,&quot;title&quot;:&quot;High concentrations of flavor chemicals are present in electronic cigarette refill fluids&quot;,&quot;author&quot;:[{&quot;family&quot;:&quot;Omaiye&quot;,&quot;given&quot;:&quot;Esther E.&quot;,&quot;parse-names&quot;:false,&quot;dropping-particle&quot;:&quot;&quot;,&quot;non-dropping-particle&quot;:&quot;&quot;},{&quot;family&quot;:&quot;McWhirter&quot;,&quot;given&quot;:&quot;Kevin J.&quot;,&quot;parse-names&quot;:false,&quot;dropping-particle&quot;:&quot;&quot;,&quot;non-dropping-particle&quot;:&quot;&quot;},{&quot;family&quot;:&quot;Luo&quot;,&quot;given&quot;:&quot;Wentai&quot;,&quot;parse-names&quot;:false,&quot;dropping-particle&quot;:&quot;&quot;,&quot;non-dropping-particle&quot;:&quot;&quot;},{&quot;family&quot;:&quot;Tierney&quot;,&quot;given&quot;:&quot;Peyton A.&quot;,&quot;parse-names&quot;:false,&quot;dropping-particle&quot;:&quot;&quot;,&quot;non-dropping-particle&quot;:&quot;&quot;},{&quot;family&quot;:&quot;Pankow&quot;,&quot;given&quot;:&quot;James F.&quot;,&quot;parse-names&quot;:false,&quot;dropping-particle&quot;:&quot;&quot;,&quot;non-dropping-particle&quot;:&quot;&quot;},{&quot;family&quot;:&quot;Talbot&quot;,&quot;given&quot;:&quot;Prue&quot;,&quot;parse-names&quot;:false,&quot;dropping-particle&quot;:&quot;&quot;,&quot;non-dropping-particle&quot;:&quot;&quot;}],&quot;container-title&quot;:&quot;Scientific Reports&quot;,&quot;container-title-short&quot;:&quot;Sci Rep&quot;,&quot;DOI&quot;:&quot;10.1038/s41598-019-39550-2&quot;,&quot;ISSN&quot;:&quot;20452322&quot;,&quot;PMID&quot;:&quot;30792477&quot;,&quot;issued&quot;:{&quot;date-parts&quot;:[[2019,12,1]]},&quot;abstract&quot;:&quot;We characterized the flavor chemicals in a broad sample of commercially available electronic cigarette (EC) refill fluids that were purchased in four different countries. Flavor chemicals in 277 refill fluids were identified and quantified by gas chromatography-mass spectrometry, and two commonly used flavor chemicals were tested for cytotoxicity with the MTT assay using human lung fibroblasts and epithelial cells. About 85% of the refill fluids had total flavor concentrations &gt;1 mg/ml, and 37% were &gt;10 mg/ml (1% by weight). Of the 155 flavor chemicals identified in the 277 refill fluids, 50 were present at ≥1 mg/ml in at least one sample and 11 were ≥10 mg/ml in 54 of the refill fluids. Sixty-one% (170 out of 277) of the samples contained nicotine, and of these, 56% had a total flavor chemical/nicotine ratio &gt;2. Four chemicals were present in 50% (menthol, triacetin, and cinnamaldehyde) to 80% (ethyl maltol) of the samples. Some products had concentrations of menthol (“Menthol Arctic”) and ethyl maltol (“No. 64”) that were 30 times (menthol) and 100 times (ethyl maltol) their cytotoxic concentration. One refill fluid contained cinnamaldehyde at ~34% (343 mg/ml), more than 100,000 times its cytotoxic level. High concentrations of some flavor chemicals in EC refill fluids are potentially harmful to users, and continued absence of any regulations regarding flavor chemicals in EC fluids will likely be detrimental to human health.&quot;,&quot;publisher&quot;:&quot;Nature Publishing Group&quot;,&quot;issue&quot;:&quot;1&quot;,&quot;volume&quot;:&quot;9&quot;},&quot;isTemporary&quot;:false},{&quot;id&quot;:&quot;893ee15a-449c-39b4-b199-0ead214221e9&quot;,&quot;itemData&quot;:{&quot;type&quot;:&quot;article-journal&quot;,&quot;id&quot;:&quot;893ee15a-449c-39b4-b199-0ead214221e9&quot;,&quot;title&quot;:&quot;Tracing the movement of electronic cigarette flavor chemicals and nicotine from refill fluids to aerosol, lungs, exhale, and the environment&quot;,&quot;author&quot;:[{&quot;family&quot;:&quot;Khachatoorian&quot;,&quot;given&quot;:&quot;Careen&quot;,&quot;parse-names&quot;:false,&quot;dropping-particle&quot;:&quot;&quot;,&quot;non-dropping-particle&quot;:&quot;&quot;},{&quot;family&quot;:&quot;McWhirter&quot;,&quot;given&quot;:&quot;Kevin J.&quot;,&quot;parse-names&quot;:false,&quot;dropping-particle&quot;:&quot;&quot;,&quot;non-dropping-particle&quot;:&quot;&quot;},{&quot;family&quot;:&quot;Luo&quot;,&quot;given&quot;:&quot;Wentai&quot;,&quot;parse-names&quot;:false,&quot;dropping-particle&quot;:&quot;&quot;,&quot;non-dropping-particle&quot;:&quot;&quot;},{&quot;family&quot;:&quot;Pankow&quot;,&quot;given&quot;:&quot;James F.&quot;,&quot;parse-names&quot;:false,&quot;dropping-particle&quot;:&quot;&quot;,&quot;non-dropping-particle&quot;:&quot;&quot;},{&quot;family&quot;:&quot;Talbot&quot;,&quot;given&quot;:&quot;Prue&quot;,&quot;parse-names&quot;:false,&quot;dropping-particle&quot;:&quot;&quot;,&quot;non-dropping-particle&quot;:&quot;&quot;}],&quot;container-title&quot;:&quot;Chemosphere&quot;,&quot;container-title-short&quot;:&quot;Chemosphere&quot;,&quot;DOI&quot;:&quot;10.1016/j.chemosphere.2021.131494&quot;,&quot;ISSN&quot;:&quot;00456535&quot;,&quot;URL&quot;:&quot;https://linkinghub.elsevier.com/retrieve/pii/S0045653521019664&quot;,&quot;issued&quot;:{&quot;date-parts&quot;:[[2022,1]]},&quot;page&quot;:&quot;131494&quot;,&quot;volume&quot;:&quot;286&quot;},&quot;isTemporary&quot;:false}]},{&quot;citationID&quot;:&quot;MENDELEY_CITATION_cd3d040e-fa83-4d88-b63f-e3bc2eb51a60&quot;,&quot;properties&quot;:{&quot;noteIndex&quot;:0},&quot;isEdited&quot;:false,&quot;manualOverride&quot;:{&quot;isManuallyOverridden&quot;:false,&quot;citeprocText&quot;:&quot;(Behar et al., 2014; Bhattacharya et al., 2021; Clapp et al., 2017, 2019; Gerloff et al., 2017; Ka et al., 2003; Muthumalage et al., 2018)&quot;,&quot;manualOverrideText&quot;:&quot;&quot;},&quot;citationTag&quot;:&quot;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&quot;,&quot;citationItems&quot;:[{&quot;id&quot;:&quot;9dbb5ad8-4884-381a-9ee3-0f5265ecf946&quot;,&quot;itemData&quot;:{&quot;type&quot;:&quot;article-journal&quot;,&quot;id&quot;:&quot;9dbb5ad8-4884-381a-9ee3-0f5265ecf946&quot;,&quot;title&quot;:&quot;Cinnamaldehyde in flavored e-cigarette liquids temporarily suppresses bronchial epithelial cell ciliary motility by dysregulation of mitochondrial function&quot;,&quot;author&quot;:[{&quot;family&quot;:&quot;Clapp&quot;,&quot;given&quot;:&quot;Phillip W.&quot;,&quot;parse-names&quot;:false,&quot;dropping-particle&quot;:&quot;&quot;,&quot;non-dropping-particle&quot;:&quot;&quot;},{&quot;family&quot;:&quot;Lavrich&quot;,&quot;given&quot;:&quot;Katelyn S.&quot;,&quot;parse-names&quot;:false,&quot;dropping-particle&quot;:&quot;&quot;,&quot;non-dropping-particle&quot;:&quot;&quot;},{&quot;family&quot;:&quot;Heusden&quot;,&quot;given&quot;:&quot;Catharina A.&quot;,&quot;parse-names&quot;:false,&quot;dropping-particle&quot;:&quot;&quot;,&quot;non-dropping-particle&quot;:&quot;van&quot;},{&quot;family&quot;:&quot;Lazarowski&quot;,&quot;given&quot;:&quot;Eduardo R.&quot;,&quot;parse-names&quot;:false,&quot;dropping-particle&quot;:&quot;&quot;,&quot;non-dropping-particle&quot;:&quot;&quot;},{&quot;family&quot;:&quot;Carson&quot;,&quot;given&quot;:&quot;Johnny L.&quot;,&quot;parse-names&quot;:false,&quot;dropping-particle&quot;:&quot;&quot;,&quot;non-dropping-particle&quot;:&quot;&quot;},{&quot;family&quot;:&quot;Jaspers&quot;,&quot;given&quot;:&quot;Ilona&quot;,&quot;parse-names&quot;:false,&quot;dropping-particle&quot;:&quot;&quot;,&quot;non-dropping-particle&quot;:&quot;&quot;}],&quot;container-title&quot;:&quot;American Journal of Physiology-Lung Cellular and Molecular Physiology&quot;,&quot;DOI&quot;:&quot;10.1152/ajplung.00304.2018&quot;,&quot;ISSN&quot;:&quot;1040-0605&quot;,&quot;URL&quot;:&quot;https://www.physiology.org/doi/10.1152/ajplung.00304.2018&quot;,&quot;issued&quot;:{&quot;date-parts&quot;:[[2019,3,1]]},&quot;page&quot;:&quot;L470-L486&quot;,&quot;abstract&quot;:&quot;&lt;p&gt;Aldehydes in cigarette smoke (CS) impair mitochondrial function and reduce ciliary beat frequency (CBF), leading to diminished mucociliary clearance (MCC). However, the effects of aldehyde e-cigarette flavorings on CBF are unknown. The purpose of this study was to investigate whether cinnamaldehyde, a flavoring agent commonly used in e-cigarettes, disrupts mitochondrial function and impairs CBF on well-differentiated human bronchial epithelial (hBE) cells. To this end, hBE cells were exposed to diluted cinnamon-flavored e-liquids and vaped aerosol and assessed for changes in CBF. hBE cells were subsequently exposed to various concentrations of cinnamaldehyde to establish a dose-response relationship for effects on CBF. Changes in mitochondrial oxidative phosphorylation and glycolysis were evaluated by Seahorse Extracellular Flux Analyzer, and adenine nucleotide levels were quantified by HPLC. Both cinnamaldehyde-containing e-liquid and vaped aerosol rapidly yet transiently suppressed CBF, and exposure to cinnamaldehyde alone recapitulated this effect. Cinnamaldehyde impaired mitochondrial respiration and glycolysis in a dose-dependent manner, and intracellular ATP levels were significantly but temporarily reduced following exposure. Addition of nicotine had no effect on the cinnamaldehyde-induced suppression of CBF or mitochondrial function. These data indicate that cinnamaldehyde rapidly disrupts mitochondrial function, inhibits bioenergetic processes, and reduces ATP levels, which correlates with impaired CBF. Because normal ciliary motility and MCC are essential respiratory defenses, inhalation of cinnamaldehyde may increase the risk of respiratory infections in e-cigarette users.&lt;/p&gt;&quot;,&quot;issue&quot;:&quot;3&quot;,&quot;volume&quot;:&quot;316&quot;,&quot;container-title-short&quot;:&quot;&quot;},&quot;isTemporary&quot;:false},{&quot;id&quot;:&quot;92c0f994-221a-3230-8056-206a557ac69e&quot;,&quot;itemData&quot;:{&quot;type&quot;:&quot;article-journal&quot;,&quot;id&quot;:&quot;92c0f994-221a-3230-8056-206a557ac69e&quot;,&quot;title&quot;:&quot;E-cigarette vaping liquids and the flavoring chemical cinnamaldehyde perturb bone, cartilage and vascular development in zebrafish embryos&quot;,&quot;author&quot;:[{&quot;family&quot;:&quot;Bhattacharya&quot;,&quot;given&quot;:&quot;Beas&quot;,&quot;parse-names&quot;:false,&quot;dropping-particle&quot;:&quot;&quot;,&quot;non-dropping-particle&quot;:&quot;&quot;},{&quot;family&quot;:&quot;Narain&quot;,&quot;given&quot;:&quot;Vedang&quot;,&quot;parse-names&quot;:false,&quot;dropping-particle&quot;:&quot;&quot;,&quot;non-dropping-particle&quot;:&quot;&quot;},{&quot;family&quot;:&quot;Bondesson&quot;,&quot;given&quot;:&quot;Maria&quot;,&quot;parse-names&quot;:false,&quot;dropping-particle&quot;:&quot;&quot;,&quot;non-dropping-particle&quot;:&quot;&quot;}],&quot;container-title&quot;:&quot;Aquatic Toxicology&quot;,&quot;DOI&quot;:&quot;10.1016/j.aquatox.2021.105995&quot;,&quot;ISSN&quot;:&quot;18791514&quot;,&quot;PMID&quot;:&quot;34673467&quot;,&quot;URL&quot;:&quot;https://doi.org/10.1016/j.aquatox.2021.105995&quot;,&quot;issued&quot;:{&quot;date-parts&quot;:[[2021]]},&quot;page&quot;:&quot;105995&quot;,&quot;abstract&quot;:&quot;As electronic cigarettes (e-cigarettes) become increasingly popular smoking devices, there is an increased risk for unintended exposure to e-cigarette liquids through improper disposal resulting in leaching into the environment, third hand vapor exposure through air, or embryonic exposure through maternal vaping. Thus, the safety of e-cigarettes for wildlife and developing embryos need to be thoroughly investigated. We examined perturbations in zebrafish embryonic development after exposures to two cinnamon flavored vaping liquids (with 12 mg/ml nicotine and without nicotine) for e-cigarettes from two different vendors, as well as the flavoring chemical cinnamaldehyde. We focused on the effects of the vaping liquids on hatching success and bone, cartilage and blood vessel development in 3–4 days old transgenic zebrafish larvae. We found that exposures to both of the vaping liquids perturbed the development of the cleithrum and craniofacial cartilage. Exposure to the liquids further caused non-overlapping and partially or completely missing intersegmental vessels. Hatching success was also reduced. Exposure to pure cinnamaldehyde replicated the effects of the vaping liquids with a 50% effect concentration (EC50) of 34–41 µM. Quantification of the amount of cinnamaldehyde in the vaping liquids by mass spectrometry revealed EC50s around 10–40 times lower than for pure cinnamaldehyde, suggesting that additional compounds or metabolites present in the vaping liquids mediate toxicity. Presence of nicotine in one of the vaping liquids decreased its EC50s about two fold compared to the liquid without nicotine. Exposure to the humectants propylene glycol and vegetable glycerin did not affect the vascular, cartilage or bone development in zebrafish embryos. In conclusion, our study shows that exposure to cinnamaldehyde containing vaping liquids causes severe tissue-specific defects in developing embryos.&quot;,&quot;publisher&quot;:&quot;Elsevier B.V.&quot;,&quot;issue&quot;:&quot;September&quot;,&quot;volume&quot;:&quot;240&quot;,&quot;container-title-short&quot;:&quot;&quot;},&quot;isTemporary&quot;:false},{&quot;id&quot;:&quot;0cc1ca02-448c-322b-9200-c0273ead2a2a&quot;,&quot;itemData&quot;:{&quot;type&quot;:&quot;article-journal&quot;,&quot;id&quot;:&quot;0cc1ca02-448c-322b-9200-c0273ead2a2a&quot;,&quot;title&quot;:&quot;Inflammatory and oxidative responses induced by exposure to commonly used e-cigarette flavoring chemicals and flavored e-liquids without nicotine&quot;,&quot;author&quot;:[{&quot;family&quot;:&quot;Muthumalage&quot;,&quot;given&quot;:&quot;Thivanka&quot;,&quot;parse-names&quot;:false,&quot;dropping-particle&quot;:&quot;&quot;,&quot;non-dropping-particle&quot;:&quot;&quot;},{&quot;family&quot;:&quot;Prinz&quot;,&quot;given&quot;:&quot;Melanie&quot;,&quot;parse-names&quot;:false,&quot;dropping-particle&quot;:&quot;&quot;,&quot;non-dropping-particle&quot;:&quot;&quot;},{&quot;family&quot;:&quot;Ansah&quot;,&quot;given&quot;:&quot;Kwadwo O.&quot;,&quot;parse-names&quot;:false,&quot;dropping-particle&quot;:&quot;&quot;,&quot;non-dropping-particle&quot;:&quot;&quot;},{&quot;family&quot;:&quot;Gerloff&quot;,&quot;given&quot;:&quot;Janice&quot;,&quot;parse-names&quot;:false,&quot;dropping-particle&quot;:&quot;&quot;,&quot;non-dropping-particle&quot;:&quot;&quot;},{&quot;family&quot;:&quot;Sundar&quot;,&quot;given&quot;:&quot;Isaac K.&quot;,&quot;parse-names&quot;:false,&quot;dropping-particle&quot;:&quot;&quot;,&quot;non-dropping-particle&quot;:&quot;&quot;},{&quot;family&quot;:&quot;Rahman&quot;,&quot;given&quot;:&quot;Irfan&quot;,&quot;parse-names&quot;:false,&quot;dropping-particle&quot;:&quot;&quot;,&quot;non-dropping-particle&quot;:&quot;&quot;}],&quot;container-title&quot;:&quot;Frontiers in Physiology&quot;,&quot;container-title-short&quot;:&quot;Front Physiol&quot;,&quot;DOI&quot;:&quot;10.3389/fphys.2017.01130&quot;,&quot;ISSN&quot;:&quot;1664042X&quot;,&quot;issued&quot;:{&quot;date-parts&quot;:[[2018,1,11]]},&quot;abstract&quot;:&quot;Background: The respiratory health effects of inhalation exposure to e-cigarette flavoring chemicals are not well understood. We focused our study on the immuno-toxicological and the oxidative stress effects by these e-cigarette flavoring chemicals on two types of human monocytic cell lines, Mono Mac 6 (MM6) and U937. The potential to cause oxidative stress by these flavoring chemicals was assessed by measuring the production of reactive oxygen species (ROS). We hypothesized that the flavoring chemicals used in e-juices/e-liquids induce an inflammatory response, cellular toxicity, and ROS production. Methods: Two monocytic cell types, MM6 and U937 were exposed to commonly used e-cigarette flavoring chemicals; diacetyl, cinnamaldehyde, acetoin, pentanedione, o-vanillin, maltol and coumarin at different doses between 10 and 1,000 μM. Cell viability and the concentrations of the secreted inflammatory cytokine interleukin 8 (IL-8) were measured in the conditioned media. Cell-free ROS produced by these commonly used flavoring chemicals were also measured using a 2',7'dichlorofluorescein diacetate probe. These DCF fluorescence data were expressed as hydrogen peroxide (H2O2) equivalents. Cytotoxicity due to the exposure to selected e-liquids was assessed by cell viability and the IL-8 inflammatory cytokine response in the conditioned media. Results: Treatment of the cells with flavoring chemicals and flavored e-liquid without nicotine caused cytotoxicity dose-dependently. The exposed monocytic cells secreted interleukin 8 (IL-8) chemokine in a dose-dependent manner compared to the unexposed cell groups depicting a biologically significant inflammatory response. The measurement of cell-free ROS by the flavoring chemicals and e-liquids showed significantly increased levels of H2O2 equivalents in a dose-dependent manner compared to the control reagents. Mixing a variety of flavors resulted in greater cytotoxicity and cell-free ROS levels compared to the treatments with individual flavors, suggesting that mixing of multiple flavors of e-liquids are more harmful to the users. Conclusions: Our data suggest that the flavorings used in e-juices can trigger an inflammatory response in monocytes, mediated by ROS production, providing insights into potential pulmonary toxicity and tissue damage in e-cigarette users.&quot;,&quot;publisher&quot;:&quot;Frontiers Media S.A.&quot;,&quot;issue&quot;:&quot;JAN&quot;,&quot;volume&quot;:&quot;8&quot;},&quot;isTemporary&quot;:false},{&quot;id&quot;:&quot;786dc277-8b5e-3b6f-8728-bab3f3f5f6d8&quot;,&quot;itemData&quot;:{&quot;type&quot;:&quot;article-journal&quot;,&quot;id&quot;:&quot;786dc277-8b5e-3b6f-8728-bab3f3f5f6d8&quot;,&quot;title&quot;:&quot;Inflammatory Response and Barrier Dysfunction by Different e-Cigarette Flavoring Chemicals Identified by Gas Chromatography–Mass Spectrometry in e-Liquids and e-Vapors on Human Lung Epithelial Cells and Fibroblasts&quot;,&quot;author&quot;:[{&quot;family&quot;:&quot;Gerloff&quot;,&quot;given&quot;:&quot;Janice&quot;,&quot;parse-names&quot;:false,&quot;dropping-particle&quot;:&quot;&quot;,&quot;non-dropping-particle&quot;:&quot;&quot;},{&quot;family&quot;:&quot;Sundar&quot;,&quot;given&quot;:&quot;Isaac K.&quot;,&quot;parse-names&quot;:false,&quot;dropping-particle&quot;:&quot;&quot;,&quot;non-dropping-particle&quot;:&quot;&quot;},{&quot;family&quot;:&quot;Freter&quot;,&quot;given&quot;:&quot;Robert&quot;,&quot;parse-names&quot;:false,&quot;dropping-particle&quot;:&quot;&quot;,&quot;non-dropping-particle&quot;:&quot;&quot;},{&quot;family&quot;:&quot;Sekera&quot;,&quot;given&quot;:&quot;Emily R.&quot;,&quot;parse-names&quot;:false,&quot;dropping-particle&quot;:&quot;&quot;,&quot;non-dropping-particle&quot;:&quot;&quot;},{&quot;family&quot;:&quot;Friedman&quot;,&quot;given&quot;:&quot;Alan E.&quot;,&quot;parse-names&quot;:false,&quot;dropping-particle&quot;:&quot;&quot;,&quot;non-dropping-particle&quot;:&quot;&quot;},{&quot;family&quot;:&quot;Robinson&quot;,&quot;given&quot;:&quot;Risa&quot;,&quot;parse-names&quot;:false,&quot;dropping-particle&quot;:&quot;&quot;,&quot;non-dropping-particle&quot;:&quot;&quot;},{&quot;family&quot;:&quot;Pagano&quot;,&quot;given&quot;:&quot;Todd&quot;,&quot;parse-names&quot;:false,&quot;dropping-particle&quot;:&quot;&quot;,&quot;non-dropping-particle&quot;:&quot;&quot;},{&quot;family&quot;:&quot;Rahman&quot;,&quot;given&quot;:&quot;Irfan&quot;,&quot;parse-names&quot;:false,&quot;dropping-particle&quot;:&quot;&quot;,&quot;non-dropping-particle&quot;:&quot;&quot;}],&quot;container-title&quot;:&quot;Applied In Vitro Toxicology&quot;,&quot;container-title-short&quot;:&quot;Appl In Vitro Toxicol&quot;,&quot;DOI&quot;:&quot;10.1089/aivt.2016.0030&quot;,&quot;ISSN&quot;:&quot;2332-1512&quot;,&quot;issued&quot;:{&quot;date-parts&quot;:[[2017,3]]},&quot;page&quot;:&quot;28-40&quot;,&quot;abstract&quot;:&quot;Recent studies suggest that electronic cigarette (e-cig) flavors can be harmful to lung tissue by imposing oxidative stress and inflammatory responses. The potential inflammatory response by lung epithelial cells and fibroblasts exposed to e-cig flavoring chemicals in addition to other risk-anticipated flavor enhancers inhaled by e-cig users is not known. The goal of this study was to evaluate the release of the proinflammatory cytokine (interleukin-8 [IL-8]) and epithelial barrier function in response to different e-cig flavoring chemicals identified in various e-cig e-liquid flavorings and vapors by chemical characterization using gas chromatography-mass spectrometry analysis. Flavorings, such as acetoin (butter), diacetyl, pentanedione, maltol (malt), ortho-vanillin (vanilla), coumarin, and cinnamaldehyde in comparison with tumor necrosis factor alpha (TNFα), were used in this study. Human bronchial epithelial cells (Beas2B), human mucoepidermoid carcinoma epithelial cells (H292), and human lung fibroblasts (HFL-1) were treated with each flavoring chemical for 24 hours. The cells and conditioned media were then collected and analyzed for toxicity (viability %), lung epithelial barrier function, and proinflammatory cytokine IL-8 release. Cell viability was not significantly affected by any of the flavoring chemicals tested at a concentration of 10 μM to 1 mM. Acetoin and diacetyl treatment induced IL-8 release in Beas2B cells. Acetoin- and pentanedione-treated HFL-1 cells produced a differential, but significant response for IL-8 release compared to controls and TNFα. Flavorings, such as ortho-vanillin and maltol, induced IL-8 release in Beas2B cells, but not in H292 cells. Of all the flavoring chemicals tested, acetoin and maltol were more potent inducers of IL-8 release than TNFα in Beas2B and HFL-1 cells. Flavoring chemicals rapidly impaired epithelial barrier function in human bronchial epithelial cells (16-HBE) as measured by electric cell surface impedance sensing. Our findings suggest that some of the e-cig liquids/aerosols containing flavoring chemicals can cause significant loss of epithelial barrier function and proinflammatory response in lung cells.&quot;,&quot;publisher&quot;:&quot;Mary Ann Liebert Inc&quot;,&quot;issue&quot;:&quot;1&quot;,&quot;volume&quot;:&quot;3&quot;},&quot;isTemporary&quot;:false},{&quot;id&quot;:&quot;5ec23fda-6195-3c6f-b23a-2c43325d4cc0&quot;,&quot;itemData&quot;:{&quot;type&quot;:&quot;article-journal&quot;,&quot;id&quot;:&quot;5ec23fda-6195-3c6f-b23a-2c43325d4cc0&quot;,&quot;title&quot;:&quot;Identification of toxicants in cinnamon-flavored electronic cigarette refill fluids&quot;,&quot;author&quot;:[{&quot;family&quot;:&quot;Behar&quot;,&quot;given&quot;:&quot;R. Z.&quot;,&quot;parse-names&quot;:false,&quot;dropping-particle&quot;:&quot;&quot;,&quot;non-dropping-particle&quot;:&quot;&quot;},{&quot;family&quot;:&quot;Davis&quot;,&quot;given&quot;:&quot;B.&quot;,&quot;parse-names&quot;:false,&quot;dropping-particle&quot;:&quot;&quot;,&quot;non-dropping-particle&quot;:&quot;&quot;},{&quot;family&quot;:&quot;Wang&quot;,&quot;given&quot;:&quot;Y.&quot;,&quot;parse-names&quot;:false,&quot;dropping-particle&quot;:&quot;&quot;,&quot;non-dropping-particle&quot;:&quot;&quot;},{&quot;family&quot;:&quot;Bahl&quot;,&quot;given&quot;:&quot;V.&quot;,&quot;parse-names&quot;:false,&quot;dropping-particle&quot;:&quot;&quot;,&quot;non-dropping-particle&quot;:&quot;&quot;},{&quot;family&quot;:&quot;Lin&quot;,&quot;given&quot;:&quot;S.&quot;,&quot;parse-names&quot;:false,&quot;dropping-particle&quot;:&quot;&quot;,&quot;non-dropping-particle&quot;:&quot;&quot;},{&quot;family&quot;:&quot;Talbot&quot;,&quot;given&quot;:&quot;P.&quot;,&quot;parse-names&quot;:false,&quot;dropping-particle&quot;:&quot;&quot;,&quot;non-dropping-particle&quot;:&quot;&quot;}],&quot;container-title&quot;:&quot;Toxicology in Vitro&quot;,&quot;DOI&quot;:&quot;10.1016/j.tiv.2013.10.006&quot;,&quot;ISSN&quot;:&quot;08872333&quot;,&quot;PMID&quot;:&quot;24516877&quot;,&quot;issued&quot;:{&quot;date-parts&quot;:[[2014,3]]},&quot;page&quot;:&quot;198-208&quot;,&quot;abstract&quot;:&quot;In a prior study on electronic cigarette (EC) refill fluids, Cinnamon Ceylon was the most cytotoxic of 36 products tested. The purpose of the current study was to determine if high cytotoxicity is a general feature of cinnamon-flavored EC refill fluids and to identify the toxicant(s) in Cinnamon Ceylon. Eight cinnamon-flavored refill fluids, which were screened using the MTT assay, varied in their cytotoxicity with most being cytotoxic. Human embryonic stem cells were generally more sensitive than human adult pulmonary fibroblasts. Most products were highly volatile and produced vapors that impaired survival of cells in adjacent wells. Cinnamaldehyde (CAD), 2-methoxycinnamaldehyde (2MOCA), dipropylene glycol, and vanillin were identified in the cinnamon-flavored refill fluids using gas chromatography-mass spectrometry and high-pressure liquid chromatography (HPLC). When authentic standards of each chemical were tested using the MTT assay, only CAD and 2MOCA were highly cytotoxic. The amount of each chemical in the refill fluids was quantified using HPLC, and cytotoxicity correlated with the amount of CAD/product. Duplicate bottles of the same product were similar, but varied in their concentrations of 2MOCA. These data show that the cinnamon flavorings in refill fluids are linked to cytotoxicity, which could adversely affect EC users. © 2013 Elsevier Ltd.&quot;,&quot;issue&quot;:&quot;2&quot;,&quot;volume&quot;:&quot;28&quot;,&quot;container-title-short&quot;:&quot;&quot;},&quot;isTemporary&quot;:false},{&quot;id&quot;:&quot;9fa5af91-b6aa-3638-aff6-187dff873891&quot;,&quot;itemData&quot;:{&quot;type&quot;:&quot;article-journal&quot;,&quot;id&quot;:&quot;9fa5af91-b6aa-3638-aff6-187dff873891&quot;,&quot;title&quot;:&quot;Flavored e-cigarette liquids and cinnamaldehyde impair respiratory innate immune cell function&quot;,&quot;author&quot;:[{&quot;family&quot;:&quot;Clapp&quot;,&quot;given&quot;:&quot;Phillip W&quot;,&quot;parse-names&quot;:false,&quot;dropping-particle&quot;:&quot;&quot;,&quot;non-dropping-particle&quot;:&quot;&quot;},{&quot;family&quot;:&quot;Pawlak&quot;,&quot;given&quot;:&quot;Erica A&quot;,&quot;parse-names&quot;:false,&quot;dropping-particle&quot;:&quot;&quot;,&quot;non-dropping-particle&quot;:&quot;&quot;},{&quot;family&quot;:&quot;Lackey&quot;,&quot;given&quot;:&quot;Justin T&quot;,&quot;parse-names&quot;:false,&quot;dropping-particle&quot;:&quot;&quot;,&quot;non-dropping-particle&quot;:&quot;&quot;},{&quot;family&quot;:&quot;Keating&quot;,&quot;given&quot;:&quot;James E&quot;,&quot;parse-names&quot;:false,&quot;dropping-particle&quot;:&quot;&quot;,&quot;non-dropping-particle&quot;:&quot;&quot;},{&quot;family&quot;:&quot;Reeber&quot;,&quot;given&quot;:&quot;Steven L&quot;,&quot;parse-names&quot;:false,&quot;dropping-particle&quot;:&quot;&quot;,&quot;non-dropping-particle&quot;:&quot;&quot;},{&quot;family&quot;:&quot;Glish&quot;,&quot;given&quot;:&quot;Gary L&quot;,&quot;parse-names&quot;:false,&quot;dropping-particle&quot;:&quot;&quot;,&quot;non-dropping-particle&quot;:&quot;&quot;},{&quot;family&quot;:&quot;Jaspers&quot;,&quot;given&quot;:&quot;Ilona&quot;,&quot;parse-names&quot;:false,&quot;dropping-particle&quot;:&quot;&quot;,&quot;non-dropping-particle&quot;:&quot;&quot;},{&quot;family&quot;:&quot;Pw&quot;,&quot;given&quot;:&quot;Clapp&quot;,&quot;parse-names&quot;:false,&quot;dropping-particle&quot;:&quot;&quot;,&quot;non-dropping-particle&quot;:&quot;&quot;},{&quot;family&quot;:&quot;Ea&quot;,&quot;given&quot;:&quot;Pawlak&quot;,&quot;parse-names&quot;:false,&quot;dropping-particle&quot;:&quot;&quot;,&quot;non-dropping-particle&quot;:&quot;&quot;},{&quot;family&quot;:&quot;Jt&quot;,&quot;given&quot;:&quot;Lackey&quot;,&quot;parse-names&quot;:false,&quot;dropping-particle&quot;:&quot;&quot;,&quot;non-dropping-particle&quot;:&quot;&quot;},{&quot;family&quot;:&quot;Je&quot;,&quot;given&quot;:&quot;Keating&quot;,&quot;parse-names&quot;:false,&quot;dropping-particle&quot;:&quot;&quot;,&quot;non-dropping-particle&quot;:&quot;&quot;},{&quot;family&quot;:&quot;Sl&quot;,&quot;given&quot;:&quot;Reeber&quot;,&quot;parse-names&quot;:false,&quot;dropping-particle&quot;:&quot;&quot;,&quot;non-dropping-particle&quot;:&quot;&quot;}],&quot;container-title&quot;:&quot;Am J Physiol Lung Cell Mol Physiol&quot;,&quot;DOI&quot;:&quot;10.1152/ajplung.00452.2016.-Innate&quot;,&quot;URL&quot;:&quot;www.ajplung.org&quot;,&quot;issued&quot;:{&quot;date-parts&quot;:[[2017]]},&quot;page&quot;:&quot;278-292&quot;,&quot;abstract&quot;:&quot;Glish GL, Jaspers I. Flavored e-cigarette liquids and cinnamalde-hyde impair respiratory innate immune cell function.Innate immune cells of the respiratory tract are the first line of defense against pathogenic and environmental insults. Failure of these cells to perform their immune functions leaves the host susceptible to infection and may contribute to impaired resolution of inflammation. While combustible tobacco cigarettes have been shown to suppress respiratory immune cell function, the effects of flavored electronic cigarette liquids (e-liquids) and individual flavoring agents on respiratory immune cell responses are unknown. We investigated the effects of seven flavored nicotine-free e-liquids on primary human alveolar macrophages, neutrophils, and natural killer (NK) cells. Cells were challenged with a range of e-liquid dilutions and assayed for their functional responses to patho-genic stimuli. End points included phagocytic capacity (neutrophils and macrophages), neutrophil extracellular trap formation, proinflam-matory cytokine production, and cell-mediated cytotoxic response (NK cells). E-liquids were then analyzed via mass spectrometry to identify individual flavoring components. Three cinnamaldehyde-containing e-liquids exhibited dose-dependent broadly immunosup-pressive effects. Quantitative mass spectrometry was used to determine concentrations of cinnamaldehyde in each of the three e-liquids, and cells were subsequently challenged with a range of cinnamalde-hyde concentrations. Cinnamaldehyde alone recapitulated the impaired function observed with e-liquid exposures, and cinnamalde-hyde-induced suppression of macrophage phagocytosis was reversed by addition of the small-molecule reducing agent 1,4-dithiothreitol. We conclude that cinnamaldehyde has the potential to impair respiratory immune cell function, illustrating an immediate need for further toxicological evaluation of chemical flavoring agents to inform regulation governing their use in e-liquid formulations. e-cigarette; e-liquid; cinnamaldehyde; innate immune cell function SMOKING CONTINUES TO BE the leading cause of preventable death, accounting for 12% of all mortalities among adults worldwide (69a). A link between cigarette smoke exposure, suppression of respiratory immune responses, and enhanced susceptibility to respiratory infection is well established (28-30, 32, 50, 51, 56).&quot;,&quot;volume&quot;:&quot;313&quot;,&quot;container-title-short&quot;:&quot;&quot;},&quot;isTemporary&quot;:false},{&quot;id&quot;:&quot;7568a0dc-0bf7-36fd-b5f1-a9738b6a5c25&quot;,&quot;itemData&quot;:{&quot;type&quot;:&quot;article-journal&quot;,&quot;id&quot;:&quot;7568a0dc-0bf7-36fd-b5f1-a9738b6a5c25&quot;,&quot;title&quot;:&quot;Cinnamaldehyde induces apoptosis by ROS-mediated mitochondrial permeability transition in human promyelocytic leukemia HL-60 cells&quot;,&quot;author&quot;:[{&quot;family&quot;:&quot;Ka&quot;,&quot;given&quot;:&quot;Hyeon&quot;,&quot;parse-names&quot;:false,&quot;dropping-particle&quot;:&quot;&quot;,&quot;non-dropping-particle&quot;:&quot;&quot;},{&quot;family&quot;:&quot;Park&quot;,&quot;given&quot;:&quot;Hee Juhn&quot;,&quot;parse-names&quot;:false,&quot;dropping-particle&quot;:&quot;&quot;,&quot;non-dropping-particle&quot;:&quot;&quot;},{&quot;family&quot;:&quot;Jung&quot;,&quot;given&quot;:&quot;Hyun Ju&quot;,&quot;parse-names&quot;:false,&quot;dropping-particle&quot;:&quot;&quot;,&quot;non-dropping-particle&quot;:&quot;&quot;},{&quot;family&quot;:&quot;Choi&quot;,&quot;given&quot;:&quot;Jong Won&quot;,&quot;parse-names&quot;:false,&quot;dropping-particle&quot;:&quot;&quot;,&quot;non-dropping-particle&quot;:&quot;&quot;},{&quot;family&quot;:&quot;Cho&quot;,&quot;given&quot;:&quot;Kyu Seok&quot;,&quot;parse-names&quot;:false,&quot;dropping-particle&quot;:&quot;&quot;,&quot;non-dropping-particle&quot;:&quot;&quot;},{&quot;family&quot;:&quot;Ha&quot;,&quot;given&quot;:&quot;Joohun&quot;,&quot;parse-names&quot;:false,&quot;dropping-particle&quot;:&quot;&quot;,&quot;non-dropping-particle&quot;:&quot;&quot;},{&quot;family&quot;:&quot;Lee&quot;,&quot;given&quot;:&quot;Kyung Tae&quot;,&quot;parse-names&quot;:false,&quot;dropping-particle&quot;:&quot;&quot;,&quot;non-dropping-particle&quot;:&quot;&quot;}],&quot;container-title&quot;:&quot;Cancer Letters&quot;,&quot;container-title-short&quot;:&quot;Cancer Lett&quot;,&quot;DOI&quot;:&quot;10.1016/S0304-3835(03)00238-6&quot;,&quot;ISSN&quot;:&quot;03043835&quot;,&quot;PMID&quot;:&quot;12860272&quot;,&quot;issued&quot;:{&quot;date-parts&quot;:[[2003,7,10]]},&quot;page&quot;:&quot;143-152&quot;,&quot;abstract&quot;:&quot;Cinnamaldehyde is an active compound isolated from the stem bark of Cinnamomum cassia,a traditional oriental medicinal herb, which has been shown to inhibit tumor cell proliferation. In this study, we investigated the effects of cinnamaldehyde on the cytotoxicity, induction of apoptosis and the putative pathways of its actions in human promyelocytic leukemia cells. Using apoptosis analysis, measurement of reactive oxygen species (ROS), and assessment of mitochondrial membrane potentials (Δψm), we show that cinnamaldehyde is a potent inducer of apoptosis and that it transduces the apoptotic signal via ROS generation, thereby inducing mitochondrial permeability transition (MPT) and cytochrome c release to the cytosol. ROS production, mitochondrial alteration, and subsequent apoptotic cell death in cinnamaldehyde-treated cells were blocked by the antioxidant N-acetylcystein. Taken together, our data indicate that cinnamaldehyde induces the ROS-mediated mitochondrial permeability transition and resultant cytochrome c release. This is the first report on the mechanism of the anticancer effect of cinnamaldehyde. © 2003 Elsevier Science Ltd. All rights reserved.&quot;,&quot;publisher&quot;:&quot;Elsevier Ireland Ltd&quot;,&quot;issue&quot;:&quot;2&quot;,&quot;volume&quot;:&quot;196&quot;},&quot;isTemporary&quot;:false}]},{&quot;citationID&quot;:&quot;MENDELEY_CITATION_ba11e26e-f1f7-442a-8077-2db4747bcd97&quot;,&quot;properties&quot;:{&quot;noteIndex&quot;:0},&quot;isEdited&quot;:false,&quot;manualOverride&quot;:{&quot;isManuallyOverridden&quot;:false,&quot;citeprocText&quot;:&quot;(Dinu et al., 2020)&quot;,&quot;manualOverrideText&quot;:&quot;&quot;},&quot;citationTag&quot;:&quot;MENDELEY_CITATION_v3_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&quot;,&quot;citationItems&quot;:[{&quot;id&quot;:&quot;2bde690b-7754-3493-9488-c19caaca5c39&quot;,&quot;itemData&quot;:{&quot;type&quot;:&quot;article&quot;,&quot;id&quot;:&quot;2bde690b-7754-3493-9488-c19caaca5c39&quot;,&quot;title&quot;:&quot;Policy, toxicology and physicochemical considerations on the inhalation of high concentrations of food flavour&quot;,&quot;author&quot;:[{&quot;family&quot;:&quot;Dinu&quot;,&quot;given&quot;:&quot;Vlad&quot;,&quot;parse-names&quot;:false,&quot;dropping-particle&quot;:&quot;&quot;,&quot;non-dropping-particle&quot;:&quot;&quot;},{&quot;family&quot;:&quot;Kilic&quot;,&quot;given&quot;:&quot;Azad&quot;,&quot;parse-names&quot;:false,&quot;dropping-particle&quot;:&quot;&quot;,&quot;non-dropping-particle&quot;:&quot;&quot;},{&quot;family&quot;:&quot;Wang&quot;,&quot;given&quot;:&quot;Qingqi&quot;,&quot;parse-names&quot;:false,&quot;dropping-particle&quot;:&quot;&quot;,&quot;non-dropping-particle&quot;:&quot;&quot;},{&quot;family&quot;:&quot;Ayed&quot;,&quot;given&quot;:&quot;Charfedinne&quot;,&quot;parse-names&quot;:false,&quot;dropping-particle&quot;:&quot;&quot;,&quot;non-dropping-particle&quot;:&quot;&quot;},{&quot;family&quot;:&quot;Fadel&quot;,&quot;given&quot;:&quot;Abdulmannan&quot;,&quot;parse-names&quot;:false,&quot;dropping-particle&quot;:&quot;&quot;,&quot;non-dropping-particle&quot;:&quot;&quot;},{&quot;family&quot;:&quot;Harding&quot;,&quot;given&quot;:&quot;Stephen E.&quot;,&quot;parse-names&quot;:false,&quot;dropping-particle&quot;:&quot;&quot;,&quot;non-dropping-particle&quot;:&quot;&quot;},{&quot;family&quot;:&quot;Yakubov&quot;,&quot;given&quot;:&quot;Gleb E.&quot;,&quot;parse-names&quot;:false,&quot;dropping-particle&quot;:&quot;&quot;,&quot;non-dropping-particle&quot;:&quot;&quot;},{&quot;family&quot;:&quot;Fisk&quot;,&quot;given&quot;:&quot;Ian D.&quot;,&quot;parse-names&quot;:false,&quot;dropping-particle&quot;:&quot;&quot;,&quot;non-dropping-particle&quot;:&quot;&quot;}],&quot;container-title&quot;:&quot;npj Science of Food&quot;,&quot;container-title-short&quot;:&quot;NPJ Sci Food&quot;,&quot;DOI&quot;:&quot;10.1038/s41538-020-00075-y&quot;,&quot;ISSN&quot;:&quot;23968370&quot;,&quot;issued&quot;:{&quot;date-parts&quot;:[[2020,12,1]]},&quot;abstract&quot;:&quot;Food flavour ingredients are required by law to obtain prior approval from regulatory bodies, such as the U.S. Food and Drug Administration (FDA) or the European Food Safety Authority (EFSA) in terms of toxicological data and intended use levels. However, there are no regulations for labelling the type and concentration of flavour additives on the product, primarily due to their low concentration in food and generally recognised as safe (GRAS) status determined by the flavour and extract manufacturers’ association (FEMA). Their status for use in e-cigarettes and other vaping products challenges these fundamental assumptions, because their concentration can be over ten-thousand times higher than in food, and the method of administration is through inhalation, which is currently not evaluated by the FEMA expert panel. This work provides a review of some common flavour ingredients used in food and vaping products, their product concentrations, inhalation toxicity and aroma interactions reported with different biological substrates. We have identified several studies, which suggest that the high concentrations of flavour through inhalation may pose a serious health threat, especially in terms of their cytotoxicity. As a result of the wide range of possible protein-aroma interactions reported in our diet and metabolism, including links to several non-communicable diseases, we suggest that it is instrumental to update current flavour- labelling regulations, and support new strategies of understanding the effects of flavour uptake on the digestive and respiratory systems, in order to prevent the onset of future non-communicable diseases.&quot;,&quot;publisher&quot;:&quot;Nature Research&quot;,&quot;issue&quot;:&quot;1&quot;,&quot;volume&quot;:&quot;4&quot;},&quot;isTemporary&quot;:false}]},{&quot;citationID&quot;:&quot;MENDELEY_CITATION_f3b46b16-64dd-409a-9561-73297079abc0&quot;,&quot;properties&quot;:{&quot;noteIndex&quot;:0},&quot;isEdited&quot;:false,&quot;manualOverride&quot;:{&quot;isManuallyOverridden&quot;:false,&quot;citeprocText&quot;:&quot;(Athleen et al., 2002; Hubbs et al., 2008; Morgan et al., 2008)&quot;,&quot;manualOverrideText&quot;:&quot;&quot;},&quot;citationTag&quot;:&quot;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&quot;,&quot;citationItems&quot;:[{&quot;id&quot;:&quot;7affbeb6-278f-3a2b-a64b-b64140ce597f&quot;,&quot;itemData&quot;:{&quot;type&quot;:&quot;article-journal&quot;,&quot;id&quot;:&quot;7affbeb6-278f-3a2b-a64b-b64140ce597f&quot;,&quot;title&quot;:&quot;Respiratory toxicologic pathology of inhaled diacetyl in Sprague-Dawley rats&quot;,&quot;author&quot;:[{&quot;family&quot;:&quot;Hubbs&quot;,&quot;given&quot;:&quot;Ann F.&quot;,&quot;parse-names&quot;:false,&quot;dropping-particle&quot;:&quot;&quot;,&quot;non-dropping-particle&quot;:&quot;&quot;},{&quot;family&quot;:&quot;Goldsmith&quot;,&quot;given&quot;:&quot;William T.&quot;,&quot;parse-names&quot;:false,&quot;dropping-particle&quot;:&quot;&quot;,&quot;non-dropping-particle&quot;:&quot;&quot;},{&quot;family&quot;:&quot;Kashon&quot;,&quot;given&quot;:&quot;Michael L.&quot;,&quot;parse-names&quot;:false,&quot;dropping-particle&quot;:&quot;&quot;,&quot;non-dropping-particle&quot;:&quot;&quot;},{&quot;family&quot;:&quot;Frazer&quot;,&quot;given&quot;:&quot;David&quot;,&quot;parse-names&quot;:false,&quot;dropping-particle&quot;:&quot;&quot;,&quot;non-dropping-particle&quot;:&quot;&quot;},{&quot;family&quot;:&quot;Mercer&quot;,&quot;given&quot;:&quot;Robert R.&quot;,&quot;parse-names&quot;:false,&quot;dropping-particle&quot;:&quot;&quot;,&quot;non-dropping-particle&quot;:&quot;&quot;},{&quot;family&quot;:&quot;Battelli&quot;,&quot;given&quot;:&quot;Lori A.&quot;,&quot;parse-names&quot;:false,&quot;dropping-particle&quot;:&quot;&quot;,&quot;non-dropping-particle&quot;:&quot;&quot;},{&quot;family&quot;:&quot;Kullman&quot;,&quot;given&quot;:&quot;Gregory J.&quot;,&quot;parse-names&quot;:false,&quot;dropping-particle&quot;:&quot;&quot;,&quot;non-dropping-particle&quot;:&quot;&quot;},{&quot;family&quot;:&quot;Schwegler-Berry&quot;,&quot;given&quot;:&quot;Diane&quot;,&quot;parse-names&quot;:false,&quot;dropping-particle&quot;:&quot;&quot;,&quot;non-dropping-particle&quot;:&quot;&quot;},{&quot;family&quot;:&quot;Friend&quot;,&quot;given&quot;:&quot;Sherri&quot;,&quot;parse-names&quot;:false,&quot;dropping-particle&quot;:&quot;&quot;,&quot;non-dropping-particle&quot;:&quot;&quot;},{&quot;family&quot;:&quot;Castranova&quot;,&quot;given&quot;:&quot;Vincent&quot;,&quot;parse-names&quot;:false,&quot;dropping-particle&quot;:&quot;&quot;,&quot;non-dropping-particle&quot;:&quot;&quot;}],&quot;container-title&quot;:&quot;Toxicologic Pathology&quot;,&quot;container-title-short&quot;:&quot;Toxicol Pathol&quot;,&quot;DOI&quot;:&quot;10.1177/0192623307312694&quot;,&quot;ISSN&quot;:&quot;01926233&quot;,&quot;PMID&quot;:&quot;18474946&quot;,&quot;issued&quot;:{&quot;date-parts&quot;:[[2008,2]]},&quot;page&quot;:&quot;330-344&quot;,&quot;abstract&quot;:&quot;Inhalation of butter flavoring vapors by food manufacturing workers causes an emerging lung disease clinically resembling bronchiolitis obliterans. Diacetyl, an α-diketone, is a major component of these vapors. In rats, we investigated the toxicity of inhaled diacetyl at concentrations of up to 365 ppm (time weighted average), either as six-hour continuous exposures or as four brief, intense exposures over six hours. A separate group inhaled a single pulse of ∼1800 ppm diacetyl (92.9 ppm six-hour average). Rats were necropsied 18 to 20 hours after exposure. Diacetyl inhalation caused epithelial necrosis and suppurative to fibrinosuppurative inflammation in the nose, larynx, trachea, and bronchi. Bronchi were affected at diacetyl concentrations of 294.6 ppm or greater; the trachea and larynx were affected at diacetyl concentrations of 224 ppm or greater. Both pulsed and continuous exposure patterns caused epithelial injury. The nose had the greatest sensitivity to diacetyl. Ultrastructural changes in the tracheal epithelium included whorling and dilation of the rough endoplasmic reticulum, chromatin clumping beneath the nuclear membrane, vacuolation, increased intercellular space and foci of denuded basement membrane. Edema and hemorrhage extended into the lamina propria. These findings are consistent with the conclusion that inhaled diacetyl is a respiratory hazard. Copyright © 2008 by Society of Toxicologic Pathology.&quot;,&quot;issue&quot;:&quot;2&quot;,&quot;volume&quot;:&quot;36&quot;},&quot;isTemporary&quot;:false},{&quot;id&quot;:&quot;7b8428f7-a12c-3d3d-9318-9e7f2198e1e4&quot;,&quot;itemData&quot;:{&quot;type&quot;:&quot;report&quot;,&quot;id&quot;:&quot;7b8428f7-a12c-3d3d-9318-9e7f2198e1e4&quot;,&quot;title&quot;:&quot;The New Eng land Jour nal of Medicine CLINICAL BRONCHIOLITIS OBLITERANS IN WORKERS AT A MICROWAVE-POPCORN PLANT A BSTRACT Background In May 2000, eight persons who had&quot;,&quot;author&quot;:[{&quot;family&quot;:&quot;Athleen&quot;,&quot;given&quot;:&quot;K&quot;,&quot;parse-names&quot;:false,&quot;dropping-particle&quot;:&quot;&quot;,&quot;non-dropping-particle&quot;:&quot;&quot;},{&quot;family&quot;:&quot;Reiss&quot;,&quot;given&quot;:&quot;K&quot;,&quot;parse-names&quot;:false,&quot;dropping-particle&quot;:&quot;&quot;,&quot;non-dropping-particle&quot;:&quot;&quot;},{&quot;family&quot;:&quot;Omaa&quot;,&quot;given&quot;:&quot;Hmed G&quot;,&quot;parse-names&quot;:false,&quot;dropping-particle&quot;:&quot;&quot;,&quot;non-dropping-particle&quot;:&quot;&quot;},{&quot;family&quot;:&quot;Ullman&quot;,&quot;given&quot;:&quot;Reg K&quot;,&quot;parse-names&quot;:false,&quot;dropping-particle&quot;:&quot;&quot;,&quot;non-dropping-particle&quot;:&quot;&quot;},{&quot;family&quot;:&quot;Edan&quot;,&quot;given&quot;:&quot;F&quot;,&quot;parse-names&quot;:false,&quot;dropping-particle&quot;:&quot;&quot;,&quot;non-dropping-particle&quot;:&quot;&quot;},{&quot;family&quot;:&quot;Duardo&quot;,&quot;given&quot;:&quot;E&quot;,&quot;parse-names&quot;:false,&quot;dropping-particle&quot;:&quot;&quot;,&quot;non-dropping-particle&quot;:&quot;&quot;},{&quot;family&quot;:&quot;Imoes&quot;,&quot;given&quot;:&quot;J S&quot;,&quot;parse-names&quot;:false,&quot;dropping-particle&quot;:&quot;&quot;,&quot;non-dropping-particle&quot;:&quot;&quot;},{&quot;family&quot;:&quot;Aul&quot;,&quot;given&quot;:&quot;P&quot;,&quot;parse-names&quot;:false,&quot;dropping-particle&quot;:&quot;&quot;,&quot;non-dropping-particle&quot;:&quot;&quot;},{&quot;family&quot;:&quot;Nright&quot;,&quot;given&quot;:&quot;L E&quot;,&quot;parse-names&quot;:false,&quot;dropping-particle&quot;:&quot;&quot;,&quot;non-dropping-particle&quot;:&quot;&quot;}],&quot;container-title&quot;:&quot;N Engl J Med&quot;,&quot;URL&quot;:&quot;www.nejm.org&quot;,&quot;issued&quot;:{&quot;date-parts&quot;:[[2002]]},&quot;issue&quot;:&quot;5&quot;,&quot;volume&quot;:&quot;347&quot;,&quot;container-title-short&quot;:&quot;&quot;},&quot;isTemporary&quot;:false},{&quot;id&quot;:&quot;6395bed6-72b7-3749-9170-6c2f0a4e5b4f&quot;,&quot;itemData&quot;:{&quot;type&quot;:&quot;article-journal&quot;,&quot;id&quot;:&quot;6395bed6-72b7-3749-9170-6c2f0a4e5b4f&quot;,&quot;title&quot;:&quot;Respiratory toxicity of diacetyl in C57Bl/6 mice&quot;,&quot;author&quot;:[{&quot;family&quot;:&quot;Morgan&quot;,&quot;given&quot;:&quot;Daniel L.&quot;,&quot;parse-names&quot;:false,&quot;dropping-particle&quot;:&quot;&quot;,&quot;non-dropping-particle&quot;:&quot;&quot;},{&quot;family&quot;:&quot;Flake&quot;,&quot;given&quot;:&quot;Gordon P.&quot;,&quot;parse-names&quot;:false,&quot;dropping-particle&quot;:&quot;&quot;,&quot;non-dropping-particle&quot;:&quot;&quot;},{&quot;family&quot;:&quot;Kirby&quot;,&quot;given&quot;:&quot;Patrick J.&quot;,&quot;parse-names&quot;:false,&quot;dropping-particle&quot;:&quot;&quot;,&quot;non-dropping-particle&quot;:&quot;&quot;},{&quot;family&quot;:&quot;Palmer&quot;,&quot;given&quot;:&quot;Scott M.&quot;,&quot;parse-names&quot;:false,&quot;dropping-particle&quot;:&quot;&quot;,&quot;non-dropping-particle&quot;:&quot;&quot;}],&quot;container-title&quot;:&quot;Toxicological Sciences&quot;,&quot;DOI&quot;:&quot;10.1093/toxsci/kfn016&quot;,&quot;ISSN&quot;:&quot;10966080&quot;,&quot;PMID&quot;:&quot;18227102&quot;,&quot;issued&quot;:{&quot;date-parts&quot;:[[2008,5]]},&quot;page&quot;:&quot;169-180&quot;,&quot;abstract&quot;:&quot;Diacetyl, a component of artificial butter flavoring, is a potential etiological agent of obliterative bronchiolitis (OB); however, the toxic dose and mechanisms of toxicity remain controversial. We evaluated the respiratory toxicity of diacetyl in a murine model using several exposure profiles relevant to workplace conditions at microwave popcorn packaging plants. Male C57Bl/6 mice were exposed to inhaled diacetyl across several concentrations and duration profiles, or by direct oropharyngeal aspiration. Effects of diacetyl on the respiratory tract were evaluated by histopathology and BALF analyses. Subacute exposure to 200 or 400 ppm diacetyl for 5 days caused deaths, necrotizing rhinitis, necrotizing laryngitis and bronchitis. Reducing the exposure to 1 h/day (100, 200, 400 ppm) for 4 weeks resulted in less nasal and laryngeal toxicity, but led to peribronchial and peribronchiolar lymphocytic inflammation. A similar pattern was observed with intermittent high-dose exposures at 1200 ppm (15 min, twice a day, 4 weeks). Subchronic exposures to 100 ppm (6 h/day, 12 weeks) caused moderate nasal injury, and peribronchial lymphocytic inflammation accompanied by epithelial atrophy, denudation, and regeneration. Treatment with 400 mg/kg by oropharyngeal aspiration to bypass the nose caused foci of fibrohistiocytic proliferation with little or no inflammation at the junction of the terminal bronchiole and alveolar duct. Depending on the route and duration of exposure, diacetyl causes significant epithelial injury, peribronchial lymphocytic inflammation, or fibrohistiocytic lesions in the terminal bronchioles. Collectively these results indicate that clinically relevant diacetyl exposures result in a pattern of injury that replicates features of human OB. © The Author 2008. Published by Oxford University Press on behalf of the Society of Toxicology. All rights reserved.&quot;,&quot;issue&quot;:&quot;1&quot;,&quot;volume&quot;:&quot;103&quot;,&quot;container-title-short&quot;:&quot;&quot;},&quot;isTemporary&quot;:false}]},{&quot;citationID&quot;:&quot;MENDELEY_CITATION_37d516fe-7b0d-413d-a9fd-fc4afd03da15&quot;,&quot;properties&quot;:{&quot;noteIndex&quot;:0},&quot;isEdited&quot;:false,&quot;manualOverride&quot;:{&quot;isManuallyOverridden&quot;:false,&quot;citeprocText&quot;:&quot;(ECHA, 2012)&quot;,&quot;manualOverrideText&quot;:&quot;&quot;},&quot;citationTag&quot;:&quot;MENDELEY_CITATION_v3_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&quot;,&quot;citationItems&quot;:[{&quot;id&quot;:&quot;1ec610c4-19a8-3c37-9d81-5f77a33b02e6&quot;,&quot;itemData&quot;:{&quot;type&quot;:&quot;report&quot;,&quot;id&quot;:&quot;1ec610c4-19a8-3c37-9d81-5f77a33b02e6&quot;,&quot;title&quot;:&quot;Guidance on information requirements and chemical safety assessment Chapter R.8: Characterisation of dose [concentration]-response for human health&quot;,&quot;author&quot;:[{&quot;family&quot;:&quot;ECHA&quot;,&quot;given&quot;:&quot;&quot;,&quot;parse-names&quot;:false,&quot;dropping-particle&quot;:&quot;&quot;,&quot;non-dropping-particle&quot;:&quot;&quot;}],&quot;URL&quot;:&quot;http://echa.europa.eu/&quot;,&quot;issued&quot;:{&quot;date-parts&quot;:[[2012]]},&quot;container-title-short&quot;:&quot;&quot;},&quot;isTemporary&quot;:false}]},{&quot;citationID&quot;:&quot;MENDELEY_CITATION_a8677632-aec4-4a17-8bb7-909a87a9cb0c&quot;,&quot;properties&quot;:{&quot;noteIndex&quot;:0},&quot;isEdited&quot;:false,&quot;manualOverride&quot;:{&quot;isManuallyOverridden&quot;:false,&quot;citeprocText&quot;:&quot;(Kiwamoto et al., 2016)&quot;,&quot;manualOverrideText&quot;:&quot;&quot;},&quot;citationTag&quot;:&quot;MENDELEY_CITATION_v3_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&quot;,&quot;citationItems&quot;:[{&quot;id&quot;:&quot;6035f439-886c-3499-a9fe-59e95c040f71&quot;,&quot;itemData&quot;:{&quot;type&quot;:&quot;article-journal&quot;,&quot;id&quot;:&quot;6035f439-886c-3499-a9fe-59e95c040f71&quot;,&quot;title&quot;:&quot;Dose-dependent DNA adduct formation by cinnamaldehyde and other food-borne α,β-unsaturated aldehydes predicted by physiologically based in silico modelling&quot;,&quot;author&quot;:[{&quot;family&quot;:&quot;Kiwamoto&quot;,&quot;given&quot;:&quot;R.&quot;,&quot;parse-names&quot;:false,&quot;dropping-particle&quot;:&quot;&quot;,&quot;non-dropping-particle&quot;:&quot;&quot;},{&quot;family&quot;:&quot;Ploeg&quot;,&quot;given&quot;:&quot;D.&quot;,&quot;parse-names&quot;:false,&quot;dropping-particle&quot;:&quot;&quot;,&quot;non-dropping-particle&quot;:&quot;&quot;},{&quot;family&quot;:&quot;Rietjens&quot;,&quot;given&quot;:&quot;I.M.C.M.&quot;,&quot;parse-names&quot;:false,&quot;dropping-particle&quot;:&quot;&quot;,&quot;non-dropping-particle&quot;:&quot;&quot;},{&quot;family&quot;:&quot;Punt&quot;,&quot;given&quot;:&quot;A.&quot;,&quot;parse-names&quot;:false,&quot;dropping-particle&quot;:&quot;&quot;,&quot;non-dropping-particle&quot;:&quot;&quot;}],&quot;container-title&quot;:&quot;Toxicology in Vitro&quot;,&quot;DOI&quot;:&quot;10.1016/j.tiv.2015.11.014&quot;,&quot;ISSN&quot;:&quot;08872333&quot;,&quot;PMID&quot;:&quot;26612355&quot;,&quot;URL&quot;:&quot;https://linkinghub.elsevier.com/retrieve/pii/S0887233315300151&quot;,&quot;issued&quot;:{&quot;date-parts&quot;:[[2016,3]]},&quot;page&quot;:&quot;114-125&quot;,&quot;abstract&quot;:&quot;Genotoxicity of α,β-unsaturated aldehydes shown in vitro raises a concern for the use of the aldehydes as food flavourings, while at low dose exposures the formation of DNA adducts may be prevented by detoxification. Unlike many α,β-unsaturated aldehydes for which in vivo data are absent, cinnamaldehyde was shown to be not genotoxic or carcinogenic in vivo. The present study aimed at comparing dose-dependent DNA adduct formation by cinnamaldehyde and 18 acyclic food-borne α,β-unsaturated aldehydes using physiologically based kinetic/dynamic (PBK/D) modelling. In rats, cinnamaldehyde was predicted to induce higher DNA adducts levels than 6 out of the 18 α,β-unsaturated aldehydes, indicating that these 6 aldehydes may also test negative in vivo. At the highest cinnamaldehyde dose that tested negative in vivo, cinnamaldehyde was predicted to form at least three orders of magnitude higher levels of DNA adducts than the 18 aldehydes at their respective estimated daily intake. These results suggest that for all the 18 α,β-unsaturated aldehydes DNA adduct formation at doses relevant for human dietary exposure may not raise a concern. The present study illustrates a possible use of physiologically based in silico modelling to facilitate a science-based comparison and read-across on the possible risks posed by DNA reactive agents.&quot;,&quot;volume&quot;:&quot;31&quot;,&quot;container-title-short&quot;:&quot;&quot;},&quot;isTemporary&quot;:false}]},{&quot;citationID&quot;:&quot;MENDELEY_CITATION_f3312410-7d24-44f3-9f16-c100b720ec59&quot;,&quot;properties&quot;:{&quot;noteIndex&quot;:0},&quot;isEdited&quot;:false,&quot;manualOverride&quot;:{&quot;isManuallyOverridden&quot;:false,&quot;citeprocText&quot;:&quot;(Kiwamoto et al., 2016)&quot;,&quot;manualOverrideText&quot;:&quot;&quot;},&quot;citationItems&quot;:[{&quot;id&quot;:&quot;6035f439-886c-3499-a9fe-59e95c040f71&quot;,&quot;itemData&quot;:{&quot;type&quot;:&quot;article-journal&quot;,&quot;id&quot;:&quot;6035f439-886c-3499-a9fe-59e95c040f71&quot;,&quot;title&quot;:&quot;Dose-dependent DNA adduct formation by cinnamaldehyde and other food-borne α,β-unsaturated aldehydes predicted by physiologically based in silico modelling&quot;,&quot;author&quot;:[{&quot;family&quot;:&quot;Kiwamoto&quot;,&quot;given&quot;:&quot;R.&quot;,&quot;parse-names&quot;:false,&quot;dropping-particle&quot;:&quot;&quot;,&quot;non-dropping-particle&quot;:&quot;&quot;},{&quot;family&quot;:&quot;Ploeg&quot;,&quot;given&quot;:&quot;D.&quot;,&quot;parse-names&quot;:false,&quot;dropping-particle&quot;:&quot;&quot;,&quot;non-dropping-particle&quot;:&quot;&quot;},{&quot;family&quot;:&quot;Rietjens&quot;,&quot;given&quot;:&quot;I.M.C.M.&quot;,&quot;parse-names&quot;:false,&quot;dropping-particle&quot;:&quot;&quot;,&quot;non-dropping-particle&quot;:&quot;&quot;},{&quot;family&quot;:&quot;Punt&quot;,&quot;given&quot;:&quot;A.&quot;,&quot;parse-names&quot;:false,&quot;dropping-particle&quot;:&quot;&quot;,&quot;non-dropping-particle&quot;:&quot;&quot;}],&quot;container-title&quot;:&quot;Toxicology in Vitro&quot;,&quot;DOI&quot;:&quot;10.1016/j.tiv.2015.11.014&quot;,&quot;ISSN&quot;:&quot;08872333&quot;,&quot;PMID&quot;:&quot;26612355&quot;,&quot;URL&quot;:&quot;https://linkinghub.elsevier.com/retrieve/pii/S0887233315300151&quot;,&quot;issued&quot;:{&quot;date-parts&quot;:[[2016,3]]},&quot;page&quot;:&quot;114-125&quot;,&quot;abstract&quot;:&quot;Genotoxicity of α,β-unsaturated aldehydes shown in vitro raises a concern for the use of the aldehydes as food flavourings, while at low dose exposures the formation of DNA adducts may be prevented by detoxification. Unlike many α,β-unsaturated aldehydes for which in vivo data are absent, cinnamaldehyde was shown to be not genotoxic or carcinogenic in vivo. The present study aimed at comparing dose-dependent DNA adduct formation by cinnamaldehyde and 18 acyclic food-borne α,β-unsaturated aldehydes using physiologically based kinetic/dynamic (PBK/D) modelling. In rats, cinnamaldehyde was predicted to induce higher DNA adducts levels than 6 out of the 18 α,β-unsaturated aldehydes, indicating that these 6 aldehydes may also test negative in vivo. At the highest cinnamaldehyde dose that tested negative in vivo, cinnamaldehyde was predicted to form at least three orders of magnitude higher levels of DNA adducts than the 18 aldehydes at their respective estimated daily intake. These results suggest that for all the 18 α,β-unsaturated aldehydes DNA adduct formation at doses relevant for human dietary exposure may not raise a concern. The present study illustrates a possible use of physiologically based in silico modelling to facilitate a science-based comparison and read-across on the possible risks posed by DNA reactive agents.&quot;,&quot;volume&quot;:&quot;31&quot;,&quot;container-title-short&quot;:&quot;&quot;},&quot;isTemporary&quot;:false}],&quot;citationTag&quot;:&quot;MENDELEY_CITATION_v3_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&quot;},{&quot;citationID&quot;:&quot;MENDELEY_CITATION_74caba7a-f694-48d5-978b-e15f7ba0a1fd&quot;,&quot;properties&quot;:{&quot;noteIndex&quot;:0},&quot;isEdited&quot;:false,&quot;manualOverride&quot;:{&quot;isManuallyOverridden&quot;:false,&quot;citeprocText&quot;:&quot;(Dejongh et al., 1997)&quot;,&quot;manualOverrideText&quot;:&quot;&quot;},&quot;citationTag&quot;:&quot;MENDELEY_CITATION_v3_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&quot;,&quot;citationItems&quot;:[{&quot;id&quot;:&quot;0b722250-c1b4-3702-9dfe-70bbff4beb59&quot;,&quot;itemData&quot;:{&quot;type&quot;:&quot;report&quot;,&quot;id&quot;:&quot;0b722250-c1b4-3702-9dfe-70bbff4beb59&quot;,&quot;title&quot;:&quot;A quantitative property-property relationship (QPPR) approach to estimate in vitro tissue-blood partition coef®cients of organic chemicals in rats and humans&quot;,&quot;author&quot;:[{&quot;family&quot;:&quot;Dejongh&quot;,&quot;given&quot;:&quot;Joost&quot;,&quot;parse-names&quot;:false,&quot;dropping-particle&quot;:&quot;&quot;,&quot;non-dropping-particle&quot;:&quot;&quot;},{&quot;family&quot;:&quot;Verhaar&quot;,&quot;given&quot;:&quot;Henk J M&quot;,&quot;parse-names&quot;:false,&quot;dropping-particle&quot;:&quot;&quot;,&quot;non-dropping-particle&quot;:&quot;&quot;},{&quot;family&quot;:&quot;Hermens&quot;,&quot;given&quot;:&quot;Joop L M&quot;,&quot;parse-names&quot;:false,&quot;dropping-particle&quot;:&quot;&quot;,&quot;non-dropping-particle&quot;:&quot;&quot;}],&quot;issued&quot;:{&quot;date-parts&quot;:[[1997]]},&quot;abstract&quot;:&quot;The present study describes quantitative property-property relationships (QPPRs) for the partitioning of organic chemicals between blood and tissue homogenates from both rats and humans. The n-octa-nol/water partition coecient (K ow) is used as a non-biological descriptor. QPPRs for human tissue-blood partition coecients (PCs) were derived from a dataset of 24 volatile organic compounds in blood, liver, muscle, fat, kidney and brain tissue homogenates. QPPRs were also derived for the PCs of rat tissues, using a dataset of 42 volatile organic compounds in blood, liver, muscle and fat tissue homogenates. These QPPRs were evaluated using a test set of 10 compounds for human tissues and a test set of 14 compounds for rat tissues. For both human and rat test sets, it was generally observed that most estimated PCs were within a range of 50±200% of their experimental values. The present approach is concluded to oer a rapid means for the estimation of tissue-blood PCs of compounds on the basis of K ow values. In addition, indications for a possible role of tissue components other than lipid and water in the tissue-blood partitioning process of compounds were observed from the calibration results of the model.&quot;,&quot;container-title-short&quot;:&quot;&quot;},&quot;isTemporary&quot;:false}]},{&quot;citationID&quot;:&quot;MENDELEY_CITATION_12e7fcdc-3dc4-454a-a3e1-e9c2344cb5e0&quot;,&quot;properties&quot;:{&quot;noteIndex&quot;:0},&quot;isEdited&quot;:false,&quot;manualOverride&quot;:{&quot;isManuallyOverridden&quot;:true,&quot;citeprocText&quot;:&quot;(Fidler et al., 2022)&quot;,&quot;manualOverrideText&quot;:&quot; (Fidler et al., 2022).&quot;},&quot;citationItems&quot;:[{&quot;id&quot;:&quot;c476c5f4-b4fb-344f-a85f-7a6a1029092d&quot;,&quot;itemData&quot;:{&quot;type&quot;:&quot;webpage&quot;,&quot;id&quot;:&quot;c476c5f4-b4fb-344f-a85f-7a6a1029092d&quot;,&quot;title&quot;:&quot;RxODE: Facilities for Simulating From ODE-Based Models&quot;,&quot;author&quot;:[{&quot;family&quot;:&quot;Fidler&quot;,&quot;given&quot;:&quot;M.L&quot;,&quot;parse-names&quot;:false,&quot;dropping-particle&quot;:&quot;&quot;,&quot;non-dropping-particle&quot;:&quot;&quot;},{&quot;family&quot;:&quot;Hallow&quot;,&quot;given&quot;:&quot;M&quot;,&quot;parse-names&quot;:false,&quot;dropping-particle&quot;:&quot;&quot;,&quot;non-dropping-particle&quot;:&quot;&quot;},{&quot;family&quot;:&quot;Wang&quot;,&quot;given&quot;:&quot;W.&quot;,&quot;parse-names&quot;:false,&quot;dropping-particle&quot;:&quot;&quot;,&quot;non-dropping-particle&quot;:&quot;&quot;}],&quot;container-title&quot;:&quot;https://nlmixrdevelopment.github.io/RxODE/authors.html&quot;,&quot;accessed&quot;:{&quot;date-parts&quot;:[[2022,12,8]]},&quot;URL&quot;:&quot;https://nlmixrdevelopment.github.io/RxODE/authors.html&quot;,&quot;issued&quot;:{&quot;date-parts&quot;:[[2022]]},&quot;container-title-short&quot;:&quot;&quot;},&quot;isTemporary&quot;:false}],&quot;citationTag&quot;:&quot;MENDELEY_CITATION_v3_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&quot;},{&quot;citationID&quot;:&quot;MENDELEY_CITATION_4143893f-698f-4fda-a178-868384ebd1a5&quot;,&quot;properties&quot;:{&quot;noteIndex&quot;:0},&quot;isEdited&quot;:false,&quot;manualOverride&quot;:{&quot;isManuallyOverridden&quot;:false,&quot;citeprocText&quot;:&quot;(Kiwamoto et al., 2016)&quot;,&quot;manualOverrideText&quot;:&quot;&quot;},&quot;citationItems&quot;:[{&quot;id&quot;:&quot;6035f439-886c-3499-a9fe-59e95c040f71&quot;,&quot;itemData&quot;:{&quot;type&quot;:&quot;article-journal&quot;,&quot;id&quot;:&quot;6035f439-886c-3499-a9fe-59e95c040f71&quot;,&quot;title&quot;:&quot;Dose-dependent DNA adduct formation by cinnamaldehyde and other food-borne α,β-unsaturated aldehydes predicted by physiologically based in silico modelling&quot;,&quot;author&quot;:[{&quot;family&quot;:&quot;Kiwamoto&quot;,&quot;given&quot;:&quot;R.&quot;,&quot;parse-names&quot;:false,&quot;dropping-particle&quot;:&quot;&quot;,&quot;non-dropping-particle&quot;:&quot;&quot;},{&quot;family&quot;:&quot;Ploeg&quot;,&quot;given&quot;:&quot;D.&quot;,&quot;parse-names&quot;:false,&quot;dropping-particle&quot;:&quot;&quot;,&quot;non-dropping-particle&quot;:&quot;&quot;},{&quot;family&quot;:&quot;Rietjens&quot;,&quot;given&quot;:&quot;I.M.C.M.&quot;,&quot;parse-names&quot;:false,&quot;dropping-particle&quot;:&quot;&quot;,&quot;non-dropping-particle&quot;:&quot;&quot;},{&quot;family&quot;:&quot;Punt&quot;,&quot;given&quot;:&quot;A.&quot;,&quot;parse-names&quot;:false,&quot;dropping-particle&quot;:&quot;&quot;,&quot;non-dropping-particle&quot;:&quot;&quot;}],&quot;container-title&quot;:&quot;Toxicology in Vitro&quot;,&quot;DOI&quot;:&quot;10.1016/j.tiv.2015.11.014&quot;,&quot;ISSN&quot;:&quot;08872333&quot;,&quot;PMID&quot;:&quot;26612355&quot;,&quot;URL&quot;:&quot;https://linkinghub.elsevier.com/retrieve/pii/S0887233315300151&quot;,&quot;issued&quot;:{&quot;date-parts&quot;:[[2016,3]]},&quot;page&quot;:&quot;114-125&quot;,&quot;abstract&quot;:&quot;Genotoxicity of α,β-unsaturated aldehydes shown in vitro raises a concern for the use of the aldehydes as food flavourings, while at low dose exposures the formation of DNA adducts may be prevented by detoxification. Unlike many α,β-unsaturated aldehydes for which in vivo data are absent, cinnamaldehyde was shown to be not genotoxic or carcinogenic in vivo. The present study aimed at comparing dose-dependent DNA adduct formation by cinnamaldehyde and 18 acyclic food-borne α,β-unsaturated aldehydes using physiologically based kinetic/dynamic (PBK/D) modelling. In rats, cinnamaldehyde was predicted to induce higher DNA adducts levels than 6 out of the 18 α,β-unsaturated aldehydes, indicating that these 6 aldehydes may also test negative in vivo. At the highest cinnamaldehyde dose that tested negative in vivo, cinnamaldehyde was predicted to form at least three orders of magnitude higher levels of DNA adducts than the 18 aldehydes at their respective estimated daily intake. These results suggest that for all the 18 α,β-unsaturated aldehydes DNA adduct formation at doses relevant for human dietary exposure may not raise a concern. The present study illustrates a possible use of physiologically based in silico modelling to facilitate a science-based comparison and read-across on the possible risks posed by DNA reactive agents.&quot;,&quot;volume&quot;:&quot;31&quot;,&quot;container-title-short&quot;:&quot;&quot;},&quot;isTemporary&quot;:false}],&quot;citationTag&quot;:&quot;MENDELEY_CITATION_v3_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&quot;},{&quot;citationID&quot;:&quot;MENDELEY_CITATION_1cd4bc48-cec3-4456-8a57-228a57860a5f&quot;,&quot;properties&quot;:{&quot;noteIndex&quot;:0},&quot;isEdited&quot;:false,&quot;manualOverride&quot;:{&quot;isManuallyOverridden&quot;:false,&quot;citeprocText&quot;:&quot;(Jongeneelen &amp;#38; Berge, 2011a)&quot;,&quot;manualOverrideText&quot;:&quot;&quot;},&quot;citationItems&quot;:[{&quot;id&quot;:&quot;92ca0b12-8360-3155-88a0-76f5bf5395cd&quot;,&quot;itemData&quot;:{&quot;type&quot;:&quot;article-journal&quot;,&quot;id&quot;:&quot;92ca0b12-8360-3155-88a0-76f5bf5395cd&quot;,&quot;title&quot;:&quot;A generic, cross-chemical predictive PBTK model with multiple entry routes running as application in MS Excel; design of the model and comparison of predictions with experimental results&quot;,&quot;author&quot;:[{&quot;family&quot;:&quot;Jongeneelen&quot;,&quot;given&quot;:&quot;Frans J.&quot;,&quot;parse-names&quot;:false,&quot;dropping-particle&quot;:&quot;&quot;,&quot;non-dropping-particle&quot;:&quot;&quot;},{&quot;family&quot;:&quot;Berge&quot;,&quot;given&quot;:&quot;Wil F.Ten&quot;,&quot;parse-names&quot;:false,&quot;dropping-particle&quot;:&quot;&quot;,&quot;non-dropping-particle&quot;:&quot;&quot;}],&quot;container-title&quot;:&quot;Annals of Occupational Hygiene&quot;,&quot;DOI&quot;:&quot;10.1093/annhyg/mer075&quot;,&quot;ISSN&quot;:&quot;00034878&quot;,&quot;PMID&quot;:&quot;21998005&quot;,&quot;issued&quot;:{&quot;date-parts&quot;:[[2011,10]]},&quot;page&quot;:&quot;841-864&quot;,&quot;abstract&quot;:&quot;Aim: Physiologically based toxicokinetic (PBTK) models are computational tools, which simulate the absorption, distribution, metabolism, and excretion of chemicals. The purpose of this study was to develop a physiologically based pharmacokinetic (PBPK) model with a high level of transparency. The model should be able to predict blood and urine concentrations of environmental chemicals and metabolites, given a certain environmental or occupational exposure scenario.Model: The model refers to a reference human of 70 kg. The partition coefficients of the parent compound and its metabolites (blood:air and tissue:blood partition coefficients of 11 organs) are estimated by means of quantitative structure-property relationship, in which five easily available physicochemical properties of the compound are the independent parameters. The model gives a prediction of the fate of the compound, based on easily available chemical properties; therefore, it can be applied as a generic model applicable to multiple compounds. Three routes of uptake are considered (inhalation, dermal, and/or oral) as well as two built-in exercise levels (at rest and at light work). Dermal uptake is estimated by the use of a dermal diffusion-based module that considers dermal deposition rate and duration of deposition. Moreover, evaporation during skin contact is fully accounted for and related to the volatility of the substance. Saturable metabolism according to Michaelis-Menten kinetics can be modelled in any of 11 organs/tissues or in liver only. Renal tubular resorption is based on a built-in algorithm, dependent on the (log) octanol:water partition coefficient. Enterohepatic circulation is optional at a user-defined rate. The generic PBTK model is available as a spreadsheet application in MS Excel. The differential equations of the model are programmed in Visual Basic. Output is presented as numerical listing over time in tabular form and in graphs. The MS Excel application of the PBTK model is available as freeware.Experimental: The accuracy of the model prediction is illustrated by simulating experimental observations. Published experimental inhalation and dermal exposure studies on a series of different chemicals (pyrene, N-methyl-pyrrolidone, methyl-tert-butylether, heptane, 2-butoxyethanol, and ethanol) were selected to compare the observed data with the model-simulated data. The examples show that the model-predicted concentrations in blood and/or urine after inhalation and/or transdermal uptake have an accuracy of within an order of magnitude.Conclusions: It is advocated that this PBTK model, called IndusChemFate, is suitable for 'first tier assessments' and for early explorations of the fate of chemicals and/or metabolites in the human body. The availability of a simple model with a minimum burden of input information on the parent compound and its metabolites might be a stimulation to apply PBTK modelling more often in the field of biomonitoring and exposure science. © The Author 2011.&quot;,&quot;issue&quot;:&quot;8&quot;,&quot;volume&quot;:&quot;55&quot;,&quot;container-title-short&quot;:&quot;&quot;},&quot;isTemporary&quot;:false}],&quot;citationTag&quot;:&quot;MENDELEY_CITATION_v3_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&quot;},{&quot;citationID&quot;:&quot;MENDELEY_CITATION_d951f1cb-a49b-44bd-9c7d-9b64f7f34d3a&quot;,&quot;properties&quot;:{&quot;noteIndex&quot;:0},&quot;isEdited&quot;:false,&quot;manualOverride&quot;:{&quot;isManuallyOverridden&quot;:false,&quot;citeprocText&quot;:&quot;(Brown et al., 1997)&quot;,&quot;manualOverrideText&quot;:&quot;&quot;},&quot;citationTag&quot;:&quot;MENDELEY_CITATION_v3_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&quot;,&quot;citationItems&quot;:[{&quot;id&quot;:&quot;540177a7-d2b9-329c-b8cd-77baf8e23cd0&quot;,&quot;itemData&quot;:{&quot;type&quot;:&quot;article-journal&quot;,&quot;id&quot;:&quot;540177a7-d2b9-329c-b8cd-77baf8e23cd0&quot;,&quot;title&quot;:&quot;Physiological parameter values for physiologically based pharmacokinetic models&quot;,&quot;author&quot;:[{&quot;family&quot;:&quot;Brown&quot;,&quot;given&quot;:&quot;Ronald P.&quot;,&quot;parse-names&quot;:false,&quot;dropping-particle&quot;:&quot;&quot;,&quot;non-dropping-particle&quot;:&quot;&quot;},{&quot;family&quot;:&quot;Delp&quot;,&quot;given&quot;:&quot;Michael D.&quot;,&quot;parse-names&quot;:false,&quot;dropping-particle&quot;:&quot;&quot;,&quot;non-dropping-particle&quot;:&quot;&quot;},{&quot;family&quot;:&quot;Lindstedt&quot;,&quot;given&quot;:&quot;Stan L.&quot;,&quot;parse-names&quot;:false,&quot;dropping-particle&quot;:&quot;&quot;,&quot;non-dropping-particle&quot;:&quot;&quot;},{&quot;family&quot;:&quot;Rhomberg&quot;,&quot;given&quot;:&quot;Lorenz R.&quot;,&quot;parse-names&quot;:false,&quot;dropping-particle&quot;:&quot;&quot;,&quot;non-dropping-particle&quot;:&quot;&quot;},{&quot;family&quot;:&quot;Beliles&quot;,&quot;given&quot;:&quot;Robert P.&quot;,&quot;parse-names&quot;:false,&quot;dropping-particle&quot;:&quot;&quot;,&quot;non-dropping-particle&quot;:&quot;&quot;}],&quot;container-title&quot;:&quot;Toxicology and Industrial Health&quot;,&quot;container-title-short&quot;:&quot;Toxicol Ind Health&quot;,&quot;DOI&quot;:&quot;10.1177/074823379701300401&quot;,&quot;ISSN&quot;:&quot;07482337&quot;,&quot;PMID&quot;:&quot;9249929&quot;,&quot;issued&quot;:{&quot;date-parts&quot;:[[1997]]},&quot;page&quot;:&quot;407-484&quot;,&quot;issue&quot;:&quot;4&quot;,&quot;volume&quot;:&quot;13&quot;},&quot;isTemporary&quot;:false}]},{&quot;citationID&quot;:&quot;MENDELEY_CITATION_a96d1dc6-4c16-4ed9-b17b-353df202807a&quot;,&quot;properties&quot;:{&quot;noteIndex&quot;:0},&quot;isEdited&quot;:false,&quot;manualOverride&quot;:{&quot;isManuallyOverridden&quot;:true,&quot;citeprocText&quot;:&quot;(Brown et al., 1997)&quot;,&quot;manualOverrideText&quot;:&quot;(Brown et al., 1997) based on a mean of 50ml/min per 100g&quot;},&quot;citationItems&quot;:[{&quot;id&quot;:&quot;540177a7-d2b9-329c-b8cd-77baf8e23cd0&quot;,&quot;itemData&quot;:{&quot;type&quot;:&quot;article-journal&quot;,&quot;id&quot;:&quot;540177a7-d2b9-329c-b8cd-77baf8e23cd0&quot;,&quot;title&quot;:&quot;Physiological parameter values for physiologically based pharmacokinetic models&quot;,&quot;author&quot;:[{&quot;family&quot;:&quot;Brown&quot;,&quot;given&quot;:&quot;Ronald P.&quot;,&quot;parse-names&quot;:false,&quot;dropping-particle&quot;:&quot;&quot;,&quot;non-dropping-particle&quot;:&quot;&quot;},{&quot;family&quot;:&quot;Delp&quot;,&quot;given&quot;:&quot;Michael D.&quot;,&quot;parse-names&quot;:false,&quot;dropping-particle&quot;:&quot;&quot;,&quot;non-dropping-particle&quot;:&quot;&quot;},{&quot;family&quot;:&quot;Lindstedt&quot;,&quot;given&quot;:&quot;Stan L.&quot;,&quot;parse-names&quot;:false,&quot;dropping-particle&quot;:&quot;&quot;,&quot;non-dropping-particle&quot;:&quot;&quot;},{&quot;family&quot;:&quot;Rhomberg&quot;,&quot;given&quot;:&quot;Lorenz R.&quot;,&quot;parse-names&quot;:false,&quot;dropping-particle&quot;:&quot;&quot;,&quot;non-dropping-particle&quot;:&quot;&quot;},{&quot;family&quot;:&quot;Beliles&quot;,&quot;given&quot;:&quot;Robert P.&quot;,&quot;parse-names&quot;:false,&quot;dropping-particle&quot;:&quot;&quot;,&quot;non-dropping-particle&quot;:&quot;&quot;}],&quot;container-title&quot;:&quot;Toxicology and Industrial Health&quot;,&quot;container-title-short&quot;:&quot;Toxicol Ind Health&quot;,&quot;DOI&quot;:&quot;10.1177/074823379701300401&quot;,&quot;ISSN&quot;:&quot;07482337&quot;,&quot;PMID&quot;:&quot;9249929&quot;,&quot;issued&quot;:{&quot;date-parts&quot;:[[1997]]},&quot;page&quot;:&quot;407-484&quot;,&quot;issue&quot;:&quot;4&quot;,&quot;volume&quot;:&quot;13&quot;},&quot;isTemporary&quot;:false}],&quot;citationTag&quot;:&quot;MENDELEY_CITATION_v3_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&quot;},{&quot;citationID&quot;:&quot;MENDELEY_CITATION_6e88265c-4789-4fe7-a0e3-4a280f2b7a58&quot;,&quot;properties&quot;:{&quot;noteIndex&quot;:0},&quot;isEdited&quot;:false,&quot;manualOverride&quot;:{&quot;isManuallyOverridden&quot;:false,&quot;citeprocText&quot;:&quot;(Brown et al., 1997)&quot;,&quot;manualOverrideText&quot;:&quot;&quot;},&quot;citationItems&quot;:[{&quot;id&quot;:&quot;540177a7-d2b9-329c-b8cd-77baf8e23cd0&quot;,&quot;itemData&quot;:{&quot;type&quot;:&quot;article-journal&quot;,&quot;id&quot;:&quot;540177a7-d2b9-329c-b8cd-77baf8e23cd0&quot;,&quot;title&quot;:&quot;Physiological parameter values for physiologically based pharmacokinetic models&quot;,&quot;author&quot;:[{&quot;family&quot;:&quot;Brown&quot;,&quot;given&quot;:&quot;Ronald P.&quot;,&quot;parse-names&quot;:false,&quot;dropping-particle&quot;:&quot;&quot;,&quot;non-dropping-particle&quot;:&quot;&quot;},{&quot;family&quot;:&quot;Delp&quot;,&quot;given&quot;:&quot;Michael D.&quot;,&quot;parse-names&quot;:false,&quot;dropping-particle&quot;:&quot;&quot;,&quot;non-dropping-particle&quot;:&quot;&quot;},{&quot;family&quot;:&quot;Lindstedt&quot;,&quot;given&quot;:&quot;Stan L.&quot;,&quot;parse-names&quot;:false,&quot;dropping-particle&quot;:&quot;&quot;,&quot;non-dropping-particle&quot;:&quot;&quot;},{&quot;family&quot;:&quot;Rhomberg&quot;,&quot;given&quot;:&quot;Lorenz R.&quot;,&quot;parse-names&quot;:false,&quot;dropping-particle&quot;:&quot;&quot;,&quot;non-dropping-particle&quot;:&quot;&quot;},{&quot;family&quot;:&quot;Beliles&quot;,&quot;given&quot;:&quot;Robert P.&quot;,&quot;parse-names&quot;:false,&quot;dropping-particle&quot;:&quot;&quot;,&quot;non-dropping-particle&quot;:&quot;&quot;}],&quot;container-title&quot;:&quot;Toxicology and Industrial Health&quot;,&quot;container-title-short&quot;:&quot;Toxicol Ind Health&quot;,&quot;DOI&quot;:&quot;10.1177/074823379701300401&quot;,&quot;ISSN&quot;:&quot;07482337&quot;,&quot;PMID&quot;:&quot;9249929&quot;,&quot;issued&quot;:{&quot;date-parts&quot;:[[1997]]},&quot;page&quot;:&quot;407-484&quot;,&quot;issue&quot;:&quot;4&quot;,&quot;volume&quot;:&quot;13&quot;},&quot;isTemporary&quot;:false}],&quot;citationTag&quot;:&quot;MENDELEY_CITATION_v3_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&quot;},{&quot;citationID&quot;:&quot;MENDELEY_CITATION_d71f706b-5ce4-454b-9c4f-89f492dbdf91&quot;,&quot;properties&quot;:{&quot;noteIndex&quot;:0},&quot;isEdited&quot;:false,&quot;manualOverride&quot;:{&quot;isManuallyOverridden&quot;:false,&quot;citeprocText&quot;:&quot;(Dejongh et al., 1997; Jongeneelen &amp;#38; Berge, 2011b)&quot;,&quot;manualOverrideText&quot;:&quot;&quot;},&quot;citationItems&quot;:[{&quot;id&quot;:&quot;63b35ae3-70ff-3816-9354-e0f50a9e456f&quot;,&quot;itemData&quot;:{&quot;type&quot;:&quot;article-journal&quot;,&quot;id&quot;:&quot;63b35ae3-70ff-3816-9354-e0f50a9e456f&quot;,&quot;title&quot;:&quot;A generic, cross-chemical predictive PBTK model with multiple entry routes running as application in MS Excel; design of the model and comparison of predictions with experimental results&quot;,&quot;author&quot;:[{&quot;family&quot;:&quot;Jongeneelen&quot;,&quot;given&quot;:&quot;Frans J.&quot;,&quot;parse-names&quot;:false,&quot;dropping-particle&quot;:&quot;&quot;,&quot;non-dropping-particle&quot;:&quot;&quot;},{&quot;family&quot;:&quot;Berge&quot;,&quot;given&quot;:&quot;Wil F.Ten&quot;,&quot;parse-names&quot;:false,&quot;dropping-particle&quot;:&quot;&quot;,&quot;non-dropping-particle&quot;:&quot;&quot;}],&quot;container-title&quot;:&quot;Annals of Occupational Hygiene&quot;,&quot;DOI&quot;:&quot;10.1093/annhyg/mer075&quot;,&quot;ISSN&quot;:&quot;00034878&quot;,&quot;PMID&quot;:&quot;21998005&quot;,&quot;issued&quot;:{&quot;date-parts&quot;:[[2011,10]]},&quot;page&quot;:&quot;841-864&quot;,&quot;abstract&quot;:&quot;Aim: Physiologically based toxicokinetic (PBTK) models are computational tools, which simulate the absorption, distribution, metabolism, and excretion of chemicals. The purpose of this study was to develop a physiologically based pharmacokinetic (PBPK) model with a high level of transparency. The model should be able to predict blood and urine concentrations of environmental chemicals and metabolites, given a certain environmental or occupational exposure scenario.Model: The model refers to a reference human of 70 kg. The partition coefficients of the parent compound and its metabolites (blood:air and tissue:blood partition coefficients of 11 organs) are estimated by means of quantitative structure-property relationship, in which five easily available physicochemical properties of the compound are the independent parameters. The model gives a prediction of the fate of the compound, based on easily available chemical properties; therefore, it can be applied as a generic model applicable to multiple compounds. Three routes of uptake are considered (inhalation, dermal, and/or oral) as well as two built-in exercise levels (at rest and at light work). Dermal uptake is estimated by the use of a dermal diffusion-based module that considers dermal deposition rate and duration of deposition. Moreover, evaporation during skin contact is fully accounted for and related to the volatility of the substance. Saturable metabolism according to Michaelis-Menten kinetics can be modelled in any of 11 organs/tissues or in liver only. Renal tubular resorption is based on a built-in algorithm, dependent on the (log) octanol:water partition coefficient. Enterohepatic circulation is optional at a user-defined rate. The generic PBTK model is available as a spreadsheet application in MS Excel. The differential equations of the model are programmed in Visual Basic. Output is presented as numerical listing over time in tabular form and in graphs. The MS Excel application of the PBTK model is available as freeware.Experimental: The accuracy of the model prediction is illustrated by simulating experimental observations. Published experimental inhalation and dermal exposure studies on a series of different chemicals (pyrene, N-methyl-pyrrolidone, methyl-tert-butylether, heptane, 2-butoxyethanol, and ethanol) were selected to compare the observed data with the model-simulated data. The examples show that the model-predicted concentrations in blood and/or urine after inhalation and/or transdermal uptake have an accuracy of within an order of magnitude.Conclusions: It is advocated that this PBTK model, called IndusChemFate, is suitable for 'first tier assessments' and for early explorations of the fate of chemicals and/or metabolites in the human body. The availability of a simple model with a minimum burden of input information on the parent compound and its metabolites might be a stimulation to apply PBTK modelling more often in the field of biomonitoring and exposure science. © The Author 2011.&quot;,&quot;issue&quot;:&quot;8&quot;,&quot;volume&quot;:&quot;55&quot;,&quot;container-title-short&quot;:&quot;&quot;},&quot;isTemporary&quot;:false},{&quot;id&quot;:&quot;0b722250-c1b4-3702-9dfe-70bbff4beb59&quot;,&quot;itemData&quot;:{&quot;type&quot;:&quot;report&quot;,&quot;id&quot;:&quot;0b722250-c1b4-3702-9dfe-70bbff4beb59&quot;,&quot;title&quot;:&quot;A quantitative property-property relationship (QPPR) approach to estimate in vitro tissue-blood partition coef®cients of organic chemicals in rats and humans&quot;,&quot;author&quot;:[{&quot;family&quot;:&quot;Dejongh&quot;,&quot;given&quot;:&quot;Joost&quot;,&quot;parse-names&quot;:false,&quot;dropping-particle&quot;:&quot;&quot;,&quot;non-dropping-particle&quot;:&quot;&quot;},{&quot;family&quot;:&quot;Verhaar&quot;,&quot;given&quot;:&quot;Henk J M&quot;,&quot;parse-names&quot;:false,&quot;dropping-particle&quot;:&quot;&quot;,&quot;non-dropping-particle&quot;:&quot;&quot;},{&quot;family&quot;:&quot;Hermens&quot;,&quot;given&quot;:&quot;Joop L M&quot;,&quot;parse-names&quot;:false,&quot;dropping-particle&quot;:&quot;&quot;,&quot;non-dropping-particle&quot;:&quot;&quot;}],&quot;issued&quot;:{&quot;date-parts&quot;:[[1997]]},&quot;abstract&quot;:&quot;The present study describes quantitative property-property relationships (QPPRs) for the partitioning of organic chemicals between blood and tissue homogenates from both rats and humans. The n-octa-nol/water partition coecient (K ow) is used as a non-biological descriptor. QPPRs for human tissue-blood partition coecients (PCs) were derived from a dataset of 24 volatile organic compounds in blood, liver, muscle, fat, kidney and brain tissue homogenates. QPPRs were also derived for the PCs of rat tissues, using a dataset of 42 volatile organic compounds in blood, liver, muscle and fat tissue homogenates. These QPPRs were evaluated using a test set of 10 compounds for human tissues and a test set of 14 compounds for rat tissues. For both human and rat test sets, it was generally observed that most estimated PCs were within a range of 50±200% of their experimental values. The present approach is concluded to oer a rapid means for the estimation of tissue-blood PCs of compounds on the basis of K ow values. In addition, indications for a possible role of tissue components other than lipid and water in the tissue-blood partitioning process of compounds were observed from the calibration results of the model.&quot;,&quot;container-title-short&quot;:&quot;&quot;},&quot;isTemporary&quot;:false}],&quot;citationTag&quot;:&quot;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&quot;},{&quot;citationID&quot;:&quot;MENDELEY_CITATION_375a0b61-02fe-4705-a21e-36d24eaebfdd&quot;,&quot;properties&quot;:{&quot;noteIndex&quot;:0},&quot;isEdited&quot;:false,&quot;manualOverride&quot;:{&quot;isManuallyOverridden&quot;:true,&quot;citeprocText&quot;:&quot;(Yu &amp;#38; Amidon, 1999)&quot;,&quot;manualOverrideText&quot;:&quot; Yu et al,1999 (Yu &amp; Amidon, 1999)&quot;},&quot;citationItems&quot;:[{&quot;id&quot;:&quot;d6e86dea-a8b1-3bca-b0f0-5937c06faddd&quot;,&quot;itemData&quot;:{&quot;type&quot;:&quot;report&quot;,&quot;id&quot;:&quot;d6e86dea-a8b1-3bca-b0f0-5937c06faddd&quot;,&quot;title&quot;:&quot;A compartmental absorption and transit model for estimating oral drug absorption&quot;,&quot;author&quot;:[{&quot;family&quot;:&quot;Yu&quot;,&quot;given&quot;:&quot;Lawrence X&quot;,&quot;parse-names&quot;:false,&quot;dropping-particle&quot;:&quot;&quot;,&quot;non-dropping-particle&quot;:&quot;&quot;},{&quot;family&quot;:&quot;Amidon&quot;,&quot;given&quot;:&quot;Gordon L&quot;,&quot;parse-names&quot;:false,&quot;dropping-particle&quot;:&quot;&quot;,&quot;non-dropping-particle&quot;:&quot;&quot;}],&quot;container-title&quot;:&quot;International Journal of Pharmaceutics&quot;,&quot;container-title-short&quot;:&quot;Int J Pharm&quot;,&quot;URL&quot;:&quot;www.elsevier.com/locate/promis&quot;,&quot;issued&quot;:{&quot;date-parts&quot;:[[1999]]},&quot;number-of-pages&quot;:&quot;119-125&quot;,&quot;abstract&quot;:&quot;This report describes a compartmental absorption and transit model to estimate the fraction of dose absorbed and the rate of drug absorption for passively transported drugs in immediate release products. The model considers simultaneous small intestinal transit flow and drug absorption. Both analytical and numerical methods were utilized to solve the model equations. It was found that the fraction of dose absorbed can be estimated by F a = 1−(1 +0.54 P eff) − 7 , where P eff is the human effective permeability in cm/h. A good correlation was found between the fraction of dose absorbed and the effective permeability for ten drugs covering a wide range of absorption characteristics. The model was able to explain the oral plasma concentration profiles of atenolol.&quot;,&quot;volume&quot;:&quot;186&quot;},&quot;isTemporary&quot;:false}],&quot;citationTag&quot;:&quot;MENDELEY_CITATION_v3_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&quot;},{&quot;citationID&quot;:&quot;MENDELEY_CITATION_049ae95c-dd79-4b51-9ab4-167f379d3aec&quot;,&quot;properties&quot;:{&quot;noteIndex&quot;:0},&quot;isEdited&quot;:false,&quot;manualOverride&quot;:{&quot;isManuallyOverridden&quot;:true,&quot;citeprocText&quot;:&quot;(Alexaklrin Obninsk et al., 2003)&quot;,&quot;manualOverrideText&quot;:&quot;(Alexaklrin Obninsk et al., 2003). &quot;},&quot;citationItems&quot;:[{&quot;id&quot;:&quot;20629099-0e29-3506-9013-eb17fb21d380&quot;,&quot;itemData&quot;:{&quot;type&quot;:&quot;report&quot;,&quot;id&quot;:&quot;20629099-0e29-3506-9013-eb17fb21d380&quot;,&quot;title&quot;:&quot;Annals of the ICRP Published on behalf of the lnternational Commission on Radiological Protection Annals Editor: J. VALENTIN, \\CRP' SE-l7l 16 Stockholm, Sweden International Commission on Radiological Protection 2001-2005 ICR] Basic Anatomi for IJse in I&quot;,&quot;author&quot;:[{&quot;family&quot;:&quot;Alexaklrin Obninsk&quot;,&quot;given&quot;:&quot;R&quot;,&quot;parse-names&quot;:false,&quot;dropping-particle&quot;:&quot;&quot;,&quot;non-dropping-particle&quot;:&quot;&quot;},{&quot;family&quot;:&quot;Boice Jr Rockville Cox Ditlcot&quot;,&quot;given&quot;:&quot;D R&quot;,&quot;parse-names&quot;:false,&quot;dropping-particle&quot;:&quot;&quot;,&quot;non-dropping-particle&quot;:&quot;&quot;},{&quot;family&quot;:&quot;J Dicus&quot;,&quot;given&quot;:&quot;Uk G&quot;,&quot;parse-names&quot;:false,&quot;dropping-particle&quot;:&quot;&quot;,&quot;non-dropping-particle&quot;:&quot;&quot;},{&quot;family&quot;:&quot;Streffer&quot;,&quot;given&quot;:&quot;DC C&quot;,&quot;parse-names&quot;:false,&quot;dropping-particle&quot;:&quot;&quot;,&quot;non-dropping-particle&quot;:&quot;&quot;},{&quot;family&quot;:&quot;Sugier&quot;,&quot;given&quot;:&quot;GerntanY A&quot;,&quot;parse-names&quot;:false,&quot;dropping-particle&quot;:&quot;&quot;,&quot;non-dropping-particle&quot;:&quot;&quot;},{&quot;family&quot;:&quot;Lindell Stockholnt&quot;,&quot;given&quot;:&quot;B&quot;,&quot;parse-names&quot;:false,&quot;dropping-particle&quot;:&quot;&quot;,&quot;non-dropping-particle&quot;:&quot;&quot;},{&quot;family&quot;:&quot;B Meinhold Brookhut&quot;,&quot;given&quot;:&quot;Sreden C&quot;,&quot;parse-names&quot;:false,&quot;dropping-particle&quot;:&quot;&quot;,&quot;non-dropping-particle&quot;:&quot;&quot;},{&quot;family&quot;:&quot;Sinclair Escondido CA L S Taylor Mitchellville&quot;,&quot;given&quot;:&quot;W K&quot;,&quot;parse-names&quot;:false,&quot;dropping-particle&quot;:&quot;&quot;,&quot;non-dropping-particle&quot;:&quot;&quot;},{&quot;family&quot;:&quot;Vienno&quot;,&quot;given&quot;:&quot;Gonzlalez&quot;,&quot;parse-names&quot;:false,&quot;dropping-particle&quot;:&quot;&quot;,&quot;non-dropping-particle&quot;:&quot;&quot;},{&quot;family&quot;:&quot;Beninson&quot;,&quot;given&quot;:&quot;Atrstria D&quot;,&quot;parse-names&quot;:false,&quot;dropping-particle&quot;:&quot;&quot;,&quot;non-dropping-particle&quot;:&quot;&quot;},{&quot;family&quot;:&quot;Aires&quot;,&quot;given&quot;:&quot;Buenos&quot;,&quot;parse-names&quot;:false,&quot;dropping-particle&quot;:&quot;&quot;,&quot;non-dropping-particle&quot;:&quot;&quot;},{&quot;family&quot;:&quot;Mettler Ir&quot;,&quot;given&quot;:&quot;F A&quot;,&quot;parse-names&quot;:false,&quot;dropping-particle&quot;:&quot;&quot;,&quot;non-dropping-particle&quot;:&quot;&quot;},{&quot;family&quot;:&quot;Atgentina Sasaki&quot;,&quot;given&quot;:&quot;NM Y&quot;,&quot;parse-names&quot;:false,&quot;dropping-particle&quot;:&quot;&quot;,&quot;non-dropping-particle&quot;:&quot;&quot;},{&quot;family&quot;:&quot;J Dunster&quot;,&quot;given&quot;:&quot;Japun H&quot;,&quot;parse-names&quot;:false,&quot;dropping-particle&quot;:&quot;&quot;,&quot;non-dropping-particle&quot;:&quot;&quot;}],&quot;container-title&quot;:&quot;Srt etien Scientific Secretary: Dr. J. Valentin&quot;,&quot;ISBN&quot;:&quot;0080442668&quot;,&quot;URL&quot;:&quot;http://www.elsevier.com&quot;,&quot;issued&quot;:{&quot;date-parts&quot;:[[2003]]},&quot;container-title-short&quot;:&quot;&quot;},&quot;isTemporary&quot;:false}],&quot;citationTag&quot;:&quot;MENDELEY_CITATION_v3_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&quot;},{&quot;citationID&quot;:&quot;MENDELEY_CITATION_6e610fc2-183a-4272-9771-6f5962a49c60&quot;,&quot;properties&quot;:{&quot;noteIndex&quot;:0},&quot;isEdited&quot;:false,&quot;manualOverride&quot;:{&quot;isManuallyOverridden&quot;:false,&quot;citeprocText&quot;:&quot;(Dejongh et al., 1997; Jongeneelen &amp;#38; Berge, 2011b)&quot;,&quot;manualOverrideText&quot;:&quot;&quot;},&quot;citationItems&quot;:[{&quot;id&quot;:&quot;63b35ae3-70ff-3816-9354-e0f50a9e456f&quot;,&quot;itemData&quot;:{&quot;type&quot;:&quot;article-journal&quot;,&quot;id&quot;:&quot;63b35ae3-70ff-3816-9354-e0f50a9e456f&quot;,&quot;title&quot;:&quot;A generic, cross-chemical predictive PBTK model with multiple entry routes running as application in MS Excel; design of the model and comparison of predictions with experimental results&quot;,&quot;author&quot;:[{&quot;family&quot;:&quot;Jongeneelen&quot;,&quot;given&quot;:&quot;Frans J.&quot;,&quot;parse-names&quot;:false,&quot;dropping-particle&quot;:&quot;&quot;,&quot;non-dropping-particle&quot;:&quot;&quot;},{&quot;family&quot;:&quot;Berge&quot;,&quot;given&quot;:&quot;Wil F.Ten&quot;,&quot;parse-names&quot;:false,&quot;dropping-particle&quot;:&quot;&quot;,&quot;non-dropping-particle&quot;:&quot;&quot;}],&quot;container-title&quot;:&quot;Annals of Occupational Hygiene&quot;,&quot;DOI&quot;:&quot;10.1093/annhyg/mer075&quot;,&quot;ISSN&quot;:&quot;00034878&quot;,&quot;PMID&quot;:&quot;21998005&quot;,&quot;issued&quot;:{&quot;date-parts&quot;:[[2011,10]]},&quot;page&quot;:&quot;841-864&quot;,&quot;abstract&quot;:&quot;Aim: Physiologically based toxicokinetic (PBTK) models are computational tools, which simulate the absorption, distribution, metabolism, and excretion of chemicals. The purpose of this study was to develop a physiologically based pharmacokinetic (PBPK) model with a high level of transparency. The model should be able to predict blood and urine concentrations of environmental chemicals and metabolites, given a certain environmental or occupational exposure scenario.Model: The model refers to a reference human of 70 kg. The partition coefficients of the parent compound and its metabolites (blood:air and tissue:blood partition coefficients of 11 organs) are estimated by means of quantitative structure-property relationship, in which five easily available physicochemical properties of the compound are the independent parameters. The model gives a prediction of the fate of the compound, based on easily available chemical properties; therefore, it can be applied as a generic model applicable to multiple compounds. Three routes of uptake are considered (inhalation, dermal, and/or oral) as well as two built-in exercise levels (at rest and at light work). Dermal uptake is estimated by the use of a dermal diffusion-based module that considers dermal deposition rate and duration of deposition. Moreover, evaporation during skin contact is fully accounted for and related to the volatility of the substance. Saturable metabolism according to Michaelis-Menten kinetics can be modelled in any of 11 organs/tissues or in liver only. Renal tubular resorption is based on a built-in algorithm, dependent on the (log) octanol:water partition coefficient. Enterohepatic circulation is optional at a user-defined rate. The generic PBTK model is available as a spreadsheet application in MS Excel. The differential equations of the model are programmed in Visual Basic. Output is presented as numerical listing over time in tabular form and in graphs. The MS Excel application of the PBTK model is available as freeware.Experimental: The accuracy of the model prediction is illustrated by simulating experimental observations. Published experimental inhalation and dermal exposure studies on a series of different chemicals (pyrene, N-methyl-pyrrolidone, methyl-tert-butylether, heptane, 2-butoxyethanol, and ethanol) were selected to compare the observed data with the model-simulated data. The examples show that the model-predicted concentrations in blood and/or urine after inhalation and/or transdermal uptake have an accuracy of within an order of magnitude.Conclusions: It is advocated that this PBTK model, called IndusChemFate, is suitable for 'first tier assessments' and for early explorations of the fate of chemicals and/or metabolites in the human body. The availability of a simple model with a minimum burden of input information on the parent compound and its metabolites might be a stimulation to apply PBTK modelling more often in the field of biomonitoring and exposure science. © The Author 2011.&quot;,&quot;issue&quot;:&quot;8&quot;,&quot;volume&quot;:&quot;55&quot;,&quot;container-title-short&quot;:&quot;&quot;},&quot;isTemporary&quot;:false},{&quot;id&quot;:&quot;0b722250-c1b4-3702-9dfe-70bbff4beb59&quot;,&quot;itemData&quot;:{&quot;type&quot;:&quot;report&quot;,&quot;id&quot;:&quot;0b722250-c1b4-3702-9dfe-70bbff4beb59&quot;,&quot;title&quot;:&quot;A quantitative property-property relationship (QPPR) approach to estimate in vitro tissue-blood partition coef®cients of organic chemicals in rats and humans&quot;,&quot;author&quot;:[{&quot;family&quot;:&quot;Dejongh&quot;,&quot;given&quot;:&quot;Joost&quot;,&quot;parse-names&quot;:false,&quot;dropping-particle&quot;:&quot;&quot;,&quot;non-dropping-particle&quot;:&quot;&quot;},{&quot;family&quot;:&quot;Verhaar&quot;,&quot;given&quot;:&quot;Henk J M&quot;,&quot;parse-names&quot;:false,&quot;dropping-particle&quot;:&quot;&quot;,&quot;non-dropping-particle&quot;:&quot;&quot;},{&quot;family&quot;:&quot;Hermens&quot;,&quot;given&quot;:&quot;Joop L M&quot;,&quot;parse-names&quot;:false,&quot;dropping-particle&quot;:&quot;&quot;,&quot;non-dropping-particle&quot;:&quot;&quot;}],&quot;issued&quot;:{&quot;date-parts&quot;:[[1997]]},&quot;abstract&quot;:&quot;The present study describes quantitative property-property relationships (QPPRs) for the partitioning of organic chemicals between blood and tissue homogenates from both rats and humans. The n-octa-nol/water partition coecient (K ow) is used as a non-biological descriptor. QPPRs for human tissue-blood partition coecients (PCs) were derived from a dataset of 24 volatile organic compounds in blood, liver, muscle, fat, kidney and brain tissue homogenates. QPPRs were also derived for the PCs of rat tissues, using a dataset of 42 volatile organic compounds in blood, liver, muscle and fat tissue homogenates. These QPPRs were evaluated using a test set of 10 compounds for human tissues and a test set of 14 compounds for rat tissues. For both human and rat test sets, it was generally observed that most estimated PCs were within a range of 50±200% of their experimental values. The present approach is concluded to oer a rapid means for the estimation of tissue-blood PCs of compounds on the basis of K ow values. In addition, indications for a possible role of tissue components other than lipid and water in the tissue-blood partitioning process of compounds were observed from the calibration results of the model.&quot;,&quot;container-title-short&quot;:&quot;&quot;},&quot;isTemporary&quot;:false}],&quot;citationTag&quot;:&quot;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&quot;}]"/>
+    <we:property name="MENDELEY_CITATIONS" value="[{&quot;citationID&quot;:&quot;MENDELEY_CITATION_b2c44cff-2726-490a-943e-1ae15975cbab&quot;,&quot;properties&quot;:{&quot;noteIndex&quot;:0},&quot;isEdited&quot;:false,&quot;manualOverride&quot;:{&quot;isManuallyOverridden&quot;:true,&quot;citeprocText&quot;:&quot;(&lt;i&gt;WHO Global Report on Trends in Prevalence of Tobacco Use 2000-2025 Fourth Edition WHO Global Report on Trends in Prevalence of Tobacco Use 2000-2025, Fourth Edition ISBN 978-92-4-003932-2 (Electronic Version)&lt;/i&gt;, 2021)&quot;,&quot;manualOverrideText&quot;:&quot; (WHO., 2021)&quot;},&quot;citationTag&quot;:&quot;MENDELEY_CITATION_v3_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&quot;,&quot;citationItems&quot;:[{&quot;id&quot;:&quot;95c86dd0-6c42-3459-b049-1eb1cd844cc7&quot;,&quot;itemData&quot;:{&quot;type&quot;:&quot;book&quot;,&quot;id&quot;:&quot;95c86dd0-6c42-3459-b049-1eb1cd844cc7&quot;,&quot;title&quot;:&quot;WHO global report on trends in prevalence of tobacco use 2000-2025 Fourth edition WHO global report on trends in prevalence of tobacco use 2000-2025, fourth edition ISBN 978-92-4-003932-2 (electronic version)&quot;,&quot;ISBN&quot;:&quot;978-92-4-003933-9&quot;,&quot;URL&quot;:&quot;http://apps.who.int/bookorders.&quot;,&quot;issued&quot;:{&quot;date-parts&quot;:[[2021]]},&quot;container-title-short&quot;:&quot;&quot;},&quot;isTemporary&quot;:false}]},{&quot;citationID&quot;:&quot;MENDELEY_CITATION_e5a30928-8c8e-4b3a-91de-a752e4bec693&quot;,&quot;properties&quot;:{&quot;noteIndex&quot;:0},&quot;isEdited&quot;:false,&quot;manualOverride&quot;:{&quot;isManuallyOverridden&quot;:false,&quot;citeprocText&quot;:&quot;(Hartmann-Boyce et al., 2021)&quot;,&quot;manualOverrideText&quot;:&quot;&quot;},&quot;citationTag&quot;:&quot;MENDELEY_CITATION_v3_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&quot;,&quot;citationItems&quot;:[{&quot;id&quot;:&quot;dfb14b43-2a8c-375c-bd77-71c85eeb7053&quot;,&quot;itemData&quot;:{&quot;type&quot;:&quot;article-journal&quot;,&quot;id&quot;:&quot;dfb14b43-2a8c-375c-bd77-71c85eeb7053&quot;,&quot;title&quot;:&quot;Electronic cigarettes for smoking cessation&quot;,&quot;author&quot;:[{&quot;family&quot;:&quot;Hartmann-Boyce&quot;,&quot;given&quot;:&quot;Jamie&quot;,&quot;parse-names&quot;:false,&quot;dropping-particle&quot;:&quot;&quot;,&quot;non-dropping-particle&quot;:&quot;&quot;},{&quot;family&quot;:&quot;McRobbie&quot;,&quot;given&quot;:&quot;Hayden&quot;,&quot;parse-names&quot;:false,&quot;dropping-particle&quot;:&quot;&quot;,&quot;non-dropping-particle&quot;:&quot;&quot;},{&quot;family&quot;:&quot;Butler&quot;,&quot;given&quot;:&quot;Ailsa R&quot;,&quot;parse-names&quot;:false,&quot;dropping-particle&quot;:&quot;&quot;,&quot;non-dropping-particle&quot;:&quot;&quot;},{&quot;family&quot;:&quot;Lindson&quot;,&quot;given&quot;:&quot;Nicola&quot;,&quot;parse-names&quot;:false,&quot;dropping-particle&quot;:&quot;&quot;,&quot;non-dropping-particle&quot;:&quot;&quot;},{&quot;family&quot;:&quot;Bullen&quot;,&quot;given&quot;:&quot;Chris&quot;,&quot;parse-names&quot;:false,&quot;dropping-particle&quot;:&quot;&quot;,&quot;non-dropping-particle&quot;:&quot;&quot;},{&quot;family&quot;:&quot;Begh&quot;,&quot;given&quot;:&quot;Rachna&quot;,&quot;parse-names&quot;:false,&quot;dropping-particle&quot;:&quot;&quot;,&quot;non-dropping-particle&quot;:&quot;&quot;},{&quot;family&quot;:&quot;Theodoulou&quot;,&quot;given&quot;:&quot;Annika&quot;,&quot;parse-names&quot;:false,&quot;dropping-particle&quot;:&quot;&quot;,&quot;non-dropping-particle&quot;:&quot;&quot;},{&quot;family&quot;:&quot;Notley&quot;,&quot;given&quot;:&quot;Caitlin&quot;,&quot;parse-names&quot;:false,&quot;dropping-particle&quot;:&quot;&quot;,&quot;non-dropping-particle&quot;:&quot;&quot;},{&quot;family&quot;:&quot;Rigotti&quot;,&quot;given&quot;:&quot;Nancy A&quot;,&quot;parse-names&quot;:false,&quot;dropping-particle&quot;:&quot;&quot;,&quot;non-dropping-particle&quot;:&quot;&quot;},{&quot;family&quot;:&quot;Turner&quot;,&quot;given&quot;:&quot;Tari&quot;,&quot;parse-names&quot;:false,&quot;dropping-particle&quot;:&quot;&quot;,&quot;non-dropping-particle&quot;:&quot;&quot;},{&quot;family&quot;:&quot;Fanshawe&quot;,&quot;given&quot;:&quot;Thomas R&quot;,&quot;parse-names&quot;:false,&quot;dropping-particle&quot;:&quot;&quot;,&quot;non-dropping-particle&quot;:&quot;&quot;},{&quot;family&quot;:&quot;Hajek&quot;,&quot;given&quot;:&quot;Peter&quot;,&quot;parse-names&quot;:false,&quot;dropping-particle&quot;:&quot;&quot;,&quot;non-dropping-particle&quot;:&quot;&quot;}],&quot;container-title&quot;:&quot;Cochrane Database of Systematic Reviews&quot;,&quot;DOI&quot;:&quot;10.1002/14651858.CD010216.pub6&quot;,&quot;ISSN&quot;:&quot;14651858&quot;,&quot;URL&quot;:&quot;http://doi.wiley.com/10.1002/14651858.CD010216.pub6&quot;,&quot;issued&quot;:{&quot;date-parts&quot;:[[2021,9,14]]},&quot;issue&quot;:&quot;8&quot;,&quot;volume&quot;:&quot;2022&quot;,&quot;container-title-short&quot;:&quot;&quot;},&quot;isTemporary&quot;:false}]},{&quot;citationID&quot;:&quot;MENDELEY_CITATION_9effd679-7187-4114-83c8-1977a5c4bf42&quot;,&quot;properties&quot;:{&quot;noteIndex&quot;:0},&quot;isEdited&quot;:false,&quot;manualOverride&quot;:{&quot;isManuallyOverridden&quot;:false,&quot;citeprocText&quot;:&quot;(Omaiye et al., 2019; Page &amp;#38; Goniewicz, 2021)&quot;,&quot;manualOverrideText&quot;:&quot;&quot;},&quot;citationTag&quot;:&quot;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&quot;,&quot;citationItems&quot;:[{&quot;id&quot;:&quot;db153060-6eec-35b8-96a2-e5b1c1149f4b&quot;,&quot;itemData&quot;:{&quot;type&quot;:&quot;article-journal&quot;,&quot;id&quot;:&quot;db153060-6eec-35b8-96a2-e5b1c1149f4b&quot;,&quot;title&quot;:&quot;High concentrations of flavor chemicals are present in electronic cigarette refill fluids&quot;,&quot;author&quot;:[{&quot;family&quot;:&quot;Omaiye&quot;,&quot;given&quot;:&quot;Esther E.&quot;,&quot;parse-names&quot;:false,&quot;dropping-particle&quot;:&quot;&quot;,&quot;non-dropping-particle&quot;:&quot;&quot;},{&quot;family&quot;:&quot;McWhirter&quot;,&quot;given&quot;:&quot;Kevin J.&quot;,&quot;parse-names&quot;:false,&quot;dropping-particle&quot;:&quot;&quot;,&quot;non-dropping-particle&quot;:&quot;&quot;},{&quot;family&quot;:&quot;Luo&quot;,&quot;given&quot;:&quot;Wentai&quot;,&quot;parse-names&quot;:false,&quot;dropping-particle&quot;:&quot;&quot;,&quot;non-dropping-particle&quot;:&quot;&quot;},{&quot;family&quot;:&quot;Tierney&quot;,&quot;given&quot;:&quot;Peyton A.&quot;,&quot;parse-names&quot;:false,&quot;dropping-particle&quot;:&quot;&quot;,&quot;non-dropping-particle&quot;:&quot;&quot;},{&quot;family&quot;:&quot;Pankow&quot;,&quot;given&quot;:&quot;James F.&quot;,&quot;parse-names&quot;:false,&quot;dropping-particle&quot;:&quot;&quot;,&quot;non-dropping-particle&quot;:&quot;&quot;},{&quot;family&quot;:&quot;Talbot&quot;,&quot;given&quot;:&quot;Prue&quot;,&quot;parse-names&quot;:false,&quot;dropping-particle&quot;:&quot;&quot;,&quot;non-dropping-particle&quot;:&quot;&quot;}],&quot;container-title&quot;:&quot;Scientific Reports&quot;,&quot;container-title-short&quot;:&quot;Sci Rep&quot;,&quot;DOI&quot;:&quot;10.1038/s41598-019-39550-2&quot;,&quot;ISSN&quot;:&quot;20452322&quot;,&quot;PMID&quot;:&quot;30792477&quot;,&quot;issued&quot;:{&quot;date-parts&quot;:[[2019,12,1]]},&quot;abstract&quot;:&quot;We characterized the flavor chemicals in a broad sample of commercially available electronic cigarette (EC) refill fluids that were purchased in four different countries. Flavor chemicals in 277 refill fluids were identified and quantified by gas chromatography-mass spectrometry, and two commonly used flavor chemicals were tested for cytotoxicity with the MTT assay using human lung fibroblasts and epithelial cells. About 85% of the refill fluids had total flavor concentrations &gt;1 mg/ml, and 37% were &gt;10 mg/ml (1% by weight). Of the 155 flavor chemicals identified in the 277 refill fluids, 50 were present at ≥1 mg/ml in at least one sample and 11 were ≥10 mg/ml in 54 of the refill fluids. Sixty-one% (170 out of 277) of the samples contained nicotine, and of these, 56% had a total flavor chemical/nicotine ratio &gt;2. Four chemicals were present in 50% (menthol, triacetin, and cinnamaldehyde) to 80% (ethyl maltol) of the samples. Some products had concentrations of menthol (“Menthol Arctic”) and ethyl maltol (“No. 64”) that were 30 times (menthol) and 100 times (ethyl maltol) their cytotoxic concentration. One refill fluid contained cinnamaldehyde at ~34% (343 mg/ml), more than 100,000 times its cytotoxic level. High concentrations of some flavor chemicals in EC refill fluids are potentially harmful to users, and continued absence of any regulations regarding flavor chemicals in EC fluids will likely be detrimental to human health.&quot;,&quot;publisher&quot;:&quot;Nature Publishing Group&quot;,&quot;issue&quot;:&quot;1&quot;,&quot;volume&quot;:&quot;9&quot;},&quot;isTemporary&quot;:false},{&quot;id&quot;:&quot;1f13156d-3318-3580-bf7f-9b7c8cd05d4f&quot;,&quot;itemData&quot;:{&quot;type&quot;:&quot;article-journal&quot;,&quot;id&quot;:&quot;1f13156d-3318-3580-bf7f-9b7c8cd05d4f&quot;,&quot;title&quot;:&quot;New Analytical Method for Quantifying Flavoring Chemicals of Potential Respiratory Health Risk Concerns in e-Cigarette Liquids&quot;,&quot;author&quot;:[{&quot;family&quot;:&quot;Page&quot;,&quot;given&quot;:&quot;Michelle K.&quot;,&quot;parse-names&quot;:false,&quot;dropping-particle&quot;:&quot;&quot;,&quot;non-dropping-particle&quot;:&quot;&quot;},{&quot;family&quot;:&quot;Goniewicz&quot;,&quot;given&quot;:&quot;Maciej L.&quot;,&quot;parse-names&quot;:false,&quot;dropping-particle&quot;:&quot;&quot;,&quot;non-dropping-particle&quot;:&quot;&quot;}],&quot;container-title&quot;:&quot;Frontiers in Chemistry&quot;,&quot;container-title-short&quot;:&quot;Front Chem&quot;,&quot;DOI&quot;:&quot;10.3389/fchem.2021.763940&quot;,&quot;ISSN&quot;:&quot;22962646&quot;,&quot;issued&quot;:{&quot;date-parts&quot;:[[2021,10,28]]},&quot;abstract&quot;:&quot;Numerous flavoring chemicals are added to e-cigarette liquids to create various flavors. Flavorings provide sensory experience to users and increase product appeal; however, concerns have been raised about their potential inhalation toxicity. Estimating potential health risk of inhaling these chemicals has been challenging since little is known about their actual concentrations in e-cigarette products. To date, a limited number of analytical methods exist to measure the concentrations of flavoring chemicals in e-cigarette products. We have developed an analytical method that accurately and precisely measures the concentrations of 20 flavoring chemicals of potential inhalation risk concerns: 2,3,5-trimethylpyrazine, acetoin, benzaldehyde, benzyl alcohol, butanoic acid, dl-limonene, ethyl maltol, ethyl salicylate, ethyl vanillin, eucalyptol, eugenol, furaneol, isovanillin, l-menthol, maltol, methyl salicylate, pulegone, trans-cinnamaldehyde, triacetin, and vanillin. Calibration and QC solutions were prepared in 50:50 propylene glycol (PG):vegetable glycerin (VG) and 5% H2O and flavoring concentrations ranging from 0.02 to 10.00 mg/ml. Samples of commercial e-cigarette liquids, calibration and QC solutions were combined with 30 µL of an internal standard mix (benzene-d6, pyridine-d5, chlorobenzene-d5, naphthalene-d8 and acenaphthene-d10; 1 mg/ml each) and were diluted 100-fold into methanol. Analysis was performed on an Agilent 7890B/7250 GC/Q-TOF using a DB-624UI column (30 m x 0.25 mmID x 1.4 μm film thickness), with a total runtime of 13.5 min. Calibration curves were fit using a weighted quadratic model and correlations of determination (r2) values exceeded 0.990 for all chemicals. Bias and precision tests yielded values less than 20% and lower limits of quantitation (LLOQ) ranged from 0.02 to 0.63 mg/ml. Over 200 commercially available products, purchased or collected from adult e-cigarette users and spanning a range of flavor categories, were evaluated with this method. Concentrations of pulegone, a suspected carcinogen, varied from below limit of quantitation (BLOQ) to 0.32 mg/ml, while acetoin and vanillin, known precursors to more cytotoxic byproducts, ranged from BLOQ to 1.52 mg/ml and from BLOQ to 16.22 mg/ml, respectively. This method features a wide dynamic working range and allows for a rapid routine analysis of flavoring additives in commercial e-cigarette liquids.&quot;,&quot;publisher&quot;:&quot;Frontiers Media S.A.&quot;,&quot;volume&quot;:&quot;9&quot;},&quot;isTemporary&quot;:false}]},{&quot;citationID&quot;:&quot;MENDELEY_CITATION_70404a20-9e15-4d46-a12e-0f4c57edef9e&quot;,&quot;properties&quot;:{&quot;noteIndex&quot;:0},&quot;isEdited&quot;:false,&quot;manualOverride&quot;:{&quot;isManuallyOverridden&quot;:false,&quot;citeprocText&quot;:&quot;(Chatham-Stephens et al., 2014; Effah et al., 2022; Hua &amp;#38; Talbot, 2016)&quot;,&quot;manualOverrideText&quot;:&quot;&quot;},&quot;citationTag&quot;:&quot;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&quot;,&quot;citationItems&quot;:[{&quot;id&quot;:&quot;7164fe63-d1e3-32ce-9b75-c2e94934e536&quot;,&quot;itemData&quot;:{&quot;type&quot;:&quot;article&quot;,&quot;id&quot;:&quot;7164fe63-d1e3-32ce-9b75-c2e94934e536&quot;,&quot;title&quot;:&quot;Potential health effects of electronic cigarettes: A systematic review of case reports&quot;,&quot;author&quot;:[{&quot;family&quot;:&quot;Hua&quot;,&quot;given&quot;:&quot;My&quot;,&quot;parse-names&quot;:false,&quot;dropping-particle&quot;:&quot;&quot;,&quot;non-dropping-particle&quot;:&quot;&quot;},{&quot;family&quot;:&quot;Talbot&quot;,&quot;given&quot;:&quot;Prue&quot;,&quot;parse-names&quot;:false,&quot;dropping-particle&quot;:&quot;&quot;,&quot;non-dropping-particle&quot;:&quot;&quot;}],&quot;container-title&quot;:&quot;Preventive Medicine Reports&quot;,&quot;container-title-short&quot;:&quot;Prev Med Rep&quot;,&quot;DOI&quot;:&quot;10.1016/j.pmedr.2016.06.002&quot;,&quot;ISSN&quot;:&quot;22113355&quot;,&quot;issued&quot;:{&quot;date-parts&quot;:[[2016,12,1]]},&quot;page&quot;:&quot;169-178&quot;,&quot;abstract&quot;:&quot;The health risks associated with electronic cigarettes (ECs) are largely unknown. The purpose of this systematic review was to evaluate published case reports that deal with health effects attributed to EC use. An Internet search was conducted to identify case reports dealing with the effects of EC use on health. Twenty-six case reports representing 27 individuals (one study contained reports for two individuals) were published between April 2012 and January 2016, and these were grouped into categories of effect according to their health outcomes.Of the 27 individuals, 25 had negative effects subsequent to use or exposure to ECs and their refill fluids, while two reported improvement in chronic immune and gastrointestinal conditions. Three categories of negative health effects were identified: systemic effects, nicotine poisoning, and mechanical injury. Thirteen cases reported EC effects on different systems including: respiratory (6), gastrointestinal or developing intestine of an infant (3), cardiovascular (2), neurological (1), and immune (1). Twelve cases involved nicotine poisoning resulting from accidental (N = 3), misuse/abuse (N = 1), or suicidal/intentional ingestion (N = 8); four of these involved children and three resulted in adult fatalities. Two cases reported mechanical injury caused by an EC battery explosion. Most case reports show that the health of children and adults can be negatively affected by EC products and that if death does not occur, negative effects can be reversed. Data further indicate that EC use can cause negative health effects in previously healthy individuals and exacerbate pre-existing conditions.&quot;,&quot;publisher&quot;:&quot;Elsevier Inc.&quot;,&quot;volume&quot;:&quot;4&quot;},&quot;isTemporary&quot;:false},{&quot;id&quot;:&quot;6e443312-4884-36d8-b1bc-c6c6bcf3b43a&quot;,&quot;itemData&quot;:{&quot;type&quot;:&quot;article-journal&quot;,&quot;id&quot;:&quot;6e443312-4884-36d8-b1bc-c6c6bcf3b43a&quot;,&quot;title&quot;:&quot;Calls to Poison Centers for Exposures to Electronic Cigarettes — United States, September 2010–February 2014&quot;,&quot;author&quot;:[{&quot;family&quot;:&quot;Chatham-Stephens&quot;,&quot;given&quot;:&quot;Kevin&quot;,&quot;parse-names&quot;:false,&quot;dropping-particle&quot;:&quot;&quot;,&quot;non-dropping-particle&quot;:&quot;&quot;},{&quot;family&quot;:&quot;Law&quot;,&quot;given&quot;:&quot;Royal&quot;,&quot;parse-names&quot;:false,&quot;dropping-particle&quot;:&quot;&quot;,&quot;non-dropping-particle&quot;:&quot;&quot;},{&quot;family&quot;:&quot;Taylor&quot;,&quot;given&quot;:&quot;Ethel&quot;,&quot;parse-names&quot;:false,&quot;dropping-particle&quot;:&quot;&quot;,&quot;non-dropping-particle&quot;:&quot;&quot;},{&quot;family&quot;:&quot;Melstrom&quot;,&quot;given&quot;:&quot;Paul&quot;,&quot;parse-names&quot;:false,&quot;dropping-particle&quot;:&quot;&quot;,&quot;non-dropping-particle&quot;:&quot;&quot;},{&quot;family&quot;:&quot;Bunnell&quot;,&quot;given&quot;:&quot;Rebecca&quot;,&quot;parse-names&quot;:false,&quot;dropping-particle&quot;:&quot;&quot;,&quot;non-dropping-particle&quot;:&quot;&quot;},{&quot;family&quot;:&quot;Wang&quot;,&quot;given&quot;:&quot;Baoguang&quot;,&quot;parse-names&quot;:false,&quot;dropping-particle&quot;:&quot;&quot;,&quot;non-dropping-particle&quot;:&quot;&quot;},{&quot;family&quot;:&quot;Apelberg&quot;,&quot;given&quot;:&quot;Benjamin&quot;,&quot;parse-names&quot;:false,&quot;dropping-particle&quot;:&quot;&quot;,&quot;non-dropping-particle&quot;:&quot;&quot;},{&quot;family&quot;:&quot;Schier&quot;,&quot;given&quot;:&quot;Joshua G&quot;,&quot;parse-names&quot;:false,&quot;dropping-particle&quot;:&quot;&quot;,&quot;non-dropping-particle&quot;:&quot;&quot;}],&quot;container-title&quot;:&quot;Mortality Weekly Report&quot;,&quot;DOI&quot;:&quot;10.2307/24854978&quot;,&quot;ISBN&quot;:&quot;2013;51:9491229&quot;,&quot;issued&quot;:{&quot;date-parts&quot;:[[2014]]},&quot;page&quot;:&quot;292-293&quot;,&quot;issue&quot;:&quot;13&quot;,&quot;volume&quot;:&quot;63&quot;,&quot;container-title-short&quot;:&quot;&quot;},&quot;isTemporary&quot;:false},{&quot;id&quot;:&quot;089838f5-8c20-35a6-9dbe-daf71d6ad5df&quot;,&quot;itemData&quot;:{&quot;type&quot;:&quot;article&quot;,&quot;id&quot;:&quot;089838f5-8c20-35a6-9dbe-daf71d6ad5df&quot;,&quot;title&quot;:&quot;Pulmonary effects of e-liquid flavors: a systematic review&quot;,&quot;author&quot;:[{&quot;family&quot;:&quot;Effah&quot;,&quot;given&quot;:&quot;Felix&quot;,&quot;parse-names&quot;:false,&quot;dropping-particle&quot;:&quot;&quot;,&quot;non-dropping-particle&quot;:&quot;&quot;},{&quot;family&quot;:&quot;Taiwo&quot;,&quot;given&quot;:&quot;Benjamin&quot;,&quot;parse-names&quot;:false,&quot;dropping-particle&quot;:&quot;&quot;,&quot;non-dropping-particle&quot;:&quot;&quot;},{&quot;family&quot;:&quot;Baines&quot;,&quot;given&quot;:&quot;Deborah&quot;,&quot;parse-names&quot;:false,&quot;dropping-particle&quot;:&quot;&quot;,&quot;non-dropping-particle&quot;:&quot;&quot;},{&quot;family&quot;:&quot;Bailey&quot;,&quot;given&quot;:&quot;Alexis&quot;,&quot;parse-names&quot;:false,&quot;dropping-particle&quot;:&quot;&quot;,&quot;non-dropping-particle&quot;:&quot;&quot;},{&quot;family&quot;:&quot;Marczylo&quot;,&quot;given&quot;:&quot;Tim&quot;,&quot;parse-names&quot;:false,&quot;dropping-particle&quot;:&quot;&quot;,&quot;non-dropping-particle&quot;:&quot;&quot;}],&quot;container-title&quot;:&quot;Journal of Toxicology and Environmental Health - Part B: Critical Reviews&quot;,&quot;container-title-short&quot;:&quot;J Toxicol Environ Health B Crit Rev&quot;,&quot;DOI&quot;:&quot;10.1080/10937404.2022.2124563&quot;,&quot;ISSN&quot;:&quot;15216950&quot;,&quot;PMID&quot;:&quot;36154615&quot;,&quot;issued&quot;:{&quot;date-parts&quot;:[[2022]]},&quot;page&quot;:&quot;343-371&quot;,&quot;abstract&quot;:&quot;Electronic cigarettes (ECs) are purported to be tobacco harm-reduction products whose degree of harm has been highly debated. EC use is considered less hazardous than smoking but is not expected to be harmless. Following the banning of e-liquid flavors in countries such as the US, Finland, Ukraine, and Hungary, there are growing concerns regarding the safety profile of e-liquid flavors used in ECs. While these are employed extensively in the food industry and are generally regarded as safe (GRAS) when ingested, GRAS status after inhalation is unclear. The aim of this review was to assess evidence from 38 reports on the adverse effects of flavored e-liquids on the respiratory system in both in vitro and in vivo studies published between 2006 and 2021. Data collected demonstrated greater detrimental effects in vitro with cinnamon (9 articles), strawberry (5 articles), and menthol (10 articles), flavors than other flavors. The most reported effects among these investigations were perturbations of pro-inflammatory biomarkers and enhanced cytotoxicity. There is sufficient evidence to support the toxicological impacts of diacetyl- and cinnamaldehyde-containing e-liquids following human inhalation; however, safety profiles on other flavors are elusive. The latter may result from inconsistencies between experimental approaches and uncertainties due to the contributions from other e-liquid constituents. Further, the relevance of the concentration ranges to human exposure levels is uncertain. Evidence indicates that an adequately controlled and consistent, systematic toxicological investigation of a broad spectrum of e-liquid flavors may be required at biologically relevant concentrations to better inform public health authorities on the risk assessment following exposure to EC flavor ingredients.&quot;,&quot;publisher&quot;:&quot;Taylor and Francis Ltd.&quot;,&quot;issue&quot;:&quot;7&quot;,&quot;volume&quot;:&quot;25&quot;},&quot;isTemporary&quot;:false}]},{&quot;citationID&quot;:&quot;MENDELEY_CITATION_5c05443f-4042-48ac-94cd-091fd6859058&quot;,&quot;properties&quot;:{&quot;noteIndex&quot;:0},&quot;isEdited&quot;:false,&quot;manualOverride&quot;:{&quot;isManuallyOverridden&quot;:false,&quot;citeprocText&quot;:&quot;(Lopachin &amp;#38; Gavin, 2014)&quot;,&quot;manualOverrideText&quot;:&quot;&quot;},&quot;citationTag&quot;:&quot;MENDELEY_CITATION_v3_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&quot;,&quot;citationItems&quot;:[{&quot;id&quot;:&quot;5f6e49b0-d4fd-38f7-a6ed-5600cde7cca3&quot;,&quot;itemData&quot;:{&quot;type&quot;:&quot;article&quot;,&quot;id&quot;:&quot;5f6e49b0-d4fd-38f7-a6ed-5600cde7cca3&quot;,&quot;title&quot;:&quot;Molecular mechanisms of aldehyde toxicity: A chemical perspective&quot;,&quot;author&quot;:[{&quot;family&quot;:&quot;Lopachin&quot;,&quot;given&quot;:&quot;Richard M.&quot;,&quot;parse-names&quot;:false,&quot;dropping-particle&quot;:&quot;&quot;,&quot;non-dropping-particle&quot;:&quot;&quot;},{&quot;family&quot;:&quot;Gavin&quot;,&quot;given&quot;:&quot;Terrence&quot;,&quot;parse-names&quot;:false,&quot;dropping-particle&quot;:&quot;&quot;,&quot;non-dropping-particle&quot;:&quot;&quot;}],&quot;container-title&quot;:&quot;Chemical Research in Toxicology&quot;,&quot;container-title-short&quot;:&quot;Chem Res Toxicol&quot;,&quot;DOI&quot;:&quot;10.1021/tx5001046&quot;,&quot;ISSN&quot;:&quot;15205010&quot;,&quot;PMID&quot;:&quot;24911545&quot;,&quot;issued&quot;:{&quot;date-parts&quot;:[[2014,7,21]]},&quot;page&quot;:&quot;1081-1091&quot;,&quot;abstract&quot;:&quot;Aldehydes are electrophilic compounds to which humans are pervasively exposed. Despite a significant health risk due to exposure, the mechanisms of aldehyde toxicity are poorly understood. This ambiguity is likely due to the structural diversity of aldehyde derivatives and corresponding differences in chemical reactions and biological targets. To gain mechanistic insight, we have used parameters based on the hard and soft, acids and bases (HSAB) theory to profile the different aldehyde subclasses with respect to electronic character (softness, hardness), electrophilic reactivity (electrophilic index), and biological nucleophilic targets. Our analyses indicate that short chain aldehydes and longer chain saturated alkanals are hard electrophiles that cause toxicity by forming adducts with hard biological nucleophiles, e.g., primary nitrogen groups on lysine residues. In contrast, α,β-unsaturated carbonyl derivatives, alkenals, and the α-oxoaldehydes are soft electrophiles that preferentially react with soft nucleophilic thiolate groups on cysteine residues. The aldehydes can therefore be grouped into subclasses according to common electronic characteristics (softness/hardness) and molecular mechanisms of toxicity. As we will discuss, the toxic potencies of these subgroups are generally related to corresponding electrophilicities. For some aldehydes, however, predictions of toxicity based on electrophilicity are less accurate due to inherent physicochemical variables that limit target accessibility, e.g., steric hindrance and solubility. The unsaturated aldehydes are also members of the conjugated type-2 alkene chemical class that includes α,β-unsaturated amide, ketone, and ester derivatives. Type-2 alkenes are electrophiles of varying softness and electrophilicity that share a common mechanism of toxicity. Therefore, exposure to an environmental mixture of unsaturated carbonyl derivatives could cause \&quot;type-2 alkene toxicity\&quot; through additive interactions. Finally, we propose that environmentally derived aldehydes can accelerate diseases by interacting with endogenous aldehydes generated during oxidative stress. This review provides a basis for understanding aldehyde mechanisms and environmental toxicity through the context of electronic structure, electrophilicity, and nucleophile target selectivity. © 2014 American Chemical Society.&quot;,&quot;publisher&quot;:&quot;American Chemical Society&quot;,&quot;issue&quot;:&quot;7&quot;,&quot;volume&quot;:&quot;27&quot;},&quot;isTemporary&quot;:false}]},{&quot;citationID&quot;:&quot;MENDELEY_CITATION_614d121e-7cfc-4106-b8c5-10997ed4201c&quot;,&quot;properties&quot;:{&quot;noteIndex&quot;:0},&quot;isEdited&quot;:false,&quot;manualOverride&quot;:{&quot;isManuallyOverridden&quot;:true,&quot;citeprocText&quot;:&quot;(IARC Working Group on the Evaluation of Carcinogenic Risks to Humans. et al., 2006; IARC Working Group on the Evaluation of Carcinogenic Risks to Humans.World Health Organization.International Agency for Research on Cancer., 2021)&quot;,&quot;manualOverrideText&quot;:&quot; IARC Working Group on the Evaluation of Carcinogenic Risks to Humans., 2021)&quot;},&quot;citationTag&quot;:&quot;MENDELEY_CITATION_v3_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&quot;,&quot;citationItems&quot;:[{&quot;id&quot;:&quot;236a5516-df24-3d11-b502-bbeafa91f247&quot;,&quot;itemData&quot;:{&quot;type&quot;:&quot;report&quot;,&quot;id&quot;:&quot;236a5516-df24-3d11-b502-bbeafa91f247&quot;,&quot;title&quot;:&quot;ACROLEIN, CROTONALDEHYDE, AND ARECOLINE VOLUME 128 IARC MONOGRAPHS ON THE IDENTIFICATION OF CARCINOGENIC HAZARDS TO HUMANS&quot;,&quot;author&quot;:[{&quot;family&quot;:&quot;IARC Working Group on the Evaluation of Carcinogenic Risks to Humans.World Health Organization.International Agency for Research on Cancer.&quot;,&quot;given&quot;:&quot;&quot;,&quot;parse-names&quot;:false,&quot;dropping-particle&quot;:&quot;&quot;,&quot;non-dropping-particle&quot;:&quot;&quot;}],&quot;accessed&quot;:{&quot;date-parts&quot;:[[2022,9,8]]},&quot;ISBN&quot;:&quot;978-92-832-0195-3&quot;,&quot;URL&quot;:&quot;https://publications.iarc.fr/602&quot;,&quot;issued&quot;:{&quot;date-parts&quot;:[[2021]]},&quot;container-title-short&quot;:&quot;&quot;},&quot;isTemporary&quot;:false},{&quot;id&quot;:&quot;df9fe2d1-3972-3ab8-9bb7-5abb2a4a5c19&quot;,&quot;itemData&quot;:{&quot;type&quot;:&quot;book&quot;,&quot;id&quot;:&quot;df9fe2d1-3972-3ab8-9bb7-5abb2a4a5c19&quot;,&quot;title&quot;:&quot;Formaldehyde, 2-Butoxyethanol and 1-tert-Butoxypropan-2-ol.&quot;,&quot;author&quot;:[{&quot;family&quot;:&quot;IARC Working Group on the Evaluation of Carcinogenic Risks to Humans.&quot;,&quot;given&quot;:&quot;&quot;,&quot;parse-names&quot;:false,&quot;dropping-particle&quot;:&quot;&quot;,&quot;non-dropping-particle&quot;:&quot;&quot;},{&quot;family&quot;:&quot;World Health Organization.&quot;,&quot;given&quot;:&quot;&quot;,&quot;parse-names&quot;:false,&quot;dropping-particle&quot;:&quot;&quot;,&quot;non-dropping-particle&quot;:&quot;&quot;},{&quot;family&quot;:&quot;International Agency for Research on Cancer.&quot;,&quot;given&quot;:&quot;&quot;,&quot;parse-names&quot;:false,&quot;dropping-particle&quot;:&quot;&quot;,&quot;non-dropping-particle&quot;:&quot;&quot;}],&quot;ISBN&quot;:&quot;9283212886&quot;,&quot;issued&quot;:{&quot;date-parts&quot;:[[2006]]},&quot;number-of-pages&quot;:&quot;478&quot;,&quot;abstract&quot;:&quot;\&quot;This publication represents the views and expert opinions of an IARC working group on the evaluation of carcinogenic risks to humans, which met in Lyon, 2-9 June 2004.\&quot; At head of title: World Health Organization, International Agency for Research on Cancer. Evaluates the available evidence on the carcinogenic potential in humans of formaldehyde, 2-butoxyethanol and 1-tert-butoxypropan-2-ol. Formaldehyde, a potential carcinogen is found in the workplace and in the environment, has been studied the most widely and has been evaluated three times previously. It is being re-evaluated this time following a recommendation from an Advisory group that identified formaldehyde as a high priority for future re-evaluation, based on the availability of complex mechanistic data and the anticipated publication of new epidemiological studies that became available soon afterwards. The same Advisory Group also identified 2-butoxyethanol and other glycol ethers as high priorities, based on the availability of new carcinogenesis bioassays conducted by the US National Toxicology Program. This is the first evaluation that IARC has made to the two glycol ethers.&quot;,&quot;publisher&quot;:&quot;International Agency for Research on Cancer&quot;,&quot;container-title-short&quot;:&quot;&quot;},&quot;isTemporary&quot;:false}]},{&quot;citationID&quot;:&quot;MENDELEY_CITATION_3e67a23a-ef8e-495f-96e1-85041c36c879&quot;,&quot;properties&quot;:{&quot;noteIndex&quot;:0},&quot;isEdited&quot;:false,&quot;manualOverride&quot;:{&quot;isManuallyOverridden&quot;:false,&quot;citeprocText&quot;:&quot;(Khachatoorian et al., 2022; Omaiye et al., 2019)&quot;,&quot;manualOverrideText&quot;:&quot;&quot;},&quot;citationTag&quot;:&quot;MENDELEY_CITATION_v3_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&quot;,&quot;citationItems&quot;:[{&quot;id&quot;:&quot;db153060-6eec-35b8-96a2-e5b1c1149f4b&quot;,&quot;itemData&quot;:{&quot;type&quot;:&quot;article-journal&quot;,&quot;id&quot;:&quot;db153060-6eec-35b8-96a2-e5b1c1149f4b&quot;,&quot;title&quot;:&quot;High concentrations of flavor chemicals are present in electronic cigarette refill fluids&quot;,&quot;author&quot;:[{&quot;family&quot;:&quot;Omaiye&quot;,&quot;given&quot;:&quot;Esther E.&quot;,&quot;parse-names&quot;:false,&quot;dropping-particle&quot;:&quot;&quot;,&quot;non-dropping-particle&quot;:&quot;&quot;},{&quot;family&quot;:&quot;McWhirter&quot;,&quot;given&quot;:&quot;Kevin J.&quot;,&quot;parse-names&quot;:false,&quot;dropping-particle&quot;:&quot;&quot;,&quot;non-dropping-particle&quot;:&quot;&quot;},{&quot;family&quot;:&quot;Luo&quot;,&quot;given&quot;:&quot;Wentai&quot;,&quot;parse-names&quot;:false,&quot;dropping-particle&quot;:&quot;&quot;,&quot;non-dropping-particle&quot;:&quot;&quot;},{&quot;family&quot;:&quot;Tierney&quot;,&quot;given&quot;:&quot;Peyton A.&quot;,&quot;parse-names&quot;:false,&quot;dropping-particle&quot;:&quot;&quot;,&quot;non-dropping-particle&quot;:&quot;&quot;},{&quot;family&quot;:&quot;Pankow&quot;,&quot;given&quot;:&quot;James F.&quot;,&quot;parse-names&quot;:false,&quot;dropping-particle&quot;:&quot;&quot;,&quot;non-dropping-particle&quot;:&quot;&quot;},{&quot;family&quot;:&quot;Talbot&quot;,&quot;given&quot;:&quot;Prue&quot;,&quot;parse-names&quot;:false,&quot;dropping-particle&quot;:&quot;&quot;,&quot;non-dropping-particle&quot;:&quot;&quot;}],&quot;container-title&quot;:&quot;Scientific Reports&quot;,&quot;container-title-short&quot;:&quot;Sci Rep&quot;,&quot;DOI&quot;:&quot;10.1038/s41598-019-39550-2&quot;,&quot;ISSN&quot;:&quot;20452322&quot;,&quot;PMID&quot;:&quot;30792477&quot;,&quot;issued&quot;:{&quot;date-parts&quot;:[[2019,12,1]]},&quot;abstract&quot;:&quot;We characterized the flavor chemicals in a broad sample of commercially available electronic cigarette (EC) refill fluids that were purchased in four different countries. Flavor chemicals in 277 refill fluids were identified and quantified by gas chromatography-mass spectrometry, and two commonly used flavor chemicals were tested for cytotoxicity with the MTT assay using human lung fibroblasts and epithelial cells. About 85% of the refill fluids had total flavor concentrations &gt;1 mg/ml, and 37% were &gt;10 mg/ml (1% by weight). Of the 155 flavor chemicals identified in the 277 refill fluids, 50 were present at ≥1 mg/ml in at least one sample and 11 were ≥10 mg/ml in 54 of the refill fluids. Sixty-one% (170 out of 277) of the samples contained nicotine, and of these, 56% had a total flavor chemical/nicotine ratio &gt;2. Four chemicals were present in 50% (menthol, triacetin, and cinnamaldehyde) to 80% (ethyl maltol) of the samples. Some products had concentrations of menthol (“Menthol Arctic”) and ethyl maltol (“No. 64”) that were 30 times (menthol) and 100 times (ethyl maltol) their cytotoxic concentration. One refill fluid contained cinnamaldehyde at ~34% (343 mg/ml), more than 100,000 times its cytotoxic level. High concentrations of some flavor chemicals in EC refill fluids are potentially harmful to users, and continued absence of any regulations regarding flavor chemicals in EC fluids will likely be detrimental to human health.&quot;,&quot;publisher&quot;:&quot;Nature Publishing Group&quot;,&quot;issue&quot;:&quot;1&quot;,&quot;volume&quot;:&quot;9&quot;},&quot;isTemporary&quot;:false},{&quot;id&quot;:&quot;893ee15a-449c-39b4-b199-0ead214221e9&quot;,&quot;itemData&quot;:{&quot;type&quot;:&quot;article-journal&quot;,&quot;id&quot;:&quot;893ee15a-449c-39b4-b199-0ead214221e9&quot;,&quot;title&quot;:&quot;Tracing the movement of electronic cigarette flavor chemicals and nicotine from refill fluids to aerosol, lungs, exhale, and the environment&quot;,&quot;author&quot;:[{&quot;family&quot;:&quot;Khachatoorian&quot;,&quot;given&quot;:&quot;Careen&quot;,&quot;parse-names&quot;:false,&quot;dropping-particle&quot;:&quot;&quot;,&quot;non-dropping-particle&quot;:&quot;&quot;},{&quot;family&quot;:&quot;McWhirter&quot;,&quot;given&quot;:&quot;Kevin J.&quot;,&quot;parse-names&quot;:false,&quot;dropping-particle&quot;:&quot;&quot;,&quot;non-dropping-particle&quot;:&quot;&quot;},{&quot;family&quot;:&quot;Luo&quot;,&quot;given&quot;:&quot;Wentai&quot;,&quot;parse-names&quot;:false,&quot;dropping-particle&quot;:&quot;&quot;,&quot;non-dropping-particle&quot;:&quot;&quot;},{&quot;family&quot;:&quot;Pankow&quot;,&quot;given&quot;:&quot;James F.&quot;,&quot;parse-names&quot;:false,&quot;dropping-particle&quot;:&quot;&quot;,&quot;non-dropping-particle&quot;:&quot;&quot;},{&quot;family&quot;:&quot;Talbot&quot;,&quot;given&quot;:&quot;Prue&quot;,&quot;parse-names&quot;:false,&quot;dropping-particle&quot;:&quot;&quot;,&quot;non-dropping-particle&quot;:&quot;&quot;}],&quot;container-title&quot;:&quot;Chemosphere&quot;,&quot;container-title-short&quot;:&quot;Chemosphere&quot;,&quot;DOI&quot;:&quot;10.1016/j.chemosphere.2021.131494&quot;,&quot;ISSN&quot;:&quot;00456535&quot;,&quot;URL&quot;:&quot;https://linkinghub.elsevier.com/retrieve/pii/S0045653521019664&quot;,&quot;issued&quot;:{&quot;date-parts&quot;:[[2022,1]]},&quot;page&quot;:&quot;131494&quot;,&quot;volume&quot;:&quot;286&quot;},&quot;isTemporary&quot;:false}]},{&quot;citationID&quot;:&quot;MENDELEY_CITATION_cd3d040e-fa83-4d88-b63f-e3bc2eb51a60&quot;,&quot;properties&quot;:{&quot;noteIndex&quot;:0},&quot;isEdited&quot;:false,&quot;manualOverride&quot;:{&quot;isManuallyOverridden&quot;:false,&quot;citeprocText&quot;:&quot;(Behar et al., 2014; Bhattacharya et al., 2021; Clapp et al., 2017, 2019; Gerloff et al., 2017; Ka et al., 2003; Muthumalage et al., 2018)&quot;,&quot;manualOverrideText&quot;:&quot;&quot;},&quot;citationTag&quot;:&quot;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&quot;,&quot;citationItems&quot;:[{&quot;id&quot;:&quot;9dbb5ad8-4884-381a-9ee3-0f5265ecf946&quot;,&quot;itemData&quot;:{&quot;type&quot;:&quot;article-journal&quot;,&quot;id&quot;:&quot;9dbb5ad8-4884-381a-9ee3-0f5265ecf946&quot;,&quot;title&quot;:&quot;Cinnamaldehyde in flavored e-cigarette liquids temporarily suppresses bronchial epithelial cell ciliary motility by dysregulation of mitochondrial function&quot;,&quot;author&quot;:[{&quot;family&quot;:&quot;Clapp&quot;,&quot;given&quot;:&quot;Phillip W.&quot;,&quot;parse-names&quot;:false,&quot;dropping-particle&quot;:&quot;&quot;,&quot;non-dropping-particle&quot;:&quot;&quot;},{&quot;family&quot;:&quot;Lavrich&quot;,&quot;given&quot;:&quot;Katelyn S.&quot;,&quot;parse-names&quot;:false,&quot;dropping-particle&quot;:&quot;&quot;,&quot;non-dropping-particle&quot;:&quot;&quot;},{&quot;family&quot;:&quot;Heusden&quot;,&quot;given&quot;:&quot;Catharina A.&quot;,&quot;parse-names&quot;:false,&quot;dropping-particle&quot;:&quot;&quot;,&quot;non-dropping-particle&quot;:&quot;van&quot;},{&quot;family&quot;:&quot;Lazarowski&quot;,&quot;given&quot;:&quot;Eduardo R.&quot;,&quot;parse-names&quot;:false,&quot;dropping-particle&quot;:&quot;&quot;,&quot;non-dropping-particle&quot;:&quot;&quot;},{&quot;family&quot;:&quot;Carson&quot;,&quot;given&quot;:&quot;Johnny L.&quot;,&quot;parse-names&quot;:false,&quot;dropping-particle&quot;:&quot;&quot;,&quot;non-dropping-particle&quot;:&quot;&quot;},{&quot;family&quot;:&quot;Jaspers&quot;,&quot;given&quot;:&quot;Ilona&quot;,&quot;parse-names&quot;:false,&quot;dropping-particle&quot;:&quot;&quot;,&quot;non-dropping-particle&quot;:&quot;&quot;}],&quot;container-title&quot;:&quot;American Journal of Physiology-Lung Cellular and Molecular Physiology&quot;,&quot;DOI&quot;:&quot;10.1152/ajplung.00304.2018&quot;,&quot;ISSN&quot;:&quot;1040-0605&quot;,&quot;URL&quot;:&quot;https://www.physiology.org/doi/10.1152/ajplung.00304.2018&quot;,&quot;issued&quot;:{&quot;date-parts&quot;:[[2019,3,1]]},&quot;page&quot;:&quot;L470-L486&quot;,&quot;abstract&quot;:&quot;&lt;p&gt;Aldehydes in cigarette smoke (CS) impair mitochondrial function and reduce ciliary beat frequency (CBF), leading to diminished mucociliary clearance (MCC). However, the effects of aldehyde e-cigarette flavorings on CBF are unknown. The purpose of this study was to investigate whether cinnamaldehyde, a flavoring agent commonly used in e-cigarettes, disrupts mitochondrial function and impairs CBF on well-differentiated human bronchial epithelial (hBE) cells. To this end, hBE cells were exposed to diluted cinnamon-flavored e-liquids and vaped aerosol and assessed for changes in CBF. hBE cells were subsequently exposed to various concentrations of cinnamaldehyde to establish a dose-response relationship for effects on CBF. Changes in mitochondrial oxidative phosphorylation and glycolysis were evaluated by Seahorse Extracellular Flux Analyzer, and adenine nucleotide levels were quantified by HPLC. Both cinnamaldehyde-containing e-liquid and vaped aerosol rapidly yet transiently suppressed CBF, and exposure to cinnamaldehyde alone recapitulated this effect. Cinnamaldehyde impaired mitochondrial respiration and glycolysis in a dose-dependent manner, and intracellular ATP levels were significantly but temporarily reduced following exposure. Addition of nicotine had no effect on the cinnamaldehyde-induced suppression of CBF or mitochondrial function. These data indicate that cinnamaldehyde rapidly disrupts mitochondrial function, inhibits bioenergetic processes, and reduces ATP levels, which correlates with impaired CBF. Because normal ciliary motility and MCC are essential respiratory defenses, inhalation of cinnamaldehyde may increase the risk of respiratory infections in e-cigarette users.&lt;/p&gt;&quot;,&quot;issue&quot;:&quot;3&quot;,&quot;volume&quot;:&quot;316&quot;,&quot;container-title-short&quot;:&quot;&quot;},&quot;isTemporary&quot;:false},{&quot;id&quot;:&quot;92c0f994-221a-3230-8056-206a557ac69e&quot;,&quot;itemData&quot;:{&quot;type&quot;:&quot;article-journal&quot;,&quot;id&quot;:&quot;92c0f994-221a-3230-8056-206a557ac69e&quot;,&quot;title&quot;:&quot;E-cigarette vaping liquids and the flavoring chemical cinnamaldehyde perturb bone, cartilage and vascular development in zebrafish embryos&quot;,&quot;author&quot;:[{&quot;family&quot;:&quot;Bhattacharya&quot;,&quot;given&quot;:&quot;Beas&quot;,&quot;parse-names&quot;:false,&quot;dropping-particle&quot;:&quot;&quot;,&quot;non-dropping-particle&quot;:&quot;&quot;},{&quot;family&quot;:&quot;Narain&quot;,&quot;given&quot;:&quot;Vedang&quot;,&quot;parse-names&quot;:false,&quot;dropping-particle&quot;:&quot;&quot;,&quot;non-dropping-particle&quot;:&quot;&quot;},{&quot;family&quot;:&quot;Bondesson&quot;,&quot;given&quot;:&quot;Maria&quot;,&quot;parse-names&quot;:false,&quot;dropping-particle&quot;:&quot;&quot;,&quot;non-dropping-particle&quot;:&quot;&quot;}],&quot;container-title&quot;:&quot;Aquatic Toxicology&quot;,&quot;DOI&quot;:&quot;10.1016/j.aquatox.2021.105995&quot;,&quot;ISSN&quot;:&quot;18791514&quot;,&quot;PMID&quot;:&quot;34673467&quot;,&quot;URL&quot;:&quot;https://doi.org/10.1016/j.aquatox.2021.105995&quot;,&quot;issued&quot;:{&quot;date-parts&quot;:[[2021]]},&quot;page&quot;:&quot;105995&quot;,&quot;abstract&quot;:&quot;As electronic cigarettes (e-cigarettes) become increasingly popular smoking devices, there is an increased risk for unintended exposure to e-cigarette liquids through improper disposal resulting in leaching into the environment, third hand vapor exposure through air, or embryonic exposure through maternal vaping. Thus, the safety of e-cigarettes for wildlife and developing embryos need to be thoroughly investigated. We examined perturbations in zebrafish embryonic development after exposures to two cinnamon flavored vaping liquids (with 12 mg/ml nicotine and without nicotine) for e-cigarettes from two different vendors, as well as the flavoring chemical cinnamaldehyde. We focused on the effects of the vaping liquids on hatching success and bone, cartilage and blood vessel development in 3–4 days old transgenic zebrafish larvae. We found that exposures to both of the vaping liquids perturbed the development of the cleithrum and craniofacial cartilage. Exposure to the liquids further caused non-overlapping and partially or completely missing intersegmental vessels. Hatching success was also reduced. Exposure to pure cinnamaldehyde replicated the effects of the vaping liquids with a 50% effect concentration (EC50) of 34–41 µM. Quantification of the amount of cinnamaldehyde in the vaping liquids by mass spectrometry revealed EC50s around 10–40 times lower than for pure cinnamaldehyde, suggesting that additional compounds or metabolites present in the vaping liquids mediate toxicity. Presence of nicotine in one of the vaping liquids decreased its EC50s about two fold compared to the liquid without nicotine. Exposure to the humectants propylene glycol and vegetable glycerin did not affect the vascular, cartilage or bone development in zebrafish embryos. In conclusion, our study shows that exposure to cinnamaldehyde containing vaping liquids causes severe tissue-specific defects in developing embryos.&quot;,&quot;publisher&quot;:&quot;Elsevier B.V.&quot;,&quot;issue&quot;:&quot;September&quot;,&quot;volume&quot;:&quot;240&quot;,&quot;container-title-short&quot;:&quot;&quot;},&quot;isTemporary&quot;:false},{&quot;id&quot;:&quot;0cc1ca02-448c-322b-9200-c0273ead2a2a&quot;,&quot;itemData&quot;:{&quot;type&quot;:&quot;article-journal&quot;,&quot;id&quot;:&quot;0cc1ca02-448c-322b-9200-c0273ead2a2a&quot;,&quot;title&quot;:&quot;Inflammatory and oxidative responses induced by exposure to commonly used e-cigarette flavoring chemicals and flavored e-liquids without nicotine&quot;,&quot;author&quot;:[{&quot;family&quot;:&quot;Muthumalage&quot;,&quot;given&quot;:&quot;Thivanka&quot;,&quot;parse-names&quot;:false,&quot;dropping-particle&quot;:&quot;&quot;,&quot;non-dropping-particle&quot;:&quot;&quot;},{&quot;family&quot;:&quot;Prinz&quot;,&quot;given&quot;:&quot;Melanie&quot;,&quot;parse-names&quot;:false,&quot;dropping-particle&quot;:&quot;&quot;,&quot;non-dropping-particle&quot;:&quot;&quot;},{&quot;family&quot;:&quot;Ansah&quot;,&quot;given&quot;:&quot;Kwadwo O.&quot;,&quot;parse-names&quot;:false,&quot;dropping-particle&quot;:&quot;&quot;,&quot;non-dropping-particle&quot;:&quot;&quot;},{&quot;family&quot;:&quot;Gerloff&quot;,&quot;given&quot;:&quot;Janice&quot;,&quot;parse-names&quot;:false,&quot;dropping-particle&quot;:&quot;&quot;,&quot;non-dropping-particle&quot;:&quot;&quot;},{&quot;family&quot;:&quot;Sundar&quot;,&quot;given&quot;:&quot;Isaac K.&quot;,&quot;parse-names&quot;:false,&quot;dropping-particle&quot;:&quot;&quot;,&quot;non-dropping-particle&quot;:&quot;&quot;},{&quot;family&quot;:&quot;Rahman&quot;,&quot;given&quot;:&quot;Irfan&quot;,&quot;parse-names&quot;:false,&quot;dropping-particle&quot;:&quot;&quot;,&quot;non-dropping-particle&quot;:&quot;&quot;}],&quot;container-title&quot;:&quot;Frontiers in Physiology&quot;,&quot;container-title-short&quot;:&quot;Front Physiol&quot;,&quot;DOI&quot;:&quot;10.3389/fphys.2017.01130&quot;,&quot;ISSN&quot;:&quot;1664042X&quot;,&quot;issued&quot;:{&quot;date-parts&quot;:[[2018,1,11]]},&quot;abstract&quot;:&quot;Background: The respiratory health effects of inhalation exposure to e-cigarette flavoring chemicals are not well understood. We focused our study on the immuno-toxicological and the oxidative stress effects by these e-cigarette flavoring chemicals on two types of human monocytic cell lines, Mono Mac 6 (MM6) and U937. The potential to cause oxidative stress by these flavoring chemicals was assessed by measuring the production of reactive oxygen species (ROS). We hypothesized that the flavoring chemicals used in e-juices/e-liquids induce an inflammatory response, cellular toxicity, and ROS production. Methods: Two monocytic cell types, MM6 and U937 were exposed to commonly used e-cigarette flavoring chemicals; diacetyl, cinnamaldehyde, acetoin, pentanedione, o-vanillin, maltol and coumarin at different doses between 10 and 1,000 μM. Cell viability and the concentrations of the secreted inflammatory cytokine interleukin 8 (IL-8) were measured in the conditioned media. Cell-free ROS produced by these commonly used flavoring chemicals were also measured using a 2',7'dichlorofluorescein diacetate probe. These DCF fluorescence data were expressed as hydrogen peroxide (H2O2) equivalents. Cytotoxicity due to the exposure to selected e-liquids was assessed by cell viability and the IL-8 inflammatory cytokine response in the conditioned media. Results: Treatment of the cells with flavoring chemicals and flavored e-liquid without nicotine caused cytotoxicity dose-dependently. The exposed monocytic cells secreted interleukin 8 (IL-8) chemokine in a dose-dependent manner compared to the unexposed cell groups depicting a biologically significant inflammatory response. The measurement of cell-free ROS by the flavoring chemicals and e-liquids showed significantly increased levels of H2O2 equivalents in a dose-dependent manner compared to the control reagents. Mixing a variety of flavors resulted in greater cytotoxicity and cell-free ROS levels compared to the treatments with individual flavors, suggesting that mixing of multiple flavors of e-liquids are more harmful to the users. Conclusions: Our data suggest that the flavorings used in e-juices can trigger an inflammatory response in monocytes, mediated by ROS production, providing insights into potential pulmonary toxicity and tissue damage in e-cigarette users.&quot;,&quot;publisher&quot;:&quot;Frontiers Media S.A.&quot;,&quot;issue&quot;:&quot;JAN&quot;,&quot;volume&quot;:&quot;8&quot;},&quot;isTemporary&quot;:false},{&quot;id&quot;:&quot;786dc277-8b5e-3b6f-8728-bab3f3f5f6d8&quot;,&quot;itemData&quot;:{&quot;type&quot;:&quot;article-journal&quot;,&quot;id&quot;:&quot;786dc277-8b5e-3b6f-8728-bab3f3f5f6d8&quot;,&quot;title&quot;:&quot;Inflammatory Response and Barrier Dysfunction by Different e-Cigarette Flavoring Chemicals Identified by Gas Chromatography–Mass Spectrometry in e-Liquids and e-Vapors on Human Lung Epithelial Cells and Fibroblasts&quot;,&quot;author&quot;:[{&quot;family&quot;:&quot;Gerloff&quot;,&quot;given&quot;:&quot;Janice&quot;,&quot;parse-names&quot;:false,&quot;dropping-particle&quot;:&quot;&quot;,&quot;non-dropping-particle&quot;:&quot;&quot;},{&quot;family&quot;:&quot;Sundar&quot;,&quot;given&quot;:&quot;Isaac K.&quot;,&quot;parse-names&quot;:false,&quot;dropping-particle&quot;:&quot;&quot;,&quot;non-dropping-particle&quot;:&quot;&quot;},{&quot;family&quot;:&quot;Freter&quot;,&quot;given&quot;:&quot;Robert&quot;,&quot;parse-names&quot;:false,&quot;dropping-particle&quot;:&quot;&quot;,&quot;non-dropping-particle&quot;:&quot;&quot;},{&quot;family&quot;:&quot;Sekera&quot;,&quot;given&quot;:&quot;Emily R.&quot;,&quot;parse-names&quot;:false,&quot;dropping-particle&quot;:&quot;&quot;,&quot;non-dropping-particle&quot;:&quot;&quot;},{&quot;family&quot;:&quot;Friedman&quot;,&quot;given&quot;:&quot;Alan E.&quot;,&quot;parse-names&quot;:false,&quot;dropping-particle&quot;:&quot;&quot;,&quot;non-dropping-particle&quot;:&quot;&quot;},{&quot;family&quot;:&quot;Robinson&quot;,&quot;given&quot;:&quot;Risa&quot;,&quot;parse-names&quot;:false,&quot;dropping-particle&quot;:&quot;&quot;,&quot;non-dropping-particle&quot;:&quot;&quot;},{&quot;family&quot;:&quot;Pagano&quot;,&quot;given&quot;:&quot;Todd&quot;,&quot;parse-names&quot;:false,&quot;dropping-particle&quot;:&quot;&quot;,&quot;non-dropping-particle&quot;:&quot;&quot;},{&quot;family&quot;:&quot;Rahman&quot;,&quot;given&quot;:&quot;Irfan&quot;,&quot;parse-names&quot;:false,&quot;dropping-particle&quot;:&quot;&quot;,&quot;non-dropping-particle&quot;:&quot;&quot;}],&quot;container-title&quot;:&quot;Applied In Vitro Toxicology&quot;,&quot;container-title-short&quot;:&quot;Appl In Vitro Toxicol&quot;,&quot;DOI&quot;:&quot;10.1089/aivt.2016.0030&quot;,&quot;ISSN&quot;:&quot;2332-1512&quot;,&quot;issued&quot;:{&quot;date-parts&quot;:[[2017,3]]},&quot;page&quot;:&quot;28-40&quot;,&quot;abstract&quot;:&quot;Recent studies suggest that electronic cigarette (e-cig) flavors can be harmful to lung tissue by imposing oxidative stress and inflammatory responses. The potential inflammatory response by lung epithelial cells and fibroblasts exposed to e-cig flavoring chemicals in addition to other risk-anticipated flavor enhancers inhaled by e-cig users is not known. The goal of this study was to evaluate the release of the proinflammatory cytokine (interleukin-8 [IL-8]) and epithelial barrier function in response to different e-cig flavoring chemicals identified in various e-cig e-liquid flavorings and vapors by chemical characterization using gas chromatography-mass spectrometry analysis. Flavorings, such as acetoin (butter), diacetyl, pentanedione, maltol (malt), ortho-vanillin (vanilla), coumarin, and cinnamaldehyde in comparison with tumor necrosis factor alpha (TNFα), were used in this study. Human bronchial epithelial cells (Beas2B), human mucoepidermoid carcinoma epithelial cells (H292), and human lung fibroblasts (HFL-1) were treated with each flavoring chemical for 24 hours. The cells and conditioned media were then collected and analyzed for toxicity (viability %), lung epithelial barrier function, and proinflammatory cytokine IL-8 release. Cell viability was not significantly affected by any of the flavoring chemicals tested at a concentration of 10 μM to 1 mM. Acetoin and diacetyl treatment induced IL-8 release in Beas2B cells. Acetoin- and pentanedione-treated HFL-1 cells produced a differential, but significant response for IL-8 release compared to controls and TNFα. Flavorings, such as ortho-vanillin and maltol, induced IL-8 release in Beas2B cells, but not in H292 cells. Of all the flavoring chemicals tested, acetoin and maltol were more potent inducers of IL-8 release than TNFα in Beas2B and HFL-1 cells. Flavoring chemicals rapidly impaired epithelial barrier function in human bronchial epithelial cells (16-HBE) as measured by electric cell surface impedance sensing. Our findings suggest that some of the e-cig liquids/aerosols containing flavoring chemicals can cause significant loss of epithelial barrier function and proinflammatory response in lung cells.&quot;,&quot;publisher&quot;:&quot;Mary Ann Liebert Inc&quot;,&quot;issue&quot;:&quot;1&quot;,&quot;volume&quot;:&quot;3&quot;},&quot;isTemporary&quot;:false},{&quot;id&quot;:&quot;5ec23fda-6195-3c6f-b23a-2c43325d4cc0&quot;,&quot;itemData&quot;:{&quot;type&quot;:&quot;article-journal&quot;,&quot;id&quot;:&quot;5ec23fda-6195-3c6f-b23a-2c43325d4cc0&quot;,&quot;title&quot;:&quot;Identification of toxicants in cinnamon-flavored electronic cigarette refill fluids&quot;,&quot;author&quot;:[{&quot;family&quot;:&quot;Behar&quot;,&quot;given&quot;:&quot;R. Z.&quot;,&quot;parse-names&quot;:false,&quot;dropping-particle&quot;:&quot;&quot;,&quot;non-dropping-particle&quot;:&quot;&quot;},{&quot;family&quot;:&quot;Davis&quot;,&quot;given&quot;:&quot;B.&quot;,&quot;parse-names&quot;:false,&quot;dropping-particle&quot;:&quot;&quot;,&quot;non-dropping-particle&quot;:&quot;&quot;},{&quot;family&quot;:&quot;Wang&quot;,&quot;given&quot;:&quot;Y.&quot;,&quot;parse-names&quot;:false,&quot;dropping-particle&quot;:&quot;&quot;,&quot;non-dropping-particle&quot;:&quot;&quot;},{&quot;family&quot;:&quot;Bahl&quot;,&quot;given&quot;:&quot;V.&quot;,&quot;parse-names&quot;:false,&quot;dropping-particle&quot;:&quot;&quot;,&quot;non-dropping-particle&quot;:&quot;&quot;},{&quot;family&quot;:&quot;Lin&quot;,&quot;given&quot;:&quot;S.&quot;,&quot;parse-names&quot;:false,&quot;dropping-particle&quot;:&quot;&quot;,&quot;non-dropping-particle&quot;:&quot;&quot;},{&quot;family&quot;:&quot;Talbot&quot;,&quot;given&quot;:&quot;P.&quot;,&quot;parse-names&quot;:false,&quot;dropping-particle&quot;:&quot;&quot;,&quot;non-dropping-particle&quot;:&quot;&quot;}],&quot;container-title&quot;:&quot;Toxicology in Vitro&quot;,&quot;DOI&quot;:&quot;10.1016/j.tiv.2013.10.006&quot;,&quot;ISSN&quot;:&quot;08872333&quot;,&quot;PMID&quot;:&quot;24516877&quot;,&quot;issued&quot;:{&quot;date-parts&quot;:[[2014,3]]},&quot;page&quot;:&quot;198-208&quot;,&quot;abstract&quot;:&quot;In a prior study on electronic cigarette (EC) refill fluids, Cinnamon Ceylon was the most cytotoxic of 36 products tested. The purpose of the current study was to determine if high cytotoxicity is a general feature of cinnamon-flavored EC refill fluids and to identify the toxicant(s) in Cinnamon Ceylon. Eight cinnamon-flavored refill fluids, which were screened using the MTT assay, varied in their cytotoxicity with most being cytotoxic. Human embryonic stem cells were generally more sensitive than human adult pulmonary fibroblasts. Most products were highly volatile and produced vapors that impaired survival of cells in adjacent wells. Cinnamaldehyde (CAD), 2-methoxycinnamaldehyde (2MOCA), dipropylene glycol, and vanillin were identified in the cinnamon-flavored refill fluids using gas chromatography-mass spectrometry and high-pressure liquid chromatography (HPLC). When authentic standards of each chemical were tested using the MTT assay, only CAD and 2MOCA were highly cytotoxic. The amount of each chemical in the refill fluids was quantified using HPLC, and cytotoxicity correlated with the amount of CAD/product. Duplicate bottles of the same product were similar, but varied in their concentrations of 2MOCA. These data show that the cinnamon flavorings in refill fluids are linked to cytotoxicity, which could adversely affect EC users. © 2013 Elsevier Ltd.&quot;,&quot;issue&quot;:&quot;2&quot;,&quot;volume&quot;:&quot;28&quot;,&quot;container-title-short&quot;:&quot;&quot;},&quot;isTemporary&quot;:false},{&quot;id&quot;:&quot;9fa5af91-b6aa-3638-aff6-187dff873891&quot;,&quot;itemData&quot;:{&quot;type&quot;:&quot;article-journal&quot;,&quot;id&quot;:&quot;9fa5af91-b6aa-3638-aff6-187dff873891&quot;,&quot;title&quot;:&quot;Flavored e-cigarette liquids and cinnamaldehyde impair respiratory innate immune cell function&quot;,&quot;author&quot;:[{&quot;family&quot;:&quot;Clapp&quot;,&quot;given&quot;:&quot;Phillip W&quot;,&quot;parse-names&quot;:false,&quot;dropping-particle&quot;:&quot;&quot;,&quot;non-dropping-particle&quot;:&quot;&quot;},{&quot;family&quot;:&quot;Pawlak&quot;,&quot;given&quot;:&quot;Erica A&quot;,&quot;parse-names&quot;:false,&quot;dropping-particle&quot;:&quot;&quot;,&quot;non-dropping-particle&quot;:&quot;&quot;},{&quot;family&quot;:&quot;Lackey&quot;,&quot;given&quot;:&quot;Justin T&quot;,&quot;parse-names&quot;:false,&quot;dropping-particle&quot;:&quot;&quot;,&quot;non-dropping-particle&quot;:&quot;&quot;},{&quot;family&quot;:&quot;Keating&quot;,&quot;given&quot;:&quot;James E&quot;,&quot;parse-names&quot;:false,&quot;dropping-particle&quot;:&quot;&quot;,&quot;non-dropping-particle&quot;:&quot;&quot;},{&quot;family&quot;:&quot;Reeber&quot;,&quot;given&quot;:&quot;Steven L&quot;,&quot;parse-names&quot;:false,&quot;dropping-particle&quot;:&quot;&quot;,&quot;non-dropping-particle&quot;:&quot;&quot;},{&quot;family&quot;:&quot;Glish&quot;,&quot;given&quot;:&quot;Gary L&quot;,&quot;parse-names&quot;:false,&quot;dropping-particle&quot;:&quot;&quot;,&quot;non-dropping-particle&quot;:&quot;&quot;},{&quot;family&quot;:&quot;Jaspers&quot;,&quot;given&quot;:&quot;Ilona&quot;,&quot;parse-names&quot;:false,&quot;dropping-particle&quot;:&quot;&quot;,&quot;non-dropping-particle&quot;:&quot;&quot;},{&quot;family&quot;:&quot;Pw&quot;,&quot;given&quot;:&quot;Clapp&quot;,&quot;parse-names&quot;:false,&quot;dropping-particle&quot;:&quot;&quot;,&quot;non-dropping-particle&quot;:&quot;&quot;},{&quot;family&quot;:&quot;Ea&quot;,&quot;given&quot;:&quot;Pawlak&quot;,&quot;parse-names&quot;:false,&quot;dropping-particle&quot;:&quot;&quot;,&quot;non-dropping-particle&quot;:&quot;&quot;},{&quot;family&quot;:&quot;Jt&quot;,&quot;given&quot;:&quot;Lackey&quot;,&quot;parse-names&quot;:false,&quot;dropping-particle&quot;:&quot;&quot;,&quot;non-dropping-particle&quot;:&quot;&quot;},{&quot;family&quot;:&quot;Je&quot;,&quot;given&quot;:&quot;Keating&quot;,&quot;parse-names&quot;:false,&quot;dropping-particle&quot;:&quot;&quot;,&quot;non-dropping-particle&quot;:&quot;&quot;},{&quot;family&quot;:&quot;Sl&quot;,&quot;given&quot;:&quot;Reeber&quot;,&quot;parse-names&quot;:false,&quot;dropping-particle&quot;:&quot;&quot;,&quot;non-dropping-particle&quot;:&quot;&quot;}],&quot;container-title&quot;:&quot;Am J Physiol Lung Cell Mol Physiol&quot;,&quot;DOI&quot;:&quot;10.1152/ajplung.00452.2016.-Innate&quot;,&quot;URL&quot;:&quot;www.ajplung.org&quot;,&quot;issued&quot;:{&quot;date-parts&quot;:[[2017]]},&quot;page&quot;:&quot;278-292&quot;,&quot;abstract&quot;:&quot;Glish GL, Jaspers I. Flavored e-cigarette liquids and cinnamalde-hyde impair respiratory innate immune cell function.Innate immune cells of the respiratory tract are the first line of defense against pathogenic and environmental insults. Failure of these cells to perform their immune functions leaves the host susceptible to infection and may contribute to impaired resolution of inflammation. While combustible tobacco cigarettes have been shown to suppress respiratory immune cell function, the effects of flavored electronic cigarette liquids (e-liquids) and individual flavoring agents on respiratory immune cell responses are unknown. We investigated the effects of seven flavored nicotine-free e-liquids on primary human alveolar macrophages, neutrophils, and natural killer (NK) cells. Cells were challenged with a range of e-liquid dilutions and assayed for their functional responses to patho-genic stimuli. End points included phagocytic capacity (neutrophils and macrophages), neutrophil extracellular trap formation, proinflam-matory cytokine production, and cell-mediated cytotoxic response (NK cells). E-liquids were then analyzed via mass spectrometry to identify individual flavoring components. Three cinnamaldehyde-containing e-liquids exhibited dose-dependent broadly immunosup-pressive effects. Quantitative mass spectrometry was used to determine concentrations of cinnamaldehyde in each of the three e-liquids, and cells were subsequently challenged with a range of cinnamalde-hyde concentrations. Cinnamaldehyde alone recapitulated the impaired function observed with e-liquid exposures, and cinnamalde-hyde-induced suppression of macrophage phagocytosis was reversed by addition of the small-molecule reducing agent 1,4-dithiothreitol. We conclude that cinnamaldehyde has the potential to impair respiratory immune cell function, illustrating an immediate need for further toxicological evaluation of chemical flavoring agents to inform regulation governing their use in e-liquid formulations. e-cigarette; e-liquid; cinnamaldehyde; innate immune cell function SMOKING CONTINUES TO BE the leading cause of preventable death, accounting for 12% of all mortalities among adults worldwide (69a). A link between cigarette smoke exposure, suppression of respiratory immune responses, and enhanced susceptibility to respiratory infection is well established (28-30, 32, 50, 51, 56).&quot;,&quot;volume&quot;:&quot;313&quot;,&quot;container-title-short&quot;:&quot;&quot;},&quot;isTemporary&quot;:false},{&quot;id&quot;:&quot;7568a0dc-0bf7-36fd-b5f1-a9738b6a5c25&quot;,&quot;itemData&quot;:{&quot;type&quot;:&quot;article-journal&quot;,&quot;id&quot;:&quot;7568a0dc-0bf7-36fd-b5f1-a9738b6a5c25&quot;,&quot;title&quot;:&quot;Cinnamaldehyde induces apoptosis by ROS-mediated mitochondrial permeability transition in human promyelocytic leukemia HL-60 cells&quot;,&quot;author&quot;:[{&quot;family&quot;:&quot;Ka&quot;,&quot;given&quot;:&quot;Hyeon&quot;,&quot;parse-names&quot;:false,&quot;dropping-particle&quot;:&quot;&quot;,&quot;non-dropping-particle&quot;:&quot;&quot;},{&quot;family&quot;:&quot;Park&quot;,&quot;given&quot;:&quot;Hee Juhn&quot;,&quot;parse-names&quot;:false,&quot;dropping-particle&quot;:&quot;&quot;,&quot;non-dropping-particle&quot;:&quot;&quot;},{&quot;family&quot;:&quot;Jung&quot;,&quot;given&quot;:&quot;Hyun Ju&quot;,&quot;parse-names&quot;:false,&quot;dropping-particle&quot;:&quot;&quot;,&quot;non-dropping-particle&quot;:&quot;&quot;},{&quot;family&quot;:&quot;Choi&quot;,&quot;given&quot;:&quot;Jong Won&quot;,&quot;parse-names&quot;:false,&quot;dropping-particle&quot;:&quot;&quot;,&quot;non-dropping-particle&quot;:&quot;&quot;},{&quot;family&quot;:&quot;Cho&quot;,&quot;given&quot;:&quot;Kyu Seok&quot;,&quot;parse-names&quot;:false,&quot;dropping-particle&quot;:&quot;&quot;,&quot;non-dropping-particle&quot;:&quot;&quot;},{&quot;family&quot;:&quot;Ha&quot;,&quot;given&quot;:&quot;Joohun&quot;,&quot;parse-names&quot;:false,&quot;dropping-particle&quot;:&quot;&quot;,&quot;non-dropping-particle&quot;:&quot;&quot;},{&quot;family&quot;:&quot;Lee&quot;,&quot;given&quot;:&quot;Kyung Tae&quot;,&quot;parse-names&quot;:false,&quot;dropping-particle&quot;:&quot;&quot;,&quot;non-dropping-particle&quot;:&quot;&quot;}],&quot;container-title&quot;:&quot;Cancer Letters&quot;,&quot;container-title-short&quot;:&quot;Cancer Lett&quot;,&quot;DOI&quot;:&quot;10.1016/S0304-3835(03)00238-6&quot;,&quot;ISSN&quot;:&quot;03043835&quot;,&quot;PMID&quot;:&quot;12860272&quot;,&quot;issued&quot;:{&quot;date-parts&quot;:[[2003,7,10]]},&quot;page&quot;:&quot;143-152&quot;,&quot;abstract&quot;:&quot;Cinnamaldehyde is an active compound isolated from the stem bark of Cinnamomum cassia,a traditional oriental medicinal herb, which has been shown to inhibit tumor cell proliferation. In this study, we investigated the effects of cinnamaldehyde on the cytotoxicity, induction of apoptosis and the putative pathways of its actions in human promyelocytic leukemia cells. Using apoptosis analysis, measurement of reactive oxygen species (ROS), and assessment of mitochondrial membrane potentials (Δψm), we show that cinnamaldehyde is a potent inducer of apoptosis and that it transduces the apoptotic signal via ROS generation, thereby inducing mitochondrial permeability transition (MPT) and cytochrome c release to the cytosol. ROS production, mitochondrial alteration, and subsequent apoptotic cell death in cinnamaldehyde-treated cells were blocked by the antioxidant N-acetylcystein. Taken together, our data indicate that cinnamaldehyde induces the ROS-mediated mitochondrial permeability transition and resultant cytochrome c release. This is the first report on the mechanism of the anticancer effect of cinnamaldehyde. © 2003 Elsevier Science Ltd. All rights reserved.&quot;,&quot;publisher&quot;:&quot;Elsevier Ireland Ltd&quot;,&quot;issue&quot;:&quot;2&quot;,&quot;volume&quot;:&quot;196&quot;},&quot;isTemporary&quot;:false}]},{&quot;citationID&quot;:&quot;MENDELEY_CITATION_ba11e26e-f1f7-442a-8077-2db4747bcd97&quot;,&quot;properties&quot;:{&quot;noteIndex&quot;:0},&quot;isEdited&quot;:false,&quot;manualOverride&quot;:{&quot;isManuallyOverridden&quot;:false,&quot;citeprocText&quot;:&quot;(Dinu et al., 2020)&quot;,&quot;manualOverrideText&quot;:&quot;&quot;},&quot;citationTag&quot;:&quot;MENDELEY_CITATION_v3_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&quot;,&quot;citationItems&quot;:[{&quot;id&quot;:&quot;2bde690b-7754-3493-9488-c19caaca5c39&quot;,&quot;itemData&quot;:{&quot;type&quot;:&quot;article&quot;,&quot;id&quot;:&quot;2bde690b-7754-3493-9488-c19caaca5c39&quot;,&quot;title&quot;:&quot;Policy, toxicology and physicochemical considerations on the inhalation of high concentrations of food flavour&quot;,&quot;author&quot;:[{&quot;family&quot;:&quot;Dinu&quot;,&quot;given&quot;:&quot;Vlad&quot;,&quot;parse-names&quot;:false,&quot;dropping-particle&quot;:&quot;&quot;,&quot;non-dropping-particle&quot;:&quot;&quot;},{&quot;family&quot;:&quot;Kilic&quot;,&quot;given&quot;:&quot;Azad&quot;,&quot;parse-names&quot;:false,&quot;dropping-particle&quot;:&quot;&quot;,&quot;non-dropping-particle&quot;:&quot;&quot;},{&quot;family&quot;:&quot;Wang&quot;,&quot;given&quot;:&quot;Qingqi&quot;,&quot;parse-names&quot;:false,&quot;dropping-particle&quot;:&quot;&quot;,&quot;non-dropping-particle&quot;:&quot;&quot;},{&quot;family&quot;:&quot;Ayed&quot;,&quot;given&quot;:&quot;Charfedinne&quot;,&quot;parse-names&quot;:false,&quot;dropping-particle&quot;:&quot;&quot;,&quot;non-dropping-particle&quot;:&quot;&quot;},{&quot;family&quot;:&quot;Fadel&quot;,&quot;given&quot;:&quot;Abdulmannan&quot;,&quot;parse-names&quot;:false,&quot;dropping-particle&quot;:&quot;&quot;,&quot;non-dropping-particle&quot;:&quot;&quot;},{&quot;family&quot;:&quot;Harding&quot;,&quot;given&quot;:&quot;Stephen E.&quot;,&quot;parse-names&quot;:false,&quot;dropping-particle&quot;:&quot;&quot;,&quot;non-dropping-particle&quot;:&quot;&quot;},{&quot;family&quot;:&quot;Yakubov&quot;,&quot;given&quot;:&quot;Gleb E.&quot;,&quot;parse-names&quot;:false,&quot;dropping-particle&quot;:&quot;&quot;,&quot;non-dropping-particle&quot;:&quot;&quot;},{&quot;family&quot;:&quot;Fisk&quot;,&quot;given&quot;:&quot;Ian D.&quot;,&quot;parse-names&quot;:false,&quot;dropping-particle&quot;:&quot;&quot;,&quot;non-dropping-particle&quot;:&quot;&quot;}],&quot;container-title&quot;:&quot;npj Science of Food&quot;,&quot;container-title-short&quot;:&quot;NPJ Sci Food&quot;,&quot;DOI&quot;:&quot;10.1038/s41538-020-00075-y&quot;,&quot;ISSN&quot;:&quot;23968370&quot;,&quot;issued&quot;:{&quot;date-parts&quot;:[[2020,12,1]]},&quot;abstract&quot;:&quot;Food flavour ingredients are required by law to obtain prior approval from regulatory bodies, such as the U.S. Food and Drug Administration (FDA) or the European Food Safety Authority (EFSA) in terms of toxicological data and intended use levels. However, there are no regulations for labelling the type and concentration of flavour additives on the product, primarily due to their low concentration in food and generally recognised as safe (GRAS) status determined by the flavour and extract manufacturers’ association (FEMA). Their status for use in e-cigarettes and other vaping products challenges these fundamental assumptions, because their concentration can be over ten-thousand times higher than in food, and the method of administration is through inhalation, which is currently not evaluated by the FEMA expert panel. This work provides a review of some common flavour ingredients used in food and vaping products, their product concentrations, inhalation toxicity and aroma interactions reported with different biological substrates. We have identified several studies, which suggest that the high concentrations of flavour through inhalation may pose a serious health threat, especially in terms of their cytotoxicity. As a result of the wide range of possible protein-aroma interactions reported in our diet and metabolism, including links to several non-communicable diseases, we suggest that it is instrumental to update current flavour- labelling regulations, and support new strategies of understanding the effects of flavour uptake on the digestive and respiratory systems, in order to prevent the onset of future non-communicable diseases.&quot;,&quot;publisher&quot;:&quot;Nature Research&quot;,&quot;issue&quot;:&quot;1&quot;,&quot;volume&quot;:&quot;4&quot;},&quot;isTemporary&quot;:false}]},{&quot;citationID&quot;:&quot;MENDELEY_CITATION_f3b46b16-64dd-409a-9561-73297079abc0&quot;,&quot;properties&quot;:{&quot;noteIndex&quot;:0},&quot;isEdited&quot;:false,&quot;manualOverride&quot;:{&quot;isManuallyOverridden&quot;:false,&quot;citeprocText&quot;:&quot;(Athleen et al., 2002; Hubbs et al., 2008; Morgan et al., 2008)&quot;,&quot;manualOverrideText&quot;:&quot;&quot;},&quot;citationTag&quot;:&quot;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&quot;,&quot;citationItems&quot;:[{&quot;id&quot;:&quot;7affbeb6-278f-3a2b-a64b-b64140ce597f&quot;,&quot;itemData&quot;:{&quot;type&quot;:&quot;article-journal&quot;,&quot;id&quot;:&quot;7affbeb6-278f-3a2b-a64b-b64140ce597f&quot;,&quot;title&quot;:&quot;Respiratory toxicologic pathology of inhaled diacetyl in Sprague-Dawley rats&quot;,&quot;author&quot;:[{&quot;family&quot;:&quot;Hubbs&quot;,&quot;given&quot;:&quot;Ann F.&quot;,&quot;parse-names&quot;:false,&quot;dropping-particle&quot;:&quot;&quot;,&quot;non-dropping-particle&quot;:&quot;&quot;},{&quot;family&quot;:&quot;Goldsmith&quot;,&quot;given&quot;:&quot;William T.&quot;,&quot;parse-names&quot;:false,&quot;dropping-particle&quot;:&quot;&quot;,&quot;non-dropping-particle&quot;:&quot;&quot;},{&quot;family&quot;:&quot;Kashon&quot;,&quot;given&quot;:&quot;Michael L.&quot;,&quot;parse-names&quot;:false,&quot;dropping-particle&quot;:&quot;&quot;,&quot;non-dropping-particle&quot;:&quot;&quot;},{&quot;family&quot;:&quot;Frazer&quot;,&quot;given&quot;:&quot;David&quot;,&quot;parse-names&quot;:false,&quot;dropping-particle&quot;:&quot;&quot;,&quot;non-dropping-particle&quot;:&quot;&quot;},{&quot;family&quot;:&quot;Mercer&quot;,&quot;given&quot;:&quot;Robert R.&quot;,&quot;parse-names&quot;:false,&quot;dropping-particle&quot;:&quot;&quot;,&quot;non-dropping-particle&quot;:&quot;&quot;},{&quot;family&quot;:&quot;Battelli&quot;,&quot;given&quot;:&quot;Lori A.&quot;,&quot;parse-names&quot;:false,&quot;dropping-particle&quot;:&quot;&quot;,&quot;non-dropping-particle&quot;:&quot;&quot;},{&quot;family&quot;:&quot;Kullman&quot;,&quot;given&quot;:&quot;Gregory J.&quot;,&quot;parse-names&quot;:false,&quot;dropping-particle&quot;:&quot;&quot;,&quot;non-dropping-particle&quot;:&quot;&quot;},{&quot;family&quot;:&quot;Schwegler-Berry&quot;,&quot;given&quot;:&quot;Diane&quot;,&quot;parse-names&quot;:false,&quot;dropping-particle&quot;:&quot;&quot;,&quot;non-dropping-particle&quot;:&quot;&quot;},{&quot;family&quot;:&quot;Friend&quot;,&quot;given&quot;:&quot;Sherri&quot;,&quot;parse-names&quot;:false,&quot;dropping-particle&quot;:&quot;&quot;,&quot;non-dropping-particle&quot;:&quot;&quot;},{&quot;family&quot;:&quot;Castranova&quot;,&quot;given&quot;:&quot;Vincent&quot;,&quot;parse-names&quot;:false,&quot;dropping-particle&quot;:&quot;&quot;,&quot;non-dropping-particle&quot;:&quot;&quot;}],&quot;container-title&quot;:&quot;Toxicologic Pathology&quot;,&quot;container-title-short&quot;:&quot;Toxicol Pathol&quot;,&quot;DOI&quot;:&quot;10.1177/0192623307312694&quot;,&quot;ISSN&quot;:&quot;01926233&quot;,&quot;PMID&quot;:&quot;18474946&quot;,&quot;issued&quot;:{&quot;date-parts&quot;:[[2008,2]]},&quot;page&quot;:&quot;330-344&quot;,&quot;abstract&quot;:&quot;Inhalation of butter flavoring vapors by food manufacturing workers causes an emerging lung disease clinically resembling bronchiolitis obliterans. Diacetyl, an α-diketone, is a major component of these vapors. In rats, we investigated the toxicity of inhaled diacetyl at concentrations of up to 365 ppm (time weighted average), either as six-hour continuous exposures or as four brief, intense exposures over six hours. A separate group inhaled a single pulse of ∼1800 ppm diacetyl (92.9 ppm six-hour average). Rats were necropsied 18 to 20 hours after exposure. Diacetyl inhalation caused epithelial necrosis and suppurative to fibrinosuppurative inflammation in the nose, larynx, trachea, and bronchi. Bronchi were affected at diacetyl concentrations of 294.6 ppm or greater; the trachea and larynx were affected at diacetyl concentrations of 224 ppm or greater. Both pulsed and continuous exposure patterns caused epithelial injury. The nose had the greatest sensitivity to diacetyl. Ultrastructural changes in the tracheal epithelium included whorling and dilation of the rough endoplasmic reticulum, chromatin clumping beneath the nuclear membrane, vacuolation, increased intercellular space and foci of denuded basement membrane. Edema and hemorrhage extended into the lamina propria. These findings are consistent with the conclusion that inhaled diacetyl is a respiratory hazard. Copyright © 2008 by Society of Toxicologic Pathology.&quot;,&quot;issue&quot;:&quot;2&quot;,&quot;volume&quot;:&quot;36&quot;},&quot;isTemporary&quot;:false},{&quot;id&quot;:&quot;7b8428f7-a12c-3d3d-9318-9e7f2198e1e4&quot;,&quot;itemData&quot;:{&quot;type&quot;:&quot;report&quot;,&quot;id&quot;:&quot;7b8428f7-a12c-3d3d-9318-9e7f2198e1e4&quot;,&quot;title&quot;:&quot;The New Eng land Jour nal of Medicine CLINICAL BRONCHIOLITIS OBLITERANS IN WORKERS AT A MICROWAVE-POPCORN PLANT A BSTRACT Background In May 2000, eight persons who had&quot;,&quot;author&quot;:[{&quot;family&quot;:&quot;Athleen&quot;,&quot;given&quot;:&quot;K&quot;,&quot;parse-names&quot;:false,&quot;dropping-particle&quot;:&quot;&quot;,&quot;non-dropping-particle&quot;:&quot;&quot;},{&quot;family&quot;:&quot;Reiss&quot;,&quot;given&quot;:&quot;K&quot;,&quot;parse-names&quot;:false,&quot;dropping-particle&quot;:&quot;&quot;,&quot;non-dropping-particle&quot;:&quot;&quot;},{&quot;family&quot;:&quot;Omaa&quot;,&quot;given&quot;:&quot;Hmed G&quot;,&quot;parse-names&quot;:false,&quot;dropping-particle&quot;:&quot;&quot;,&quot;non-dropping-particle&quot;:&quot;&quot;},{&quot;family&quot;:&quot;Ullman&quot;,&quot;given&quot;:&quot;Reg K&quot;,&quot;parse-names&quot;:false,&quot;dropping-particle&quot;:&quot;&quot;,&quot;non-dropping-particle&quot;:&quot;&quot;},{&quot;family&quot;:&quot;Edan&quot;,&quot;given&quot;:&quot;F&quot;,&quot;parse-names&quot;:false,&quot;dropping-particle&quot;:&quot;&quot;,&quot;non-dropping-particle&quot;:&quot;&quot;},{&quot;family&quot;:&quot;Duardo&quot;,&quot;given&quot;:&quot;E&quot;,&quot;parse-names&quot;:false,&quot;dropping-particle&quot;:&quot;&quot;,&quot;non-dropping-particle&quot;:&quot;&quot;},{&quot;family&quot;:&quot;Imoes&quot;,&quot;given&quot;:&quot;J S&quot;,&quot;parse-names&quot;:false,&quot;dropping-particle&quot;:&quot;&quot;,&quot;non-dropping-particle&quot;:&quot;&quot;},{&quot;family&quot;:&quot;Aul&quot;,&quot;given&quot;:&quot;P&quot;,&quot;parse-names&quot;:false,&quot;dropping-particle&quot;:&quot;&quot;,&quot;non-dropping-particle&quot;:&quot;&quot;},{&quot;family&quot;:&quot;Nright&quot;,&quot;given&quot;:&quot;L E&quot;,&quot;parse-names&quot;:false,&quot;dropping-particle&quot;:&quot;&quot;,&quot;non-dropping-particle&quot;:&quot;&quot;}],&quot;container-title&quot;:&quot;N Engl J Med&quot;,&quot;URL&quot;:&quot;www.nejm.org&quot;,&quot;issued&quot;:{&quot;date-parts&quot;:[[2002]]},&quot;issue&quot;:&quot;5&quot;,&quot;volume&quot;:&quot;347&quot;,&quot;container-title-short&quot;:&quot;&quot;},&quot;isTemporary&quot;:false},{&quot;id&quot;:&quot;6395bed6-72b7-3749-9170-6c2f0a4e5b4f&quot;,&quot;itemData&quot;:{&quot;type&quot;:&quot;article-journal&quot;,&quot;id&quot;:&quot;6395bed6-72b7-3749-9170-6c2f0a4e5b4f&quot;,&quot;title&quot;:&quot;Respiratory toxicity of diacetyl in C57Bl/6 mice&quot;,&quot;author&quot;:[{&quot;family&quot;:&quot;Morgan&quot;,&quot;given&quot;:&quot;Daniel L.&quot;,&quot;parse-names&quot;:false,&quot;dropping-particle&quot;:&quot;&quot;,&quot;non-dropping-particle&quot;:&quot;&quot;},{&quot;family&quot;:&quot;Flake&quot;,&quot;given&quot;:&quot;Gordon P.&quot;,&quot;parse-names&quot;:false,&quot;dropping-particle&quot;:&quot;&quot;,&quot;non-dropping-particle&quot;:&quot;&quot;},{&quot;family&quot;:&quot;Kirby&quot;,&quot;given&quot;:&quot;Patrick J.&quot;,&quot;parse-names&quot;:false,&quot;dropping-particle&quot;:&quot;&quot;,&quot;non-dropping-particle&quot;:&quot;&quot;},{&quot;family&quot;:&quot;Palmer&quot;,&quot;given&quot;:&quot;Scott M.&quot;,&quot;parse-names&quot;:false,&quot;dropping-particle&quot;:&quot;&quot;,&quot;non-dropping-particle&quot;:&quot;&quot;}],&quot;container-title&quot;:&quot;Toxicological Sciences&quot;,&quot;DOI&quot;:&quot;10.1093/toxsci/kfn016&quot;,&quot;ISSN&quot;:&quot;10966080&quot;,&quot;PMID&quot;:&quot;18227102&quot;,&quot;issued&quot;:{&quot;date-parts&quot;:[[2008,5]]},&quot;page&quot;:&quot;169-180&quot;,&quot;abstract&quot;:&quot;Diacetyl, a component of artificial butter flavoring, is a potential etiological agent of obliterative bronchiolitis (OB); however, the toxic dose and mechanisms of toxicity remain controversial. We evaluated the respiratory toxicity of diacetyl in a murine model using several exposure profiles relevant to workplace conditions at microwave popcorn packaging plants. Male C57Bl/6 mice were exposed to inhaled diacetyl across several concentrations and duration profiles, or by direct oropharyngeal aspiration. Effects of diacetyl on the respiratory tract were evaluated by histopathology and BALF analyses. Subacute exposure to 200 or 400 ppm diacetyl for 5 days caused deaths, necrotizing rhinitis, necrotizing laryngitis and bronchitis. Reducing the exposure to 1 h/day (100, 200, 400 ppm) for 4 weeks resulted in less nasal and laryngeal toxicity, but led to peribronchial and peribronchiolar lymphocytic inflammation. A similar pattern was observed with intermittent high-dose exposures at 1200 ppm (15 min, twice a day, 4 weeks). Subchronic exposures to 100 ppm (6 h/day, 12 weeks) caused moderate nasal injury, and peribronchial lymphocytic inflammation accompanied by epithelial atrophy, denudation, and regeneration. Treatment with 400 mg/kg by oropharyngeal aspiration to bypass the nose caused foci of fibrohistiocytic proliferation with little or no inflammation at the junction of the terminal bronchiole and alveolar duct. Depending on the route and duration of exposure, diacetyl causes significant epithelial injury, peribronchial lymphocytic inflammation, or fibrohistiocytic lesions in the terminal bronchioles. Collectively these results indicate that clinically relevant diacetyl exposures result in a pattern of injury that replicates features of human OB. © The Author 2008. Published by Oxford University Press on behalf of the Society of Toxicology. All rights reserved.&quot;,&quot;issue&quot;:&quot;1&quot;,&quot;volume&quot;:&quot;103&quot;,&quot;container-title-short&quot;:&quot;&quot;},&quot;isTemporary&quot;:false}]},{&quot;citationID&quot;:&quot;MENDELEY_CITATION_37d516fe-7b0d-413d-a9fd-fc4afd03da15&quot;,&quot;properties&quot;:{&quot;noteIndex&quot;:0},&quot;isEdited&quot;:false,&quot;manualOverride&quot;:{&quot;isManuallyOverridden&quot;:false,&quot;citeprocText&quot;:&quot;(ECHA, 2012)&quot;,&quot;manualOverrideText&quot;:&quot;&quot;},&quot;citationTag&quot;:&quot;MENDELEY_CITATION_v3_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&quot;,&quot;citationItems&quot;:[{&quot;id&quot;:&quot;1ec610c4-19a8-3c37-9d81-5f77a33b02e6&quot;,&quot;itemData&quot;:{&quot;type&quot;:&quot;report&quot;,&quot;id&quot;:&quot;1ec610c4-19a8-3c37-9d81-5f77a33b02e6&quot;,&quot;title&quot;:&quot;Guidance on information requirements and chemical safety assessment Chapter R.8: Characterisation of dose [concentration]-response for human health&quot;,&quot;author&quot;:[{&quot;family&quot;:&quot;ECHA&quot;,&quot;given&quot;:&quot;&quot;,&quot;parse-names&quot;:false,&quot;dropping-particle&quot;:&quot;&quot;,&quot;non-dropping-particle&quot;:&quot;&quot;}],&quot;URL&quot;:&quot;http://echa.europa.eu/&quot;,&quot;issued&quot;:{&quot;date-parts&quot;:[[2012]]},&quot;container-title-short&quot;:&quot;&quot;},&quot;isTemporary&quot;:false}]},{&quot;citationID&quot;:&quot;MENDELEY_CITATION_a8677632-aec4-4a17-8bb7-909a87a9cb0c&quot;,&quot;properties&quot;:{&quot;noteIndex&quot;:0},&quot;isEdited&quot;:false,&quot;manualOverride&quot;:{&quot;isManuallyOverridden&quot;:false,&quot;citeprocText&quot;:&quot;(Kiwamoto et al., 2016)&quot;,&quot;manualOverrideText&quot;:&quot;&quot;},&quot;citationTag&quot;:&quot;MENDELEY_CITATION_v3_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&quot;,&quot;citationItems&quot;:[{&quot;id&quot;:&quot;6035f439-886c-3499-a9fe-59e95c040f71&quot;,&quot;itemData&quot;:{&quot;type&quot;:&quot;article-journal&quot;,&quot;id&quot;:&quot;6035f439-886c-3499-a9fe-59e95c040f71&quot;,&quot;title&quot;:&quot;Dose-dependent DNA adduct formation by cinnamaldehyde and other food-borne α,β-unsaturated aldehydes predicted by physiologically based in silico modelling&quot;,&quot;author&quot;:[{&quot;family&quot;:&quot;Kiwamoto&quot;,&quot;given&quot;:&quot;R.&quot;,&quot;parse-names&quot;:false,&quot;dropping-particle&quot;:&quot;&quot;,&quot;non-dropping-particle&quot;:&quot;&quot;},{&quot;family&quot;:&quot;Ploeg&quot;,&quot;given&quot;:&quot;D.&quot;,&quot;parse-names&quot;:false,&quot;dropping-particle&quot;:&quot;&quot;,&quot;non-dropping-particle&quot;:&quot;&quot;},{&quot;family&quot;:&quot;Rietjens&quot;,&quot;given&quot;:&quot;I.M.C.M.&quot;,&quot;parse-names&quot;:false,&quot;dropping-particle&quot;:&quot;&quot;,&quot;non-dropping-particle&quot;:&quot;&quot;},{&quot;family&quot;:&quot;Punt&quot;,&quot;given&quot;:&quot;A.&quot;,&quot;parse-names&quot;:false,&quot;dropping-particle&quot;:&quot;&quot;,&quot;non-dropping-particle&quot;:&quot;&quot;}],&quot;container-title&quot;:&quot;Toxicology in Vitro&quot;,&quot;DOI&quot;:&quot;10.1016/j.tiv.2015.11.014&quot;,&quot;ISSN&quot;:&quot;08872333&quot;,&quot;PMID&quot;:&quot;26612355&quot;,&quot;URL&quot;:&quot;https://linkinghub.elsevier.com/retrieve/pii/S0887233315300151&quot;,&quot;issued&quot;:{&quot;date-parts&quot;:[[2016,3]]},&quot;page&quot;:&quot;114-125&quot;,&quot;abstract&quot;:&quot;Genotoxicity of α,β-unsaturated aldehydes shown in vitro raises a concern for the use of the aldehydes as food flavourings, while at low dose exposures the formation of DNA adducts may be prevented by detoxification. Unlike many α,β-unsaturated aldehydes for which in vivo data are absent, cinnamaldehyde was shown to be not genotoxic or carcinogenic in vivo. The present study aimed at comparing dose-dependent DNA adduct formation by cinnamaldehyde and 18 acyclic food-borne α,β-unsaturated aldehydes using physiologically based kinetic/dynamic (PBK/D) modelling. In rats, cinnamaldehyde was predicted to induce higher DNA adducts levels than 6 out of the 18 α,β-unsaturated aldehydes, indicating that these 6 aldehydes may also test negative in vivo. At the highest cinnamaldehyde dose that tested negative in vivo, cinnamaldehyde was predicted to form at least three orders of magnitude higher levels of DNA adducts than the 18 aldehydes at their respective estimated daily intake. These results suggest that for all the 18 α,β-unsaturated aldehydes DNA adduct formation at doses relevant for human dietary exposure may not raise a concern. The present study illustrates a possible use of physiologically based in silico modelling to facilitate a science-based comparison and read-across on the possible risks posed by DNA reactive agents.&quot;,&quot;volume&quot;:&quot;31&quot;,&quot;container-title-short&quot;:&quot;&quot;},&quot;isTemporary&quot;:false}]},{&quot;citationID&quot;:&quot;MENDELEY_CITATION_f3312410-7d24-44f3-9f16-c100b720ec59&quot;,&quot;properties&quot;:{&quot;noteIndex&quot;:0},&quot;isEdited&quot;:false,&quot;manualOverride&quot;:{&quot;isManuallyOverridden&quot;:false,&quot;citeprocText&quot;:&quot;(Kiwamoto et al., 2016)&quot;,&quot;manualOverrideText&quot;:&quot;&quot;},&quot;citationTag&quot;:&quot;MENDELEY_CITATION_v3_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&quot;,&quot;citationItems&quot;:[{&quot;id&quot;:&quot;6035f439-886c-3499-a9fe-59e95c040f71&quot;,&quot;itemData&quot;:{&quot;type&quot;:&quot;article-journal&quot;,&quot;id&quot;:&quot;6035f439-886c-3499-a9fe-59e95c040f71&quot;,&quot;title&quot;:&quot;Dose-dependent DNA adduct formation by cinnamaldehyde and other food-borne α,β-unsaturated aldehydes predicted by physiologically based in silico modelling&quot;,&quot;author&quot;:[{&quot;family&quot;:&quot;Kiwamoto&quot;,&quot;given&quot;:&quot;R.&quot;,&quot;parse-names&quot;:false,&quot;dropping-particle&quot;:&quot;&quot;,&quot;non-dropping-particle&quot;:&quot;&quot;},{&quot;family&quot;:&quot;Ploeg&quot;,&quot;given&quot;:&quot;D.&quot;,&quot;parse-names&quot;:false,&quot;dropping-particle&quot;:&quot;&quot;,&quot;non-dropping-particle&quot;:&quot;&quot;},{&quot;family&quot;:&quot;Rietjens&quot;,&quot;given&quot;:&quot;I.M.C.M.&quot;,&quot;parse-names&quot;:false,&quot;dropping-particle&quot;:&quot;&quot;,&quot;non-dropping-particle&quot;:&quot;&quot;},{&quot;family&quot;:&quot;Punt&quot;,&quot;given&quot;:&quot;A.&quot;,&quot;parse-names&quot;:false,&quot;dropping-particle&quot;:&quot;&quot;,&quot;non-dropping-particle&quot;:&quot;&quot;}],&quot;container-title&quot;:&quot;Toxicology in Vitro&quot;,&quot;DOI&quot;:&quot;10.1016/j.tiv.2015.11.014&quot;,&quot;ISSN&quot;:&quot;08872333&quot;,&quot;PMID&quot;:&quot;26612355&quot;,&quot;URL&quot;:&quot;https://linkinghub.elsevier.com/retrieve/pii/S0887233315300151&quot;,&quot;issued&quot;:{&quot;date-parts&quot;:[[2016,3]]},&quot;page&quot;:&quot;114-125&quot;,&quot;abstract&quot;:&quot;Genotoxicity of α,β-unsaturated aldehydes shown in vitro raises a concern for the use of the aldehydes as food flavourings, while at low dose exposures the formation of DNA adducts may be prevented by detoxification. Unlike many α,β-unsaturated aldehydes for which in vivo data are absent, cinnamaldehyde was shown to be not genotoxic or carcinogenic in vivo. The present study aimed at comparing dose-dependent DNA adduct formation by cinnamaldehyde and 18 acyclic food-borne α,β-unsaturated aldehydes using physiologically based kinetic/dynamic (PBK/D) modelling. In rats, cinnamaldehyde was predicted to induce higher DNA adducts levels than 6 out of the 18 α,β-unsaturated aldehydes, indicating that these 6 aldehydes may also test negative in vivo. At the highest cinnamaldehyde dose that tested negative in vivo, cinnamaldehyde was predicted to form at least three orders of magnitude higher levels of DNA adducts than the 18 aldehydes at their respective estimated daily intake. These results suggest that for all the 18 α,β-unsaturated aldehydes DNA adduct formation at doses relevant for human dietary exposure may not raise a concern. The present study illustrates a possible use of physiologically based in silico modelling to facilitate a science-based comparison and read-across on the possible risks posed by DNA reactive agents.&quot;,&quot;volume&quot;:&quot;31&quot;,&quot;container-title-short&quot;:&quot;&quot;},&quot;isTemporary&quot;:false}]},{&quot;citationID&quot;:&quot;MENDELEY_CITATION_74caba7a-f694-48d5-978b-e15f7ba0a1fd&quot;,&quot;properties&quot;:{&quot;noteIndex&quot;:0},&quot;isEdited&quot;:false,&quot;manualOverride&quot;:{&quot;isManuallyOverridden&quot;:false,&quot;citeprocText&quot;:&quot;(Dejongh et al., 1997)&quot;,&quot;manualOverrideText&quot;:&quot;&quot;},&quot;citationTag&quot;:&quot;MENDELEY_CITATION_v3_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&quot;,&quot;citationItems&quot;:[{&quot;id&quot;:&quot;0b722250-c1b4-3702-9dfe-70bbff4beb59&quot;,&quot;itemData&quot;:{&quot;type&quot;:&quot;report&quot;,&quot;id&quot;:&quot;0b722250-c1b4-3702-9dfe-70bbff4beb59&quot;,&quot;title&quot;:&quot;A quantitative property-property relationship (QPPR) approach to estimate in vitro tissue-blood partition coef®cients of organic chemicals in rats and humans&quot;,&quot;author&quot;:[{&quot;family&quot;:&quot;Dejongh&quot;,&quot;given&quot;:&quot;Joost&quot;,&quot;parse-names&quot;:false,&quot;dropping-particle&quot;:&quot;&quot;,&quot;non-dropping-particle&quot;:&quot;&quot;},{&quot;family&quot;:&quot;Verhaar&quot;,&quot;given&quot;:&quot;Henk J M&quot;,&quot;parse-names&quot;:false,&quot;dropping-particle&quot;:&quot;&quot;,&quot;non-dropping-particle&quot;:&quot;&quot;},{&quot;family&quot;:&quot;Hermens&quot;,&quot;given&quot;:&quot;Joop L M&quot;,&quot;parse-names&quot;:false,&quot;dropping-particle&quot;:&quot;&quot;,&quot;non-dropping-particle&quot;:&quot;&quot;}],&quot;issued&quot;:{&quot;date-parts&quot;:[[1997]]},&quot;abstract&quot;:&quot;The present study describes quantitative property-property relationships (QPPRs) for the partitioning of organic chemicals between blood and tissue homogenates from both rats and humans. The n-octa-nol/water partition coecient (K ow) is used as a non-biological descriptor. QPPRs for human tissue-blood partition coecients (PCs) were derived from a dataset of 24 volatile organic compounds in blood, liver, muscle, fat, kidney and brain tissue homogenates. QPPRs were also derived for the PCs of rat tissues, using a dataset of 42 volatile organic compounds in blood, liver, muscle and fat tissue homogenates. These QPPRs were evaluated using a test set of 10 compounds for human tissues and a test set of 14 compounds for rat tissues. For both human and rat test sets, it was generally observed that most estimated PCs were within a range of 50±200% of their experimental values. The present approach is concluded to oer a rapid means for the estimation of tissue-blood PCs of compounds on the basis of K ow values. In addition, indications for a possible role of tissue components other than lipid and water in the tissue-blood partitioning process of compounds were observed from the calibration results of the model.&quot;,&quot;container-title-short&quot;:&quot;&quot;},&quot;isTemporary&quot;:false}]},{&quot;citationID&quot;:&quot;MENDELEY_CITATION_12e7fcdc-3dc4-454a-a3e1-e9c2344cb5e0&quot;,&quot;properties&quot;:{&quot;noteIndex&quot;:0},&quot;isEdited&quot;:false,&quot;manualOverride&quot;:{&quot;isManuallyOverridden&quot;:true,&quot;citeprocText&quot;:&quot;(Fidler et al., 2022)&quot;,&quot;manualOverrideText&quot;:&quot; (Fidler et al., 2022).&quot;},&quot;citationTag&quot;:&quot;MENDELEY_CITATION_v3_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&quot;,&quot;citationItems&quot;:[{&quot;id&quot;:&quot;c476c5f4-b4fb-344f-a85f-7a6a1029092d&quot;,&quot;itemData&quot;:{&quot;type&quot;:&quot;webpage&quot;,&quot;id&quot;:&quot;c476c5f4-b4fb-344f-a85f-7a6a1029092d&quot;,&quot;title&quot;:&quot;RxODE: Facilities for Simulating From ODE-Based Models&quot;,&quot;author&quot;:[{&quot;family&quot;:&quot;Fidler&quot;,&quot;given&quot;:&quot;M.L&quot;,&quot;parse-names&quot;:false,&quot;dropping-particle&quot;:&quot;&quot;,&quot;non-dropping-particle&quot;:&quot;&quot;},{&quot;family&quot;:&quot;Hallow&quot;,&quot;given&quot;:&quot;M&quot;,&quot;parse-names&quot;:false,&quot;dropping-particle&quot;:&quot;&quot;,&quot;non-dropping-particle&quot;:&quot;&quot;},{&quot;family&quot;:&quot;Wang&quot;,&quot;given&quot;:&quot;W.&quot;,&quot;parse-names&quot;:false,&quot;dropping-particle&quot;:&quot;&quot;,&quot;non-dropping-particle&quot;:&quot;&quot;}],&quot;container-title&quot;:&quot;https://nlmixrdevelopment.github.io/RxODE/authors.html&quot;,&quot;accessed&quot;:{&quot;date-parts&quot;:[[2022,12,8]]},&quot;URL&quot;:&quot;https://nlmixrdevelopment.github.io/RxODE/authors.html&quot;,&quot;issued&quot;:{&quot;date-parts&quot;:[[2022]]},&quot;container-title-short&quot;:&quot;&quot;},&quot;isTemporary&quot;:false}]},{&quot;citationID&quot;:&quot;MENDELEY_CITATION_4143893f-698f-4fda-a178-868384ebd1a5&quot;,&quot;properties&quot;:{&quot;noteIndex&quot;:0},&quot;isEdited&quot;:false,&quot;manualOverride&quot;:{&quot;isManuallyOverridden&quot;:false,&quot;citeprocText&quot;:&quot;(Kiwamoto et al., 2016)&quot;,&quot;manualOverrideText&quot;:&quot;&quot;},&quot;citationTag&quot;:&quot;MENDELEY_CITATION_v3_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&quot;,&quot;citationItems&quot;:[{&quot;id&quot;:&quot;6035f439-886c-3499-a9fe-59e95c040f71&quot;,&quot;itemData&quot;:{&quot;type&quot;:&quot;article-journal&quot;,&quot;id&quot;:&quot;6035f439-886c-3499-a9fe-59e95c040f71&quot;,&quot;title&quot;:&quot;Dose-dependent DNA adduct formation by cinnamaldehyde and other food-borne α,β-unsaturated aldehydes predicted by physiologically based in silico modelling&quot;,&quot;author&quot;:[{&quot;family&quot;:&quot;Kiwamoto&quot;,&quot;given&quot;:&quot;R.&quot;,&quot;parse-names&quot;:false,&quot;dropping-particle&quot;:&quot;&quot;,&quot;non-dropping-particle&quot;:&quot;&quot;},{&quot;family&quot;:&quot;Ploeg&quot;,&quot;given&quot;:&quot;D.&quot;,&quot;parse-names&quot;:false,&quot;dropping-particle&quot;:&quot;&quot;,&quot;non-dropping-particle&quot;:&quot;&quot;},{&quot;family&quot;:&quot;Rietjens&quot;,&quot;given&quot;:&quot;I.M.C.M.&quot;,&quot;parse-names&quot;:false,&quot;dropping-particle&quot;:&quot;&quot;,&quot;non-dropping-particle&quot;:&quot;&quot;},{&quot;family&quot;:&quot;Punt&quot;,&quot;given&quot;:&quot;A.&quot;,&quot;parse-names&quot;:false,&quot;dropping-particle&quot;:&quot;&quot;,&quot;non-dropping-particle&quot;:&quot;&quot;}],&quot;container-title&quot;:&quot;Toxicology in Vitro&quot;,&quot;DOI&quot;:&quot;10.1016/j.tiv.2015.11.014&quot;,&quot;ISSN&quot;:&quot;08872333&quot;,&quot;PMID&quot;:&quot;26612355&quot;,&quot;URL&quot;:&quot;https://linkinghub.elsevier.com/retrieve/pii/S0887233315300151&quot;,&quot;issued&quot;:{&quot;date-parts&quot;:[[2016,3]]},&quot;page&quot;:&quot;114-125&quot;,&quot;abstract&quot;:&quot;Genotoxicity of α,β-unsaturated aldehydes shown in vitro raises a concern for the use of the aldehydes as food flavourings, while at low dose exposures the formation of DNA adducts may be prevented by detoxification. Unlike many α,β-unsaturated aldehydes for which in vivo data are absent, cinnamaldehyde was shown to be not genotoxic or carcinogenic in vivo. The present study aimed at comparing dose-dependent DNA adduct formation by cinnamaldehyde and 18 acyclic food-borne α,β-unsaturated aldehydes using physiologically based kinetic/dynamic (PBK/D) modelling. In rats, cinnamaldehyde was predicted to induce higher DNA adducts levels than 6 out of the 18 α,β-unsaturated aldehydes, indicating that these 6 aldehydes may also test negative in vivo. At the highest cinnamaldehyde dose that tested negative in vivo, cinnamaldehyde was predicted to form at least three orders of magnitude higher levels of DNA adducts than the 18 aldehydes at their respective estimated daily intake. These results suggest that for all the 18 α,β-unsaturated aldehydes DNA adduct formation at doses relevant for human dietary exposure may not raise a concern. The present study illustrates a possible use of physiologically based in silico modelling to facilitate a science-based comparison and read-across on the possible risks posed by DNA reactive agents.&quot;,&quot;volume&quot;:&quot;31&quot;,&quot;container-title-short&quot;:&quot;&quot;},&quot;isTemporary&quot;:false}]},{&quot;citationID&quot;:&quot;MENDELEY_CITATION_1cd4bc48-cec3-4456-8a57-228a57860a5f&quot;,&quot;properties&quot;:{&quot;noteIndex&quot;:0},&quot;isEdited&quot;:false,&quot;manualOverride&quot;:{&quot;isManuallyOverridden&quot;:false,&quot;citeprocText&quot;:&quot;(Jongeneelen &amp;#38; Berge, 2011a)&quot;,&quot;manualOverrideText&quot;:&quot;&quot;},&quot;citationTag&quot;:&quot;MENDELEY_CITATION_v3_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&quot;,&quot;citationItems&quot;:[{&quot;id&quot;:&quot;92ca0b12-8360-3155-88a0-76f5bf5395cd&quot;,&quot;itemData&quot;:{&quot;type&quot;:&quot;article-journal&quot;,&quot;id&quot;:&quot;92ca0b12-8360-3155-88a0-76f5bf5395cd&quot;,&quot;title&quot;:&quot;A generic, cross-chemical predictive PBTK model with multiple entry routes running as application in MS Excel; design of the model and comparison of predictions with experimental results&quot;,&quot;author&quot;:[{&quot;family&quot;:&quot;Jongeneelen&quot;,&quot;given&quot;:&quot;Frans J.&quot;,&quot;parse-names&quot;:false,&quot;dropping-particle&quot;:&quot;&quot;,&quot;non-dropping-particle&quot;:&quot;&quot;},{&quot;family&quot;:&quot;Berge&quot;,&quot;given&quot;:&quot;Wil F.Ten&quot;,&quot;parse-names&quot;:false,&quot;dropping-particle&quot;:&quot;&quot;,&quot;non-dropping-particle&quot;:&quot;&quot;}],&quot;container-title&quot;:&quot;Annals of Occupational Hygiene&quot;,&quot;DOI&quot;:&quot;10.1093/annhyg/mer075&quot;,&quot;ISSN&quot;:&quot;00034878&quot;,&quot;PMID&quot;:&quot;21998005&quot;,&quot;issued&quot;:{&quot;date-parts&quot;:[[2011,10]]},&quot;page&quot;:&quot;841-864&quot;,&quot;abstract&quot;:&quot;Aim: Physiologically based toxicokinetic (PBTK) models are computational tools, which simulate the absorption, distribution, metabolism, and excretion of chemicals. The purpose of this study was to develop a physiologically based pharmacokinetic (PBPK) model with a high level of transparency. The model should be able to predict blood and urine concentrations of environmental chemicals and metabolites, given a certain environmental or occupational exposure scenario.Model: The model refers to a reference human of 70 kg. The partition coefficients of the parent compound and its metabolites (blood:air and tissue:blood partition coefficients of 11 organs) are estimated by means of quantitative structure-property relationship, in which five easily available physicochemical properties of the compound are the independent parameters. The model gives a prediction of the fate of the compound, based on easily available chemical properties; therefore, it can be applied as a generic model applicable to multiple compounds. Three routes of uptake are considered (inhalation, dermal, and/or oral) as well as two built-in exercise levels (at rest and at light work). Dermal uptake is estimated by the use of a dermal diffusion-based module that considers dermal deposition rate and duration of deposition. Moreover, evaporation during skin contact is fully accounted for and related to the volatility of the substance. Saturable metabolism according to Michaelis-Menten kinetics can be modelled in any of 11 organs/tissues or in liver only. Renal tubular resorption is based on a built-in algorithm, dependent on the (log) octanol:water partition coefficient. Enterohepatic circulation is optional at a user-defined rate. The generic PBTK model is available as a spreadsheet application in MS Excel. The differential equations of the model are programmed in Visual Basic. Output is presented as numerical listing over time in tabular form and in graphs. The MS Excel application of the PBTK model is available as freeware.Experimental: The accuracy of the model prediction is illustrated by simulating experimental observations. Published experimental inhalation and dermal exposure studies on a series of different chemicals (pyrene, N-methyl-pyrrolidone, methyl-tert-butylether, heptane, 2-butoxyethanol, and ethanol) were selected to compare the observed data with the model-simulated data. The examples show that the model-predicted concentrations in blood and/or urine after inhalation and/or transdermal uptake have an accuracy of within an order of magnitude.Conclusions: It is advocated that this PBTK model, called IndusChemFate, is suitable for 'first tier assessments' and for early explorations of the fate of chemicals and/or metabolites in the human body. The availability of a simple model with a minimum burden of input information on the parent compound and its metabolites might be a stimulation to apply PBTK modelling more often in the field of biomonitoring and exposure science. © The Author 2011.&quot;,&quot;issue&quot;:&quot;8&quot;,&quot;volume&quot;:&quot;55&quot;,&quot;container-title-short&quot;:&quot;&quot;},&quot;isTemporary&quot;:false}]},{&quot;citationID&quot;:&quot;MENDELEY_CITATION_d951f1cb-a49b-44bd-9c7d-9b64f7f34d3a&quot;,&quot;properties&quot;:{&quot;noteIndex&quot;:0},&quot;isEdited&quot;:false,&quot;manualOverride&quot;:{&quot;isManuallyOverridden&quot;:false,&quot;citeprocText&quot;:&quot;(Brown et al., 1997)&quot;,&quot;manualOverrideText&quot;:&quot;&quot;},&quot;citationTag&quot;:&quot;MENDELEY_CITATION_v3_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&quot;,&quot;citationItems&quot;:[{&quot;id&quot;:&quot;540177a7-d2b9-329c-b8cd-77baf8e23cd0&quot;,&quot;itemData&quot;:{&quot;type&quot;:&quot;article-journal&quot;,&quot;id&quot;:&quot;540177a7-d2b9-329c-b8cd-77baf8e23cd0&quot;,&quot;title&quot;:&quot;Physiological parameter values for physiologically based pharmacokinetic models&quot;,&quot;author&quot;:[{&quot;family&quot;:&quot;Brown&quot;,&quot;given&quot;:&quot;Ronald P.&quot;,&quot;parse-names&quot;:false,&quot;dropping-particle&quot;:&quot;&quot;,&quot;non-dropping-particle&quot;:&quot;&quot;},{&quot;family&quot;:&quot;Delp&quot;,&quot;given&quot;:&quot;Michael D.&quot;,&quot;parse-names&quot;:false,&quot;dropping-particle&quot;:&quot;&quot;,&quot;non-dropping-particle&quot;:&quot;&quot;},{&quot;family&quot;:&quot;Lindstedt&quot;,&quot;given&quot;:&quot;Stan L.&quot;,&quot;parse-names&quot;:false,&quot;dropping-particle&quot;:&quot;&quot;,&quot;non-dropping-particle&quot;:&quot;&quot;},{&quot;family&quot;:&quot;Rhomberg&quot;,&quot;given&quot;:&quot;Lorenz R.&quot;,&quot;parse-names&quot;:false,&quot;dropping-particle&quot;:&quot;&quot;,&quot;non-dropping-particle&quot;:&quot;&quot;},{&quot;family&quot;:&quot;Beliles&quot;,&quot;given&quot;:&quot;Robert P.&quot;,&quot;parse-names&quot;:false,&quot;dropping-particle&quot;:&quot;&quot;,&quot;non-dropping-particle&quot;:&quot;&quot;}],&quot;container-title&quot;:&quot;Toxicology and Industrial Health&quot;,&quot;container-title-short&quot;:&quot;Toxicol Ind Health&quot;,&quot;DOI&quot;:&quot;10.1177/074823379701300401&quot;,&quot;ISSN&quot;:&quot;07482337&quot;,&quot;PMID&quot;:&quot;9249929&quot;,&quot;issued&quot;:{&quot;date-parts&quot;:[[1997]]},&quot;page&quot;:&quot;407-484&quot;,&quot;issue&quot;:&quot;4&quot;,&quot;volume&quot;:&quot;13&quot;},&quot;isTemporary&quot;:false}]},{&quot;citationID&quot;:&quot;MENDELEY_CITATION_a96d1dc6-4c16-4ed9-b17b-353df202807a&quot;,&quot;properties&quot;:{&quot;noteIndex&quot;:0},&quot;isEdited&quot;:false,&quot;manualOverride&quot;:{&quot;isManuallyOverridden&quot;:true,&quot;citeprocText&quot;:&quot;(Brown et al., 1997)&quot;,&quot;manualOverrideText&quot;:&quot;(Brown et al., 1997) based on a mean of 50ml/min per 100g&quot;},&quot;citationTag&quot;:&quot;MENDELEY_CITATION_v3_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&quot;,&quot;citationItems&quot;:[{&quot;id&quot;:&quot;540177a7-d2b9-329c-b8cd-77baf8e23cd0&quot;,&quot;itemData&quot;:{&quot;type&quot;:&quot;article-journal&quot;,&quot;id&quot;:&quot;540177a7-d2b9-329c-b8cd-77baf8e23cd0&quot;,&quot;title&quot;:&quot;Physiological parameter values for physiologically based pharmacokinetic models&quot;,&quot;author&quot;:[{&quot;family&quot;:&quot;Brown&quot;,&quot;given&quot;:&quot;Ronald P.&quot;,&quot;parse-names&quot;:false,&quot;dropping-particle&quot;:&quot;&quot;,&quot;non-dropping-particle&quot;:&quot;&quot;},{&quot;family&quot;:&quot;Delp&quot;,&quot;given&quot;:&quot;Michael D.&quot;,&quot;parse-names&quot;:false,&quot;dropping-particle&quot;:&quot;&quot;,&quot;non-dropping-particle&quot;:&quot;&quot;},{&quot;family&quot;:&quot;Lindstedt&quot;,&quot;given&quot;:&quot;Stan L.&quot;,&quot;parse-names&quot;:false,&quot;dropping-particle&quot;:&quot;&quot;,&quot;non-dropping-particle&quot;:&quot;&quot;},{&quot;family&quot;:&quot;Rhomberg&quot;,&quot;given&quot;:&quot;Lorenz R.&quot;,&quot;parse-names&quot;:false,&quot;dropping-particle&quot;:&quot;&quot;,&quot;non-dropping-particle&quot;:&quot;&quot;},{&quot;family&quot;:&quot;Beliles&quot;,&quot;given&quot;:&quot;Robert P.&quot;,&quot;parse-names&quot;:false,&quot;dropping-particle&quot;:&quot;&quot;,&quot;non-dropping-particle&quot;:&quot;&quot;}],&quot;container-title&quot;:&quot;Toxicology and Industrial Health&quot;,&quot;container-title-short&quot;:&quot;Toxicol Ind Health&quot;,&quot;DOI&quot;:&quot;10.1177/074823379701300401&quot;,&quot;ISSN&quot;:&quot;07482337&quot;,&quot;PMID&quot;:&quot;9249929&quot;,&quot;issued&quot;:{&quot;date-parts&quot;:[[1997]]},&quot;page&quot;:&quot;407-484&quot;,&quot;issue&quot;:&quot;4&quot;,&quot;volume&quot;:&quot;13&quot;},&quot;isTemporary&quot;:false}]},{&quot;citationID&quot;:&quot;MENDELEY_CITATION_7e113caa-e3ac-41a3-95b1-7915b87698a8&quot;,&quot;properties&quot;:{&quot;noteIndex&quot;:0},&quot;isEdited&quot;:false,&quot;manualOverride&quot;:{&quot;isManuallyOverridden&quot;:false,&quot;citeprocText&quot;:&quot;(Kothari &amp;#38; Rajagopalan, 2020)&quot;,&quot;manualOverrideText&quot;:&quot;&quot;},&quot;citationTag&quot;:&quot;MENDELEY_CITATION_v3_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&quot;,&quot;citationItems&quot;:[{&quot;id&quot;:&quot;b8d69575-0da9-33a6-b48c-771b41c98692&quot;,&quot;itemData&quot;:{&quot;type&quot;:&quot;article-journal&quot;,&quot;id&quot;:&quot;b8d69575-0da9-33a6-b48c-771b41c98692&quot;,&quot;title&quot;:&quot;The assembly of integrated rat intestinal-hepatocyte cultures&quot;,&quot;author&quot;:[{&quot;family&quot;:&quot;Kothari&quot;,&quot;given&quot;:&quot;Anjaney&quot;,&quot;parse-names&quot;:false,&quot;dropping-particle&quot;:&quot;&quot;,&quot;non-dropping-particle&quot;:&quot;&quot;},{&quot;family&quot;:&quot;Rajagopalan&quot;,&quot;given&quot;:&quot;Padmavathy&quot;,&quot;parse-names&quot;:false,&quot;dropping-particle&quot;:&quot;&quot;,&quot;non-dropping-particle&quot;:&quot;&quot;}],&quot;container-title&quot;:&quot;Bioengineering and Translational Medicine&quot;,&quot;container-title-short&quot;:&quot;Bioeng Transl Med&quot;,&quot;DOI&quot;:&quot;10.1002/btm2.10146&quot;,&quot;ISSN&quot;:&quot;23806761&quot;,&quot;issued&quot;:{&quot;date-parts&quot;:[[2020,1,1]]},&quot;abstract&quot;:&quot;The jejunum is the segment of the small intestine responsible for several metabolism and biotransformation functions. In this report, we have cultured rat jejunum explants in vitro and integrated them with hepatocyte cultures. We have also investigated the changes in jejunum function at different locations since spatial variations in intestinal functions have been reported previously. We divided the length of the rat jejunum into three distinct regions of approximately 9 cm each. We defined the regions as proximal (adjacent to the duodenum), medial, and distal (adjacent to the ileum). Spatiotemporal variations in functions were observed between these regions within the jejunum. Alkaline phosphatase activity (a marker of enterocyte function), decreased twofold between the proximal and distal regions at 4 hr. Lysozyme activity (a marker of Paneth cell function) increased from the proximal to the distal jejunum by 40% at 24 hr. Mucin-covered areas, a marker of goblet cell function, increased by twofold between the proximal and distal segments of the jejunum at 24 hr. When hepatocytes were integrated with proximal jejunum explants, statistically higher urea (~2.4-fold) and mucin (57%) production were observed in the jejunum explants. The integrated intestine-liver cultures can be used as a platform for future investigations.&quot;,&quot;publisher&quot;:&quot;Wiley-Blackwell Publishing Ltd&quot;,&quot;issue&quot;:&quot;1&quot;,&quot;volume&quot;:&quot;5&quot;},&quot;isTemporary&quot;:false}]},{&quot;citationID&quot;:&quot;MENDELEY_CITATION_6e88265c-4789-4fe7-a0e3-4a280f2b7a58&quot;,&quot;properties&quot;:{&quot;noteIndex&quot;:0},&quot;isEdited&quot;:false,&quot;manualOverride&quot;:{&quot;isManuallyOverridden&quot;:false,&quot;citeprocText&quot;:&quot;(Brown et al., 1997)&quot;,&quot;manualOverrideText&quot;:&quot;&quot;},&quot;citationTag&quot;:&quot;MENDELEY_CITATION_v3_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&quot;,&quot;citationItems&quot;:[{&quot;id&quot;:&quot;540177a7-d2b9-329c-b8cd-77baf8e23cd0&quot;,&quot;itemData&quot;:{&quot;type&quot;:&quot;article-journal&quot;,&quot;id&quot;:&quot;540177a7-d2b9-329c-b8cd-77baf8e23cd0&quot;,&quot;title&quot;:&quot;Physiological parameter values for physiologically based pharmacokinetic models&quot;,&quot;author&quot;:[{&quot;family&quot;:&quot;Brown&quot;,&quot;given&quot;:&quot;Ronald P.&quot;,&quot;parse-names&quot;:false,&quot;dropping-particle&quot;:&quot;&quot;,&quot;non-dropping-particle&quot;:&quot;&quot;},{&quot;family&quot;:&quot;Delp&quot;,&quot;given&quot;:&quot;Michael D.&quot;,&quot;parse-names&quot;:false,&quot;dropping-particle&quot;:&quot;&quot;,&quot;non-dropping-particle&quot;:&quot;&quot;},{&quot;family&quot;:&quot;Lindstedt&quot;,&quot;given&quot;:&quot;Stan L.&quot;,&quot;parse-names&quot;:false,&quot;dropping-particle&quot;:&quot;&quot;,&quot;non-dropping-particle&quot;:&quot;&quot;},{&quot;family&quot;:&quot;Rhomberg&quot;,&quot;given&quot;:&quot;Lorenz R.&quot;,&quot;parse-names&quot;:false,&quot;dropping-particle&quot;:&quot;&quot;,&quot;non-dropping-particle&quot;:&quot;&quot;},{&quot;family&quot;:&quot;Beliles&quot;,&quot;given&quot;:&quot;Robert P.&quot;,&quot;parse-names&quot;:false,&quot;dropping-particle&quot;:&quot;&quot;,&quot;non-dropping-particle&quot;:&quot;&quot;}],&quot;container-title&quot;:&quot;Toxicology and Industrial Health&quot;,&quot;container-title-short&quot;:&quot;Toxicol Ind Health&quot;,&quot;DOI&quot;:&quot;10.1177/074823379701300401&quot;,&quot;ISSN&quot;:&quot;07482337&quot;,&quot;PMID&quot;:&quot;9249929&quot;,&quot;issued&quot;:{&quot;date-parts&quot;:[[1997]]},&quot;page&quot;:&quot;407-484&quot;,&quot;issue&quot;:&quot;4&quot;,&quot;volume&quot;:&quot;13&quot;},&quot;isTemporary&quot;:false}]},{&quot;citationID&quot;:&quot;MENDELEY_CITATION_d71f706b-5ce4-454b-9c4f-89f492dbdf91&quot;,&quot;properties&quot;:{&quot;noteIndex&quot;:0},&quot;isEdited&quot;:false,&quot;manualOverride&quot;:{&quot;isManuallyOverridden&quot;:false,&quot;citeprocText&quot;:&quot;(Dejongh et al., 1997)&quot;,&quot;manualOverrideText&quot;:&quot;&quot;},&quot;citationItems&quot;:[{&quot;id&quot;:&quot;0b722250-c1b4-3702-9dfe-70bbff4beb59&quot;,&quot;itemData&quot;:{&quot;type&quot;:&quot;report&quot;,&quot;id&quot;:&quot;0b722250-c1b4-3702-9dfe-70bbff4beb59&quot;,&quot;title&quot;:&quot;A quantitative property-property relationship (QPPR) approach to estimate in vitro tissue-blood partition coef®cients of organic chemicals in rats and humans&quot;,&quot;author&quot;:[{&quot;family&quot;:&quot;Dejongh&quot;,&quot;given&quot;:&quot;Joost&quot;,&quot;parse-names&quot;:false,&quot;dropping-particle&quot;:&quot;&quot;,&quot;non-dropping-particle&quot;:&quot;&quot;},{&quot;family&quot;:&quot;Verhaar&quot;,&quot;given&quot;:&quot;Henk J M&quot;,&quot;parse-names&quot;:false,&quot;dropping-particle&quot;:&quot;&quot;,&quot;non-dropping-particle&quot;:&quot;&quot;},{&quot;family&quot;:&quot;Hermens&quot;,&quot;given&quot;:&quot;Joop L M&quot;,&quot;parse-names&quot;:false,&quot;dropping-particle&quot;:&quot;&quot;,&quot;non-dropping-particle&quot;:&quot;&quot;}],&quot;issued&quot;:{&quot;date-parts&quot;:[[1997]]},&quot;abstract&quot;:&quot;The present study describes quantitative property-property relationships (QPPRs) for the partitioning of organic chemicals between blood and tissue homogenates from both rats and humans. The n-octa-nol/water partition coecient (K ow) is used as a non-biological descriptor. QPPRs for human tissue-blood partition coecients (PCs) were derived from a dataset of 24 volatile organic compounds in blood, liver, muscle, fat, kidney and brain tissue homogenates. QPPRs were also derived for the PCs of rat tissues, using a dataset of 42 volatile organic compounds in blood, liver, muscle and fat tissue homogenates. These QPPRs were evaluated using a test set of 10 compounds for human tissues and a test set of 14 compounds for rat tissues. For both human and rat test sets, it was generally observed that most estimated PCs were within a range of 50±200% of their experimental values. The present approach is concluded to oer a rapid means for the estimation of tissue-blood PCs of compounds on the basis of K ow values. In addition, indications for a possible role of tissue components other than lipid and water in the tissue-blood partitioning process of compounds were observed from the calibration results of the model.&quot;,&quot;container-title-short&quot;:&quot;&quot;},&quot;isTemporary&quot;:false}],&quot;citationTag&quot;:&quot;MENDELEY_CITATION_v3_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&quot;},{&quot;citationID&quot;:&quot;MENDELEY_CITATION_beb3718e-3b0b-47cf-a641-bf3ea46d27d1&quot;,&quot;properties&quot;:{&quot;noteIndex&quot;:0},&quot;isEdited&quot;:false,&quot;manualOverride&quot;:{&quot;isManuallyOverridden&quot;:false,&quot;citeprocText&quot;:&quot;(Jongeneelen &amp;#38; Berge, 2011b)&quot;,&quot;manualOverrideText&quot;:&quot;&quot;},&quot;citationItems&quot;:[{&quot;id&quot;:&quot;63b35ae3-70ff-3816-9354-e0f50a9e456f&quot;,&quot;itemData&quot;:{&quot;type&quot;:&quot;article-journal&quot;,&quot;id&quot;:&quot;63b35ae3-70ff-3816-9354-e0f50a9e456f&quot;,&quot;title&quot;:&quot;A generic, cross-chemical predictive PBTK model with multiple entry routes running as application in MS Excel; design of the model and comparison of predictions with experimental results&quot;,&quot;author&quot;:[{&quot;family&quot;:&quot;Jongeneelen&quot;,&quot;given&quot;:&quot;Frans J.&quot;,&quot;parse-names&quot;:false,&quot;dropping-particle&quot;:&quot;&quot;,&quot;non-dropping-particle&quot;:&quot;&quot;},{&quot;family&quot;:&quot;Berge&quot;,&quot;given&quot;:&quot;Wil F.Ten&quot;,&quot;parse-names&quot;:false,&quot;dropping-particle&quot;:&quot;&quot;,&quot;non-dropping-particle&quot;:&quot;&quot;}],&quot;container-title&quot;:&quot;Annals of Occupational Hygiene&quot;,&quot;DOI&quot;:&quot;10.1093/annhyg/mer075&quot;,&quot;ISSN&quot;:&quot;00034878&quot;,&quot;PMID&quot;:&quot;21998005&quot;,&quot;issued&quot;:{&quot;date-parts&quot;:[[2011,10]]},&quot;page&quot;:&quot;841-864&quot;,&quot;abstract&quot;:&quot;Aim: Physiologically based toxicokinetic (PBTK) models are computational tools, which simulate the absorption, distribution, metabolism, and excretion of chemicals. The purpose of this study was to develop a physiologically based pharmacokinetic (PBPK) model with a high level of transparency. The model should be able to predict blood and urine concentrations of environmental chemicals and metabolites, given a certain environmental or occupational exposure scenario.Model: The model refers to a reference human of 70 kg. The partition coefficients of the parent compound and its metabolites (blood:air and tissue:blood partition coefficients of 11 organs) are estimated by means of quantitative structure-property relationship, in which five easily available physicochemical properties of the compound are the independent parameters. The model gives a prediction of the fate of the compound, based on easily available chemical properties; therefore, it can be applied as a generic model applicable to multiple compounds. Three routes of uptake are considered (inhalation, dermal, and/or oral) as well as two built-in exercise levels (at rest and at light work). Dermal uptake is estimated by the use of a dermal diffusion-based module that considers dermal deposition rate and duration of deposition. Moreover, evaporation during skin contact is fully accounted for and related to the volatility of the substance. Saturable metabolism according to Michaelis-Menten kinetics can be modelled in any of 11 organs/tissues or in liver only. Renal tubular resorption is based on a built-in algorithm, dependent on the (log) octanol:water partition coefficient. Enterohepatic circulation is optional at a user-defined rate. The generic PBTK model is available as a spreadsheet application in MS Excel. The differential equations of the model are programmed in Visual Basic. Output is presented as numerical listing over time in tabular form and in graphs. The MS Excel application of the PBTK model is available as freeware.Experimental: The accuracy of the model prediction is illustrated by simulating experimental observations. Published experimental inhalation and dermal exposure studies on a series of different chemicals (pyrene, N-methyl-pyrrolidone, methyl-tert-butylether, heptane, 2-butoxyethanol, and ethanol) were selected to compare the observed data with the model-simulated data. The examples show that the model-predicted concentrations in blood and/or urine after inhalation and/or transdermal uptake have an accuracy of within an order of magnitude.Conclusions: It is advocated that this PBTK model, called IndusChemFate, is suitable for 'first tier assessments' and for early explorations of the fate of chemicals and/or metabolites in the human body. The availability of a simple model with a minimum burden of input information on the parent compound and its metabolites might be a stimulation to apply PBTK modelling more often in the field of biomonitoring and exposure science. © The Author 2011.&quot;,&quot;issue&quot;:&quot;8&quot;,&quot;volume&quot;:&quot;55&quot;},&quot;isTemporary&quot;:false}],&quot;citationTag&quot;:&quot;MENDELEY_CITATION_v3_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&quot;},{&quot;citationID&quot;:&quot;MENDELEY_CITATION_049ae95c-dd79-4b51-9ab4-167f379d3aec&quot;,&quot;properties&quot;:{&quot;noteIndex&quot;:0},&quot;isEdited&quot;:false,&quot;manualOverride&quot;:{&quot;isManuallyOverridden&quot;:true,&quot;citeprocText&quot;:&quot;(Alexaklrin Obninsk et al., 2003)&quot;,&quot;manualOverrideText&quot;:&quot;(Alexaklrin Obninsk et al., 2003). &quot;},&quot;citationTag&quot;:&quot;MENDELEY_CITATION_v3_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&quot;,&quot;citationItems&quot;:[{&quot;id&quot;:&quot;20629099-0e29-3506-9013-eb17fb21d380&quot;,&quot;itemData&quot;:{&quot;type&quot;:&quot;report&quot;,&quot;id&quot;:&quot;20629099-0e29-3506-9013-eb17fb21d380&quot;,&quot;title&quot;:&quot;Annals of the ICRP Published on behalf of the lnternational Commission on Radiological Protection Annals Editor: J. VALENTIN, \\CRP' SE-l7l 16 Stockholm, Sweden International Commission on Radiological Protection 2001-2005 ICR] Basic Anatomi for IJse in I&quot;,&quot;author&quot;:[{&quot;family&quot;:&quot;Alexaklrin Obninsk&quot;,&quot;given&quot;:&quot;R&quot;,&quot;parse-names&quot;:false,&quot;dropping-particle&quot;:&quot;&quot;,&quot;non-dropping-particle&quot;:&quot;&quot;},{&quot;family&quot;:&quot;Boice Jr Rockville Cox Ditlcot&quot;,&quot;given&quot;:&quot;D R&quot;,&quot;parse-names&quot;:false,&quot;dropping-particle&quot;:&quot;&quot;,&quot;non-dropping-particle&quot;:&quot;&quot;},{&quot;family&quot;:&quot;J Dicus&quot;,&quot;given&quot;:&quot;Uk G&quot;,&quot;parse-names&quot;:false,&quot;dropping-particle&quot;:&quot;&quot;,&quot;non-dropping-particle&quot;:&quot;&quot;},{&quot;family&quot;:&quot;Streffer&quot;,&quot;given&quot;:&quot;DC C&quot;,&quot;parse-names&quot;:false,&quot;dropping-particle&quot;:&quot;&quot;,&quot;non-dropping-particle&quot;:&quot;&quot;},{&quot;family&quot;:&quot;Sugier&quot;,&quot;given&quot;:&quot;GerntanY A&quot;,&quot;parse-names&quot;:false,&quot;dropping-particle&quot;:&quot;&quot;,&quot;non-dropping-particle&quot;:&quot;&quot;},{&quot;family&quot;:&quot;Lindell Stockholnt&quot;,&quot;given&quot;:&quot;B&quot;,&quot;parse-names&quot;:false,&quot;dropping-particle&quot;:&quot;&quot;,&quot;non-dropping-particle&quot;:&quot;&quot;},{&quot;family&quot;:&quot;B Meinhold Brookhut&quot;,&quot;given&quot;:&quot;Sreden C&quot;,&quot;parse-names&quot;:false,&quot;dropping-particle&quot;:&quot;&quot;,&quot;non-dropping-particle&quot;:&quot;&quot;},{&quot;family&quot;:&quot;Sinclair Escondido CA L S Taylor Mitchellville&quot;,&quot;given&quot;:&quot;W K&quot;,&quot;parse-names&quot;:false,&quot;dropping-particle&quot;:&quot;&quot;,&quot;non-dropping-particle&quot;:&quot;&quot;},{&quot;family&quot;:&quot;Vienno&quot;,&quot;given&quot;:&quot;Gonzlalez&quot;,&quot;parse-names&quot;:false,&quot;dropping-particle&quot;:&quot;&quot;,&quot;non-dropping-particle&quot;:&quot;&quot;},{&quot;family&quot;:&quot;Beninson&quot;,&quot;given&quot;:&quot;Atrstria D&quot;,&quot;parse-names&quot;:false,&quot;dropping-particle&quot;:&quot;&quot;,&quot;non-dropping-particle&quot;:&quot;&quot;},{&quot;family&quot;:&quot;Aires&quot;,&quot;given&quot;:&quot;Buenos&quot;,&quot;parse-names&quot;:false,&quot;dropping-particle&quot;:&quot;&quot;,&quot;non-dropping-particle&quot;:&quot;&quot;},{&quot;family&quot;:&quot;Mettler Ir&quot;,&quot;given&quot;:&quot;F A&quot;,&quot;parse-names&quot;:false,&quot;dropping-particle&quot;:&quot;&quot;,&quot;non-dropping-particle&quot;:&quot;&quot;},{&quot;family&quot;:&quot;Atgentina Sasaki&quot;,&quot;given&quot;:&quot;NM Y&quot;,&quot;parse-names&quot;:false,&quot;dropping-particle&quot;:&quot;&quot;,&quot;non-dropping-particle&quot;:&quot;&quot;},{&quot;family&quot;:&quot;J Dunster&quot;,&quot;given&quot;:&quot;Japun H&quot;,&quot;parse-names&quot;:false,&quot;dropping-particle&quot;:&quot;&quot;,&quot;non-dropping-particle&quot;:&quot;&quot;}],&quot;container-title&quot;:&quot;Srt etien Scientific Secretary: Dr. J. Valentin&quot;,&quot;ISBN&quot;:&quot;0080442668&quot;,&quot;URL&quot;:&quot;http://www.elsevier.com&quot;,&quot;issued&quot;:{&quot;date-parts&quot;:[[2003]]},&quot;container-title-short&quot;:&quot;&quot;},&quot;isTemporary&quot;:false}]},{&quot;citationID&quot;:&quot;MENDELEY_CITATION_6e610fc2-183a-4272-9771-6f5962a49c60&quot;,&quot;properties&quot;:{&quot;noteIndex&quot;:0},&quot;isEdited&quot;:false,&quot;manualOverride&quot;:{&quot;isManuallyOverridden&quot;:false,&quot;citeprocText&quot;:&quot;(Dejongh et al., 1997; Jongeneelen &amp;#38; Berge, 2011b)&quot;,&quot;manualOverrideText&quot;:&quot;&quot;},&quot;citationTag&quot;:&quot;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&quot;,&quot;citationItems&quot;:[{&quot;id&quot;:&quot;63b35ae3-70ff-3816-9354-e0f50a9e456f&quot;,&quot;itemData&quot;:{&quot;type&quot;:&quot;article-journal&quot;,&quot;id&quot;:&quot;63b35ae3-70ff-3816-9354-e0f50a9e456f&quot;,&quot;title&quot;:&quot;A generic, cross-chemical predictive PBTK model with multiple entry routes running as application in MS Excel; design of the model and comparison of predictions with experimental results&quot;,&quot;author&quot;:[{&quot;family&quot;:&quot;Jongeneelen&quot;,&quot;given&quot;:&quot;Frans J.&quot;,&quot;parse-names&quot;:false,&quot;dropping-particle&quot;:&quot;&quot;,&quot;non-dropping-particle&quot;:&quot;&quot;},{&quot;family&quot;:&quot;Berge&quot;,&quot;given&quot;:&quot;Wil F.Ten&quot;,&quot;parse-names&quot;:false,&quot;dropping-particle&quot;:&quot;&quot;,&quot;non-dropping-particle&quot;:&quot;&quot;}],&quot;container-title&quot;:&quot;Annals of Occupational Hygiene&quot;,&quot;DOI&quot;:&quot;10.1093/annhyg/mer075&quot;,&quot;ISSN&quot;:&quot;00034878&quot;,&quot;PMID&quot;:&quot;21998005&quot;,&quot;issued&quot;:{&quot;date-parts&quot;:[[2011,10]]},&quot;page&quot;:&quot;841-864&quot;,&quot;abstract&quot;:&quot;Aim: Physiologically based toxicokinetic (PBTK) models are computational tools, which simulate the absorption, distribution, metabolism, and excretion of chemicals. The purpose of this study was to develop a physiologically based pharmacokinetic (PBPK) model with a high level of transparency. The model should be able to predict blood and urine concentrations of environmental chemicals and metabolites, given a certain environmental or occupational exposure scenario.Model: The model refers to a reference human of 70 kg. The partition coefficients of the parent compound and its metabolites (blood:air and tissue:blood partition coefficients of 11 organs) are estimated by means of quantitative structure-property relationship, in which five easily available physicochemical properties of the compound are the independent parameters. The model gives a prediction of the fate of the compound, based on easily available chemical properties; therefore, it can be applied as a generic model applicable to multiple compounds. Three routes of uptake are considered (inhalation, dermal, and/or oral) as well as two built-in exercise levels (at rest and at light work). Dermal uptake is estimated by the use of a dermal diffusion-based module that considers dermal deposition rate and duration of deposition. Moreover, evaporation during skin contact is fully accounted for and related to the volatility of the substance. Saturable metabolism according to Michaelis-Menten kinetics can be modelled in any of 11 organs/tissues or in liver only. Renal tubular resorption is based on a built-in algorithm, dependent on the (log) octanol:water partition coefficient. Enterohepatic circulation is optional at a user-defined rate. The generic PBTK model is available as a spreadsheet application in MS Excel. The differential equations of the model are programmed in Visual Basic. Output is presented as numerical listing over time in tabular form and in graphs. The MS Excel application of the PBTK model is available as freeware.Experimental: The accuracy of the model prediction is illustrated by simulating experimental observations. Published experimental inhalation and dermal exposure studies on a series of different chemicals (pyrene, N-methyl-pyrrolidone, methyl-tert-butylether, heptane, 2-butoxyethanol, and ethanol) were selected to compare the observed data with the model-simulated data. The examples show that the model-predicted concentrations in blood and/or urine after inhalation and/or transdermal uptake have an accuracy of within an order of magnitude.Conclusions: It is advocated that this PBTK model, called IndusChemFate, is suitable for 'first tier assessments' and for early explorations of the fate of chemicals and/or metabolites in the human body. The availability of a simple model with a minimum burden of input information on the parent compound and its metabolites might be a stimulation to apply PBTK modelling more often in the field of biomonitoring and exposure science. © The Author 2011.&quot;,&quot;issue&quot;:&quot;8&quot;,&quot;volume&quot;:&quot;55&quot;,&quot;container-title-short&quot;:&quot;&quot;},&quot;isTemporary&quot;:false},{&quot;id&quot;:&quot;0b722250-c1b4-3702-9dfe-70bbff4beb59&quot;,&quot;itemData&quot;:{&quot;type&quot;:&quot;report&quot;,&quot;id&quot;:&quot;0b722250-c1b4-3702-9dfe-70bbff4beb59&quot;,&quot;title&quot;:&quot;A quantitative property-property relationship (QPPR) approach to estimate in vitro tissue-blood partition coef®cients of organic chemicals in rats and humans&quot;,&quot;author&quot;:[{&quot;family&quot;:&quot;Dejongh&quot;,&quot;given&quot;:&quot;Joost&quot;,&quot;parse-names&quot;:false,&quot;dropping-particle&quot;:&quot;&quot;,&quot;non-dropping-particle&quot;:&quot;&quot;},{&quot;family&quot;:&quot;Verhaar&quot;,&quot;given&quot;:&quot;Henk J M&quot;,&quot;parse-names&quot;:false,&quot;dropping-particle&quot;:&quot;&quot;,&quot;non-dropping-particle&quot;:&quot;&quot;},{&quot;family&quot;:&quot;Hermens&quot;,&quot;given&quot;:&quot;Joop L M&quot;,&quot;parse-names&quot;:false,&quot;dropping-particle&quot;:&quot;&quot;,&quot;non-dropping-particle&quot;:&quot;&quot;}],&quot;issued&quot;:{&quot;date-parts&quot;:[[1997]]},&quot;abstract&quot;:&quot;The present study describes quantitative property-property relationships (QPPRs) for the partitioning of organic chemicals between blood and tissue homogenates from both rats and humans. The n-octa-nol/water partition coecient (K ow) is used as a non-biological descriptor. QPPRs for human tissue-blood partition coecients (PCs) were derived from a dataset of 24 volatile organic compounds in blood, liver, muscle, fat, kidney and brain tissue homogenates. QPPRs were also derived for the PCs of rat tissues, using a dataset of 42 volatile organic compounds in blood, liver, muscle and fat tissue homogenates. These QPPRs were evaluated using a test set of 10 compounds for human tissues and a test set of 14 compounds for rat tissues. For both human and rat test sets, it was generally observed that most estimated PCs were within a range of 50±200% of their experimental values. The present approach is concluded to oer a rapid means for the estimation of tissue-blood PCs of compounds on the basis of K ow values. In addition, indications for a possible role of tissue components other than lipid and water in the tissue-blood partitioning process of compounds were observed from the calibration results of the model.&quot;,&quot;container-title-short&quot;:&quot;&quot;},&quot;isTemporary&quot;:false}]}]"/>
     <we:property name="MENDELEY_CITATIONS_STYLE" value="{&quot;id&quot;:&quot;https://www.zotero.org/styles/apa&quot;,&quot;title&quot;:&quot;American Psychological Association 7th edition&quot;,&quot;format&quot;:&quot;author-date&quot;,&quot;defaultLocale&quot;:null,&quot;isLocaleCodeValid&quot;:true}"/>
   </we:properties>
   <we:bindings/>
@@ -15258,6 +15416,17 @@
 </file>
 
 <file path=customXml/item1.xml><?xml version="1.0" encoding="utf-8"?>
+<p:properties xmlns:p="http://schemas.microsoft.com/office/2006/metadata/properties" xmlns:xsi="http://www.w3.org/2001/XMLSchema-instance" xmlns:pc="http://schemas.microsoft.com/office/infopath/2007/PartnerControls">
+  <documentManagement>
+    <lcf76f155ced4ddcb4097134ff3c332f xmlns="0c9a7192-019b-4d44-8bfc-6c9959bdc947">
+      <Terms xmlns="http://schemas.microsoft.com/office/infopath/2007/PartnerControls"/>
+    </lcf76f155ced4ddcb4097134ff3c332f>
+    <TaxCatchAll xmlns="592be383-b9bd-4407-b59b-34e97c97e851" xsi:nil="true"/>
+  </documentManagement>
+</p:properties>
+</file>
+
+<file path=customXml/item2.xml><?xml version="1.0" encoding="utf-8"?>
 <ct:contentTypeSchema xmlns:ct="http://schemas.microsoft.com/office/2006/metadata/contentType" xmlns:ma="http://schemas.microsoft.com/office/2006/metadata/properties/metaAttributes" ct:_="" ma:_="" ma:contentTypeName="Document" ma:contentTypeID="0x010100C466EEC56668CF49950898D2E2F80665" ma:contentTypeVersion="7" ma:contentTypeDescription="Create a new document." ma:contentTypeScope="" ma:versionID="810827fa9547d81595f351d3320526bb">
   <xsd:schema xmlns:xsd="http://www.w3.org/2001/XMLSchema" xmlns:xs="http://www.w3.org/2001/XMLSchema" xmlns:p="http://schemas.microsoft.com/office/2006/metadata/properties" xmlns:ns2="0c9a7192-019b-4d44-8bfc-6c9959bdc947" xmlns:ns3="592be383-b9bd-4407-b59b-34e97c97e851" targetNamespace="http://schemas.microsoft.com/office/2006/metadata/properties" ma:root="true" ma:fieldsID="49ad189c545669b7ca703c21096692bc" ns2:_="" ns3:_="">
     <xsd:import namespace="0c9a7192-019b-4d44-8bfc-6c9959bdc947"/>
@@ -15426,18 +15595,11 @@
 </ct:contentTypeSchema>
 </file>
 
-<file path=customXml/item2.xml><?xml version="1.0" encoding="utf-8"?>
-<p:properties xmlns:p="http://schemas.microsoft.com/office/2006/metadata/properties" xmlns:xsi="http://www.w3.org/2001/XMLSchema-instance" xmlns:pc="http://schemas.microsoft.com/office/infopath/2007/PartnerControls">
-  <documentManagement>
-    <lcf76f155ced4ddcb4097134ff3c332f xmlns="0c9a7192-019b-4d44-8bfc-6c9959bdc947">
-      <Terms xmlns="http://schemas.microsoft.com/office/infopath/2007/PartnerControls"/>
-    </lcf76f155ced4ddcb4097134ff3c332f>
-    <TaxCatchAll xmlns="592be383-b9bd-4407-b59b-34e97c97e851" xsi:nil="true"/>
-  </documentManagement>
-</p:properties>
+<file path=customXml/item3.xml><?xml version="1.0" encoding="utf-8"?>
+<b:Sources xmlns:b="http://schemas.openxmlformats.org/officeDocument/2006/bibliography" xmlns="http://schemas.openxmlformats.org/officeDocument/2006/bibliography" SelectedStyle="\APASixthEditionOfficeOnline.xsl" StyleName="APA" Version="6"/>
 </file>
 
-<file path=customXml/item3.xml><?xml version="1.0" encoding="utf-8"?>
+<file path=customXml/item4.xml><?xml version="1.0" encoding="utf-8"?>
 <?mso-contentType ?>
 <FormTemplates xmlns="http://schemas.microsoft.com/sharepoint/v3/contenttype/forms">
   <Display>DocumentLibraryForm</Display>
@@ -15446,11 +15608,18 @@
 </FormTemplates>
 </file>
 
-<file path=customXml/item4.xml><?xml version="1.0" encoding="utf-8"?>
-<b:Sources xmlns:b="http://schemas.openxmlformats.org/officeDocument/2006/bibliography" xmlns="http://schemas.openxmlformats.org/officeDocument/2006/bibliography" SelectedStyle="\APASixthEditionOfficeOnline.xsl" StyleName="APA" Version="6"/>
+<file path=customXml/itemProps1.xml><?xml version="1.0" encoding="utf-8"?>
+<ds:datastoreItem xmlns:ds="http://schemas.openxmlformats.org/officeDocument/2006/customXml" ds:itemID="{132DA062-3E08-4510-8513-78986E82E020}">
+  <ds:schemaRefs>
+    <ds:schemaRef ds:uri="http://schemas.microsoft.com/office/2006/metadata/properties"/>
+    <ds:schemaRef ds:uri="http://schemas.microsoft.com/office/infopath/2007/PartnerControls"/>
+    <ds:schemaRef ds:uri="0c9a7192-019b-4d44-8bfc-6c9959bdc947"/>
+    <ds:schemaRef ds:uri="592be383-b9bd-4407-b59b-34e97c97e851"/>
+  </ds:schemaRefs>
+</ds:datastoreItem>
 </file>
 
-<file path=customXml/itemProps1.xml><?xml version="1.0" encoding="utf-8"?>
+<file path=customXml/itemProps2.xml><?xml version="1.0" encoding="utf-8"?>
 <ds:datastoreItem xmlns:ds="http://schemas.openxmlformats.org/officeDocument/2006/customXml" ds:itemID="{D4E8F66C-2BFE-4DE9-AC6C-10D96FF580F0}">
   <ds:schemaRefs>
     <ds:schemaRef ds:uri="http://schemas.microsoft.com/office/2006/metadata/contentType"/>
@@ -15469,29 +15638,18 @@
 </ds:datastoreItem>
 </file>
 
-<file path=customXml/itemProps2.xml><?xml version="1.0" encoding="utf-8"?>
-<ds:datastoreItem xmlns:ds="http://schemas.openxmlformats.org/officeDocument/2006/customXml" ds:itemID="{132DA062-3E08-4510-8513-78986E82E020}">
+<file path=customXml/itemProps3.xml><?xml version="1.0" encoding="utf-8"?>
+<ds:datastoreItem xmlns:ds="http://schemas.openxmlformats.org/officeDocument/2006/customXml" ds:itemID="{7216A328-D9EB-4662-9AAA-E8DB34C73501}">
   <ds:schemaRefs>
-    <ds:schemaRef ds:uri="http://schemas.microsoft.com/office/2006/metadata/properties"/>
-    <ds:schemaRef ds:uri="http://schemas.microsoft.com/office/infopath/2007/PartnerControls"/>
-    <ds:schemaRef ds:uri="0c9a7192-019b-4d44-8bfc-6c9959bdc947"/>
-    <ds:schemaRef ds:uri="592be383-b9bd-4407-b59b-34e97c97e851"/>
+    <ds:schemaRef ds:uri="http://schemas.openxmlformats.org/officeDocument/2006/bibliography"/>
   </ds:schemaRefs>
 </ds:datastoreItem>
 </file>
 
-<file path=customXml/itemProps3.xml><?xml version="1.0" encoding="utf-8"?>
+<file path=customXml/itemProps4.xml><?xml version="1.0" encoding="utf-8"?>
 <ds:datastoreItem xmlns:ds="http://schemas.openxmlformats.org/officeDocument/2006/customXml" ds:itemID="{58E696D8-C041-473A-B773-DA499D5DCEF2}">
   <ds:schemaRefs>
     <ds:schemaRef ds:uri="http://schemas.microsoft.com/sharepoint/v3/contenttype/forms"/>
   </ds:schemaRefs>
 </ds:datastoreItem>
-</file>
-
-<file path=customXml/itemProps4.xml><?xml version="1.0" encoding="utf-8"?>
-<ds:datastoreItem xmlns:ds="http://schemas.openxmlformats.org/officeDocument/2006/customXml" ds:itemID="{7216A328-D9EB-4662-9AAA-E8DB34C73501}">
-  <ds:schemaRefs>
-    <ds:schemaRef ds:uri="http://schemas.openxmlformats.org/officeDocument/2006/bibliography"/>
-  </ds:schemaRefs>
-</ds:datastoreItem>
 </file>
</xml_diff>